<commit_message>
-  Editing the tests of the ResNet50 Report - Adding the Neural Network report - Editing the ResNet50 python script
</commit_message>
<xml_diff>
--- a/Project Lab/ResNet50 Transfer Learning Report.docx
+++ b/Project Lab/ResNet50 Transfer Learning Report.docx
@@ -40,13 +40,13 @@
         <mc:AlternateContent>
           <mc:Choice Requires="wps">
             <w:drawing>
-              <wp:anchor behindDoc="0" distT="0" distB="0" distL="114300" distR="114300" simplePos="0" locked="0" layoutInCell="1" allowOverlap="1" relativeHeight="2">
+              <wp:anchor behindDoc="0" distT="0" distB="0" distL="114300" distR="114300" simplePos="0" locked="0" layoutInCell="1" allowOverlap="1" relativeHeight="3">
                 <wp:simplePos x="0" y="0"/>
                 <wp:positionH relativeFrom="page">
                   <wp:align>center</wp:align>
                 </wp:positionH>
                 <wp:positionV relativeFrom="page">
-                  <wp:posOffset>4573270</wp:posOffset>
+                  <wp:posOffset>5326380</wp:posOffset>
                 </wp:positionV>
                 <wp:extent cx="7146925" cy="1715770"/>
                 <wp:effectExtent l="0" t="0" r="0" b="0"/>
@@ -86,7 +86,7 @@
                               <w:tblInd w:w="0" w:type="dxa"/>
                               <w:tblCellMar>
                                 <w:top w:w="0" w:type="dxa"/>
-                                <w:left w:w="20" w:type="dxa"/>
+                                <w:left w:w="30" w:type="dxa"/>
                                 <w:bottom w:w="0" w:type="dxa"/>
                                 <w:right w:w="0" w:type="dxa"/>
                               </w:tblCellMar>
@@ -121,7 +121,7 @@
                                       <w:docPartGallery w:val="Cover Pages"/>
                                       <w:docPartUnique w:val="true"/>
                                     </w:docPartObj>
-                                    <w:id w:val="1507609457"/>
+                                    <w:id w:val="359892576"/>
                                   </w:sdtPr>
                                   <w:sdtContent>
                                     <w:p>
@@ -311,7 +311,7 @@
           </mc:Choice>
           <mc:Fallback>
             <w:pict>
-              <v:rect id="shape_0" ID="Rectangle 18" stroked="f" style="position:absolute;margin-left:16.3pt;margin-top:360.1pt;width:562.65pt;height:135pt;flip:x;mso-position-horizontal:center;mso-position-horizontal-relative:page;mso-position-vertical-relative:page">
+              <v:rect id="shape_0" ID="Rectangle 18" stroked="f" style="position:absolute;margin-left:16.3pt;margin-top:419.4pt;width:562.65pt;height:135pt;flip:x;mso-position-horizontal:center;mso-position-horizontal-relative:page;mso-position-vertical-relative:page">
                 <w10:wrap type="none"/>
                 <v:fill o:detectmouseclick="t" on="false"/>
                 <v:stroke color="#3465a4" joinstyle="round" endcap="flat"/>
@@ -326,7 +326,7 @@
                         <w:tblInd w:w="0" w:type="dxa"/>
                         <w:tblCellMar>
                           <w:top w:w="0" w:type="dxa"/>
-                          <w:left w:w="20" w:type="dxa"/>
+                          <w:left w:w="30" w:type="dxa"/>
                           <w:bottom w:w="0" w:type="dxa"/>
                           <w:right w:w="0" w:type="dxa"/>
                         </w:tblCellMar>
@@ -361,7 +361,7 @@
                                 <w:docPartGallery w:val="Cover Pages"/>
                                 <w:docPartUnique w:val="true"/>
                               </w:docPartObj>
-                              <w:id w:val="396901994"/>
+                              <w:id w:val="1749160165"/>
                             </w:sdtPr>
                             <w:sdtContent>
                               <w:p>
@@ -541,7 +541,7 @@
         <mc:AlternateContent>
           <mc:Choice Requires="wps">
             <w:drawing>
-              <wp:anchor behindDoc="0" distT="0" distB="0" distL="0" distR="0" simplePos="0" locked="0" layoutInCell="1" allowOverlap="1" relativeHeight="3">
+              <wp:anchor behindDoc="0" distT="0" distB="0" distL="0" distR="0" simplePos="0" locked="0" layoutInCell="1" allowOverlap="1" relativeHeight="4">
                 <wp:simplePos x="0" y="0"/>
                 <wp:positionH relativeFrom="margin">
                   <wp:posOffset>900430</wp:posOffset>
@@ -549,7 +549,7 @@
                 <wp:positionV relativeFrom="paragraph">
                   <wp:posOffset>8121650</wp:posOffset>
                 </wp:positionV>
-                <wp:extent cx="5761355" cy="1657350"/>
+                <wp:extent cx="5762625" cy="1658620"/>
                 <wp:effectExtent l="0" t="0" r="0" b="0"/>
                 <wp:wrapNone/>
                 <wp:docPr id="3" name="Frame2"/>
@@ -560,7 +560,7 @@
                       <wps:spPr>
                         <a:xfrm>
                           <a:off x="0" y="0"/>
-                          <a:ext cx="5760720" cy="1656720"/>
+                          <a:ext cx="5762160" cy="1658160"/>
                         </a:xfrm>
                         <a:prstGeom prst="rect">
                           <a:avLst/>
@@ -585,7 +585,7 @@
           </mc:Choice>
           <mc:Fallback>
             <w:pict>
-              <v:rect id="shape_0" ID="Frame2" stroked="f" style="position:absolute;margin-left:70.9pt;margin-top:639.5pt;width:453.55pt;height:130.4pt;mso-position-horizontal-relative:margin">
+              <v:rect id="shape_0" ID="Frame2" stroked="f" style="position:absolute;margin-left:70.9pt;margin-top:639.5pt;width:453.65pt;height:130.5pt;mso-position-horizontal-relative:margin">
                 <w10:wrap type="none"/>
                 <v:fill o:detectmouseclick="t" on="false"/>
                 <v:stroke color="#3465a4" joinstyle="round" endcap="flat"/>
@@ -1072,14 +1072,7 @@
     <w:p>
       <w:pPr>
         <w:pStyle w:val="Normal"/>
-        <w:rPr>
-          <w:rFonts w:ascii="Arial" w:hAnsi="Arial" w:cs="Arial"/>
-          <w:b/>
-          <w:b/>
-          <w:bCs/>
-          <w:sz w:val="24"/>
-          <w:szCs w:val="24"/>
-        </w:rPr>
+        <w:rPr/>
       </w:pPr>
       <w:r>
         <w:rPr>
@@ -1116,7 +1109,7 @@
           <w:szCs w:val="24"/>
           <w:rtl w:val="true"/>
         </w:rPr>
-        <w:t xml:space="preserve">הייתה בעיה דומה מאוד לאתגר של </w:t>
+        <w:t xml:space="preserve">היא בעיה דומה מאוד לאתגר של </w:t>
       </w:r>
       <w:r>
         <w:rPr>
@@ -1150,7 +1143,31 @@
           <w:szCs w:val="24"/>
           <w:rtl w:val="true"/>
         </w:rPr>
-        <w:t>מציג שמסווגת בעיקר בעלי חיים צמחים ועצמים דוממים ולא נופים כמו באתגר שלנו</w:t>
+        <w:t xml:space="preserve">מציג שמסווגת בעיקר בעלי חיים צמחים ועצמים דוממים </w:t>
+      </w:r>
+      <w:r>
+        <w:rPr>
+          <w:rFonts w:cs="Arial" w:ascii="Arial" w:hAnsi="Arial"/>
+          <w:b/>
+          <w:bCs/>
+          <w:sz w:val="24"/>
+          <w:szCs w:val="24"/>
+          <w:rtl w:val="true"/>
+        </w:rPr>
+        <w:t>(</w:t>
+      </w:r>
+      <w:r>
+        <w:rPr>
+          <w:rFonts w:ascii="Arial" w:hAnsi="Arial" w:cs="Arial"/>
+          <w:b/>
+          <w:b/>
+          <w:bCs/>
+          <w:sz w:val="24"/>
+          <w:sz w:val="24"/>
+          <w:szCs w:val="24"/>
+          <w:rtl w:val="true"/>
+        </w:rPr>
+        <w:t>לא נופים כמו באתגר שלנו</w:t>
       </w:r>
       <w:r>
         <w:rPr>
@@ -1308,21 +1325,7 @@
           <w:u w:val="single"/>
           <w:rtl w:val="true"/>
         </w:rPr>
-        <w:t xml:space="preserve">שלבי </w:t>
-      </w:r>
-      <w:r>
-        <w:rPr>
-          <w:rFonts w:ascii="Arial" w:hAnsi="Arial" w:cs="Arial"/>
-          <w:b/>
-          <w:b/>
-          <w:bCs/>
-          <w:sz w:val="28"/>
-          <w:sz w:val="28"/>
-          <w:szCs w:val="28"/>
-          <w:u w:val="single"/>
-          <w:rtl w:val="true"/>
-        </w:rPr>
-        <w:t>ההרצה</w:t>
+        <w:t>שלבי ההרצה של ניסוי בודד</w:t>
       </w:r>
       <w:r>
         <w:rPr>
@@ -2226,18 +2229,6 @@
         <w:jc w:val="left"/>
         <w:rPr/>
       </w:pPr>
-      <w:r>
-        <w:rPr>
-          <w:rFonts w:cs="Arial" w:ascii="Arial" w:hAnsi="Arial"/>
-          <w:b/>
-          <w:bCs/>
-          <w:sz w:val="24"/>
-          <w:szCs w:val="24"/>
-          <w:rtl w:val="true"/>
-          <w:lang w:bidi="he-IL"/>
-        </w:rPr>
-        <w:t xml:space="preserve">- </w:t>
-      </w:r>
       <w:r>
         <w:rPr>
           <w:rFonts w:ascii="Arial" w:hAnsi="Arial" w:cs="Arial"/>
@@ -3038,7 +3029,7 @@
           <w:rtl w:val="true"/>
         </w:rPr>
         <w:drawing>
-          <wp:anchor behindDoc="0" distT="0" distB="0" distL="0" distR="0" simplePos="0" locked="0" layoutInCell="1" allowOverlap="1" relativeHeight="4">
+          <wp:anchor behindDoc="0" distT="0" distB="0" distL="0" distR="0" simplePos="0" locked="0" layoutInCell="1" allowOverlap="1" relativeHeight="5">
             <wp:simplePos x="0" y="0"/>
             <wp:positionH relativeFrom="column">
               <wp:posOffset>3239135</wp:posOffset>
@@ -3050,585 +3041,585 @@
             <wp:effectExtent l="0" t="0" r="0" b="0"/>
             <wp:wrapTight wrapText="bothSides">
               <wp:wrapPolygon edited="0">
-                <wp:start x="11175" y="1236"/>
-                <wp:lineTo x="11139" y="1302"/>
-                <wp:lineTo x="11139" y="1367"/>
-                <wp:lineTo x="11103" y="1432"/>
-                <wp:lineTo x="11103" y="1497"/>
-                <wp:lineTo x="11067" y="1563"/>
-                <wp:lineTo x="11067" y="1628"/>
-                <wp:lineTo x="11067" y="1693"/>
-                <wp:lineTo x="11031" y="1758"/>
-                <wp:lineTo x="11031" y="1824"/>
-                <wp:lineTo x="10995" y="1888"/>
-                <wp:lineTo x="11031" y="1953"/>
-                <wp:lineTo x="11031" y="2018"/>
-                <wp:lineTo x="12887" y="2084"/>
-                <wp:lineTo x="12887" y="2149"/>
-                <wp:lineTo x="12887" y="2214"/>
-                <wp:lineTo x="5534" y="2279"/>
-                <wp:lineTo x="5534" y="2345"/>
-                <wp:lineTo x="5497" y="2410"/>
-                <wp:lineTo x="5497" y="2474"/>
-                <wp:lineTo x="5497" y="2540"/>
-                <wp:lineTo x="5497" y="2605"/>
-                <wp:lineTo x="4034" y="2670"/>
-                <wp:lineTo x="3963" y="2735"/>
-                <wp:lineTo x="3963" y="2801"/>
-                <wp:lineTo x="3927" y="2866"/>
-                <wp:lineTo x="3927" y="2931"/>
-                <wp:lineTo x="3927" y="2996"/>
-                <wp:lineTo x="3927" y="3062"/>
-                <wp:lineTo x="3927" y="3126"/>
-                <wp:lineTo x="3927" y="3191"/>
-                <wp:lineTo x="3963" y="3256"/>
-                <wp:lineTo x="3963" y="3322"/>
-                <wp:lineTo x="3998" y="3387"/>
-                <wp:lineTo x="5497" y="3452"/>
-                <wp:lineTo x="5497" y="3517"/>
-                <wp:lineTo x="5497" y="3583"/>
-                <wp:lineTo x="5497" y="3648"/>
-                <wp:lineTo x="5497" y="3712"/>
-                <wp:lineTo x="5497" y="3777"/>
-                <wp:lineTo x="5497" y="3843"/>
-                <wp:lineTo x="5497" y="3908"/>
-                <wp:lineTo x="5497" y="3973"/>
-                <wp:lineTo x="5497" y="4038"/>
-                <wp:lineTo x="5497" y="4104"/>
-                <wp:lineTo x="5497" y="4169"/>
-                <wp:lineTo x="5497" y="4234"/>
-                <wp:lineTo x="5497" y="4299"/>
-                <wp:lineTo x="5497" y="4364"/>
-                <wp:lineTo x="5497" y="4429"/>
-                <wp:lineTo x="5497" y="4494"/>
-                <wp:lineTo x="5497" y="4559"/>
-                <wp:lineTo x="5497" y="4625"/>
-                <wp:lineTo x="5497" y="4690"/>
-                <wp:lineTo x="5497" y="4755"/>
-                <wp:lineTo x="5497" y="4821"/>
-                <wp:lineTo x="5497" y="4886"/>
-                <wp:lineTo x="5497" y="4950"/>
-                <wp:lineTo x="5497" y="5015"/>
-                <wp:lineTo x="5497" y="5081"/>
-                <wp:lineTo x="5497" y="5146"/>
-                <wp:lineTo x="5497" y="5211"/>
-                <wp:lineTo x="5497" y="5276"/>
-                <wp:lineTo x="5497" y="5342"/>
-                <wp:lineTo x="5497" y="5407"/>
-                <wp:lineTo x="4034" y="5472"/>
-                <wp:lineTo x="3963" y="5537"/>
-                <wp:lineTo x="3963" y="5602"/>
-                <wp:lineTo x="3927" y="5667"/>
-                <wp:lineTo x="3927" y="5732"/>
-                <wp:lineTo x="3927" y="5797"/>
-                <wp:lineTo x="3927" y="5863"/>
-                <wp:lineTo x="3927" y="5928"/>
-                <wp:lineTo x="3927" y="5993"/>
-                <wp:lineTo x="3963" y="6058"/>
-                <wp:lineTo x="3963" y="6124"/>
-                <wp:lineTo x="3998" y="6188"/>
-                <wp:lineTo x="5497" y="6253"/>
-                <wp:lineTo x="5497" y="6318"/>
-                <wp:lineTo x="5497" y="6384"/>
-                <wp:lineTo x="5497" y="6449"/>
-                <wp:lineTo x="5497" y="6514"/>
-                <wp:lineTo x="5497" y="6579"/>
-                <wp:lineTo x="5497" y="6645"/>
-                <wp:lineTo x="5497" y="6710"/>
-                <wp:lineTo x="5497" y="6775"/>
-                <wp:lineTo x="5497" y="6839"/>
-                <wp:lineTo x="5497" y="6905"/>
-                <wp:lineTo x="5497" y="6970"/>
-                <wp:lineTo x="5497" y="7035"/>
-                <wp:lineTo x="5497" y="7100"/>
-                <wp:lineTo x="5497" y="7166"/>
-                <wp:lineTo x="5497" y="7231"/>
-                <wp:lineTo x="5497" y="7296"/>
-                <wp:lineTo x="5497" y="7362"/>
-                <wp:lineTo x="5497" y="7426"/>
-                <wp:lineTo x="5497" y="7491"/>
-                <wp:lineTo x="5497" y="7556"/>
-                <wp:lineTo x="5497" y="7622"/>
-                <wp:lineTo x="5497" y="7687"/>
-                <wp:lineTo x="5497" y="7752"/>
-                <wp:lineTo x="5497" y="7817"/>
-                <wp:lineTo x="5497" y="7883"/>
-                <wp:lineTo x="5497" y="7948"/>
-                <wp:lineTo x="5497" y="8012"/>
-                <wp:lineTo x="5497" y="8077"/>
-                <wp:lineTo x="5497" y="8143"/>
-                <wp:lineTo x="5497" y="8208"/>
-                <wp:lineTo x="3998" y="8273"/>
-                <wp:lineTo x="3963" y="8338"/>
-                <wp:lineTo x="3963" y="8404"/>
-                <wp:lineTo x="3927" y="8469"/>
-                <wp:lineTo x="3927" y="8534"/>
-                <wp:lineTo x="3927" y="8599"/>
-                <wp:lineTo x="3927" y="8664"/>
-                <wp:lineTo x="3927" y="8729"/>
-                <wp:lineTo x="3927" y="8794"/>
-                <wp:lineTo x="3963" y="8859"/>
-                <wp:lineTo x="3963" y="8925"/>
-                <wp:lineTo x="3998" y="8990"/>
-                <wp:lineTo x="5497" y="9055"/>
-                <wp:lineTo x="5497" y="9120"/>
-                <wp:lineTo x="5497" y="9186"/>
-                <wp:lineTo x="5497" y="9250"/>
-                <wp:lineTo x="5497" y="9315"/>
-                <wp:lineTo x="5497" y="9380"/>
-                <wp:lineTo x="5497" y="9446"/>
-                <wp:lineTo x="5497" y="9511"/>
-                <wp:lineTo x="5497" y="9576"/>
-                <wp:lineTo x="5497" y="9642"/>
-                <wp:lineTo x="5497" y="9707"/>
-                <wp:lineTo x="5497" y="9772"/>
-                <wp:lineTo x="5497" y="9837"/>
-                <wp:lineTo x="5497" y="9902"/>
-                <wp:lineTo x="5497" y="9967"/>
-                <wp:lineTo x="5497" y="10032"/>
-                <wp:lineTo x="5497" y="10097"/>
-                <wp:lineTo x="5497" y="10163"/>
-                <wp:lineTo x="5497" y="10228"/>
-                <wp:lineTo x="5497" y="10293"/>
-                <wp:lineTo x="5497" y="10358"/>
-                <wp:lineTo x="5497" y="10424"/>
-                <wp:lineTo x="5497" y="10488"/>
-                <wp:lineTo x="5497" y="10553"/>
-                <wp:lineTo x="5497" y="10618"/>
-                <wp:lineTo x="5497" y="10684"/>
-                <wp:lineTo x="5497" y="10749"/>
-                <wp:lineTo x="5497" y="10814"/>
-                <wp:lineTo x="5497" y="10879"/>
-                <wp:lineTo x="5497" y="10945"/>
-                <wp:lineTo x="5497" y="11010"/>
-                <wp:lineTo x="3998" y="11075"/>
-                <wp:lineTo x="3963" y="11139"/>
-                <wp:lineTo x="3963" y="11205"/>
-                <wp:lineTo x="3927" y="11270"/>
-                <wp:lineTo x="3927" y="11335"/>
-                <wp:lineTo x="3927" y="11400"/>
-                <wp:lineTo x="3927" y="11466"/>
-                <wp:lineTo x="3927" y="11531"/>
-                <wp:lineTo x="3927" y="11596"/>
-                <wp:lineTo x="3963" y="11661"/>
-                <wp:lineTo x="3963" y="11726"/>
-                <wp:lineTo x="3998" y="11791"/>
-                <wp:lineTo x="5497" y="11856"/>
-                <wp:lineTo x="5497" y="11921"/>
-                <wp:lineTo x="5497" y="11987"/>
-                <wp:lineTo x="5497" y="12052"/>
-                <wp:lineTo x="5497" y="12117"/>
-                <wp:lineTo x="5497" y="12183"/>
-                <wp:lineTo x="5497" y="12248"/>
-                <wp:lineTo x="5497" y="12313"/>
-                <wp:lineTo x="5497" y="12377"/>
-                <wp:lineTo x="5497" y="12443"/>
-                <wp:lineTo x="5497" y="12508"/>
-                <wp:lineTo x="5497" y="12573"/>
-                <wp:lineTo x="5497" y="12638"/>
-                <wp:lineTo x="5497" y="12704"/>
-                <wp:lineTo x="5497" y="12769"/>
-                <wp:lineTo x="5497" y="12834"/>
-                <wp:lineTo x="5497" y="12899"/>
-                <wp:lineTo x="5497" y="12964"/>
-                <wp:lineTo x="5497" y="13029"/>
-                <wp:lineTo x="5497" y="13094"/>
-                <wp:lineTo x="5497" y="13159"/>
-                <wp:lineTo x="5497" y="13225"/>
-                <wp:lineTo x="5497" y="13290"/>
-                <wp:lineTo x="5497" y="13355"/>
-                <wp:lineTo x="5497" y="13420"/>
-                <wp:lineTo x="5497" y="13486"/>
-                <wp:lineTo x="5497" y="13551"/>
-                <wp:lineTo x="5497" y="13615"/>
-                <wp:lineTo x="5497" y="13680"/>
-                <wp:lineTo x="5497" y="13746"/>
-                <wp:lineTo x="5497" y="13811"/>
-                <wp:lineTo x="5497" y="13876"/>
-                <wp:lineTo x="3998" y="13941"/>
-                <wp:lineTo x="3963" y="14007"/>
-                <wp:lineTo x="3963" y="14072"/>
-                <wp:lineTo x="3927" y="14137"/>
-                <wp:lineTo x="3927" y="14201"/>
-                <wp:lineTo x="3927" y="14267"/>
-                <wp:lineTo x="3927" y="14332"/>
-                <wp:lineTo x="3927" y="14397"/>
-                <wp:lineTo x="3927" y="14463"/>
-                <wp:lineTo x="3963" y="14528"/>
-                <wp:lineTo x="3963" y="14593"/>
-                <wp:lineTo x="3998" y="14658"/>
-                <wp:lineTo x="5497" y="14724"/>
-                <wp:lineTo x="5497" y="14788"/>
-                <wp:lineTo x="5497" y="14853"/>
-                <wp:lineTo x="5497" y="14918"/>
-                <wp:lineTo x="5497" y="14984"/>
-                <wp:lineTo x="5497" y="15049"/>
-                <wp:lineTo x="5497" y="15114"/>
-                <wp:lineTo x="5497" y="15179"/>
-                <wp:lineTo x="5497" y="15245"/>
-                <wp:lineTo x="5497" y="15310"/>
-                <wp:lineTo x="5497" y="15375"/>
-                <wp:lineTo x="5497" y="15439"/>
-                <wp:lineTo x="5497" y="15505"/>
-                <wp:lineTo x="5497" y="15570"/>
-                <wp:lineTo x="5497" y="15635"/>
-                <wp:lineTo x="5497" y="15700"/>
-                <wp:lineTo x="5497" y="15766"/>
-                <wp:lineTo x="5497" y="15831"/>
-                <wp:lineTo x="5497" y="15896"/>
-                <wp:lineTo x="5497" y="15961"/>
-                <wp:lineTo x="5497" y="16026"/>
-                <wp:lineTo x="5497" y="16091"/>
-                <wp:lineTo x="5497" y="16156"/>
-                <wp:lineTo x="5497" y="16221"/>
-                <wp:lineTo x="5497" y="16287"/>
-                <wp:lineTo x="5497" y="16352"/>
-                <wp:lineTo x="5497" y="16417"/>
-                <wp:lineTo x="5497" y="16482"/>
-                <wp:lineTo x="5497" y="16548"/>
-                <wp:lineTo x="5497" y="16613"/>
-                <wp:lineTo x="5497" y="16677"/>
-                <wp:lineTo x="3998" y="16742"/>
-                <wp:lineTo x="3963" y="16808"/>
-                <wp:lineTo x="3963" y="16873"/>
-                <wp:lineTo x="3927" y="16938"/>
-                <wp:lineTo x="3927" y="17004"/>
-                <wp:lineTo x="3927" y="17069"/>
-                <wp:lineTo x="3927" y="17134"/>
-                <wp:lineTo x="3927" y="17199"/>
-                <wp:lineTo x="3927" y="17264"/>
-                <wp:lineTo x="3963" y="17329"/>
-                <wp:lineTo x="3963" y="17394"/>
-                <wp:lineTo x="3998" y="17459"/>
-                <wp:lineTo x="5497" y="17525"/>
-                <wp:lineTo x="5497" y="17590"/>
-                <wp:lineTo x="5497" y="17655"/>
-                <wp:lineTo x="5497" y="17720"/>
-                <wp:lineTo x="5497" y="17786"/>
-                <wp:lineTo x="5497" y="17851"/>
-                <wp:lineTo x="5497" y="17915"/>
+                <wp:start x="11103" y="1107"/>
+                <wp:lineTo x="11067" y="1172"/>
+                <wp:lineTo x="11067" y="1236"/>
+                <wp:lineTo x="11031" y="1302"/>
+                <wp:lineTo x="11031" y="1367"/>
+                <wp:lineTo x="10995" y="1432"/>
+                <wp:lineTo x="10995" y="1497"/>
+                <wp:lineTo x="10995" y="1563"/>
+                <wp:lineTo x="10960" y="1628"/>
+                <wp:lineTo x="10960" y="1693"/>
+                <wp:lineTo x="10924" y="1758"/>
+                <wp:lineTo x="10960" y="1824"/>
+                <wp:lineTo x="10960" y="1888"/>
+                <wp:lineTo x="12816" y="1953"/>
+                <wp:lineTo x="12816" y="2018"/>
+                <wp:lineTo x="12816" y="2084"/>
+                <wp:lineTo x="5462" y="2149"/>
+                <wp:lineTo x="5462" y="2214"/>
+                <wp:lineTo x="5426" y="2279"/>
+                <wp:lineTo x="5426" y="2345"/>
+                <wp:lineTo x="5426" y="2410"/>
+                <wp:lineTo x="5426" y="2474"/>
+                <wp:lineTo x="3963" y="2540"/>
+                <wp:lineTo x="3891" y="2605"/>
+                <wp:lineTo x="3891" y="2670"/>
+                <wp:lineTo x="3856" y="2735"/>
+                <wp:lineTo x="3856" y="2801"/>
+                <wp:lineTo x="3856" y="2866"/>
+                <wp:lineTo x="3856" y="2931"/>
+                <wp:lineTo x="3856" y="2996"/>
+                <wp:lineTo x="3856" y="3062"/>
+                <wp:lineTo x="3891" y="3126"/>
+                <wp:lineTo x="3891" y="3191"/>
+                <wp:lineTo x="3927" y="3256"/>
+                <wp:lineTo x="5426" y="3322"/>
+                <wp:lineTo x="5426" y="3387"/>
+                <wp:lineTo x="5426" y="3452"/>
+                <wp:lineTo x="5426" y="3517"/>
+                <wp:lineTo x="5426" y="3583"/>
+                <wp:lineTo x="5426" y="3648"/>
+                <wp:lineTo x="5426" y="3712"/>
+                <wp:lineTo x="5426" y="3777"/>
+                <wp:lineTo x="5426" y="3843"/>
+                <wp:lineTo x="5426" y="3908"/>
+                <wp:lineTo x="5426" y="3973"/>
+                <wp:lineTo x="5426" y="4038"/>
+                <wp:lineTo x="5426" y="4104"/>
+                <wp:lineTo x="5426" y="4169"/>
+                <wp:lineTo x="5426" y="4234"/>
+                <wp:lineTo x="5426" y="4299"/>
+                <wp:lineTo x="5426" y="4364"/>
+                <wp:lineTo x="5426" y="4429"/>
+                <wp:lineTo x="5426" y="4494"/>
+                <wp:lineTo x="5426" y="4559"/>
+                <wp:lineTo x="5426" y="4625"/>
+                <wp:lineTo x="5426" y="4690"/>
+                <wp:lineTo x="5426" y="4755"/>
+                <wp:lineTo x="5426" y="4821"/>
+                <wp:lineTo x="5426" y="4886"/>
+                <wp:lineTo x="5426" y="4950"/>
+                <wp:lineTo x="5426" y="5015"/>
+                <wp:lineTo x="5426" y="5081"/>
+                <wp:lineTo x="5426" y="5146"/>
+                <wp:lineTo x="5426" y="5211"/>
+                <wp:lineTo x="5426" y="5276"/>
+                <wp:lineTo x="3963" y="5342"/>
+                <wp:lineTo x="3891" y="5407"/>
+                <wp:lineTo x="3891" y="5472"/>
+                <wp:lineTo x="3856" y="5537"/>
+                <wp:lineTo x="3856" y="5602"/>
+                <wp:lineTo x="3856" y="5667"/>
+                <wp:lineTo x="3856" y="5732"/>
+                <wp:lineTo x="3856" y="5797"/>
+                <wp:lineTo x="3856" y="5863"/>
+                <wp:lineTo x="3891" y="5928"/>
+                <wp:lineTo x="3891" y="5993"/>
+                <wp:lineTo x="3927" y="6058"/>
+                <wp:lineTo x="5426" y="6124"/>
+                <wp:lineTo x="5426" y="6188"/>
+                <wp:lineTo x="5426" y="6253"/>
+                <wp:lineTo x="5426" y="6318"/>
+                <wp:lineTo x="5426" y="6384"/>
+                <wp:lineTo x="5426" y="6449"/>
+                <wp:lineTo x="5426" y="6514"/>
+                <wp:lineTo x="5426" y="6579"/>
+                <wp:lineTo x="5426" y="6645"/>
+                <wp:lineTo x="5426" y="6710"/>
+                <wp:lineTo x="5426" y="6775"/>
+                <wp:lineTo x="5426" y="6839"/>
+                <wp:lineTo x="5426" y="6905"/>
+                <wp:lineTo x="5426" y="6970"/>
+                <wp:lineTo x="5426" y="7035"/>
+                <wp:lineTo x="5426" y="7100"/>
+                <wp:lineTo x="5426" y="7166"/>
+                <wp:lineTo x="5426" y="7231"/>
+                <wp:lineTo x="5426" y="7296"/>
+                <wp:lineTo x="5426" y="7362"/>
+                <wp:lineTo x="5426" y="7426"/>
+                <wp:lineTo x="5426" y="7491"/>
+                <wp:lineTo x="5426" y="7556"/>
+                <wp:lineTo x="5426" y="7622"/>
+                <wp:lineTo x="5426" y="7687"/>
+                <wp:lineTo x="5426" y="7752"/>
+                <wp:lineTo x="5426" y="7817"/>
+                <wp:lineTo x="5426" y="7883"/>
+                <wp:lineTo x="5426" y="7948"/>
+                <wp:lineTo x="5426" y="8012"/>
+                <wp:lineTo x="5426" y="8077"/>
+                <wp:lineTo x="3927" y="8143"/>
+                <wp:lineTo x="3891" y="8208"/>
+                <wp:lineTo x="3891" y="8273"/>
+                <wp:lineTo x="3856" y="8338"/>
+                <wp:lineTo x="3856" y="8404"/>
+                <wp:lineTo x="3856" y="8469"/>
+                <wp:lineTo x="3856" y="8534"/>
+                <wp:lineTo x="3856" y="8599"/>
+                <wp:lineTo x="3856" y="8664"/>
+                <wp:lineTo x="3891" y="8729"/>
+                <wp:lineTo x="3891" y="8794"/>
+                <wp:lineTo x="3927" y="8859"/>
+                <wp:lineTo x="5426" y="8925"/>
+                <wp:lineTo x="5426" y="8990"/>
+                <wp:lineTo x="5426" y="9055"/>
+                <wp:lineTo x="5426" y="9120"/>
+                <wp:lineTo x="5426" y="9186"/>
+                <wp:lineTo x="5426" y="9250"/>
+                <wp:lineTo x="5426" y="9315"/>
+                <wp:lineTo x="5426" y="9380"/>
+                <wp:lineTo x="5426" y="9446"/>
+                <wp:lineTo x="5426" y="9511"/>
+                <wp:lineTo x="5426" y="9576"/>
+                <wp:lineTo x="5426" y="9642"/>
+                <wp:lineTo x="5426" y="9707"/>
+                <wp:lineTo x="5426" y="9772"/>
+                <wp:lineTo x="5426" y="9837"/>
+                <wp:lineTo x="5426" y="9902"/>
+                <wp:lineTo x="5426" y="9967"/>
+                <wp:lineTo x="5426" y="10032"/>
+                <wp:lineTo x="5426" y="10097"/>
+                <wp:lineTo x="5426" y="10163"/>
+                <wp:lineTo x="5426" y="10228"/>
+                <wp:lineTo x="5426" y="10293"/>
+                <wp:lineTo x="5426" y="10358"/>
+                <wp:lineTo x="5426" y="10424"/>
+                <wp:lineTo x="5426" y="10488"/>
+                <wp:lineTo x="5426" y="10553"/>
+                <wp:lineTo x="5426" y="10618"/>
+                <wp:lineTo x="5426" y="10684"/>
+                <wp:lineTo x="5426" y="10749"/>
+                <wp:lineTo x="5426" y="10814"/>
+                <wp:lineTo x="5426" y="10879"/>
+                <wp:lineTo x="3927" y="10945"/>
+                <wp:lineTo x="3891" y="11010"/>
+                <wp:lineTo x="3891" y="11075"/>
+                <wp:lineTo x="3856" y="11139"/>
+                <wp:lineTo x="3856" y="11205"/>
+                <wp:lineTo x="3856" y="11270"/>
+                <wp:lineTo x="3856" y="11335"/>
+                <wp:lineTo x="3856" y="11400"/>
+                <wp:lineTo x="3856" y="11466"/>
+                <wp:lineTo x="3891" y="11531"/>
+                <wp:lineTo x="3891" y="11596"/>
+                <wp:lineTo x="3927" y="11661"/>
+                <wp:lineTo x="5426" y="11726"/>
+                <wp:lineTo x="5426" y="11791"/>
+                <wp:lineTo x="5426" y="11856"/>
+                <wp:lineTo x="5426" y="11921"/>
+                <wp:lineTo x="5426" y="11987"/>
+                <wp:lineTo x="5426" y="12052"/>
+                <wp:lineTo x="5426" y="12117"/>
+                <wp:lineTo x="5426" y="12183"/>
+                <wp:lineTo x="5426" y="12248"/>
+                <wp:lineTo x="5426" y="12313"/>
+                <wp:lineTo x="5426" y="12377"/>
+                <wp:lineTo x="5426" y="12443"/>
+                <wp:lineTo x="5426" y="12508"/>
+                <wp:lineTo x="5426" y="12573"/>
+                <wp:lineTo x="5426" y="12638"/>
+                <wp:lineTo x="5426" y="12704"/>
+                <wp:lineTo x="5426" y="12769"/>
+                <wp:lineTo x="5426" y="12834"/>
+                <wp:lineTo x="5426" y="12899"/>
+                <wp:lineTo x="5426" y="12964"/>
+                <wp:lineTo x="5426" y="13029"/>
+                <wp:lineTo x="5426" y="13094"/>
+                <wp:lineTo x="5426" y="13159"/>
+                <wp:lineTo x="5426" y="13225"/>
+                <wp:lineTo x="5426" y="13290"/>
+                <wp:lineTo x="5426" y="13355"/>
+                <wp:lineTo x="5426" y="13420"/>
+                <wp:lineTo x="5426" y="13486"/>
+                <wp:lineTo x="5426" y="13551"/>
+                <wp:lineTo x="5426" y="13615"/>
+                <wp:lineTo x="5426" y="13680"/>
+                <wp:lineTo x="5426" y="13746"/>
+                <wp:lineTo x="3927" y="13811"/>
+                <wp:lineTo x="3891" y="13876"/>
+                <wp:lineTo x="3891" y="13941"/>
+                <wp:lineTo x="3856" y="14007"/>
+                <wp:lineTo x="3856" y="14072"/>
+                <wp:lineTo x="3856" y="14137"/>
+                <wp:lineTo x="3856" y="14201"/>
+                <wp:lineTo x="3856" y="14267"/>
+                <wp:lineTo x="3856" y="14332"/>
+                <wp:lineTo x="3891" y="14397"/>
+                <wp:lineTo x="3891" y="14463"/>
+                <wp:lineTo x="3927" y="14528"/>
+                <wp:lineTo x="5426" y="14593"/>
+                <wp:lineTo x="5426" y="14658"/>
+                <wp:lineTo x="5426" y="14724"/>
+                <wp:lineTo x="5426" y="14788"/>
+                <wp:lineTo x="5426" y="14853"/>
+                <wp:lineTo x="5426" y="14918"/>
+                <wp:lineTo x="5426" y="14984"/>
+                <wp:lineTo x="5426" y="15049"/>
+                <wp:lineTo x="5426" y="15114"/>
+                <wp:lineTo x="5426" y="15179"/>
+                <wp:lineTo x="5426" y="15245"/>
+                <wp:lineTo x="5426" y="15310"/>
+                <wp:lineTo x="5426" y="15375"/>
+                <wp:lineTo x="5426" y="15439"/>
+                <wp:lineTo x="5426" y="15505"/>
+                <wp:lineTo x="5426" y="15570"/>
+                <wp:lineTo x="5426" y="15635"/>
+                <wp:lineTo x="5426" y="15700"/>
+                <wp:lineTo x="5426" y="15766"/>
+                <wp:lineTo x="5426" y="15831"/>
+                <wp:lineTo x="5426" y="15896"/>
+                <wp:lineTo x="5426" y="15961"/>
+                <wp:lineTo x="5426" y="16026"/>
+                <wp:lineTo x="5426" y="16091"/>
+                <wp:lineTo x="5426" y="16156"/>
+                <wp:lineTo x="5426" y="16221"/>
+                <wp:lineTo x="5426" y="16287"/>
+                <wp:lineTo x="5426" y="16352"/>
+                <wp:lineTo x="5426" y="16417"/>
+                <wp:lineTo x="5426" y="16482"/>
+                <wp:lineTo x="5426" y="16548"/>
+                <wp:lineTo x="3927" y="16613"/>
+                <wp:lineTo x="3891" y="16677"/>
+                <wp:lineTo x="3891" y="16742"/>
+                <wp:lineTo x="3856" y="16808"/>
+                <wp:lineTo x="3856" y="16873"/>
+                <wp:lineTo x="3856" y="16938"/>
+                <wp:lineTo x="3856" y="17004"/>
+                <wp:lineTo x="3856" y="17069"/>
+                <wp:lineTo x="3856" y="17134"/>
+                <wp:lineTo x="3891" y="17199"/>
+                <wp:lineTo x="3891" y="17264"/>
+                <wp:lineTo x="3927" y="17329"/>
+                <wp:lineTo x="5426" y="17394"/>
+                <wp:lineTo x="5426" y="17459"/>
+                <wp:lineTo x="5426" y="17525"/>
+                <wp:lineTo x="5426" y="17590"/>
+                <wp:lineTo x="5426" y="17655"/>
+                <wp:lineTo x="5426" y="17720"/>
+                <wp:lineTo x="5426" y="17786"/>
+                <wp:lineTo x="5426" y="17851"/>
+                <wp:lineTo x="5462" y="17915"/>
                 <wp:lineTo x="5497" y="17980"/>
-                <wp:lineTo x="5534" y="18046"/>
-                <wp:lineTo x="5570" y="18111"/>
-                <wp:lineTo x="6104" y="18176"/>
-                <wp:lineTo x="6104" y="18241"/>
-                <wp:lineTo x="6104" y="18307"/>
-                <wp:lineTo x="8818" y="18372"/>
-                <wp:lineTo x="6104" y="18501"/>
-                <wp:lineTo x="6069" y="18567"/>
-                <wp:lineTo x="6069" y="18632"/>
-                <wp:lineTo x="6033" y="18697"/>
-                <wp:lineTo x="6033" y="18762"/>
-                <wp:lineTo x="6033" y="18828"/>
-                <wp:lineTo x="6033" y="18893"/>
-                <wp:lineTo x="6033" y="18958"/>
-                <wp:lineTo x="6069" y="19023"/>
-                <wp:lineTo x="6069" y="19089"/>
-                <wp:lineTo x="6104" y="19153"/>
-                <wp:lineTo x="12353" y="19479"/>
-                <wp:lineTo x="12316" y="19545"/>
-                <wp:lineTo x="11495" y="19610"/>
-                <wp:lineTo x="11460" y="19675"/>
-                <wp:lineTo x="11424" y="19739"/>
-                <wp:lineTo x="11424" y="19805"/>
-                <wp:lineTo x="11424" y="19870"/>
-                <wp:lineTo x="11424" y="19935"/>
-                <wp:lineTo x="11424" y="20000"/>
-                <wp:lineTo x="11424" y="20066"/>
-                <wp:lineTo x="11460" y="20131"/>
-                <wp:lineTo x="11531" y="20196"/>
-                <wp:lineTo x="11638" y="20261"/>
-                <wp:lineTo x="11674" y="20327"/>
-                <wp:lineTo x="11710" y="20327"/>
-                <wp:lineTo x="11746" y="20261"/>
-                <wp:lineTo x="12709" y="20196"/>
-                <wp:lineTo x="12781" y="20131"/>
-                <wp:lineTo x="12781" y="20066"/>
-                <wp:lineTo x="12781" y="20000"/>
-                <wp:lineTo x="12781" y="19935"/>
-                <wp:lineTo x="12781" y="19870"/>
-                <wp:lineTo x="12781" y="19805"/>
-                <wp:lineTo x="12781" y="19739"/>
-                <wp:lineTo x="12781" y="19675"/>
-                <wp:lineTo x="12745" y="19610"/>
-                <wp:lineTo x="12424" y="19545"/>
-                <wp:lineTo x="12424" y="19479"/>
-                <wp:lineTo x="16851" y="19153"/>
-                <wp:lineTo x="16887" y="19089"/>
-                <wp:lineTo x="16922" y="19023"/>
-                <wp:lineTo x="16922" y="18958"/>
-                <wp:lineTo x="16922" y="18893"/>
-                <wp:lineTo x="16887" y="18828"/>
-                <wp:lineTo x="16887" y="18762"/>
-                <wp:lineTo x="16887" y="18697"/>
-                <wp:lineTo x="16887" y="18632"/>
-                <wp:lineTo x="16887" y="18567"/>
-                <wp:lineTo x="16851" y="18501"/>
+                <wp:lineTo x="6033" y="18046"/>
+                <wp:lineTo x="6033" y="18111"/>
+                <wp:lineTo x="6033" y="18176"/>
+                <wp:lineTo x="8747" y="18241"/>
+                <wp:lineTo x="6033" y="18372"/>
+                <wp:lineTo x="5997" y="18437"/>
+                <wp:lineTo x="5997" y="18501"/>
+                <wp:lineTo x="5962" y="18567"/>
+                <wp:lineTo x="5962" y="18632"/>
+                <wp:lineTo x="5962" y="18697"/>
+                <wp:lineTo x="5962" y="18762"/>
+                <wp:lineTo x="5962" y="18828"/>
+                <wp:lineTo x="5997" y="18893"/>
+                <wp:lineTo x="5997" y="18958"/>
+                <wp:lineTo x="6033" y="19023"/>
+                <wp:lineTo x="12281" y="19349"/>
+                <wp:lineTo x="12245" y="19414"/>
+                <wp:lineTo x="11424" y="19479"/>
+                <wp:lineTo x="11388" y="19545"/>
+                <wp:lineTo x="11353" y="19610"/>
+                <wp:lineTo x="11353" y="19675"/>
+                <wp:lineTo x="11353" y="19739"/>
+                <wp:lineTo x="11353" y="19805"/>
+                <wp:lineTo x="11353" y="19870"/>
+                <wp:lineTo x="11353" y="19935"/>
+                <wp:lineTo x="11388" y="20000"/>
+                <wp:lineTo x="11460" y="20066"/>
+                <wp:lineTo x="11567" y="20131"/>
+                <wp:lineTo x="11602" y="20196"/>
+                <wp:lineTo x="11638" y="20196"/>
+                <wp:lineTo x="11674" y="20131"/>
+                <wp:lineTo x="12638" y="20066"/>
+                <wp:lineTo x="12709" y="20000"/>
+                <wp:lineTo x="12709" y="19935"/>
+                <wp:lineTo x="12709" y="19870"/>
+                <wp:lineTo x="12709" y="19805"/>
+                <wp:lineTo x="12709" y="19739"/>
+                <wp:lineTo x="12709" y="19675"/>
+                <wp:lineTo x="12709" y="19610"/>
+                <wp:lineTo x="12709" y="19545"/>
+                <wp:lineTo x="12674" y="19479"/>
+                <wp:lineTo x="12353" y="19414"/>
+                <wp:lineTo x="12353" y="19349"/>
+                <wp:lineTo x="16780" y="19023"/>
+                <wp:lineTo x="16815" y="18958"/>
+                <wp:lineTo x="16851" y="18893"/>
+                <wp:lineTo x="16851" y="18828"/>
+                <wp:lineTo x="16851" y="18762"/>
+                <wp:lineTo x="16815" y="18697"/>
+                <wp:lineTo x="16815" y="18632"/>
+                <wp:lineTo x="16815" y="18567"/>
+                <wp:lineTo x="16815" y="18501"/>
+                <wp:lineTo x="16815" y="18437"/>
                 <wp:lineTo x="16780" y="18372"/>
-                <wp:lineTo x="16815" y="18307"/>
-                <wp:lineTo x="16851" y="18241"/>
-                <wp:lineTo x="16851" y="18176"/>
-                <wp:lineTo x="18707" y="18111"/>
-                <wp:lineTo x="18743" y="18046"/>
-                <wp:lineTo x="18743" y="17980"/>
-                <wp:lineTo x="18743" y="17915"/>
-                <wp:lineTo x="18743" y="17851"/>
-                <wp:lineTo x="18743" y="17786"/>
-                <wp:lineTo x="18743" y="17720"/>
-                <wp:lineTo x="18743" y="17655"/>
-                <wp:lineTo x="18743" y="17590"/>
-                <wp:lineTo x="18743" y="17525"/>
-                <wp:lineTo x="18743" y="17459"/>
-                <wp:lineTo x="18743" y="17394"/>
-                <wp:lineTo x="18743" y="17329"/>
-                <wp:lineTo x="18743" y="17264"/>
-                <wp:lineTo x="18743" y="17199"/>
-                <wp:lineTo x="18743" y="17134"/>
-                <wp:lineTo x="18743" y="17069"/>
-                <wp:lineTo x="18743" y="17004"/>
-                <wp:lineTo x="18743" y="16938"/>
-                <wp:lineTo x="18743" y="16873"/>
-                <wp:lineTo x="18743" y="16808"/>
-                <wp:lineTo x="18743" y="16742"/>
-                <wp:lineTo x="18743" y="16677"/>
-                <wp:lineTo x="18743" y="16613"/>
-                <wp:lineTo x="18743" y="16548"/>
-                <wp:lineTo x="18743" y="16482"/>
-                <wp:lineTo x="18743" y="16417"/>
-                <wp:lineTo x="18743" y="16352"/>
-                <wp:lineTo x="18743" y="16287"/>
-                <wp:lineTo x="18743" y="16221"/>
-                <wp:lineTo x="18743" y="16156"/>
-                <wp:lineTo x="18743" y="16091"/>
-                <wp:lineTo x="18743" y="16026"/>
-                <wp:lineTo x="18743" y="15961"/>
-                <wp:lineTo x="18743" y="15896"/>
-                <wp:lineTo x="18743" y="15831"/>
-                <wp:lineTo x="18743" y="15766"/>
-                <wp:lineTo x="18743" y="15700"/>
-                <wp:lineTo x="18743" y="15635"/>
-                <wp:lineTo x="18743" y="15570"/>
-                <wp:lineTo x="18743" y="15505"/>
-                <wp:lineTo x="18743" y="15439"/>
-                <wp:lineTo x="18743" y="15375"/>
-                <wp:lineTo x="18743" y="15310"/>
-                <wp:lineTo x="18743" y="15245"/>
-                <wp:lineTo x="18743" y="15179"/>
-                <wp:lineTo x="18743" y="15114"/>
-                <wp:lineTo x="18743" y="15049"/>
-                <wp:lineTo x="18743" y="14984"/>
-                <wp:lineTo x="18743" y="14918"/>
-                <wp:lineTo x="18743" y="14853"/>
-                <wp:lineTo x="18743" y="14788"/>
-                <wp:lineTo x="18743" y="14724"/>
-                <wp:lineTo x="18743" y="14658"/>
-                <wp:lineTo x="18743" y="14593"/>
-                <wp:lineTo x="18743" y="14528"/>
-                <wp:lineTo x="18743" y="14463"/>
-                <wp:lineTo x="18743" y="14397"/>
-                <wp:lineTo x="18743" y="14332"/>
-                <wp:lineTo x="18743" y="14267"/>
-                <wp:lineTo x="18743" y="14201"/>
-                <wp:lineTo x="18743" y="14137"/>
-                <wp:lineTo x="18743" y="14072"/>
-                <wp:lineTo x="18743" y="14007"/>
-                <wp:lineTo x="18743" y="13941"/>
-                <wp:lineTo x="18743" y="13876"/>
-                <wp:lineTo x="18743" y="13811"/>
-                <wp:lineTo x="18743" y="13746"/>
-                <wp:lineTo x="18743" y="13680"/>
-                <wp:lineTo x="18743" y="13615"/>
-                <wp:lineTo x="18743" y="13551"/>
-                <wp:lineTo x="18743" y="13486"/>
-                <wp:lineTo x="18743" y="13420"/>
-                <wp:lineTo x="18743" y="13355"/>
-                <wp:lineTo x="18743" y="13290"/>
-                <wp:lineTo x="18743" y="13225"/>
-                <wp:lineTo x="18743" y="13159"/>
-                <wp:lineTo x="18743" y="13094"/>
-                <wp:lineTo x="18743" y="13029"/>
-                <wp:lineTo x="18743" y="12964"/>
-                <wp:lineTo x="18743" y="12899"/>
-                <wp:lineTo x="18743" y="12834"/>
-                <wp:lineTo x="18743" y="12769"/>
-                <wp:lineTo x="18743" y="12704"/>
-                <wp:lineTo x="18743" y="12638"/>
-                <wp:lineTo x="18743" y="12573"/>
-                <wp:lineTo x="18743" y="12508"/>
-                <wp:lineTo x="18743" y="12443"/>
-                <wp:lineTo x="18743" y="12377"/>
-                <wp:lineTo x="18743" y="12313"/>
-                <wp:lineTo x="18743" y="12248"/>
-                <wp:lineTo x="18743" y="12183"/>
-                <wp:lineTo x="18743" y="12117"/>
-                <wp:lineTo x="18743" y="12052"/>
-                <wp:lineTo x="18743" y="11987"/>
-                <wp:lineTo x="18743" y="11921"/>
-                <wp:lineTo x="18743" y="11856"/>
-                <wp:lineTo x="18743" y="11791"/>
-                <wp:lineTo x="18743" y="11726"/>
-                <wp:lineTo x="18743" y="11661"/>
-                <wp:lineTo x="18743" y="11596"/>
-                <wp:lineTo x="18743" y="11531"/>
-                <wp:lineTo x="18743" y="11466"/>
-                <wp:lineTo x="18743" y="11400"/>
-                <wp:lineTo x="18743" y="11335"/>
-                <wp:lineTo x="18743" y="11270"/>
-                <wp:lineTo x="18743" y="11205"/>
-                <wp:lineTo x="18743" y="11139"/>
-                <wp:lineTo x="18743" y="11075"/>
-                <wp:lineTo x="18743" y="11010"/>
-                <wp:lineTo x="18743" y="10945"/>
-                <wp:lineTo x="18743" y="10879"/>
-                <wp:lineTo x="18743" y="10814"/>
-                <wp:lineTo x="18743" y="10749"/>
-                <wp:lineTo x="18743" y="10684"/>
-                <wp:lineTo x="18743" y="10618"/>
-                <wp:lineTo x="18743" y="10553"/>
-                <wp:lineTo x="18743" y="10488"/>
-                <wp:lineTo x="18743" y="10424"/>
-                <wp:lineTo x="18743" y="10358"/>
-                <wp:lineTo x="18743" y="10293"/>
-                <wp:lineTo x="18743" y="10228"/>
-                <wp:lineTo x="18743" y="10163"/>
-                <wp:lineTo x="18743" y="10097"/>
-                <wp:lineTo x="18743" y="10032"/>
-                <wp:lineTo x="18743" y="9967"/>
-                <wp:lineTo x="18743" y="9902"/>
-                <wp:lineTo x="18743" y="9837"/>
-                <wp:lineTo x="18743" y="9772"/>
-                <wp:lineTo x="18743" y="9707"/>
-                <wp:lineTo x="18743" y="9642"/>
-                <wp:lineTo x="18743" y="9576"/>
-                <wp:lineTo x="18743" y="9511"/>
-                <wp:lineTo x="18743" y="9446"/>
-                <wp:lineTo x="18743" y="9380"/>
-                <wp:lineTo x="18743" y="9315"/>
-                <wp:lineTo x="18743" y="9250"/>
-                <wp:lineTo x="18743" y="9186"/>
-                <wp:lineTo x="18743" y="9120"/>
-                <wp:lineTo x="18743" y="9055"/>
-                <wp:lineTo x="18743" y="8990"/>
-                <wp:lineTo x="18743" y="8925"/>
-                <wp:lineTo x="18743" y="8859"/>
-                <wp:lineTo x="18743" y="8794"/>
-                <wp:lineTo x="18743" y="8729"/>
-                <wp:lineTo x="18743" y="8664"/>
-                <wp:lineTo x="18743" y="8599"/>
-                <wp:lineTo x="18743" y="8534"/>
-                <wp:lineTo x="18743" y="8469"/>
-                <wp:lineTo x="18743" y="8404"/>
-                <wp:lineTo x="18743" y="8338"/>
-                <wp:lineTo x="18743" y="8273"/>
-                <wp:lineTo x="18743" y="8208"/>
-                <wp:lineTo x="18743" y="8143"/>
-                <wp:lineTo x="18743" y="8077"/>
-                <wp:lineTo x="18743" y="8012"/>
-                <wp:lineTo x="18743" y="7948"/>
-                <wp:lineTo x="18743" y="7883"/>
-                <wp:lineTo x="18743" y="7817"/>
-                <wp:lineTo x="18743" y="7752"/>
-                <wp:lineTo x="18743" y="7687"/>
-                <wp:lineTo x="18743" y="7622"/>
-                <wp:lineTo x="18743" y="7556"/>
-                <wp:lineTo x="18743" y="7491"/>
-                <wp:lineTo x="18743" y="7426"/>
-                <wp:lineTo x="18743" y="7362"/>
-                <wp:lineTo x="18743" y="7296"/>
-                <wp:lineTo x="18743" y="7231"/>
-                <wp:lineTo x="18743" y="7166"/>
-                <wp:lineTo x="18743" y="7100"/>
-                <wp:lineTo x="18743" y="7035"/>
-                <wp:lineTo x="18743" y="6970"/>
-                <wp:lineTo x="18743" y="6905"/>
-                <wp:lineTo x="18743" y="6839"/>
-                <wp:lineTo x="18743" y="6775"/>
-                <wp:lineTo x="18743" y="6710"/>
-                <wp:lineTo x="18743" y="6645"/>
-                <wp:lineTo x="18743" y="6579"/>
-                <wp:lineTo x="18743" y="6514"/>
-                <wp:lineTo x="18743" y="6449"/>
-                <wp:lineTo x="18743" y="6384"/>
-                <wp:lineTo x="18743" y="6318"/>
-                <wp:lineTo x="18743" y="6253"/>
-                <wp:lineTo x="18743" y="6188"/>
-                <wp:lineTo x="18743" y="6124"/>
-                <wp:lineTo x="18743" y="6058"/>
-                <wp:lineTo x="18743" y="5993"/>
-                <wp:lineTo x="18743" y="5928"/>
-                <wp:lineTo x="18743" y="5863"/>
-                <wp:lineTo x="18743" y="5797"/>
-                <wp:lineTo x="18743" y="5732"/>
-                <wp:lineTo x="18743" y="5667"/>
-                <wp:lineTo x="18743" y="5602"/>
-                <wp:lineTo x="18743" y="5537"/>
-                <wp:lineTo x="18743" y="5472"/>
-                <wp:lineTo x="18743" y="5407"/>
-                <wp:lineTo x="18743" y="5342"/>
-                <wp:lineTo x="18743" y="5276"/>
-                <wp:lineTo x="18743" y="5211"/>
-                <wp:lineTo x="18743" y="5146"/>
-                <wp:lineTo x="18743" y="5081"/>
-                <wp:lineTo x="18743" y="5015"/>
-                <wp:lineTo x="18743" y="4950"/>
-                <wp:lineTo x="18743" y="4886"/>
-                <wp:lineTo x="18743" y="4821"/>
-                <wp:lineTo x="18743" y="4755"/>
-                <wp:lineTo x="18743" y="4690"/>
-                <wp:lineTo x="18743" y="4625"/>
-                <wp:lineTo x="18743" y="4559"/>
-                <wp:lineTo x="18743" y="4494"/>
-                <wp:lineTo x="18743" y="4429"/>
-                <wp:lineTo x="18743" y="4364"/>
-                <wp:lineTo x="18743" y="4299"/>
-                <wp:lineTo x="18743" y="4234"/>
-                <wp:lineTo x="18743" y="4169"/>
-                <wp:lineTo x="18743" y="4104"/>
-                <wp:lineTo x="18743" y="4038"/>
-                <wp:lineTo x="18743" y="3973"/>
-                <wp:lineTo x="18743" y="3908"/>
-                <wp:lineTo x="18743" y="3843"/>
-                <wp:lineTo x="18743" y="3777"/>
-                <wp:lineTo x="18743" y="3712"/>
-                <wp:lineTo x="18743" y="3648"/>
-                <wp:lineTo x="18743" y="3583"/>
-                <wp:lineTo x="18743" y="3517"/>
-                <wp:lineTo x="18743" y="3452"/>
-                <wp:lineTo x="18743" y="3387"/>
-                <wp:lineTo x="18743" y="3322"/>
-                <wp:lineTo x="18743" y="3256"/>
-                <wp:lineTo x="18743" y="3191"/>
-                <wp:lineTo x="18743" y="3126"/>
-                <wp:lineTo x="18743" y="3062"/>
-                <wp:lineTo x="18743" y="2996"/>
-                <wp:lineTo x="18743" y="2931"/>
-                <wp:lineTo x="18743" y="2866"/>
-                <wp:lineTo x="18743" y="2801"/>
-                <wp:lineTo x="18743" y="2735"/>
-                <wp:lineTo x="18743" y="2670"/>
-                <wp:lineTo x="18743" y="2605"/>
-                <wp:lineTo x="18743" y="2540"/>
-                <wp:lineTo x="18743" y="2474"/>
-                <wp:lineTo x="18743" y="2410"/>
-                <wp:lineTo x="18743" y="2345"/>
-                <wp:lineTo x="18743" y="2279"/>
-                <wp:lineTo x="13031" y="2214"/>
-                <wp:lineTo x="13067" y="2149"/>
-                <wp:lineTo x="13067" y="2084"/>
-                <wp:lineTo x="13067" y="2018"/>
-                <wp:lineTo x="13102" y="1953"/>
-                <wp:lineTo x="13102" y="1888"/>
-                <wp:lineTo x="13102" y="1824"/>
-                <wp:lineTo x="13138" y="1758"/>
-                <wp:lineTo x="13138" y="1693"/>
-                <wp:lineTo x="13138" y="1628"/>
-                <wp:lineTo x="13174" y="1563"/>
-                <wp:lineTo x="13174" y="1497"/>
-                <wp:lineTo x="13174" y="1432"/>
-                <wp:lineTo x="11282" y="1367"/>
-                <wp:lineTo x="11246" y="1302"/>
+                <wp:lineTo x="16708" y="18241"/>
+                <wp:lineTo x="16744" y="18176"/>
+                <wp:lineTo x="16780" y="18111"/>
+                <wp:lineTo x="16780" y="18046"/>
+                <wp:lineTo x="18636" y="17980"/>
+                <wp:lineTo x="18672" y="17915"/>
+                <wp:lineTo x="18672" y="17851"/>
+                <wp:lineTo x="18672" y="17786"/>
+                <wp:lineTo x="18672" y="17720"/>
+                <wp:lineTo x="18672" y="17655"/>
+                <wp:lineTo x="18672" y="17590"/>
+                <wp:lineTo x="18672" y="17525"/>
+                <wp:lineTo x="18672" y="17459"/>
+                <wp:lineTo x="18672" y="17394"/>
+                <wp:lineTo x="18672" y="17329"/>
+                <wp:lineTo x="18672" y="17264"/>
+                <wp:lineTo x="18672" y="17199"/>
+                <wp:lineTo x="18672" y="17134"/>
+                <wp:lineTo x="18672" y="17069"/>
+                <wp:lineTo x="18672" y="17004"/>
+                <wp:lineTo x="18672" y="16938"/>
+                <wp:lineTo x="18672" y="16873"/>
+                <wp:lineTo x="18672" y="16808"/>
+                <wp:lineTo x="18672" y="16742"/>
+                <wp:lineTo x="18672" y="16677"/>
+                <wp:lineTo x="18672" y="16613"/>
+                <wp:lineTo x="18672" y="16548"/>
+                <wp:lineTo x="18672" y="16482"/>
+                <wp:lineTo x="18672" y="16417"/>
+                <wp:lineTo x="18672" y="16352"/>
+                <wp:lineTo x="18672" y="16287"/>
+                <wp:lineTo x="18672" y="16221"/>
+                <wp:lineTo x="18672" y="16156"/>
+                <wp:lineTo x="18672" y="16091"/>
+                <wp:lineTo x="18672" y="16026"/>
+                <wp:lineTo x="18672" y="15961"/>
+                <wp:lineTo x="18672" y="15896"/>
+                <wp:lineTo x="18672" y="15831"/>
+                <wp:lineTo x="18672" y="15766"/>
+                <wp:lineTo x="18672" y="15700"/>
+                <wp:lineTo x="18672" y="15635"/>
+                <wp:lineTo x="18672" y="15570"/>
+                <wp:lineTo x="18672" y="15505"/>
+                <wp:lineTo x="18672" y="15439"/>
+                <wp:lineTo x="18672" y="15375"/>
+                <wp:lineTo x="18672" y="15310"/>
+                <wp:lineTo x="18672" y="15245"/>
+                <wp:lineTo x="18672" y="15179"/>
+                <wp:lineTo x="18672" y="15114"/>
+                <wp:lineTo x="18672" y="15049"/>
+                <wp:lineTo x="18672" y="14984"/>
+                <wp:lineTo x="18672" y="14918"/>
+                <wp:lineTo x="18672" y="14853"/>
+                <wp:lineTo x="18672" y="14788"/>
+                <wp:lineTo x="18672" y="14724"/>
+                <wp:lineTo x="18672" y="14658"/>
+                <wp:lineTo x="18672" y="14593"/>
+                <wp:lineTo x="18672" y="14528"/>
+                <wp:lineTo x="18672" y="14463"/>
+                <wp:lineTo x="18672" y="14397"/>
+                <wp:lineTo x="18672" y="14332"/>
+                <wp:lineTo x="18672" y="14267"/>
+                <wp:lineTo x="18672" y="14201"/>
+                <wp:lineTo x="18672" y="14137"/>
+                <wp:lineTo x="18672" y="14072"/>
+                <wp:lineTo x="18672" y="14007"/>
+                <wp:lineTo x="18672" y="13941"/>
+                <wp:lineTo x="18672" y="13876"/>
+                <wp:lineTo x="18672" y="13811"/>
+                <wp:lineTo x="18672" y="13746"/>
+                <wp:lineTo x="18672" y="13680"/>
+                <wp:lineTo x="18672" y="13615"/>
+                <wp:lineTo x="18672" y="13551"/>
+                <wp:lineTo x="18672" y="13486"/>
+                <wp:lineTo x="18672" y="13420"/>
+                <wp:lineTo x="18672" y="13355"/>
+                <wp:lineTo x="18672" y="13290"/>
+                <wp:lineTo x="18672" y="13225"/>
+                <wp:lineTo x="18672" y="13159"/>
+                <wp:lineTo x="18672" y="13094"/>
+                <wp:lineTo x="18672" y="13029"/>
+                <wp:lineTo x="18672" y="12964"/>
+                <wp:lineTo x="18672" y="12899"/>
+                <wp:lineTo x="18672" y="12834"/>
+                <wp:lineTo x="18672" y="12769"/>
+                <wp:lineTo x="18672" y="12704"/>
+                <wp:lineTo x="18672" y="12638"/>
+                <wp:lineTo x="18672" y="12573"/>
+                <wp:lineTo x="18672" y="12508"/>
+                <wp:lineTo x="18672" y="12443"/>
+                <wp:lineTo x="18672" y="12377"/>
+                <wp:lineTo x="18672" y="12313"/>
+                <wp:lineTo x="18672" y="12248"/>
+                <wp:lineTo x="18672" y="12183"/>
+                <wp:lineTo x="18672" y="12117"/>
+                <wp:lineTo x="18672" y="12052"/>
+                <wp:lineTo x="18672" y="11987"/>
+                <wp:lineTo x="18672" y="11921"/>
+                <wp:lineTo x="18672" y="11856"/>
+                <wp:lineTo x="18672" y="11791"/>
+                <wp:lineTo x="18672" y="11726"/>
+                <wp:lineTo x="18672" y="11661"/>
+                <wp:lineTo x="18672" y="11596"/>
+                <wp:lineTo x="18672" y="11531"/>
+                <wp:lineTo x="18672" y="11466"/>
+                <wp:lineTo x="18672" y="11400"/>
+                <wp:lineTo x="18672" y="11335"/>
+                <wp:lineTo x="18672" y="11270"/>
+                <wp:lineTo x="18672" y="11205"/>
+                <wp:lineTo x="18672" y="11139"/>
+                <wp:lineTo x="18672" y="11075"/>
+                <wp:lineTo x="18672" y="11010"/>
+                <wp:lineTo x="18672" y="10945"/>
+                <wp:lineTo x="18672" y="10879"/>
+                <wp:lineTo x="18672" y="10814"/>
+                <wp:lineTo x="18672" y="10749"/>
+                <wp:lineTo x="18672" y="10684"/>
+                <wp:lineTo x="18672" y="10618"/>
+                <wp:lineTo x="18672" y="10553"/>
+                <wp:lineTo x="18672" y="10488"/>
+                <wp:lineTo x="18672" y="10424"/>
+                <wp:lineTo x="18672" y="10358"/>
+                <wp:lineTo x="18672" y="10293"/>
+                <wp:lineTo x="18672" y="10228"/>
+                <wp:lineTo x="18672" y="10163"/>
+                <wp:lineTo x="18672" y="10097"/>
+                <wp:lineTo x="18672" y="10032"/>
+                <wp:lineTo x="18672" y="9967"/>
+                <wp:lineTo x="18672" y="9902"/>
+                <wp:lineTo x="18672" y="9837"/>
+                <wp:lineTo x="18672" y="9772"/>
+                <wp:lineTo x="18672" y="9707"/>
+                <wp:lineTo x="18672" y="9642"/>
+                <wp:lineTo x="18672" y="9576"/>
+                <wp:lineTo x="18672" y="9511"/>
+                <wp:lineTo x="18672" y="9446"/>
+                <wp:lineTo x="18672" y="9380"/>
+                <wp:lineTo x="18672" y="9315"/>
+                <wp:lineTo x="18672" y="9250"/>
+                <wp:lineTo x="18672" y="9186"/>
+                <wp:lineTo x="18672" y="9120"/>
+                <wp:lineTo x="18672" y="9055"/>
+                <wp:lineTo x="18672" y="8990"/>
+                <wp:lineTo x="18672" y="8925"/>
+                <wp:lineTo x="18672" y="8859"/>
+                <wp:lineTo x="18672" y="8794"/>
+                <wp:lineTo x="18672" y="8729"/>
+                <wp:lineTo x="18672" y="8664"/>
+                <wp:lineTo x="18672" y="8599"/>
+                <wp:lineTo x="18672" y="8534"/>
+                <wp:lineTo x="18672" y="8469"/>
+                <wp:lineTo x="18672" y="8404"/>
+                <wp:lineTo x="18672" y="8338"/>
+                <wp:lineTo x="18672" y="8273"/>
+                <wp:lineTo x="18672" y="8208"/>
+                <wp:lineTo x="18672" y="8143"/>
+                <wp:lineTo x="18672" y="8077"/>
+                <wp:lineTo x="18672" y="8012"/>
+                <wp:lineTo x="18672" y="7948"/>
+                <wp:lineTo x="18672" y="7883"/>
+                <wp:lineTo x="18672" y="7817"/>
+                <wp:lineTo x="18672" y="7752"/>
+                <wp:lineTo x="18672" y="7687"/>
+                <wp:lineTo x="18672" y="7622"/>
+                <wp:lineTo x="18672" y="7556"/>
+                <wp:lineTo x="18672" y="7491"/>
+                <wp:lineTo x="18672" y="7426"/>
+                <wp:lineTo x="18672" y="7362"/>
+                <wp:lineTo x="18672" y="7296"/>
+                <wp:lineTo x="18672" y="7231"/>
+                <wp:lineTo x="18672" y="7166"/>
+                <wp:lineTo x="18672" y="7100"/>
+                <wp:lineTo x="18672" y="7035"/>
+                <wp:lineTo x="18672" y="6970"/>
+                <wp:lineTo x="18672" y="6905"/>
+                <wp:lineTo x="18672" y="6839"/>
+                <wp:lineTo x="18672" y="6775"/>
+                <wp:lineTo x="18672" y="6710"/>
+                <wp:lineTo x="18672" y="6645"/>
+                <wp:lineTo x="18672" y="6579"/>
+                <wp:lineTo x="18672" y="6514"/>
+                <wp:lineTo x="18672" y="6449"/>
+                <wp:lineTo x="18672" y="6384"/>
+                <wp:lineTo x="18672" y="6318"/>
+                <wp:lineTo x="18672" y="6253"/>
+                <wp:lineTo x="18672" y="6188"/>
+                <wp:lineTo x="18672" y="6124"/>
+                <wp:lineTo x="18672" y="6058"/>
+                <wp:lineTo x="18672" y="5993"/>
+                <wp:lineTo x="18672" y="5928"/>
+                <wp:lineTo x="18672" y="5863"/>
+                <wp:lineTo x="18672" y="5797"/>
+                <wp:lineTo x="18672" y="5732"/>
+                <wp:lineTo x="18672" y="5667"/>
+                <wp:lineTo x="18672" y="5602"/>
+                <wp:lineTo x="18672" y="5537"/>
+                <wp:lineTo x="18672" y="5472"/>
+                <wp:lineTo x="18672" y="5407"/>
+                <wp:lineTo x="18672" y="5342"/>
+                <wp:lineTo x="18672" y="5276"/>
+                <wp:lineTo x="18672" y="5211"/>
+                <wp:lineTo x="18672" y="5146"/>
+                <wp:lineTo x="18672" y="5081"/>
+                <wp:lineTo x="18672" y="5015"/>
+                <wp:lineTo x="18672" y="4950"/>
+                <wp:lineTo x="18672" y="4886"/>
+                <wp:lineTo x="18672" y="4821"/>
+                <wp:lineTo x="18672" y="4755"/>
+                <wp:lineTo x="18672" y="4690"/>
+                <wp:lineTo x="18672" y="4625"/>
+                <wp:lineTo x="18672" y="4559"/>
+                <wp:lineTo x="18672" y="4494"/>
+                <wp:lineTo x="18672" y="4429"/>
+                <wp:lineTo x="18672" y="4364"/>
+                <wp:lineTo x="18672" y="4299"/>
+                <wp:lineTo x="18672" y="4234"/>
+                <wp:lineTo x="18672" y="4169"/>
+                <wp:lineTo x="18672" y="4104"/>
+                <wp:lineTo x="18672" y="4038"/>
+                <wp:lineTo x="18672" y="3973"/>
+                <wp:lineTo x="18672" y="3908"/>
+                <wp:lineTo x="18672" y="3843"/>
+                <wp:lineTo x="18672" y="3777"/>
+                <wp:lineTo x="18672" y="3712"/>
+                <wp:lineTo x="18672" y="3648"/>
+                <wp:lineTo x="18672" y="3583"/>
+                <wp:lineTo x="18672" y="3517"/>
+                <wp:lineTo x="18672" y="3452"/>
+                <wp:lineTo x="18672" y="3387"/>
+                <wp:lineTo x="18672" y="3322"/>
+                <wp:lineTo x="18672" y="3256"/>
+                <wp:lineTo x="18672" y="3191"/>
+                <wp:lineTo x="18672" y="3126"/>
+                <wp:lineTo x="18672" y="3062"/>
+                <wp:lineTo x="18672" y="2996"/>
+                <wp:lineTo x="18672" y="2931"/>
+                <wp:lineTo x="18672" y="2866"/>
+                <wp:lineTo x="18672" y="2801"/>
+                <wp:lineTo x="18672" y="2735"/>
+                <wp:lineTo x="18672" y="2670"/>
+                <wp:lineTo x="18672" y="2605"/>
+                <wp:lineTo x="18672" y="2540"/>
+                <wp:lineTo x="18672" y="2474"/>
+                <wp:lineTo x="18672" y="2410"/>
+                <wp:lineTo x="18672" y="2345"/>
+                <wp:lineTo x="18672" y="2279"/>
+                <wp:lineTo x="18672" y="2214"/>
+                <wp:lineTo x="18672" y="2149"/>
+                <wp:lineTo x="12960" y="2084"/>
+                <wp:lineTo x="12995" y="2018"/>
+                <wp:lineTo x="12995" y="1953"/>
+                <wp:lineTo x="12995" y="1888"/>
+                <wp:lineTo x="13031" y="1824"/>
+                <wp:lineTo x="13031" y="1758"/>
+                <wp:lineTo x="13031" y="1693"/>
+                <wp:lineTo x="13067" y="1628"/>
+                <wp:lineTo x="13067" y="1563"/>
+                <wp:lineTo x="13067" y="1497"/>
+                <wp:lineTo x="13102" y="1432"/>
+                <wp:lineTo x="13102" y="1367"/>
+                <wp:lineTo x="13102" y="1302"/>
                 <wp:lineTo x="11210" y="1236"/>
-                <wp:lineTo x="11175" y="1236"/>
+                <wp:lineTo x="11175" y="1172"/>
+                <wp:lineTo x="11139" y="1107"/>
+                <wp:lineTo x="11103" y="1107"/>
               </wp:wrapPolygon>
             </wp:wrapTight>
             <wp:docPr id="4" name="Image3" descr=""/>
@@ -3666,7 +3657,7 @@
           </wp:anchor>
         </w:drawing>
         <w:drawing>
-          <wp:anchor behindDoc="0" distT="0" distB="0" distL="0" distR="0" simplePos="0" locked="0" layoutInCell="1" allowOverlap="1" relativeHeight="5">
+          <wp:anchor behindDoc="0" distT="0" distB="0" distL="0" distR="0" simplePos="0" locked="0" layoutInCell="1" allowOverlap="1" relativeHeight="6">
             <wp:simplePos x="0" y="0"/>
             <wp:positionH relativeFrom="column">
               <wp:posOffset>-635000</wp:posOffset>
@@ -3828,6 +3819,53 @@
               <w:rPr/>
             </w:pPr>
             <w:r>
+              <w:drawing>
+                <wp:anchor behindDoc="0" distT="0" distB="0" distL="0" distR="0" simplePos="0" locked="0" layoutInCell="1" allowOverlap="1" relativeHeight="2">
+                  <wp:simplePos x="0" y="0"/>
+                  <wp:positionH relativeFrom="page">
+                    <wp:posOffset>3844290</wp:posOffset>
+                  </wp:positionH>
+                  <wp:positionV relativeFrom="page">
+                    <wp:posOffset>4773295</wp:posOffset>
+                  </wp:positionV>
+                  <wp:extent cx="3275330" cy="2157730"/>
+                  <wp:effectExtent l="0" t="0" r="0" b="0"/>
+                  <wp:wrapTopAndBottom/>
+                  <wp:docPr id="6" name="Image5" descr=""/>
+                  <wp:cNvGraphicFramePr>
+                    <a:graphicFrameLocks xmlns:a="http://schemas.openxmlformats.org/drawingml/2006/main" noChangeAspect="1"/>
+                  </wp:cNvGraphicFramePr>
+                  <a:graphic xmlns:a="http://schemas.openxmlformats.org/drawingml/2006/main">
+                    <a:graphicData uri="http://schemas.openxmlformats.org/drawingml/2006/picture">
+                      <pic:pic xmlns:pic="http://schemas.openxmlformats.org/drawingml/2006/picture">
+                        <pic:nvPicPr>
+                          <pic:cNvPr id="6" name="Image5" descr=""/>
+                          <pic:cNvPicPr>
+                            <a:picLocks noChangeAspect="1" noChangeArrowheads="1"/>
+                          </pic:cNvPicPr>
+                        </pic:nvPicPr>
+                        <pic:blipFill>
+                          <a:blip r:embed="rId4"/>
+                          <a:stretch>
+                            <a:fillRect/>
+                          </a:stretch>
+                        </pic:blipFill>
+                        <pic:spPr bwMode="auto">
+                          <a:xfrm>
+                            <a:off x="0" y="0"/>
+                            <a:ext cx="3275330" cy="2157730"/>
+                          </a:xfrm>
+                          <a:prstGeom prst="rect">
+                            <a:avLst/>
+                          </a:prstGeom>
+                        </pic:spPr>
+                      </pic:pic>
+                    </a:graphicData>
+                  </a:graphic>
+                </wp:anchor>
+              </w:drawing>
+            </w:r>
+            <w:r>
               <w:rPr>
                 <w:rFonts w:cs="Arial" w:ascii="Arial" w:hAnsi="Arial"/>
                 <w:lang w:bidi="he-IL"/>
@@ -4096,124 +4134,19 @@
           <w:rFonts w:cs="Arial" w:ascii="Arial" w:hAnsi="Arial"/>
           <w:rtl w:val="true"/>
         </w:rPr>
-      </w:r>
-    </w:p>
-    <w:p>
-      <w:pPr>
-        <w:pStyle w:val="Normal"/>
-        <w:jc w:val="center"/>
-        <w:rPr>
-          <w:rFonts w:ascii="Arial" w:hAnsi="Arial" w:cs="Arial"/>
-        </w:rPr>
-      </w:pPr>
-      <w:r>
-        <w:rPr>
-          <w:rFonts w:cs="Arial" w:ascii="Arial" w:hAnsi="Arial"/>
-          <w:rtl w:val="true"/>
-        </w:rPr>
-      </w:r>
-    </w:p>
-    <w:p>
-      <w:pPr>
-        <w:pStyle w:val="Normal"/>
-        <w:jc w:val="center"/>
-        <w:rPr>
-          <w:rFonts w:ascii="Arial" w:hAnsi="Arial" w:cs="Arial"/>
-        </w:rPr>
-      </w:pPr>
-      <w:r>
-        <w:rPr>
-          <w:rFonts w:cs="Arial" w:ascii="Arial" w:hAnsi="Arial"/>
-          <w:rtl w:val="true"/>
-        </w:rPr>
-      </w:r>
-    </w:p>
-    <w:p>
-      <w:pPr>
-        <w:pStyle w:val="Normal"/>
-        <w:jc w:val="center"/>
-        <w:rPr>
-          <w:rFonts w:ascii="Arial" w:hAnsi="Arial" w:cs="Arial"/>
-        </w:rPr>
-      </w:pPr>
-      <w:r>
-        <w:rPr>
-          <w:rFonts w:cs="Arial" w:ascii="Arial" w:hAnsi="Arial"/>
-          <w:rtl w:val="true"/>
-        </w:rPr>
-      </w:r>
-    </w:p>
-    <w:p>
-      <w:pPr>
-        <w:pStyle w:val="Normal"/>
-        <w:jc w:val="center"/>
-        <w:rPr>
-          <w:rFonts w:ascii="Arial" w:hAnsi="Arial" w:cs="Arial"/>
-        </w:rPr>
-      </w:pPr>
-      <w:r>
-        <w:rPr>
-          <w:rFonts w:cs="Arial" w:ascii="Arial" w:hAnsi="Arial"/>
-          <w:rtl w:val="true"/>
-        </w:rPr>
-      </w:r>
-    </w:p>
-    <w:p>
-      <w:pPr>
-        <w:pStyle w:val="Normal"/>
-        <w:jc w:val="center"/>
-        <w:rPr>
-          <w:rFonts w:ascii="Arial" w:hAnsi="Arial" w:cs="Arial"/>
-        </w:rPr>
-      </w:pPr>
-      <w:r>
-        <w:rPr>
-          <w:rFonts w:cs="Arial" w:ascii="Arial" w:hAnsi="Arial"/>
-          <w:rtl w:val="true"/>
-        </w:rPr>
-      </w:r>
-    </w:p>
-    <w:p>
-      <w:pPr>
-        <w:pStyle w:val="Normal"/>
-        <w:jc w:val="center"/>
-        <w:rPr>
-          <w:rFonts w:ascii="Arial" w:hAnsi="Arial" w:cs="Arial"/>
-        </w:rPr>
-      </w:pPr>
-      <w:r>
-        <w:rPr>
-          <w:rFonts w:cs="Arial" w:ascii="Arial" w:hAnsi="Arial"/>
-          <w:rtl w:val="true"/>
-        </w:rPr>
-      </w:r>
-    </w:p>
-    <w:p>
-      <w:pPr>
-        <w:pStyle w:val="Normal"/>
-        <w:jc w:val="center"/>
-        <w:rPr>
-          <w:rFonts w:ascii="Arial" w:hAnsi="Arial" w:cs="Arial"/>
-        </w:rPr>
-      </w:pPr>
-      <w:r>
-        <w:rPr>
-          <w:rFonts w:cs="Arial" w:ascii="Arial" w:hAnsi="Arial"/>
-          <w:rtl w:val="true"/>
-        </w:rPr>
         <w:drawing>
-          <wp:anchor behindDoc="0" distT="0" distB="0" distL="0" distR="0" simplePos="0" locked="0" layoutInCell="1" allowOverlap="1" relativeHeight="7">
+          <wp:anchor behindDoc="0" distT="0" distB="0" distL="0" distR="0" simplePos="0" locked="0" layoutInCell="1" allowOverlap="1" relativeHeight="8">
             <wp:simplePos x="0" y="0"/>
             <wp:positionH relativeFrom="column">
-              <wp:posOffset>2884805</wp:posOffset>
+              <wp:posOffset>3207385</wp:posOffset>
             </wp:positionH>
             <wp:positionV relativeFrom="paragraph">
-              <wp:posOffset>1063625</wp:posOffset>
+              <wp:posOffset>148590</wp:posOffset>
             </wp:positionV>
-            <wp:extent cx="3419475" cy="2199640"/>
+            <wp:extent cx="2816225" cy="1936750"/>
             <wp:effectExtent l="0" t="0" r="0" b="0"/>
-            <wp:wrapTopAndBottom/>
-            <wp:docPr id="6" name="Image6" descr=""/>
+            <wp:wrapSquare wrapText="largest"/>
+            <wp:docPr id="7" name="Image1" descr=""/>
             <wp:cNvGraphicFramePr>
               <a:graphicFrameLocks xmlns:a="http://schemas.openxmlformats.org/drawingml/2006/main" noChangeAspect="1"/>
             </wp:cNvGraphicFramePr>
@@ -4221,14 +4154,13 @@
               <a:graphicData uri="http://schemas.openxmlformats.org/drawingml/2006/picture">
                 <pic:pic xmlns:pic="http://schemas.openxmlformats.org/drawingml/2006/picture">
                   <pic:nvPicPr>
-                    <pic:cNvPr id="6" name="Image6" descr=""/>
+                    <pic:cNvPr id="7" name="Image1" descr=""/>
                     <pic:cNvPicPr>
                       <a:picLocks noChangeAspect="1" noChangeArrowheads="1"/>
                     </pic:cNvPicPr>
                   </pic:nvPicPr>
                   <pic:blipFill>
-                    <a:blip r:embed="rId4"/>
-                    <a:srcRect l="12268" t="0" r="9171" b="-1762"/>
+                    <a:blip r:embed="rId5"/>
                     <a:stretch>
                       <a:fillRect/>
                     </a:stretch>
@@ -4236,7 +4168,7 @@
                   <pic:spPr bwMode="auto">
                     <a:xfrm>
                       <a:off x="0" y="0"/>
-                      <a:ext cx="3419475" cy="2199640"/>
+                      <a:ext cx="2816225" cy="1936750"/>
                     </a:xfrm>
                     <a:prstGeom prst="rect">
                       <a:avLst/>
@@ -4247,6 +4179,156 @@
             </a:graphic>
           </wp:anchor>
         </w:drawing>
+        <w:drawing>
+          <wp:anchor behindDoc="0" distT="0" distB="0" distL="0" distR="0" simplePos="0" locked="0" layoutInCell="1" allowOverlap="1" relativeHeight="9">
+            <wp:simplePos x="0" y="0"/>
+            <wp:positionH relativeFrom="column">
+              <wp:posOffset>-3175</wp:posOffset>
+            </wp:positionH>
+            <wp:positionV relativeFrom="paragraph">
+              <wp:posOffset>126365</wp:posOffset>
+            </wp:positionV>
+            <wp:extent cx="2820035" cy="1977390"/>
+            <wp:effectExtent l="0" t="0" r="0" b="0"/>
+            <wp:wrapSquare wrapText="largest"/>
+            <wp:docPr id="8" name="Image2" descr=""/>
+            <wp:cNvGraphicFramePr>
+              <a:graphicFrameLocks xmlns:a="http://schemas.openxmlformats.org/drawingml/2006/main" noChangeAspect="1"/>
+            </wp:cNvGraphicFramePr>
+            <a:graphic xmlns:a="http://schemas.openxmlformats.org/drawingml/2006/main">
+              <a:graphicData uri="http://schemas.openxmlformats.org/drawingml/2006/picture">
+                <pic:pic xmlns:pic="http://schemas.openxmlformats.org/drawingml/2006/picture">
+                  <pic:nvPicPr>
+                    <pic:cNvPr id="8" name="Image2" descr=""/>
+                    <pic:cNvPicPr>
+                      <a:picLocks noChangeAspect="1" noChangeArrowheads="1"/>
+                    </pic:cNvPicPr>
+                  </pic:nvPicPr>
+                  <pic:blipFill>
+                    <a:blip r:embed="rId6"/>
+                    <a:stretch>
+                      <a:fillRect/>
+                    </a:stretch>
+                  </pic:blipFill>
+                  <pic:spPr bwMode="auto">
+                    <a:xfrm>
+                      <a:off x="0" y="0"/>
+                      <a:ext cx="2820035" cy="1977390"/>
+                    </a:xfrm>
+                    <a:prstGeom prst="rect">
+                      <a:avLst/>
+                    </a:prstGeom>
+                  </pic:spPr>
+                </pic:pic>
+              </a:graphicData>
+            </a:graphic>
+          </wp:anchor>
+        </w:drawing>
+      </w:r>
+    </w:p>
+    <w:p>
+      <w:pPr>
+        <w:pStyle w:val="Normal"/>
+        <w:jc w:val="center"/>
+        <w:rPr>
+          <w:rFonts w:ascii="Arial" w:hAnsi="Arial" w:cs="Arial"/>
+        </w:rPr>
+      </w:pPr>
+      <w:r>
+        <w:rPr>
+          <w:rFonts w:cs="Arial" w:ascii="Arial" w:hAnsi="Arial"/>
+          <w:rtl w:val="true"/>
+        </w:rPr>
+      </w:r>
+    </w:p>
+    <w:p>
+      <w:pPr>
+        <w:pStyle w:val="Normal"/>
+        <w:jc w:val="center"/>
+        <w:rPr>
+          <w:rFonts w:ascii="Arial" w:hAnsi="Arial" w:cs="Arial"/>
+        </w:rPr>
+      </w:pPr>
+      <w:r>
+        <w:rPr>
+          <w:rFonts w:cs="Arial" w:ascii="Arial" w:hAnsi="Arial"/>
+          <w:rtl w:val="true"/>
+        </w:rPr>
+      </w:r>
+    </w:p>
+    <w:p>
+      <w:pPr>
+        <w:pStyle w:val="Normal"/>
+        <w:jc w:val="center"/>
+        <w:rPr>
+          <w:rFonts w:ascii="Arial" w:hAnsi="Arial" w:cs="Arial"/>
+        </w:rPr>
+      </w:pPr>
+      <w:r>
+        <w:rPr>
+          <w:rFonts w:cs="Arial" w:ascii="Arial" w:hAnsi="Arial"/>
+          <w:rtl w:val="true"/>
+        </w:rPr>
+      </w:r>
+    </w:p>
+    <w:p>
+      <w:pPr>
+        <w:pStyle w:val="Normal"/>
+        <w:jc w:val="center"/>
+        <w:rPr>
+          <w:rFonts w:ascii="Arial" w:hAnsi="Arial" w:cs="Arial"/>
+        </w:rPr>
+      </w:pPr>
+      <w:r>
+        <w:rPr>
+          <w:rFonts w:cs="Arial" w:ascii="Arial" w:hAnsi="Arial"/>
+          <w:rtl w:val="true"/>
+        </w:rPr>
+      </w:r>
+    </w:p>
+    <w:p>
+      <w:pPr>
+        <w:pStyle w:val="Normal"/>
+        <w:jc w:val="center"/>
+        <w:rPr>
+          <w:rFonts w:ascii="Arial" w:hAnsi="Arial" w:cs="Arial"/>
+        </w:rPr>
+      </w:pPr>
+      <w:r>
+        <w:rPr>
+          <w:rFonts w:cs="Arial" w:ascii="Arial" w:hAnsi="Arial"/>
+          <w:rtl w:val="true"/>
+        </w:rPr>
+      </w:r>
+    </w:p>
+    <w:p>
+      <w:pPr>
+        <w:pStyle w:val="Normal"/>
+        <w:jc w:val="center"/>
+        <w:rPr>
+          <w:rFonts w:ascii="Arial" w:hAnsi="Arial" w:cs="Arial"/>
+        </w:rPr>
+      </w:pPr>
+      <w:r>
+        <w:rPr>
+          <w:rFonts w:cs="Arial" w:ascii="Arial" w:hAnsi="Arial"/>
+          <w:rtl w:val="true"/>
+        </w:rPr>
+      </w:r>
+    </w:p>
+    <w:p>
+      <w:pPr>
+        <w:pStyle w:val="Normal"/>
+        <w:jc w:val="center"/>
+        <w:rPr>
+          <w:rFonts w:ascii="Arial" w:hAnsi="Arial" w:cs="Arial"/>
+        </w:rPr>
+      </w:pPr>
+      <w:r>
+        <w:rPr>
+          <w:rFonts w:cs="Arial" w:ascii="Arial" w:hAnsi="Arial"/>
+          <w:rtl w:val="true"/>
+        </w:rPr>
       </w:r>
     </w:p>
     <w:tbl>
@@ -4564,30 +4646,29 @@
       </w:pPr>
       <w:r>
         <w:rPr>
-          <w:rFonts w:cs="Arial" w:ascii="Arial" w:hAnsi="Arial"/>
-          <w:b/>
-          <w:bCs/>
-          <w:i w:val="false"/>
-          <w:iCs w:val="false"/>
-          <w:sz w:val="28"/>
-          <w:szCs w:val="28"/>
-          <w:u w:val="single"/>
-          <w:rtl w:val="true"/>
-          <w:lang w:bidi="he-IL"/>
-        </w:rPr>
+          <w:rtl w:val="true"/>
+        </w:rPr>
+      </w:r>
+    </w:p>
+    <w:p>
+      <w:pPr>
+        <w:pStyle w:val="Normal"/>
+        <w:rPr/>
+      </w:pPr>
+      <w:r>
         <w:drawing>
-          <wp:anchor behindDoc="0" distT="0" distB="0" distL="0" distR="0" simplePos="0" locked="0" layoutInCell="1" allowOverlap="1" relativeHeight="6">
+          <wp:anchor behindDoc="0" distT="0" distB="0" distL="0" distR="0" simplePos="0" locked="0" layoutInCell="1" allowOverlap="1" relativeHeight="10">
             <wp:simplePos x="0" y="0"/>
             <wp:positionH relativeFrom="column">
-              <wp:posOffset>-390525</wp:posOffset>
+              <wp:posOffset>-153670</wp:posOffset>
             </wp:positionH>
             <wp:positionV relativeFrom="paragraph">
-              <wp:posOffset>236220</wp:posOffset>
+              <wp:posOffset>-44450</wp:posOffset>
             </wp:positionV>
-            <wp:extent cx="3275330" cy="2157730"/>
+            <wp:extent cx="3097530" cy="1991995"/>
             <wp:effectExtent l="0" t="0" r="0" b="0"/>
             <wp:wrapTopAndBottom/>
-            <wp:docPr id="7" name="Image5" descr=""/>
+            <wp:docPr id="9" name="Image6" descr=""/>
             <wp:cNvGraphicFramePr>
               <a:graphicFrameLocks xmlns:a="http://schemas.openxmlformats.org/drawingml/2006/main" noChangeAspect="1"/>
             </wp:cNvGraphicFramePr>
@@ -4595,13 +4676,1000 @@
               <a:graphicData uri="http://schemas.openxmlformats.org/drawingml/2006/picture">
                 <pic:pic xmlns:pic="http://schemas.openxmlformats.org/drawingml/2006/picture">
                   <pic:nvPicPr>
-                    <pic:cNvPr id="7" name="Image5" descr=""/>
+                    <pic:cNvPr id="9" name="Image6" descr=""/>
                     <pic:cNvPicPr>
                       <a:picLocks noChangeAspect="1" noChangeArrowheads="1"/>
                     </pic:cNvPicPr>
                   </pic:nvPicPr>
                   <pic:blipFill>
-                    <a:blip r:embed="rId5"/>
+                    <a:blip r:embed="rId7"/>
+                    <a:srcRect l="12268" t="0" r="9171" b="-1762"/>
+                    <a:stretch>
+                      <a:fillRect/>
+                    </a:stretch>
+                  </pic:blipFill>
+                  <pic:spPr bwMode="auto">
+                    <a:xfrm>
+                      <a:off x="0" y="0"/>
+                      <a:ext cx="3097530" cy="1991995"/>
+                    </a:xfrm>
+                    <a:prstGeom prst="rect">
+                      <a:avLst/>
+                    </a:prstGeom>
+                  </pic:spPr>
+                </pic:pic>
+              </a:graphicData>
+            </a:graphic>
+          </wp:anchor>
+        </w:drawing>
+      </w:r>
+      <w:r>
+        <w:rPr>
+          <w:rFonts w:ascii="Arial" w:hAnsi="Arial" w:cs="Arial"/>
+          <w:b/>
+          <w:b/>
+          <w:bCs/>
+          <w:i w:val="false"/>
+          <w:i w:val="false"/>
+          <w:iCs w:val="false"/>
+          <w:sz w:val="28"/>
+          <w:sz w:val="28"/>
+          <w:szCs w:val="28"/>
+          <w:u w:val="single"/>
+          <w:rtl w:val="true"/>
+          <w:lang w:bidi="he-IL"/>
+        </w:rPr>
+        <w:t>ס</w:t>
+      </w:r>
+      <w:r>
+        <w:rPr>
+          <w:rFonts w:ascii="Arial" w:hAnsi="Arial" w:cs="Arial"/>
+          <w:b/>
+          <w:b/>
+          <w:bCs/>
+          <w:i w:val="false"/>
+          <w:i w:val="false"/>
+          <w:iCs w:val="false"/>
+          <w:sz w:val="28"/>
+          <w:sz w:val="28"/>
+          <w:szCs w:val="28"/>
+          <w:u w:val="single"/>
+          <w:rtl w:val="true"/>
+          <w:lang w:bidi="he-IL"/>
+        </w:rPr>
+        <w:t>יכום תוצאות</w:t>
+      </w:r>
+      <w:r>
+        <w:rPr>
+          <w:rFonts w:cs="Arial" w:ascii="Arial" w:hAnsi="Arial"/>
+          <w:b/>
+          <w:bCs/>
+          <w:i w:val="false"/>
+          <w:iCs w:val="false"/>
+          <w:sz w:val="28"/>
+          <w:szCs w:val="28"/>
+          <w:u w:val="single"/>
+          <w:rtl w:val="true"/>
+          <w:lang w:bidi="he-IL"/>
+        </w:rPr>
+        <w:t>:</w:t>
+      </w:r>
+      <w:r>
+        <w:rPr>
+          <w:rFonts w:cs="Arial" w:ascii="Arial" w:hAnsi="Arial"/>
+          <w:rtl w:val="true"/>
+          <w:lang w:bidi="he-IL"/>
+        </w:rPr>
+        <w:t xml:space="preserve"> </w:t>
+      </w:r>
+    </w:p>
+    <w:p>
+      <w:pPr>
+        <w:pStyle w:val="Normal"/>
+        <w:jc w:val="left"/>
+        <w:rPr/>
+      </w:pPr>
+      <w:r>
+        <w:rPr>
+          <w:rFonts w:cs="Arial" w:ascii="Arial" w:hAnsi="Arial"/>
+          <w:b/>
+          <w:bCs/>
+          <w:sz w:val="24"/>
+          <w:szCs w:val="24"/>
+          <w:rtl w:val="true"/>
+          <w:lang w:bidi="he-IL"/>
+        </w:rPr>
+        <w:t xml:space="preserve">- </w:t>
+      </w:r>
+      <w:r>
+        <w:rPr>
+          <w:rFonts w:ascii="Arial" w:hAnsi="Arial" w:cs="Arial"/>
+          <w:b/>
+          <w:b/>
+          <w:bCs/>
+          <w:sz w:val="24"/>
+          <w:sz w:val="24"/>
+          <w:szCs w:val="24"/>
+          <w:rtl w:val="true"/>
+          <w:lang w:bidi="he-IL"/>
+        </w:rPr>
+        <w:t>ניתן לראות שכאשר ה</w:t>
+      </w:r>
+      <w:r>
+        <w:rPr>
+          <w:rFonts w:cs="Arial" w:ascii="Arial" w:hAnsi="Arial"/>
+          <w:b/>
+          <w:bCs/>
+          <w:sz w:val="24"/>
+          <w:szCs w:val="24"/>
+          <w:lang w:bidi="he-IL"/>
+        </w:rPr>
+        <w:t>step</w:t>
+      </w:r>
+      <w:r>
+        <w:rPr>
+          <w:rFonts w:cs="Arial" w:ascii="Arial" w:hAnsi="Arial"/>
+          <w:b/>
+          <w:bCs/>
+          <w:sz w:val="24"/>
+          <w:szCs w:val="24"/>
+          <w:rtl w:val="true"/>
+          <w:lang w:bidi="he-IL"/>
+        </w:rPr>
+        <w:t xml:space="preserve"> </w:t>
+      </w:r>
+      <w:r>
+        <w:rPr>
+          <w:rFonts w:ascii="Arial" w:hAnsi="Arial" w:cs="Arial"/>
+          <w:b/>
+          <w:b/>
+          <w:bCs/>
+          <w:sz w:val="24"/>
+          <w:sz w:val="24"/>
+          <w:szCs w:val="24"/>
+          <w:rtl w:val="true"/>
+          <w:lang w:bidi="he-IL"/>
+        </w:rPr>
+        <w:t xml:space="preserve">היה גדול מידי </w:t>
+      </w:r>
+      <w:r>
+        <w:rPr>
+          <w:rFonts w:cs="Arial" w:ascii="Arial" w:hAnsi="Arial"/>
+          <w:b/>
+          <w:bCs/>
+          <w:sz w:val="24"/>
+          <w:szCs w:val="24"/>
+          <w:rtl w:val="true"/>
+          <w:lang w:bidi="he-IL"/>
+        </w:rPr>
+        <w:t>(</w:t>
+      </w:r>
+      <w:r>
+        <w:rPr>
+          <w:rFonts w:cs="Arial" w:ascii="Arial" w:hAnsi="Arial"/>
+          <w:b/>
+          <w:bCs/>
+          <w:sz w:val="24"/>
+          <w:szCs w:val="24"/>
+          <w:lang w:bidi="he-IL"/>
+        </w:rPr>
+        <w:t>Learning Rate = 1</w:t>
+      </w:r>
+      <w:r>
+        <w:rPr>
+          <w:rFonts w:cs="Arial" w:ascii="Arial" w:hAnsi="Arial"/>
+          <w:b/>
+          <w:bCs/>
+          <w:sz w:val="24"/>
+          <w:szCs w:val="24"/>
+          <w:rtl w:val="true"/>
+          <w:lang w:bidi="he-IL"/>
+        </w:rPr>
+        <w:t xml:space="preserve">) </w:t>
+      </w:r>
+      <w:r>
+        <w:rPr>
+          <w:rFonts w:ascii="Arial" w:hAnsi="Arial" w:cs="Arial"/>
+          <w:b/>
+          <w:b/>
+          <w:bCs/>
+          <w:sz w:val="24"/>
+          <w:sz w:val="24"/>
+          <w:szCs w:val="24"/>
+          <w:rtl w:val="true"/>
+          <w:lang w:bidi="he-IL"/>
+        </w:rPr>
+        <w:t xml:space="preserve">כל </w:t>
+      </w:r>
+      <w:r>
+        <w:rPr>
+          <w:rFonts w:cs="Arial" w:ascii="Arial" w:hAnsi="Arial"/>
+          <w:b/>
+          <w:bCs/>
+          <w:sz w:val="24"/>
+          <w:szCs w:val="24"/>
+          <w:lang w:bidi="he-IL"/>
+        </w:rPr>
+        <w:t>batch</w:t>
+      </w:r>
+      <w:r>
+        <w:rPr>
+          <w:rFonts w:cs="Arial" w:ascii="Arial" w:hAnsi="Arial"/>
+          <w:b/>
+          <w:bCs/>
+          <w:sz w:val="24"/>
+          <w:szCs w:val="24"/>
+          <w:rtl w:val="true"/>
+          <w:lang w:bidi="he-IL"/>
+        </w:rPr>
+        <w:t xml:space="preserve"> </w:t>
+      </w:r>
+      <w:r>
+        <w:rPr>
+          <w:rFonts w:ascii="Arial" w:hAnsi="Arial" w:cs="Arial"/>
+          <w:b/>
+          <w:b/>
+          <w:bCs/>
+          <w:sz w:val="24"/>
+          <w:sz w:val="24"/>
+          <w:szCs w:val="24"/>
+          <w:rtl w:val="true"/>
+          <w:lang w:bidi="he-IL"/>
+        </w:rPr>
+        <w:t>שהסתיים הרשת עשתה שינוי גדול מידי על המשקולות</w:t>
+      </w:r>
+      <w:r>
+        <w:rPr>
+          <w:rFonts w:cs="Arial" w:ascii="Arial" w:hAnsi="Arial"/>
+          <w:b/>
+          <w:bCs/>
+          <w:sz w:val="24"/>
+          <w:szCs w:val="24"/>
+          <w:rtl w:val="true"/>
+          <w:lang w:bidi="he-IL"/>
+        </w:rPr>
+        <w:t xml:space="preserve">. </w:t>
+      </w:r>
+      <w:r>
+        <w:rPr>
+          <w:rFonts w:ascii="Arial" w:hAnsi="Arial" w:cs="Arial"/>
+          <w:b/>
+          <w:b/>
+          <w:bCs/>
+          <w:sz w:val="24"/>
+          <w:sz w:val="24"/>
+          <w:szCs w:val="24"/>
+          <w:rtl w:val="true"/>
+          <w:lang w:bidi="he-IL"/>
+        </w:rPr>
+        <w:t xml:space="preserve">השינוי הזה גרם לכך שנפספס את נקודות המינימום שאנו מחפשים על ה </w:t>
+      </w:r>
+      <w:r>
+        <w:rPr>
+          <w:rFonts w:cs="Arial" w:ascii="Arial" w:hAnsi="Arial"/>
+          <w:b/>
+          <w:bCs/>
+          <w:sz w:val="24"/>
+          <w:szCs w:val="24"/>
+          <w:lang w:bidi="he-IL"/>
+        </w:rPr>
+        <w:t>loss</w:t>
+      </w:r>
+      <w:r>
+        <w:rPr>
+          <w:rFonts w:cs="Arial" w:ascii="Arial" w:hAnsi="Arial"/>
+          <w:b/>
+          <w:bCs/>
+          <w:sz w:val="24"/>
+          <w:szCs w:val="24"/>
+          <w:rtl w:val="true"/>
+          <w:lang w:bidi="he-IL"/>
+        </w:rPr>
+        <w:t xml:space="preserve">. </w:t>
+      </w:r>
+      <w:r>
+        <w:rPr>
+          <w:rFonts w:ascii="Arial" w:hAnsi="Arial" w:cs="Arial"/>
+          <w:b/>
+          <w:b/>
+          <w:bCs/>
+          <w:sz w:val="24"/>
+          <w:sz w:val="24"/>
+          <w:szCs w:val="24"/>
+          <w:rtl w:val="true"/>
+          <w:lang w:bidi="he-IL"/>
+        </w:rPr>
+        <w:t>ה</w:t>
+      </w:r>
+      <w:r>
+        <w:rPr>
+          <w:rFonts w:cs="Arial" w:ascii="Arial" w:hAnsi="Arial"/>
+          <w:b/>
+          <w:bCs/>
+          <w:sz w:val="24"/>
+          <w:szCs w:val="24"/>
+          <w:lang w:bidi="he-IL"/>
+        </w:rPr>
+        <w:t>learning Rate</w:t>
+      </w:r>
+      <w:r>
+        <w:rPr>
+          <w:rFonts w:cs="Arial" w:ascii="Arial" w:hAnsi="Arial"/>
+          <w:b/>
+          <w:bCs/>
+          <w:sz w:val="24"/>
+          <w:szCs w:val="24"/>
+          <w:rtl w:val="true"/>
+          <w:lang w:bidi="he-IL"/>
+        </w:rPr>
+        <w:t xml:space="preserve"> </w:t>
+      </w:r>
+      <w:r>
+        <w:rPr>
+          <w:rFonts w:ascii="Arial" w:hAnsi="Arial" w:cs="Arial"/>
+          <w:b/>
+          <w:b/>
+          <w:bCs/>
+          <w:sz w:val="24"/>
+          <w:sz w:val="24"/>
+          <w:szCs w:val="24"/>
+          <w:rtl w:val="true"/>
+          <w:lang w:bidi="he-IL"/>
+        </w:rPr>
+        <w:t xml:space="preserve">הגבוה גרם לכך שהצעד שאנחנו עושים בכיוון המנוגד ל </w:t>
+      </w:r>
+      <w:r>
+        <w:rPr>
+          <w:rFonts w:cs="Arial" w:ascii="Arial" w:hAnsi="Arial"/>
+          <w:b/>
+          <w:bCs/>
+          <w:sz w:val="24"/>
+          <w:szCs w:val="24"/>
+          <w:lang w:bidi="he-IL"/>
+        </w:rPr>
+        <w:t>Gradient</w:t>
+      </w:r>
+      <w:r>
+        <w:rPr>
+          <w:rFonts w:cs="Arial" w:ascii="Arial" w:hAnsi="Arial"/>
+          <w:b/>
+          <w:bCs/>
+          <w:sz w:val="24"/>
+          <w:szCs w:val="24"/>
+          <w:rtl w:val="true"/>
+          <w:lang w:bidi="he-IL"/>
+        </w:rPr>
+        <w:t xml:space="preserve"> </w:t>
+      </w:r>
+      <w:r>
+        <w:rPr>
+          <w:rFonts w:ascii="Arial" w:hAnsi="Arial" w:cs="Arial"/>
+          <w:b/>
+          <w:b/>
+          <w:bCs/>
+          <w:sz w:val="24"/>
+          <w:sz w:val="24"/>
+          <w:szCs w:val="24"/>
+          <w:rtl w:val="true"/>
+          <w:lang w:bidi="he-IL"/>
+        </w:rPr>
+        <w:t>יהיה גדול מידי</w:t>
+      </w:r>
+      <w:r>
+        <w:rPr>
+          <w:rFonts w:cs="Arial" w:ascii="Arial" w:hAnsi="Arial"/>
+          <w:b/>
+          <w:bCs/>
+          <w:sz w:val="24"/>
+          <w:szCs w:val="24"/>
+          <w:rtl w:val="true"/>
+          <w:lang w:bidi="he-IL"/>
+        </w:rPr>
+        <w:t xml:space="preserve">, </w:t>
+      </w:r>
+      <w:r>
+        <w:rPr>
+          <w:rFonts w:ascii="Arial" w:hAnsi="Arial" w:cs="Arial"/>
+          <w:b/>
+          <w:b/>
+          <w:bCs/>
+          <w:sz w:val="24"/>
+          <w:sz w:val="24"/>
+          <w:szCs w:val="24"/>
+          <w:rtl w:val="true"/>
+          <w:lang w:bidi="he-IL"/>
+        </w:rPr>
+        <w:t>מה שגרם לשינוי לא נכון של המשקולות על הרשת</w:t>
+      </w:r>
+      <w:r>
+        <w:rPr>
+          <w:rFonts w:cs="Arial" w:ascii="Arial" w:hAnsi="Arial"/>
+          <w:b/>
+          <w:bCs/>
+          <w:sz w:val="24"/>
+          <w:szCs w:val="24"/>
+          <w:rtl w:val="true"/>
+          <w:lang w:bidi="he-IL"/>
+        </w:rPr>
+        <w:t xml:space="preserve">. </w:t>
+      </w:r>
+    </w:p>
+    <w:p>
+      <w:pPr>
+        <w:pStyle w:val="Normal"/>
+        <w:jc w:val="left"/>
+        <w:rPr/>
+      </w:pPr>
+      <w:r>
+        <w:rPr>
+          <w:rFonts w:cs="Arial" w:ascii="Arial" w:hAnsi="Arial"/>
+          <w:b/>
+          <w:bCs/>
+          <w:sz w:val="24"/>
+          <w:szCs w:val="24"/>
+          <w:rtl w:val="true"/>
+          <w:lang w:bidi="he-IL"/>
+        </w:rPr>
+        <w:t xml:space="preserve">- </w:t>
+      </w:r>
+      <w:r>
+        <w:rPr>
+          <w:rFonts w:ascii="Arial" w:hAnsi="Arial" w:cs="Arial"/>
+          <w:b/>
+          <w:b/>
+          <w:bCs/>
+          <w:sz w:val="24"/>
+          <w:sz w:val="24"/>
+          <w:szCs w:val="24"/>
+          <w:rtl w:val="true"/>
+          <w:lang w:bidi="he-IL"/>
+        </w:rPr>
+        <w:t xml:space="preserve">ניתן לראות שכאשר ה </w:t>
+      </w:r>
+      <w:r>
+        <w:rPr>
+          <w:rFonts w:cs="Arial" w:ascii="Arial" w:hAnsi="Arial"/>
+          <w:b/>
+          <w:bCs/>
+          <w:sz w:val="24"/>
+          <w:szCs w:val="24"/>
+          <w:lang w:bidi="he-IL"/>
+        </w:rPr>
+        <w:t>step</w:t>
+      </w:r>
+      <w:r>
+        <w:rPr>
+          <w:rFonts w:cs="Arial" w:ascii="Arial" w:hAnsi="Arial"/>
+          <w:b/>
+          <w:bCs/>
+          <w:sz w:val="24"/>
+          <w:szCs w:val="24"/>
+          <w:rtl w:val="true"/>
+          <w:lang w:bidi="he-IL"/>
+        </w:rPr>
+        <w:t xml:space="preserve"> </w:t>
+      </w:r>
+      <w:r>
+        <w:rPr>
+          <w:rFonts w:ascii="Arial" w:hAnsi="Arial" w:cs="Arial"/>
+          <w:b/>
+          <w:b/>
+          <w:bCs/>
+          <w:sz w:val="24"/>
+          <w:sz w:val="24"/>
+          <w:szCs w:val="24"/>
+          <w:rtl w:val="true"/>
+          <w:lang w:bidi="he-IL"/>
+        </w:rPr>
+        <w:t xml:space="preserve">היה קטן מידי </w:t>
+      </w:r>
+      <w:r>
+        <w:rPr>
+          <w:rFonts w:cs="Arial" w:ascii="Arial" w:hAnsi="Arial"/>
+          <w:b/>
+          <w:bCs/>
+          <w:sz w:val="24"/>
+          <w:szCs w:val="24"/>
+          <w:rtl w:val="true"/>
+          <w:lang w:bidi="he-IL"/>
+        </w:rPr>
+        <w:t>(</w:t>
+      </w:r>
+      <w:r>
+        <w:rPr>
+          <w:rFonts w:cs="Arial" w:ascii="Arial" w:hAnsi="Arial"/>
+          <w:b/>
+          <w:bCs/>
+          <w:sz w:val="24"/>
+          <w:szCs w:val="24"/>
+          <w:lang w:bidi="he-IL"/>
+        </w:rPr>
+        <w:t>Learning Rate = 0.00001</w:t>
+      </w:r>
+      <w:r>
+        <w:rPr>
+          <w:rFonts w:cs="Arial" w:ascii="Arial" w:hAnsi="Arial"/>
+          <w:b/>
+          <w:bCs/>
+          <w:sz w:val="24"/>
+          <w:szCs w:val="24"/>
+          <w:rtl w:val="true"/>
+          <w:lang w:bidi="he-IL"/>
+        </w:rPr>
+        <w:t xml:space="preserve">) </w:t>
+      </w:r>
+      <w:r>
+        <w:rPr>
+          <w:rFonts w:ascii="Arial" w:hAnsi="Arial" w:cs="Arial"/>
+          <w:b/>
+          <w:b/>
+          <w:bCs/>
+          <w:sz w:val="24"/>
+          <w:sz w:val="24"/>
+          <w:szCs w:val="24"/>
+          <w:rtl w:val="true"/>
+          <w:lang w:bidi="he-IL"/>
+        </w:rPr>
+        <w:t>האימון על הרשת גם לא הצליח</w:t>
+      </w:r>
+      <w:r>
+        <w:rPr>
+          <w:rFonts w:cs="Arial" w:ascii="Arial" w:hAnsi="Arial"/>
+          <w:b/>
+          <w:bCs/>
+          <w:sz w:val="24"/>
+          <w:szCs w:val="24"/>
+          <w:rtl w:val="true"/>
+          <w:lang w:bidi="he-IL"/>
+        </w:rPr>
+        <w:t xml:space="preserve">. </w:t>
+      </w:r>
+      <w:r>
+        <w:rPr>
+          <w:rFonts w:ascii="Arial" w:hAnsi="Arial" w:cs="Arial"/>
+          <w:b/>
+          <w:b/>
+          <w:bCs/>
+          <w:sz w:val="24"/>
+          <w:sz w:val="24"/>
+          <w:szCs w:val="24"/>
+          <w:rtl w:val="true"/>
+          <w:lang w:bidi="he-IL"/>
+        </w:rPr>
+        <w:t>אך הגרף נראה שונה לגמרי הוא כן מתקדם לכיוון הנכון פשוט בצורה איטית מאוד</w:t>
+      </w:r>
+      <w:r>
+        <w:rPr>
+          <w:rFonts w:cs="Arial" w:ascii="Arial" w:hAnsi="Arial"/>
+          <w:b/>
+          <w:bCs/>
+          <w:sz w:val="24"/>
+          <w:szCs w:val="24"/>
+          <w:rtl w:val="true"/>
+          <w:lang w:bidi="he-IL"/>
+        </w:rPr>
+        <w:t xml:space="preserve">. </w:t>
+      </w:r>
+      <w:r>
+        <w:rPr>
+          <w:rFonts w:ascii="Arial" w:hAnsi="Arial" w:cs="Arial"/>
+          <w:b/>
+          <w:b/>
+          <w:bCs/>
+          <w:sz w:val="24"/>
+          <w:sz w:val="24"/>
+          <w:szCs w:val="24"/>
+          <w:rtl w:val="true"/>
+          <w:lang w:bidi="he-IL"/>
+        </w:rPr>
+        <w:t xml:space="preserve">ולכן </w:t>
+      </w:r>
+      <w:r>
+        <w:rPr>
+          <w:rFonts w:cs="Arial" w:ascii="Arial" w:hAnsi="Arial"/>
+          <w:b/>
+          <w:bCs/>
+          <w:sz w:val="24"/>
+          <w:szCs w:val="24"/>
+          <w:lang w:bidi="he-IL"/>
+        </w:rPr>
+        <w:t>10</w:t>
+      </w:r>
+      <w:r>
+        <w:rPr>
+          <w:rFonts w:cs="Arial" w:ascii="Arial" w:hAnsi="Arial"/>
+          <w:b/>
+          <w:bCs/>
+          <w:sz w:val="24"/>
+          <w:szCs w:val="24"/>
+          <w:rtl w:val="true"/>
+          <w:lang w:bidi="he-IL"/>
+        </w:rPr>
+        <w:t xml:space="preserve"> </w:t>
+      </w:r>
+      <w:r>
+        <w:rPr>
+          <w:rFonts w:cs="Arial" w:ascii="Arial" w:hAnsi="Arial"/>
+          <w:b/>
+          <w:bCs/>
+          <w:sz w:val="24"/>
+          <w:szCs w:val="24"/>
+          <w:lang w:bidi="he-IL"/>
+        </w:rPr>
+        <w:t>epochs</w:t>
+      </w:r>
+      <w:r>
+        <w:rPr>
+          <w:rFonts w:cs="Arial" w:ascii="Arial" w:hAnsi="Arial"/>
+          <w:b/>
+          <w:bCs/>
+          <w:sz w:val="24"/>
+          <w:szCs w:val="24"/>
+          <w:rtl w:val="true"/>
+          <w:lang w:bidi="he-IL"/>
+        </w:rPr>
+        <w:t xml:space="preserve"> </w:t>
+      </w:r>
+      <w:r>
+        <w:rPr>
+          <w:rFonts w:ascii="Arial" w:hAnsi="Arial" w:cs="Arial"/>
+          <w:b/>
+          <w:b/>
+          <w:bCs/>
+          <w:sz w:val="24"/>
+          <w:sz w:val="24"/>
+          <w:szCs w:val="24"/>
+          <w:rtl w:val="true"/>
+          <w:lang w:bidi="he-IL"/>
+        </w:rPr>
+        <w:t>בלבד לא מספיקים לו</w:t>
+      </w:r>
+      <w:r>
+        <w:rPr>
+          <w:rFonts w:cs="Arial" w:ascii="Arial" w:hAnsi="Arial"/>
+          <w:b/>
+          <w:bCs/>
+          <w:sz w:val="24"/>
+          <w:szCs w:val="24"/>
+          <w:rtl w:val="true"/>
+          <w:lang w:bidi="he-IL"/>
+        </w:rPr>
+        <w:t>.</w:t>
+      </w:r>
+    </w:p>
+    <w:p>
+      <w:pPr>
+        <w:pStyle w:val="Normal"/>
+        <w:jc w:val="left"/>
+        <w:rPr/>
+      </w:pPr>
+      <w:r>
+        <w:rPr>
+          <w:rFonts w:cs="Arial" w:ascii="Arial" w:hAnsi="Arial"/>
+          <w:b/>
+          <w:bCs/>
+          <w:sz w:val="24"/>
+          <w:szCs w:val="24"/>
+          <w:rtl w:val="true"/>
+          <w:lang w:bidi="he-IL"/>
+        </w:rPr>
+        <w:t xml:space="preserve">- </w:t>
+      </w:r>
+      <w:r>
+        <w:rPr>
+          <w:rFonts w:ascii="Arial" w:hAnsi="Arial" w:cs="Arial"/>
+          <w:b/>
+          <w:b/>
+          <w:bCs/>
+          <w:sz w:val="24"/>
+          <w:sz w:val="24"/>
+          <w:szCs w:val="24"/>
+          <w:rtl w:val="true"/>
+          <w:lang w:bidi="he-IL"/>
+        </w:rPr>
+        <w:t xml:space="preserve">כאשר ערך ה </w:t>
+      </w:r>
+      <w:r>
+        <w:rPr>
+          <w:rFonts w:cs="Arial" w:ascii="Arial" w:hAnsi="Arial"/>
+          <w:b/>
+          <w:bCs/>
+          <w:sz w:val="24"/>
+          <w:szCs w:val="24"/>
+          <w:lang w:bidi="he-IL"/>
+        </w:rPr>
+        <w:t>Learning Rate</w:t>
+      </w:r>
+      <w:r>
+        <w:rPr>
+          <w:rFonts w:cs="Arial" w:ascii="Arial" w:hAnsi="Arial"/>
+          <w:b/>
+          <w:bCs/>
+          <w:sz w:val="24"/>
+          <w:szCs w:val="24"/>
+          <w:rtl w:val="true"/>
+          <w:lang w:bidi="he-IL"/>
+        </w:rPr>
+        <w:t xml:space="preserve"> </w:t>
+      </w:r>
+      <w:r>
+        <w:rPr>
+          <w:rFonts w:ascii="Arial" w:hAnsi="Arial" w:cs="Arial"/>
+          <w:b/>
+          <w:b/>
+          <w:bCs/>
+          <w:sz w:val="24"/>
+          <w:sz w:val="24"/>
+          <w:szCs w:val="24"/>
+          <w:rtl w:val="true"/>
+          <w:lang w:bidi="he-IL"/>
+        </w:rPr>
+        <w:t xml:space="preserve">היה </w:t>
+      </w:r>
+      <w:r>
+        <w:rPr>
+          <w:rFonts w:cs="Arial" w:ascii="Arial" w:hAnsi="Arial"/>
+          <w:b/>
+          <w:bCs/>
+          <w:sz w:val="24"/>
+          <w:szCs w:val="24"/>
+          <w:lang w:bidi="he-IL"/>
+        </w:rPr>
+        <w:t>0.01</w:t>
+      </w:r>
+      <w:r>
+        <w:rPr>
+          <w:rFonts w:cs="Arial" w:ascii="Arial" w:hAnsi="Arial"/>
+          <w:b/>
+          <w:bCs/>
+          <w:sz w:val="24"/>
+          <w:szCs w:val="24"/>
+          <w:rtl w:val="true"/>
+          <w:lang w:bidi="he-IL"/>
+        </w:rPr>
+        <w:t xml:space="preserve"> </w:t>
+      </w:r>
+      <w:r>
+        <w:rPr>
+          <w:rFonts w:ascii="Arial" w:hAnsi="Arial" w:cs="Arial"/>
+          <w:b/>
+          <w:b/>
+          <w:bCs/>
+          <w:sz w:val="24"/>
+          <w:sz w:val="24"/>
+          <w:szCs w:val="24"/>
+          <w:rtl w:val="true"/>
+          <w:lang w:bidi="he-IL"/>
+        </w:rPr>
+        <w:t xml:space="preserve">ניתן לראות שתוצאות האימון לאחר </w:t>
+      </w:r>
+      <w:r>
+        <w:rPr>
+          <w:rFonts w:cs="Arial" w:ascii="Arial" w:hAnsi="Arial"/>
+          <w:b/>
+          <w:bCs/>
+          <w:sz w:val="24"/>
+          <w:szCs w:val="24"/>
+          <w:lang w:bidi="he-IL"/>
+        </w:rPr>
+        <w:t>10</w:t>
+      </w:r>
+      <w:r>
+        <w:rPr>
+          <w:rFonts w:cs="Arial" w:ascii="Arial" w:hAnsi="Arial"/>
+          <w:b/>
+          <w:bCs/>
+          <w:sz w:val="24"/>
+          <w:szCs w:val="24"/>
+          <w:rtl w:val="true"/>
+          <w:lang w:bidi="he-IL"/>
+        </w:rPr>
+        <w:t xml:space="preserve"> </w:t>
+      </w:r>
+      <w:r>
+        <w:rPr>
+          <w:rFonts w:cs="Arial" w:ascii="Arial" w:hAnsi="Arial"/>
+          <w:b/>
+          <w:bCs/>
+          <w:sz w:val="24"/>
+          <w:szCs w:val="24"/>
+          <w:lang w:bidi="he-IL"/>
+        </w:rPr>
+        <w:t>epochs</w:t>
+      </w:r>
+      <w:r>
+        <w:rPr>
+          <w:rFonts w:cs="Arial" w:ascii="Arial" w:hAnsi="Arial"/>
+          <w:b/>
+          <w:bCs/>
+          <w:sz w:val="24"/>
+          <w:szCs w:val="24"/>
+          <w:rtl w:val="true"/>
+          <w:lang w:bidi="he-IL"/>
+        </w:rPr>
+        <w:t xml:space="preserve"> </w:t>
+      </w:r>
+      <w:r>
+        <w:rPr>
+          <w:rFonts w:ascii="Arial" w:hAnsi="Arial" w:cs="Arial"/>
+          <w:b/>
+          <w:b/>
+          <w:bCs/>
+          <w:sz w:val="24"/>
+          <w:sz w:val="24"/>
+          <w:szCs w:val="24"/>
+          <w:rtl w:val="true"/>
+          <w:lang w:bidi="he-IL"/>
+        </w:rPr>
+        <w:t>היה לא רע בכלל</w:t>
+      </w:r>
+      <w:r>
+        <w:rPr>
+          <w:rFonts w:cs="Arial" w:ascii="Arial" w:hAnsi="Arial"/>
+          <w:b/>
+          <w:bCs/>
+          <w:sz w:val="24"/>
+          <w:szCs w:val="24"/>
+          <w:rtl w:val="true"/>
+          <w:lang w:bidi="he-IL"/>
+        </w:rPr>
+        <w:t xml:space="preserve">. </w:t>
+      </w:r>
+      <w:r>
+        <w:rPr>
+          <w:rFonts w:ascii="Arial" w:hAnsi="Arial" w:cs="Arial"/>
+          <w:b/>
+          <w:b/>
+          <w:bCs/>
+          <w:sz w:val="24"/>
+          <w:sz w:val="24"/>
+          <w:szCs w:val="24"/>
+          <w:rtl w:val="true"/>
+          <w:lang w:bidi="he-IL"/>
+        </w:rPr>
+        <w:t>הגענו לכמעט</w:t>
+      </w:r>
+      <w:r>
+        <w:rPr>
+          <w:rFonts w:cs="Arial" w:ascii="Arial" w:hAnsi="Arial"/>
+          <w:b/>
+          <w:bCs/>
+          <w:sz w:val="24"/>
+          <w:szCs w:val="24"/>
+          <w:lang w:bidi="he-IL"/>
+        </w:rPr>
+        <w:t>90%</w:t>
+      </w:r>
+      <w:r>
+        <w:rPr>
+          <w:rFonts w:cs="Arial" w:ascii="Arial" w:hAnsi="Arial"/>
+          <w:b/>
+          <w:bCs/>
+          <w:sz w:val="24"/>
+          <w:szCs w:val="24"/>
+          <w:rtl w:val="true"/>
+          <w:lang w:bidi="he-IL"/>
+        </w:rPr>
+        <w:t xml:space="preserve"> </w:t>
+      </w:r>
+      <w:r>
+        <w:rPr>
+          <w:rFonts w:cs="Arial" w:ascii="Arial" w:hAnsi="Arial"/>
+          <w:b/>
+          <w:bCs/>
+          <w:sz w:val="24"/>
+          <w:szCs w:val="24"/>
+          <w:lang w:bidi="he-IL"/>
+        </w:rPr>
+        <w:t>Accuracy</w:t>
+      </w:r>
+      <w:r>
+        <w:rPr>
+          <w:rFonts w:cs="Arial" w:ascii="Arial" w:hAnsi="Arial"/>
+          <w:b/>
+          <w:bCs/>
+          <w:sz w:val="24"/>
+          <w:szCs w:val="24"/>
+          <w:rtl w:val="true"/>
+          <w:lang w:bidi="he-IL"/>
+        </w:rPr>
+        <w:t xml:space="preserve"> </w:t>
+      </w:r>
+      <w:r>
+        <w:rPr>
+          <w:rFonts w:ascii="Arial" w:hAnsi="Arial" w:cs="Arial"/>
+          <w:b/>
+          <w:b/>
+          <w:bCs/>
+          <w:sz w:val="24"/>
+          <w:sz w:val="24"/>
+          <w:szCs w:val="24"/>
+          <w:rtl w:val="true"/>
+          <w:lang w:bidi="he-IL"/>
+        </w:rPr>
+        <w:t>על קבוצת הולידציה שלנו</w:t>
+      </w:r>
+      <w:r>
+        <w:rPr>
+          <w:rFonts w:cs="Arial" w:ascii="Arial" w:hAnsi="Arial"/>
+          <w:b/>
+          <w:bCs/>
+          <w:sz w:val="24"/>
+          <w:szCs w:val="24"/>
+          <w:rtl w:val="true"/>
+          <w:lang w:bidi="he-IL"/>
+        </w:rPr>
+        <w:t>.</w:t>
+      </w:r>
+    </w:p>
+    <w:p>
+      <w:pPr>
+        <w:pStyle w:val="Normal"/>
+        <w:rPr>
+          <w:rFonts w:ascii="Arial" w:hAnsi="Arial" w:cs="Arial"/>
+          <w:b/>
+          <w:b/>
+          <w:bCs/>
+          <w:i w:val="false"/>
+          <w:i w:val="false"/>
+          <w:iCs w:val="false"/>
+          <w:sz w:val="28"/>
+          <w:szCs w:val="28"/>
+          <w:u w:val="single"/>
+          <w:lang w:bidi="he-IL"/>
+        </w:rPr>
+      </w:pPr>
+      <w:r>
+        <w:rPr>
+          <w:rFonts w:cs="Arial" w:ascii="Arial" w:hAnsi="Arial"/>
+          <w:b/>
+          <w:bCs/>
+          <w:i w:val="false"/>
+          <w:iCs w:val="false"/>
+          <w:sz w:val="28"/>
+          <w:szCs w:val="28"/>
+          <w:u w:val="single"/>
+          <w:rtl w:val="true"/>
+          <w:lang w:bidi="he-IL"/>
+        </w:rPr>
+      </w:r>
+      <w:r>
+        <w:br w:type="page"/>
+      </w:r>
+    </w:p>
+    <w:p>
+      <w:pPr>
+        <w:pStyle w:val="Normal"/>
+        <w:rPr/>
+      </w:pPr>
+      <w:r>
+        <w:drawing>
+          <wp:anchor behindDoc="0" distT="0" distB="0" distL="0" distR="0" simplePos="0" locked="0" layoutInCell="1" allowOverlap="1" relativeHeight="12">
+            <wp:simplePos x="0" y="0"/>
+            <wp:positionH relativeFrom="page">
+              <wp:posOffset>4109085</wp:posOffset>
+            </wp:positionH>
+            <wp:positionV relativeFrom="page">
+              <wp:posOffset>6012180</wp:posOffset>
+            </wp:positionV>
+            <wp:extent cx="3275330" cy="2157730"/>
+            <wp:effectExtent l="0" t="0" r="0" b="0"/>
+            <wp:wrapTopAndBottom/>
+            <wp:docPr id="10" name="Image8" descr=""/>
+            <wp:cNvGraphicFramePr>
+              <a:graphicFrameLocks xmlns:a="http://schemas.openxmlformats.org/drawingml/2006/main" noChangeAspect="1"/>
+            </wp:cNvGraphicFramePr>
+            <a:graphic xmlns:a="http://schemas.openxmlformats.org/drawingml/2006/main">
+              <a:graphicData uri="http://schemas.openxmlformats.org/drawingml/2006/picture">
+                <pic:pic xmlns:pic="http://schemas.openxmlformats.org/drawingml/2006/picture">
+                  <pic:nvPicPr>
+                    <pic:cNvPr id="10" name="Image8" descr=""/>
+                    <pic:cNvPicPr>
+                      <a:picLocks noChangeAspect="1" noChangeArrowheads="1"/>
+                    </pic:cNvPicPr>
+                  </pic:nvPicPr>
+                  <pic:blipFill>
+                    <a:blip r:embed="rId8"/>
                     <a:stretch>
                       <a:fillRect/>
                     </a:stretch>
@@ -4621,933 +5689,6 @@
           </wp:anchor>
         </w:drawing>
       </w:r>
-    </w:p>
-    <w:p>
-      <w:pPr>
-        <w:pStyle w:val="Normal"/>
-        <w:rPr/>
-      </w:pPr>
-      <w:r>
-        <w:rPr>
-          <w:rFonts w:ascii="Arial" w:hAnsi="Arial" w:cs="Arial"/>
-          <w:b/>
-          <w:b/>
-          <w:bCs/>
-          <w:i w:val="false"/>
-          <w:i w:val="false"/>
-          <w:iCs w:val="false"/>
-          <w:sz w:val="28"/>
-          <w:sz w:val="28"/>
-          <w:szCs w:val="28"/>
-          <w:u w:val="single"/>
-          <w:rtl w:val="true"/>
-          <w:lang w:bidi="he-IL"/>
-        </w:rPr>
-        <w:t>סיכום תוצאות</w:t>
-      </w:r>
-      <w:r>
-        <w:rPr>
-          <w:rFonts w:cs="Arial" w:ascii="Arial" w:hAnsi="Arial"/>
-          <w:b/>
-          <w:bCs/>
-          <w:i w:val="false"/>
-          <w:iCs w:val="false"/>
-          <w:sz w:val="28"/>
-          <w:szCs w:val="28"/>
-          <w:u w:val="single"/>
-          <w:rtl w:val="true"/>
-          <w:lang w:bidi="he-IL"/>
-        </w:rPr>
-        <w:t>:</w:t>
-      </w:r>
-      <w:r>
-        <w:rPr>
-          <w:rFonts w:cs="Arial" w:ascii="Arial" w:hAnsi="Arial"/>
-          <w:rtl w:val="true"/>
-          <w:lang w:bidi="he-IL"/>
-        </w:rPr>
-        <w:t xml:space="preserve"> </w:t>
-      </w:r>
-    </w:p>
-    <w:p>
-      <w:pPr>
-        <w:pStyle w:val="Normal"/>
-        <w:jc w:val="left"/>
-        <w:rPr/>
-      </w:pPr>
-      <w:r>
-        <w:rPr>
-          <w:rFonts w:cs="Arial" w:ascii="Arial" w:hAnsi="Arial"/>
-          <w:b/>
-          <w:bCs/>
-          <w:sz w:val="24"/>
-          <w:szCs w:val="24"/>
-          <w:rtl w:val="true"/>
-          <w:lang w:bidi="he-IL"/>
-        </w:rPr>
-        <w:t xml:space="preserve">- </w:t>
-      </w:r>
-      <w:r>
-        <w:rPr>
-          <w:rFonts w:ascii="Arial" w:hAnsi="Arial" w:cs="Arial"/>
-          <w:b/>
-          <w:b/>
-          <w:bCs/>
-          <w:sz w:val="24"/>
-          <w:sz w:val="24"/>
-          <w:szCs w:val="24"/>
-          <w:rtl w:val="true"/>
-          <w:lang w:bidi="he-IL"/>
-        </w:rPr>
-        <w:t>ניתן לראות שכאשר ה</w:t>
-      </w:r>
-      <w:r>
-        <w:rPr>
-          <w:rFonts w:cs="Arial" w:ascii="Arial" w:hAnsi="Arial"/>
-          <w:b/>
-          <w:bCs/>
-          <w:sz w:val="24"/>
-          <w:szCs w:val="24"/>
-          <w:lang w:bidi="he-IL"/>
-        </w:rPr>
-        <w:t>step</w:t>
-      </w:r>
-      <w:r>
-        <w:rPr>
-          <w:rFonts w:cs="Arial" w:ascii="Arial" w:hAnsi="Arial"/>
-          <w:b/>
-          <w:bCs/>
-          <w:sz w:val="24"/>
-          <w:szCs w:val="24"/>
-          <w:rtl w:val="true"/>
-          <w:lang w:bidi="he-IL"/>
-        </w:rPr>
-        <w:t xml:space="preserve"> </w:t>
-      </w:r>
-      <w:r>
-        <w:rPr>
-          <w:rFonts w:ascii="Arial" w:hAnsi="Arial" w:cs="Arial"/>
-          <w:b/>
-          <w:b/>
-          <w:bCs/>
-          <w:sz w:val="24"/>
-          <w:sz w:val="24"/>
-          <w:szCs w:val="24"/>
-          <w:rtl w:val="true"/>
-          <w:lang w:bidi="he-IL"/>
-        </w:rPr>
-        <w:t xml:space="preserve">היה גדול מידי </w:t>
-      </w:r>
-      <w:r>
-        <w:rPr>
-          <w:rFonts w:cs="Arial" w:ascii="Arial" w:hAnsi="Arial"/>
-          <w:b/>
-          <w:bCs/>
-          <w:sz w:val="24"/>
-          <w:szCs w:val="24"/>
-          <w:rtl w:val="true"/>
-          <w:lang w:bidi="he-IL"/>
-        </w:rPr>
-        <w:t>(</w:t>
-      </w:r>
-      <w:r>
-        <w:rPr>
-          <w:rFonts w:cs="Arial" w:ascii="Arial" w:hAnsi="Arial"/>
-          <w:b/>
-          <w:bCs/>
-          <w:sz w:val="24"/>
-          <w:szCs w:val="24"/>
-          <w:lang w:bidi="he-IL"/>
-        </w:rPr>
-        <w:t>Learning Rate = 1</w:t>
-      </w:r>
-      <w:r>
-        <w:rPr>
-          <w:rFonts w:cs="Arial" w:ascii="Arial" w:hAnsi="Arial"/>
-          <w:b/>
-          <w:bCs/>
-          <w:sz w:val="24"/>
-          <w:szCs w:val="24"/>
-          <w:rtl w:val="true"/>
-          <w:lang w:bidi="he-IL"/>
-        </w:rPr>
-        <w:t xml:space="preserve">) </w:t>
-      </w:r>
-      <w:r>
-        <w:rPr>
-          <w:rFonts w:ascii="Arial" w:hAnsi="Arial" w:cs="Arial"/>
-          <w:b/>
-          <w:b/>
-          <w:bCs/>
-          <w:sz w:val="24"/>
-          <w:sz w:val="24"/>
-          <w:szCs w:val="24"/>
-          <w:rtl w:val="true"/>
-          <w:lang w:bidi="he-IL"/>
-        </w:rPr>
-        <w:t xml:space="preserve">כל </w:t>
-      </w:r>
-      <w:r>
-        <w:rPr>
-          <w:rFonts w:cs="Arial" w:ascii="Arial" w:hAnsi="Arial"/>
-          <w:b/>
-          <w:bCs/>
-          <w:sz w:val="24"/>
-          <w:szCs w:val="24"/>
-          <w:lang w:bidi="he-IL"/>
-        </w:rPr>
-        <w:t>batch</w:t>
-      </w:r>
-      <w:r>
-        <w:rPr>
-          <w:rFonts w:cs="Arial" w:ascii="Arial" w:hAnsi="Arial"/>
-          <w:b/>
-          <w:bCs/>
-          <w:sz w:val="24"/>
-          <w:szCs w:val="24"/>
-          <w:rtl w:val="true"/>
-          <w:lang w:bidi="he-IL"/>
-        </w:rPr>
-        <w:t xml:space="preserve"> </w:t>
-      </w:r>
-      <w:r>
-        <w:rPr>
-          <w:rFonts w:ascii="Arial" w:hAnsi="Arial" w:cs="Arial"/>
-          <w:b/>
-          <w:b/>
-          <w:bCs/>
-          <w:sz w:val="24"/>
-          <w:sz w:val="24"/>
-          <w:szCs w:val="24"/>
-          <w:rtl w:val="true"/>
-          <w:lang w:bidi="he-IL"/>
-        </w:rPr>
-        <w:t>שהסתיים הרשת עשתה שינוי גדול מידי על המשקולות</w:t>
-      </w:r>
-      <w:r>
-        <w:rPr>
-          <w:rFonts w:cs="Arial" w:ascii="Arial" w:hAnsi="Arial"/>
-          <w:b/>
-          <w:bCs/>
-          <w:sz w:val="24"/>
-          <w:szCs w:val="24"/>
-          <w:rtl w:val="true"/>
-          <w:lang w:bidi="he-IL"/>
-        </w:rPr>
-        <w:t xml:space="preserve">. </w:t>
-      </w:r>
-      <w:r>
-        <w:rPr>
-          <w:rFonts w:ascii="Arial" w:hAnsi="Arial" w:cs="Arial"/>
-          <w:b/>
-          <w:b/>
-          <w:bCs/>
-          <w:sz w:val="24"/>
-          <w:sz w:val="24"/>
-          <w:szCs w:val="24"/>
-          <w:rtl w:val="true"/>
-          <w:lang w:bidi="he-IL"/>
-        </w:rPr>
-        <w:t xml:space="preserve">השינוי הזה גרם לכך שנפספס את נקודות המינימום שאנו מחפשים על ה </w:t>
-      </w:r>
-      <w:r>
-        <w:rPr>
-          <w:rFonts w:cs="Arial" w:ascii="Arial" w:hAnsi="Arial"/>
-          <w:b/>
-          <w:bCs/>
-          <w:sz w:val="24"/>
-          <w:szCs w:val="24"/>
-          <w:lang w:bidi="he-IL"/>
-        </w:rPr>
-        <w:t>loss</w:t>
-      </w:r>
-      <w:r>
-        <w:rPr>
-          <w:rFonts w:cs="Arial" w:ascii="Arial" w:hAnsi="Arial"/>
-          <w:b/>
-          <w:bCs/>
-          <w:sz w:val="24"/>
-          <w:szCs w:val="24"/>
-          <w:rtl w:val="true"/>
-          <w:lang w:bidi="he-IL"/>
-        </w:rPr>
-        <w:t xml:space="preserve">. </w:t>
-      </w:r>
-      <w:r>
-        <w:rPr>
-          <w:rFonts w:ascii="Arial" w:hAnsi="Arial" w:cs="Arial"/>
-          <w:b/>
-          <w:b/>
-          <w:bCs/>
-          <w:sz w:val="24"/>
-          <w:sz w:val="24"/>
-          <w:szCs w:val="24"/>
-          <w:rtl w:val="true"/>
-          <w:lang w:bidi="he-IL"/>
-        </w:rPr>
-        <w:t>ה</w:t>
-      </w:r>
-      <w:r>
-        <w:rPr>
-          <w:rFonts w:cs="Arial" w:ascii="Arial" w:hAnsi="Arial"/>
-          <w:b/>
-          <w:bCs/>
-          <w:sz w:val="24"/>
-          <w:szCs w:val="24"/>
-          <w:lang w:bidi="he-IL"/>
-        </w:rPr>
-        <w:t>learning Rate</w:t>
-      </w:r>
-      <w:r>
-        <w:rPr>
-          <w:rFonts w:cs="Arial" w:ascii="Arial" w:hAnsi="Arial"/>
-          <w:b/>
-          <w:bCs/>
-          <w:sz w:val="24"/>
-          <w:szCs w:val="24"/>
-          <w:rtl w:val="true"/>
-          <w:lang w:bidi="he-IL"/>
-        </w:rPr>
-        <w:t xml:space="preserve"> </w:t>
-      </w:r>
-      <w:r>
-        <w:rPr>
-          <w:rFonts w:ascii="Arial" w:hAnsi="Arial" w:cs="Arial"/>
-          <w:b/>
-          <w:b/>
-          <w:bCs/>
-          <w:sz w:val="24"/>
-          <w:sz w:val="24"/>
-          <w:szCs w:val="24"/>
-          <w:rtl w:val="true"/>
-          <w:lang w:bidi="he-IL"/>
-        </w:rPr>
-        <w:t xml:space="preserve">הגבוה גרם לכך שהצעד שאנחנו עושים בכיוון המנוגד ל </w:t>
-      </w:r>
-      <w:r>
-        <w:rPr>
-          <w:rFonts w:cs="Arial" w:ascii="Arial" w:hAnsi="Arial"/>
-          <w:b/>
-          <w:bCs/>
-          <w:sz w:val="24"/>
-          <w:szCs w:val="24"/>
-          <w:lang w:bidi="he-IL"/>
-        </w:rPr>
-        <w:t>Gradient</w:t>
-      </w:r>
-      <w:r>
-        <w:rPr>
-          <w:rFonts w:cs="Arial" w:ascii="Arial" w:hAnsi="Arial"/>
-          <w:b/>
-          <w:bCs/>
-          <w:sz w:val="24"/>
-          <w:szCs w:val="24"/>
-          <w:rtl w:val="true"/>
-          <w:lang w:bidi="he-IL"/>
-        </w:rPr>
-        <w:t xml:space="preserve"> </w:t>
-      </w:r>
-      <w:r>
-        <w:rPr>
-          <w:rFonts w:ascii="Arial" w:hAnsi="Arial" w:cs="Arial"/>
-          <w:b/>
-          <w:b/>
-          <w:bCs/>
-          <w:sz w:val="24"/>
-          <w:sz w:val="24"/>
-          <w:szCs w:val="24"/>
-          <w:rtl w:val="true"/>
-          <w:lang w:bidi="he-IL"/>
-        </w:rPr>
-        <w:t>יהיה גדול מידי</w:t>
-      </w:r>
-      <w:r>
-        <w:rPr>
-          <w:rFonts w:cs="Arial" w:ascii="Arial" w:hAnsi="Arial"/>
-          <w:b/>
-          <w:bCs/>
-          <w:sz w:val="24"/>
-          <w:szCs w:val="24"/>
-          <w:rtl w:val="true"/>
-          <w:lang w:bidi="he-IL"/>
-        </w:rPr>
-        <w:t xml:space="preserve">, </w:t>
-      </w:r>
-      <w:r>
-        <w:rPr>
-          <w:rFonts w:ascii="Arial" w:hAnsi="Arial" w:cs="Arial"/>
-          <w:b/>
-          <w:b/>
-          <w:bCs/>
-          <w:sz w:val="24"/>
-          <w:sz w:val="24"/>
-          <w:szCs w:val="24"/>
-          <w:rtl w:val="true"/>
-          <w:lang w:bidi="he-IL"/>
-        </w:rPr>
-        <w:t>מה שגרם לשינוי לא נכון של המשקולות על הרשת</w:t>
-      </w:r>
-      <w:r>
-        <w:rPr>
-          <w:rFonts w:cs="Arial" w:ascii="Arial" w:hAnsi="Arial"/>
-          <w:b/>
-          <w:bCs/>
-          <w:sz w:val="24"/>
-          <w:szCs w:val="24"/>
-          <w:rtl w:val="true"/>
-          <w:lang w:bidi="he-IL"/>
-        </w:rPr>
-        <w:t xml:space="preserve">. </w:t>
-      </w:r>
-    </w:p>
-    <w:p>
-      <w:pPr>
-        <w:pStyle w:val="Normal"/>
-        <w:jc w:val="left"/>
-        <w:rPr/>
-      </w:pPr>
-      <w:r>
-        <w:rPr>
-          <w:rFonts w:cs="Arial" w:ascii="Arial" w:hAnsi="Arial"/>
-          <w:b/>
-          <w:bCs/>
-          <w:sz w:val="24"/>
-          <w:szCs w:val="24"/>
-          <w:rtl w:val="true"/>
-          <w:lang w:bidi="he-IL"/>
-        </w:rPr>
-        <w:t xml:space="preserve">- </w:t>
-      </w:r>
-      <w:r>
-        <w:rPr>
-          <w:rFonts w:ascii="Arial" w:hAnsi="Arial" w:cs="Arial"/>
-          <w:b/>
-          <w:b/>
-          <w:bCs/>
-          <w:sz w:val="24"/>
-          <w:sz w:val="24"/>
-          <w:szCs w:val="24"/>
-          <w:rtl w:val="true"/>
-          <w:lang w:bidi="he-IL"/>
-        </w:rPr>
-        <w:t xml:space="preserve">ניתן לראות שכאשר ה </w:t>
-      </w:r>
-      <w:r>
-        <w:rPr>
-          <w:rFonts w:cs="Arial" w:ascii="Arial" w:hAnsi="Arial"/>
-          <w:b/>
-          <w:bCs/>
-          <w:sz w:val="24"/>
-          <w:szCs w:val="24"/>
-          <w:lang w:bidi="he-IL"/>
-        </w:rPr>
-        <w:t>step</w:t>
-      </w:r>
-      <w:r>
-        <w:rPr>
-          <w:rFonts w:cs="Arial" w:ascii="Arial" w:hAnsi="Arial"/>
-          <w:b/>
-          <w:bCs/>
-          <w:sz w:val="24"/>
-          <w:szCs w:val="24"/>
-          <w:rtl w:val="true"/>
-          <w:lang w:bidi="he-IL"/>
-        </w:rPr>
-        <w:t xml:space="preserve"> </w:t>
-      </w:r>
-      <w:r>
-        <w:rPr>
-          <w:rFonts w:ascii="Arial" w:hAnsi="Arial" w:cs="Arial"/>
-          <w:b/>
-          <w:b/>
-          <w:bCs/>
-          <w:sz w:val="24"/>
-          <w:sz w:val="24"/>
-          <w:szCs w:val="24"/>
-          <w:rtl w:val="true"/>
-          <w:lang w:bidi="he-IL"/>
-        </w:rPr>
-        <w:t xml:space="preserve">היה קטן מידי </w:t>
-      </w:r>
-      <w:r>
-        <w:rPr>
-          <w:rFonts w:cs="Arial" w:ascii="Arial" w:hAnsi="Arial"/>
-          <w:b/>
-          <w:bCs/>
-          <w:sz w:val="24"/>
-          <w:szCs w:val="24"/>
-          <w:rtl w:val="true"/>
-          <w:lang w:bidi="he-IL"/>
-        </w:rPr>
-        <w:t>(</w:t>
-      </w:r>
-      <w:r>
-        <w:rPr>
-          <w:rFonts w:cs="Arial" w:ascii="Arial" w:hAnsi="Arial"/>
-          <w:b/>
-          <w:bCs/>
-          <w:sz w:val="24"/>
-          <w:szCs w:val="24"/>
-          <w:lang w:bidi="he-IL"/>
-        </w:rPr>
-        <w:t>Learning Rate = 0.00001</w:t>
-      </w:r>
-      <w:r>
-        <w:rPr>
-          <w:rFonts w:cs="Arial" w:ascii="Arial" w:hAnsi="Arial"/>
-          <w:b/>
-          <w:bCs/>
-          <w:sz w:val="24"/>
-          <w:szCs w:val="24"/>
-          <w:rtl w:val="true"/>
-          <w:lang w:bidi="he-IL"/>
-        </w:rPr>
-        <w:t xml:space="preserve">) </w:t>
-      </w:r>
-      <w:r>
-        <w:rPr>
-          <w:rFonts w:ascii="Arial" w:hAnsi="Arial" w:cs="Arial"/>
-          <w:b/>
-          <w:b/>
-          <w:bCs/>
-          <w:sz w:val="24"/>
-          <w:sz w:val="24"/>
-          <w:szCs w:val="24"/>
-          <w:rtl w:val="true"/>
-          <w:lang w:bidi="he-IL"/>
-        </w:rPr>
-        <w:t>האימון על הרשת גם לא הצליח</w:t>
-      </w:r>
-      <w:r>
-        <w:rPr>
-          <w:rFonts w:cs="Arial" w:ascii="Arial" w:hAnsi="Arial"/>
-          <w:b/>
-          <w:bCs/>
-          <w:sz w:val="24"/>
-          <w:szCs w:val="24"/>
-          <w:rtl w:val="true"/>
-          <w:lang w:bidi="he-IL"/>
-        </w:rPr>
-        <w:t xml:space="preserve">. </w:t>
-      </w:r>
-      <w:r>
-        <w:rPr>
-          <w:rFonts w:ascii="Arial" w:hAnsi="Arial" w:cs="Arial"/>
-          <w:b/>
-          <w:b/>
-          <w:bCs/>
-          <w:sz w:val="24"/>
-          <w:sz w:val="24"/>
-          <w:szCs w:val="24"/>
-          <w:rtl w:val="true"/>
-          <w:lang w:bidi="he-IL"/>
-        </w:rPr>
-        <w:t>אך הגרף נראה שונה לגמרי הוא כן מתקדםלכיוון הנכון פשוט בצורה איטית מאוד</w:t>
-      </w:r>
-      <w:r>
-        <w:rPr>
-          <w:rFonts w:cs="Arial" w:ascii="Arial" w:hAnsi="Arial"/>
-          <w:b/>
-          <w:bCs/>
-          <w:sz w:val="24"/>
-          <w:szCs w:val="24"/>
-          <w:rtl w:val="true"/>
-          <w:lang w:bidi="he-IL"/>
-        </w:rPr>
-        <w:t xml:space="preserve">. </w:t>
-      </w:r>
-      <w:r>
-        <w:rPr>
-          <w:rFonts w:ascii="Arial" w:hAnsi="Arial" w:cs="Arial"/>
-          <w:b/>
-          <w:b/>
-          <w:bCs/>
-          <w:sz w:val="24"/>
-          <w:sz w:val="24"/>
-          <w:szCs w:val="24"/>
-          <w:rtl w:val="true"/>
-          <w:lang w:bidi="he-IL"/>
-        </w:rPr>
-        <w:t xml:space="preserve">ולכן </w:t>
-      </w:r>
-      <w:r>
-        <w:rPr>
-          <w:rFonts w:cs="Arial" w:ascii="Arial" w:hAnsi="Arial"/>
-          <w:b/>
-          <w:bCs/>
-          <w:sz w:val="24"/>
-          <w:szCs w:val="24"/>
-          <w:lang w:bidi="he-IL"/>
-        </w:rPr>
-        <w:t>10</w:t>
-      </w:r>
-      <w:r>
-        <w:rPr>
-          <w:rFonts w:cs="Arial" w:ascii="Arial" w:hAnsi="Arial"/>
-          <w:b/>
-          <w:bCs/>
-          <w:sz w:val="24"/>
-          <w:szCs w:val="24"/>
-          <w:rtl w:val="true"/>
-          <w:lang w:bidi="he-IL"/>
-        </w:rPr>
-        <w:t xml:space="preserve"> </w:t>
-      </w:r>
-      <w:r>
-        <w:rPr>
-          <w:rFonts w:cs="Arial" w:ascii="Arial" w:hAnsi="Arial"/>
-          <w:b/>
-          <w:bCs/>
-          <w:sz w:val="24"/>
-          <w:szCs w:val="24"/>
-          <w:lang w:bidi="he-IL"/>
-        </w:rPr>
-        <w:t>epochs</w:t>
-      </w:r>
-      <w:r>
-        <w:rPr>
-          <w:rFonts w:cs="Arial" w:ascii="Arial" w:hAnsi="Arial"/>
-          <w:b/>
-          <w:bCs/>
-          <w:sz w:val="24"/>
-          <w:szCs w:val="24"/>
-          <w:rtl w:val="true"/>
-          <w:lang w:bidi="he-IL"/>
-        </w:rPr>
-        <w:t xml:space="preserve"> </w:t>
-      </w:r>
-      <w:r>
-        <w:rPr>
-          <w:rFonts w:ascii="Arial" w:hAnsi="Arial" w:cs="Arial"/>
-          <w:b/>
-          <w:b/>
-          <w:bCs/>
-          <w:sz w:val="24"/>
-          <w:sz w:val="24"/>
-          <w:szCs w:val="24"/>
-          <w:rtl w:val="true"/>
-          <w:lang w:bidi="he-IL"/>
-        </w:rPr>
-        <w:t>בלבד לא מספיקים לו</w:t>
-      </w:r>
-      <w:r>
-        <w:rPr>
-          <w:rFonts w:cs="Arial" w:ascii="Arial" w:hAnsi="Arial"/>
-          <w:b/>
-          <w:bCs/>
-          <w:sz w:val="24"/>
-          <w:szCs w:val="24"/>
-          <w:rtl w:val="true"/>
-          <w:lang w:bidi="he-IL"/>
-        </w:rPr>
-        <w:t>.</w:t>
-      </w:r>
-    </w:p>
-    <w:p>
-      <w:pPr>
-        <w:pStyle w:val="Normal"/>
-        <w:jc w:val="left"/>
-        <w:rPr/>
-      </w:pPr>
-      <w:r>
-        <w:rPr>
-          <w:rFonts w:cs="Arial" w:ascii="Arial" w:hAnsi="Arial"/>
-          <w:b/>
-          <w:bCs/>
-          <w:sz w:val="24"/>
-          <w:szCs w:val="24"/>
-          <w:rtl w:val="true"/>
-          <w:lang w:bidi="he-IL"/>
-        </w:rPr>
-        <w:t xml:space="preserve">- </w:t>
-      </w:r>
-      <w:r>
-        <w:rPr>
-          <w:rFonts w:ascii="Arial" w:hAnsi="Arial" w:cs="Arial"/>
-          <w:b/>
-          <w:b/>
-          <w:bCs/>
-          <w:sz w:val="24"/>
-          <w:sz w:val="24"/>
-          <w:szCs w:val="24"/>
-          <w:rtl w:val="true"/>
-          <w:lang w:bidi="he-IL"/>
-        </w:rPr>
-        <w:t xml:space="preserve">כאשר ערך ה </w:t>
-      </w:r>
-      <w:r>
-        <w:rPr>
-          <w:rFonts w:cs="Arial" w:ascii="Arial" w:hAnsi="Arial"/>
-          <w:b/>
-          <w:bCs/>
-          <w:sz w:val="24"/>
-          <w:szCs w:val="24"/>
-          <w:lang w:bidi="he-IL"/>
-        </w:rPr>
-        <w:t>Learning Rate</w:t>
-      </w:r>
-      <w:r>
-        <w:rPr>
-          <w:rFonts w:cs="Arial" w:ascii="Arial" w:hAnsi="Arial"/>
-          <w:b/>
-          <w:bCs/>
-          <w:sz w:val="24"/>
-          <w:szCs w:val="24"/>
-          <w:rtl w:val="true"/>
-          <w:lang w:bidi="he-IL"/>
-        </w:rPr>
-        <w:t xml:space="preserve"> </w:t>
-      </w:r>
-      <w:r>
-        <w:rPr>
-          <w:rFonts w:ascii="Arial" w:hAnsi="Arial" w:cs="Arial"/>
-          <w:b/>
-          <w:b/>
-          <w:bCs/>
-          <w:sz w:val="24"/>
-          <w:sz w:val="24"/>
-          <w:szCs w:val="24"/>
-          <w:rtl w:val="true"/>
-          <w:lang w:bidi="he-IL"/>
-        </w:rPr>
-        <w:t xml:space="preserve">היה </w:t>
-      </w:r>
-      <w:r>
-        <w:rPr>
-          <w:rFonts w:cs="Arial" w:ascii="Arial" w:hAnsi="Arial"/>
-          <w:b/>
-          <w:bCs/>
-          <w:sz w:val="24"/>
-          <w:szCs w:val="24"/>
-          <w:lang w:bidi="he-IL"/>
-        </w:rPr>
-        <w:t>0.01</w:t>
-      </w:r>
-      <w:r>
-        <w:rPr>
-          <w:rFonts w:cs="Arial" w:ascii="Arial" w:hAnsi="Arial"/>
-          <w:b/>
-          <w:bCs/>
-          <w:sz w:val="24"/>
-          <w:szCs w:val="24"/>
-          <w:rtl w:val="true"/>
-          <w:lang w:bidi="he-IL"/>
-        </w:rPr>
-        <w:t xml:space="preserve"> </w:t>
-      </w:r>
-      <w:r>
-        <w:rPr>
-          <w:rFonts w:ascii="Arial" w:hAnsi="Arial" w:cs="Arial"/>
-          <w:b/>
-          <w:b/>
-          <w:bCs/>
-          <w:sz w:val="24"/>
-          <w:sz w:val="24"/>
-          <w:szCs w:val="24"/>
-          <w:rtl w:val="true"/>
-          <w:lang w:bidi="he-IL"/>
-        </w:rPr>
-        <w:t xml:space="preserve">ניתן לראות שתוצאות האימון לאחר </w:t>
-      </w:r>
-      <w:r>
-        <w:rPr>
-          <w:rFonts w:cs="Arial" w:ascii="Arial" w:hAnsi="Arial"/>
-          <w:b/>
-          <w:bCs/>
-          <w:sz w:val="24"/>
-          <w:szCs w:val="24"/>
-          <w:lang w:bidi="he-IL"/>
-        </w:rPr>
-        <w:t>10</w:t>
-      </w:r>
-      <w:r>
-        <w:rPr>
-          <w:rFonts w:cs="Arial" w:ascii="Arial" w:hAnsi="Arial"/>
-          <w:b/>
-          <w:bCs/>
-          <w:sz w:val="24"/>
-          <w:szCs w:val="24"/>
-          <w:rtl w:val="true"/>
-          <w:lang w:bidi="he-IL"/>
-        </w:rPr>
-        <w:t xml:space="preserve"> </w:t>
-      </w:r>
-      <w:r>
-        <w:rPr>
-          <w:rFonts w:cs="Arial" w:ascii="Arial" w:hAnsi="Arial"/>
-          <w:b/>
-          <w:bCs/>
-          <w:sz w:val="24"/>
-          <w:szCs w:val="24"/>
-          <w:lang w:bidi="he-IL"/>
-        </w:rPr>
-        <w:t>epochs</w:t>
-      </w:r>
-      <w:r>
-        <w:rPr>
-          <w:rFonts w:cs="Arial" w:ascii="Arial" w:hAnsi="Arial"/>
-          <w:b/>
-          <w:bCs/>
-          <w:sz w:val="24"/>
-          <w:szCs w:val="24"/>
-          <w:rtl w:val="true"/>
-          <w:lang w:bidi="he-IL"/>
-        </w:rPr>
-        <w:t xml:space="preserve"> </w:t>
-      </w:r>
-      <w:r>
-        <w:rPr>
-          <w:rFonts w:ascii="Arial" w:hAnsi="Arial" w:cs="Arial"/>
-          <w:b/>
-          <w:b/>
-          <w:bCs/>
-          <w:sz w:val="24"/>
-          <w:sz w:val="24"/>
-          <w:szCs w:val="24"/>
-          <w:rtl w:val="true"/>
-          <w:lang w:bidi="he-IL"/>
-        </w:rPr>
-        <w:t>היה לא רע בכלל</w:t>
-      </w:r>
-      <w:r>
-        <w:rPr>
-          <w:rFonts w:cs="Arial" w:ascii="Arial" w:hAnsi="Arial"/>
-          <w:b/>
-          <w:bCs/>
-          <w:sz w:val="24"/>
-          <w:szCs w:val="24"/>
-          <w:rtl w:val="true"/>
-          <w:lang w:bidi="he-IL"/>
-        </w:rPr>
-        <w:t xml:space="preserve">. </w:t>
-      </w:r>
-      <w:r>
-        <w:rPr>
-          <w:rFonts w:ascii="Arial" w:hAnsi="Arial" w:cs="Arial"/>
-          <w:b/>
-          <w:b/>
-          <w:bCs/>
-          <w:sz w:val="24"/>
-          <w:sz w:val="24"/>
-          <w:szCs w:val="24"/>
-          <w:rtl w:val="true"/>
-          <w:lang w:bidi="he-IL"/>
-        </w:rPr>
-        <w:t>הגענו לכמעט</w:t>
-      </w:r>
-      <w:r>
-        <w:rPr>
-          <w:rFonts w:cs="Arial" w:ascii="Arial" w:hAnsi="Arial"/>
-          <w:b/>
-          <w:bCs/>
-          <w:sz w:val="24"/>
-          <w:szCs w:val="24"/>
-          <w:lang w:bidi="he-IL"/>
-        </w:rPr>
-        <w:t>90%</w:t>
-      </w:r>
-      <w:r>
-        <w:rPr>
-          <w:rFonts w:cs="Arial" w:ascii="Arial" w:hAnsi="Arial"/>
-          <w:b/>
-          <w:bCs/>
-          <w:sz w:val="24"/>
-          <w:szCs w:val="24"/>
-          <w:rtl w:val="true"/>
-          <w:lang w:bidi="he-IL"/>
-        </w:rPr>
-        <w:t xml:space="preserve"> </w:t>
-      </w:r>
-      <w:r>
-        <w:rPr>
-          <w:rFonts w:cs="Arial" w:ascii="Arial" w:hAnsi="Arial"/>
-          <w:b/>
-          <w:bCs/>
-          <w:sz w:val="24"/>
-          <w:szCs w:val="24"/>
-          <w:lang w:bidi="he-IL"/>
-        </w:rPr>
-        <w:t>Accuracy</w:t>
-      </w:r>
-      <w:r>
-        <w:rPr>
-          <w:rFonts w:cs="Arial" w:ascii="Arial" w:hAnsi="Arial"/>
-          <w:b/>
-          <w:bCs/>
-          <w:sz w:val="24"/>
-          <w:szCs w:val="24"/>
-          <w:rtl w:val="true"/>
-          <w:lang w:bidi="he-IL"/>
-        </w:rPr>
-        <w:t xml:space="preserve"> </w:t>
-      </w:r>
-      <w:r>
-        <w:rPr>
-          <w:rFonts w:ascii="Arial" w:hAnsi="Arial" w:cs="Arial"/>
-          <w:b/>
-          <w:b/>
-          <w:bCs/>
-          <w:sz w:val="24"/>
-          <w:sz w:val="24"/>
-          <w:szCs w:val="24"/>
-          <w:rtl w:val="true"/>
-          <w:lang w:bidi="he-IL"/>
-        </w:rPr>
-        <w:t>על קבוצת הולידציה שלנו</w:t>
-      </w:r>
-      <w:r>
-        <w:rPr>
-          <w:rFonts w:cs="Arial" w:ascii="Arial" w:hAnsi="Arial"/>
-          <w:b/>
-          <w:bCs/>
-          <w:sz w:val="24"/>
-          <w:szCs w:val="24"/>
-          <w:rtl w:val="true"/>
-          <w:lang w:bidi="he-IL"/>
-        </w:rPr>
-        <w:t>.</w:t>
-      </w:r>
-    </w:p>
-    <w:p>
-      <w:pPr>
-        <w:pStyle w:val="Normal"/>
-        <w:rPr>
-          <w:rFonts w:ascii="Arial" w:hAnsi="Arial" w:cs="Arial"/>
-          <w:b/>
-          <w:b/>
-          <w:bCs/>
-          <w:i w:val="false"/>
-          <w:i w:val="false"/>
-          <w:iCs w:val="false"/>
-          <w:sz w:val="28"/>
-          <w:szCs w:val="28"/>
-          <w:u w:val="single"/>
-          <w:lang w:bidi="he-IL"/>
-        </w:rPr>
-      </w:pPr>
-      <w:r>
-        <w:rPr>
-          <w:rFonts w:cs="Arial" w:ascii="Arial" w:hAnsi="Arial"/>
-          <w:b/>
-          <w:bCs/>
-          <w:i w:val="false"/>
-          <w:iCs w:val="false"/>
-          <w:sz w:val="28"/>
-          <w:szCs w:val="28"/>
-          <w:u w:val="single"/>
-          <w:rtl w:val="true"/>
-          <w:lang w:bidi="he-IL"/>
-        </w:rPr>
-      </w:r>
-      <w:r>
-        <w:br w:type="page"/>
-      </w:r>
-    </w:p>
-    <w:p>
-      <w:pPr>
-        <w:pStyle w:val="Normal"/>
-        <w:rPr/>
-      </w:pPr>
       <w:r>
         <w:rPr>
           <w:rFonts w:ascii="Arial" w:hAnsi="Arial" w:cs="Arial"/>
@@ -6042,7 +6183,18 @@
           <w:szCs w:val="24"/>
           <w:lang w:bidi="he-IL"/>
         </w:rPr>
-        <w:t>0.8</w:t>
+        <w:t>0.</w:t>
+      </w:r>
+      <w:r>
+        <w:rPr>
+          <w:rFonts w:cs="Arial" w:ascii="Arial" w:hAnsi="Arial"/>
+          <w:b/>
+          <w:bCs/>
+          <w:sz w:val="24"/>
+          <w:szCs w:val="24"/>
+          <w:lang w:bidi="he-IL"/>
+        </w:rPr>
+        <w:t>9</w:t>
       </w:r>
       <w:r>
         <w:rPr>
@@ -6079,7 +6231,7 @@
           <w:szCs w:val="24"/>
           <w:lang w:bidi="he-IL"/>
         </w:rPr>
-        <w:t>1</w:t>
+        <w:t>1.1</w:t>
       </w:r>
       <w:r>
         <w:rPr>
@@ -6101,15 +6253,7 @@
           <w:tab w:val="left" w:pos="1714" w:leader="none"/>
         </w:tabs>
         <w:jc w:val="left"/>
-        <w:rPr>
-          <w:rFonts w:ascii="Arial" w:hAnsi="Arial" w:cs="Arial"/>
-          <w:b/>
-          <w:b/>
-          <w:bCs/>
-          <w:sz w:val="24"/>
-          <w:szCs w:val="24"/>
-          <w:lang w:bidi="he-IL"/>
-        </w:rPr>
+        <w:rPr/>
       </w:pPr>
       <w:r>
         <w:rPr>
@@ -6298,7 +6442,81 @@
           <w:rtl w:val="true"/>
           <w:lang w:bidi="he-IL"/>
         </w:rPr>
-        <w:t xml:space="preserve">כאשר ערכים נמוכים ייגרמו לכך שאימון הרשת יהיה ארוך יותר ועלול לעשות יותר תנועות בכיוונים לא נכונים </w:t>
+        <w:t xml:space="preserve">כאשר ערכים נמוכים ייגרמו לכך שאימון הרשת ידרוש פחות </w:t>
+      </w:r>
+      <w:r>
+        <w:rPr>
+          <w:rFonts w:cs="Arial" w:ascii="Arial" w:hAnsi="Arial"/>
+          <w:b/>
+          <w:bCs/>
+          <w:sz w:val="24"/>
+          <w:szCs w:val="24"/>
+          <w:lang w:bidi="he-IL"/>
+        </w:rPr>
+        <w:t>Epochs</w:t>
+      </w:r>
+      <w:r>
+        <w:rPr>
+          <w:rFonts w:cs="Arial" w:ascii="Arial" w:hAnsi="Arial"/>
+          <w:b/>
+          <w:bCs/>
+          <w:sz w:val="24"/>
+          <w:szCs w:val="24"/>
+          <w:rtl w:val="true"/>
+          <w:lang w:bidi="he-IL"/>
+        </w:rPr>
+        <w:t xml:space="preserve"> </w:t>
+      </w:r>
+      <w:r>
+        <w:rPr>
+          <w:rFonts w:ascii="Arial" w:hAnsi="Arial" w:cs="Arial"/>
+          <w:b/>
+          <w:b/>
+          <w:bCs/>
+          <w:sz w:val="24"/>
+          <w:sz w:val="24"/>
+          <w:szCs w:val="24"/>
+          <w:rtl w:val="true"/>
+          <w:lang w:bidi="he-IL"/>
+        </w:rPr>
+        <w:t xml:space="preserve">מכיוון שבכל </w:t>
+      </w:r>
+      <w:r>
+        <w:rPr>
+          <w:rFonts w:cs="Arial" w:ascii="Arial" w:hAnsi="Arial"/>
+          <w:b/>
+          <w:bCs/>
+          <w:sz w:val="24"/>
+          <w:szCs w:val="24"/>
+          <w:lang w:bidi="he-IL"/>
+        </w:rPr>
+        <w:t>epoch</w:t>
+      </w:r>
+      <w:r>
+        <w:rPr>
+          <w:rFonts w:cs="Arial" w:ascii="Arial" w:hAnsi="Arial"/>
+          <w:b/>
+          <w:bCs/>
+          <w:sz w:val="24"/>
+          <w:szCs w:val="24"/>
+          <w:rtl w:val="true"/>
+          <w:lang w:bidi="he-IL"/>
+        </w:rPr>
+        <w:t xml:space="preserve"> </w:t>
+      </w:r>
+      <w:r>
+        <w:rPr>
+          <w:rFonts w:ascii="Arial" w:hAnsi="Arial" w:cs="Arial"/>
+          <w:b/>
+          <w:b/>
+          <w:bCs/>
+          <w:sz w:val="24"/>
+          <w:sz w:val="24"/>
+          <w:szCs w:val="24"/>
+          <w:rtl w:val="true"/>
+          <w:lang w:bidi="he-IL"/>
+        </w:rPr>
+        <w:t xml:space="preserve">נעשה כמות גדולה יותר של שינויים על המשקולות </w:t>
       </w:r>
       <w:r>
         <w:rPr>
@@ -6324,33 +6542,7 @@
           <w:rtl w:val="true"/>
           <w:lang w:bidi="he-IL"/>
         </w:rPr>
-        <w:t>מכיוון שהשינוי שייעשה יהיה על מעט מידי דוגמאות ולא יהיה מייצג</w:t>
-      </w:r>
-      <w:r>
-        <w:rPr>
-          <w:rFonts w:cs="Arial" w:ascii="Arial" w:hAnsi="Arial"/>
-          <w:b/>
-          <w:bCs/>
-          <w:sz w:val="24"/>
-          <w:szCs w:val="24"/>
-          <w:rtl w:val="true"/>
-          <w:lang w:bidi="he-IL"/>
-        </w:rPr>
-        <w:t xml:space="preserve">) </w:t>
-      </w:r>
-      <w:r>
-        <w:rPr>
-          <w:rFonts w:ascii="Arial" w:hAnsi="Arial" w:cs="Arial"/>
-          <w:b/>
-          <w:b/>
-          <w:bCs/>
-          <w:sz w:val="24"/>
-          <w:sz w:val="24"/>
-          <w:szCs w:val="24"/>
-          <w:rtl w:val="true"/>
-          <w:lang w:bidi="he-IL"/>
-        </w:rPr>
-        <w:t xml:space="preserve">כאשר </w:t>
+        <w:t xml:space="preserve">שינוי נעשה בסיום כל </w:t>
       </w:r>
       <w:r>
         <w:rPr>
@@ -6373,6 +6565,43 @@
           <w:rtl w:val="true"/>
           <w:lang w:bidi="he-IL"/>
         </w:rPr>
+        <w:t xml:space="preserve">), </w:t>
+      </w:r>
+      <w:r>
+        <w:rPr>
+          <w:rFonts w:ascii="Arial" w:hAnsi="Arial" w:cs="Arial"/>
+          <w:b/>
+          <w:b/>
+          <w:bCs/>
+          <w:sz w:val="24"/>
+          <w:sz w:val="24"/>
+          <w:szCs w:val="24"/>
+          <w:rtl w:val="true"/>
+          <w:lang w:bidi="he-IL"/>
+        </w:rPr>
+        <w:t xml:space="preserve">אך </w:t>
+      </w:r>
+      <w:r>
+        <w:rPr>
+          <w:rFonts w:cs="Arial" w:ascii="Arial" w:hAnsi="Arial"/>
+          <w:b/>
+          <w:bCs/>
+          <w:sz w:val="24"/>
+          <w:szCs w:val="24"/>
+          <w:lang w:bidi="he-IL"/>
+        </w:rPr>
+        <w:t>Batch</w:t>
+      </w:r>
+      <w:r>
+        <w:rPr>
+          <w:rFonts w:cs="Arial" w:ascii="Arial" w:hAnsi="Arial"/>
+          <w:b/>
+          <w:bCs/>
+          <w:sz w:val="24"/>
+          <w:szCs w:val="24"/>
+          <w:rtl w:val="true"/>
+          <w:lang w:bidi="he-IL"/>
+        </w:rPr>
         <w:t xml:space="preserve"> </w:t>
       </w:r>
       <w:r>
@@ -6387,7 +6616,96 @@
           <w:rtl w:val="true"/>
           <w:lang w:bidi="he-IL"/>
         </w:rPr>
-        <w:t xml:space="preserve">גדול מידי אנחנו נקבל מעט מאוד שינויים על המשקולות בכל </w:t>
+        <w:t>קטן  עלול לעשות יותר תנועות בכיוונים לא נכונים</w:t>
+      </w:r>
+      <w:r>
+        <w:rPr>
+          <w:rFonts w:cs="Arial" w:ascii="Arial" w:hAnsi="Arial"/>
+          <w:b/>
+          <w:bCs/>
+          <w:sz w:val="24"/>
+          <w:szCs w:val="24"/>
+          <w:rtl w:val="true"/>
+          <w:lang w:bidi="he-IL"/>
+        </w:rPr>
+        <w:t xml:space="preserve">. </w:t>
+      </w:r>
+      <w:r>
+        <w:rPr>
+          <w:rFonts w:ascii="Arial" w:hAnsi="Arial" w:cs="Arial"/>
+          <w:b/>
+          <w:b/>
+          <w:bCs/>
+          <w:sz w:val="24"/>
+          <w:sz w:val="24"/>
+          <w:szCs w:val="24"/>
+          <w:rtl w:val="true"/>
+          <w:lang w:bidi="he-IL"/>
+        </w:rPr>
+        <w:t>זאת מכיוון שהשינוי שייעשה יהיה על מעט מידי דוגמאות ולא יהיה מייצג</w:t>
+      </w:r>
+      <w:r>
+        <w:rPr>
+          <w:rFonts w:cs="Arial" w:ascii="Arial" w:hAnsi="Arial"/>
+          <w:b/>
+          <w:bCs/>
+          <w:sz w:val="24"/>
+          <w:szCs w:val="24"/>
+          <w:rtl w:val="true"/>
+          <w:lang w:bidi="he-IL"/>
+        </w:rPr>
+        <w:t xml:space="preserve">. </w:t>
+      </w:r>
+      <w:r>
+        <w:rPr>
+          <w:rFonts w:ascii="Arial" w:hAnsi="Arial" w:cs="Arial"/>
+          <w:b/>
+          <w:b/>
+          <w:bCs/>
+          <w:sz w:val="24"/>
+          <w:sz w:val="24"/>
+          <w:szCs w:val="24"/>
+          <w:rtl w:val="true"/>
+          <w:lang w:bidi="he-IL"/>
+        </w:rPr>
+        <w:t>לעומת זאת</w:t>
+      </w:r>
+      <w:r>
+        <w:rPr>
+          <w:rFonts w:cs="Arial" w:ascii="Arial" w:hAnsi="Arial"/>
+          <w:b/>
+          <w:bCs/>
+          <w:sz w:val="24"/>
+          <w:szCs w:val="24"/>
+          <w:lang w:bidi="he-IL"/>
+        </w:rPr>
+        <w:t>batch</w:t>
+      </w:r>
+      <w:r>
+        <w:rPr>
+          <w:rFonts w:cs="Arial" w:ascii="Arial" w:hAnsi="Arial"/>
+          <w:b/>
+          <w:bCs/>
+          <w:sz w:val="24"/>
+          <w:szCs w:val="24"/>
+          <w:rtl w:val="true"/>
+          <w:lang w:bidi="he-IL"/>
+        </w:rPr>
+        <w:t xml:space="preserve"> </w:t>
+      </w:r>
+      <w:r>
+        <w:rPr>
+          <w:rFonts w:ascii="Arial" w:hAnsi="Arial" w:cs="Arial"/>
+          <w:b/>
+          <w:b/>
+          <w:bCs/>
+          <w:sz w:val="24"/>
+          <w:sz w:val="24"/>
+          <w:szCs w:val="24"/>
+          <w:rtl w:val="true"/>
+          <w:lang w:bidi="he-IL"/>
+        </w:rPr>
+        <w:t xml:space="preserve">גדול מידי יאריך משמעותית את זמן האימוןמכיוון שנקבל מעט מאוד שינויים על המשקולות בכל </w:t>
       </w:r>
       <w:r>
         <w:rPr>
@@ -6827,7 +7145,13 @@
               <w:rPr>
                 <w:rFonts w:cs="Arial" w:ascii="Arial" w:hAnsi="Arial"/>
               </w:rPr>
-              <w:t>0.8</w:t>
+              <w:t>0.</w:t>
+            </w:r>
+            <w:r>
+              <w:rPr>
+                <w:rFonts w:cs="Arial" w:ascii="Arial" w:hAnsi="Arial"/>
+              </w:rPr>
+              <w:t>9</w:t>
             </w:r>
           </w:p>
         </w:tc>
@@ -6871,7 +7195,7 @@
                 <w:rFonts w:cs="Arial" w:ascii="Arial" w:hAnsi="Arial"/>
                 <w:lang w:bidi="he-IL"/>
               </w:rPr>
-              <w:t>1</w:t>
+              <w:t>0.01</w:t>
             </w:r>
           </w:p>
         </w:tc>
@@ -6935,27 +7259,58 @@
           <w:rFonts w:cs="Arial" w:ascii="Arial" w:hAnsi="Arial"/>
           <w:rtl w:val="true"/>
         </w:rPr>
+        <w:drawing>
+          <wp:anchor behindDoc="0" distT="0" distB="0" distL="0" distR="0" simplePos="0" locked="0" layoutInCell="1" allowOverlap="1" relativeHeight="11">
+            <wp:simplePos x="0" y="0"/>
+            <wp:positionH relativeFrom="column">
+              <wp:posOffset>-200025</wp:posOffset>
+            </wp:positionH>
+            <wp:positionV relativeFrom="paragraph">
+              <wp:posOffset>547370</wp:posOffset>
+            </wp:positionV>
+            <wp:extent cx="3097530" cy="1991995"/>
+            <wp:effectExtent l="0" t="0" r="0" b="0"/>
+            <wp:wrapTopAndBottom/>
+            <wp:docPr id="11" name="Image7" descr=""/>
+            <wp:cNvGraphicFramePr>
+              <a:graphicFrameLocks xmlns:a="http://schemas.openxmlformats.org/drawingml/2006/main" noChangeAspect="1"/>
+            </wp:cNvGraphicFramePr>
+            <a:graphic xmlns:a="http://schemas.openxmlformats.org/drawingml/2006/main">
+              <a:graphicData uri="http://schemas.openxmlformats.org/drawingml/2006/picture">
+                <pic:pic xmlns:pic="http://schemas.openxmlformats.org/drawingml/2006/picture">
+                  <pic:nvPicPr>
+                    <pic:cNvPr id="11" name="Image7" descr=""/>
+                    <pic:cNvPicPr>
+                      <a:picLocks noChangeAspect="1" noChangeArrowheads="1"/>
+                    </pic:cNvPicPr>
+                  </pic:nvPicPr>
+                  <pic:blipFill>
+                    <a:blip r:embed="rId9"/>
+                    <a:srcRect l="12268" t="0" r="9171" b="-1762"/>
+                    <a:stretch>
+                      <a:fillRect/>
+                    </a:stretch>
+                  </pic:blipFill>
+                  <pic:spPr bwMode="auto">
+                    <a:xfrm>
+                      <a:off x="0" y="0"/>
+                      <a:ext cx="3097530" cy="1991995"/>
+                    </a:xfrm>
+                    <a:prstGeom prst="rect">
+                      <a:avLst/>
+                    </a:prstGeom>
+                  </pic:spPr>
+                </pic:pic>
+              </a:graphicData>
+            </a:graphic>
+          </wp:anchor>
+        </w:drawing>
       </w:r>
     </w:p>
     <w:p>
       <w:pPr>
         <w:pStyle w:val="Normal"/>
         <w:spacing w:before="6428" w:after="160"/>
-        <w:jc w:val="center"/>
-        <w:rPr>
-          <w:rFonts w:ascii="Arial" w:hAnsi="Arial" w:cs="Arial"/>
-        </w:rPr>
-      </w:pPr>
-      <w:r>
-        <w:rPr>
-          <w:rFonts w:cs="Arial" w:ascii="Arial" w:hAnsi="Arial"/>
-          <w:rtl w:val="true"/>
-        </w:rPr>
-      </w:r>
-    </w:p>
-    <w:p>
-      <w:pPr>
-        <w:pStyle w:val="Normal"/>
         <w:jc w:val="center"/>
         <w:rPr>
           <w:rFonts w:ascii="Arial" w:hAnsi="Arial" w:cs="Arial"/>
@@ -7184,7 +7539,13 @@
               <w:rPr>
                 <w:rFonts w:cs="Arial" w:ascii="Arial" w:hAnsi="Arial"/>
               </w:rPr>
-              <w:t>0.8</w:t>
+              <w:t>0.</w:t>
+            </w:r>
+            <w:r>
+              <w:rPr>
+                <w:rFonts w:cs="Arial" w:ascii="Arial" w:hAnsi="Arial"/>
+              </w:rPr>
+              <w:t>9</w:t>
             </w:r>
           </w:p>
         </w:tc>
@@ -7228,7 +7589,7 @@
                 <w:rFonts w:cs="Arial" w:ascii="Arial" w:hAnsi="Arial"/>
                 <w:lang w:bidi="he-IL"/>
               </w:rPr>
-              <w:t>1</w:t>
+              <w:t>0.01</w:t>
             </w:r>
           </w:p>
         </w:tc>
@@ -7600,7 +7961,7 @@
               <w:rPr>
                 <w:rFonts w:cs="Arial" w:ascii="Arial" w:hAnsi="Arial"/>
               </w:rPr>
-              <w:t>0.8</w:t>
+              <w:t>0.9</w:t>
             </w:r>
           </w:p>
         </w:tc>
@@ -8016,7 +8377,7 @@
               <w:rPr>
                 <w:rFonts w:cs="Arial" w:ascii="Arial" w:hAnsi="Arial"/>
               </w:rPr>
-              <w:t>1</w:t>
+              <w:t>1.1</w:t>
             </w:r>
           </w:p>
         </w:tc>
@@ -8060,7 +8421,7 @@
                 <w:rFonts w:cs="Arial" w:ascii="Arial" w:hAnsi="Arial"/>
                 <w:lang w:bidi="he-IL"/>
               </w:rPr>
-              <w:t>1</w:t>
+              <w:t>0.01</w:t>
             </w:r>
           </w:p>
         </w:tc>
@@ -8462,7 +8823,7 @@
               <w:rPr>
                 <w:rFonts w:cs="Arial" w:ascii="Arial" w:hAnsi="Arial"/>
               </w:rPr>
-              <w:t>1</w:t>
+              <w:t>1.1</w:t>
             </w:r>
           </w:p>
         </w:tc>
@@ -8878,7 +9239,7 @@
               <w:rPr>
                 <w:rFonts w:cs="Arial" w:ascii="Arial" w:hAnsi="Arial"/>
               </w:rPr>
-              <w:t>1</w:t>
+              <w:t>1.1</w:t>
             </w:r>
           </w:p>
         </w:tc>
@@ -8973,6 +9334,134 @@
         </w:tc>
       </w:tr>
     </w:tbl>
+    <w:p>
+      <w:pPr>
+        <w:pStyle w:val="Normal"/>
+        <w:rPr>
+          <w:rFonts w:ascii="Arial" w:hAnsi="Arial" w:cs="Arial"/>
+          <w:b/>
+          <w:b/>
+          <w:bCs/>
+          <w:i w:val="false"/>
+          <w:i w:val="false"/>
+          <w:iCs w:val="false"/>
+          <w:sz w:val="28"/>
+          <w:szCs w:val="28"/>
+          <w:u w:val="single"/>
+          <w:lang w:bidi="he-IL"/>
+        </w:rPr>
+      </w:pPr>
+      <w:r>
+        <w:rPr>
+          <w:rFonts w:cs="Arial" w:ascii="Arial" w:hAnsi="Arial"/>
+          <w:b/>
+          <w:bCs/>
+          <w:i w:val="false"/>
+          <w:iCs w:val="false"/>
+          <w:sz w:val="28"/>
+          <w:szCs w:val="28"/>
+          <w:u w:val="single"/>
+          <w:rtl w:val="true"/>
+          <w:lang w:bidi="he-IL"/>
+        </w:rPr>
+      </w:r>
+    </w:p>
+    <w:p>
+      <w:pPr>
+        <w:pStyle w:val="Normal"/>
+        <w:rPr>
+          <w:rFonts w:ascii="Arial" w:hAnsi="Arial" w:cs="Arial"/>
+          <w:b/>
+          <w:b/>
+          <w:bCs/>
+          <w:i w:val="false"/>
+          <w:i w:val="false"/>
+          <w:iCs w:val="false"/>
+          <w:sz w:val="28"/>
+          <w:szCs w:val="28"/>
+          <w:u w:val="single"/>
+          <w:lang w:bidi="he-IL"/>
+        </w:rPr>
+      </w:pPr>
+      <w:r>
+        <w:rPr>
+          <w:rFonts w:cs="Arial" w:ascii="Arial" w:hAnsi="Arial"/>
+          <w:b/>
+          <w:bCs/>
+          <w:i w:val="false"/>
+          <w:iCs w:val="false"/>
+          <w:sz w:val="28"/>
+          <w:szCs w:val="28"/>
+          <w:u w:val="single"/>
+          <w:rtl w:val="true"/>
+          <w:lang w:bidi="he-IL"/>
+        </w:rPr>
+      </w:r>
+    </w:p>
+    <w:p>
+      <w:pPr>
+        <w:pStyle w:val="Normal"/>
+        <w:rPr>
+          <w:rFonts w:ascii="Arial" w:hAnsi="Arial" w:cs="Arial"/>
+          <w:b/>
+          <w:b/>
+          <w:bCs/>
+          <w:i w:val="false"/>
+          <w:i w:val="false"/>
+          <w:iCs w:val="false"/>
+          <w:sz w:val="28"/>
+          <w:szCs w:val="28"/>
+          <w:u w:val="single"/>
+          <w:lang w:bidi="he-IL"/>
+        </w:rPr>
+      </w:pPr>
+      <w:r>
+        <w:rPr>
+          <w:rFonts w:cs="Arial" w:ascii="Arial" w:hAnsi="Arial"/>
+          <w:b/>
+          <w:bCs/>
+          <w:i w:val="false"/>
+          <w:iCs w:val="false"/>
+          <w:sz w:val="28"/>
+          <w:szCs w:val="28"/>
+          <w:u w:val="single"/>
+          <w:rtl w:val="true"/>
+          <w:lang w:bidi="he-IL"/>
+        </w:rPr>
+      </w:r>
+    </w:p>
+    <w:p>
+      <w:pPr>
+        <w:pStyle w:val="Normal"/>
+        <w:rPr>
+          <w:rFonts w:ascii="Arial" w:hAnsi="Arial" w:cs="Arial"/>
+          <w:b/>
+          <w:b/>
+          <w:bCs/>
+          <w:i w:val="false"/>
+          <w:i w:val="false"/>
+          <w:iCs w:val="false"/>
+          <w:sz w:val="28"/>
+          <w:szCs w:val="28"/>
+          <w:u w:val="single"/>
+          <w:lang w:bidi="he-IL"/>
+        </w:rPr>
+      </w:pPr>
+      <w:r>
+        <w:rPr>
+          <w:rFonts w:cs="Arial" w:ascii="Arial" w:hAnsi="Arial"/>
+          <w:b/>
+          <w:bCs/>
+          <w:i w:val="false"/>
+          <w:iCs w:val="false"/>
+          <w:sz w:val="28"/>
+          <w:szCs w:val="28"/>
+          <w:u w:val="single"/>
+          <w:rtl w:val="true"/>
+          <w:lang w:bidi="he-IL"/>
+        </w:rPr>
+      </w:r>
+    </w:p>
     <w:p>
       <w:pPr>
         <w:pStyle w:val="Normal"/>
@@ -9918,18 +10407,6 @@
       </w:pPr>
       <w:r>
         <w:rPr>
-          <w:rFonts w:cs="Arial" w:ascii="Arial" w:hAnsi="Arial"/>
-          <w:b/>
-          <w:bCs/>
-          <w:sz w:val="24"/>
-          <w:szCs w:val="24"/>
-          <w:rtl w:val="true"/>
-          <w:lang w:bidi="he-IL"/>
-        </w:rPr>
-        <w:t xml:space="preserve">- </w:t>
-      </w:r>
-      <w:r>
-        <w:rPr>
           <w:rFonts w:ascii="Arial" w:hAnsi="Arial" w:cs="Arial"/>
           <w:b/>
           <w:b/>
@@ -10089,7 +10566,7 @@
           <w:rtl w:val="true"/>
           <w:lang w:bidi="he-IL"/>
         </w:rPr>
-        <w:t xml:space="preserve">בשלב זה כדי ללאמן את הרשת בצורה טובה יותר נבצע עוד </w:t>
+        <w:t xml:space="preserve">בשלב זה כדי לאמן את הרשת בצורה טובה יותר נבצע עוד </w:t>
       </w:r>
       <w:r>
         <w:rPr>
@@ -10369,7 +10846,7 @@
                 <w:rFonts w:cs="Arial" w:ascii="Arial" w:hAnsi="Arial"/>
                 <w:lang w:bidi="he-IL"/>
               </w:rPr>
-              <w:t>30</w:t>
+              <w:t>10</w:t>
             </w:r>
           </w:p>
         </w:tc>
@@ -10742,7 +11219,7 @@
                 <w:rFonts w:cs="Arial" w:ascii="Arial" w:hAnsi="Arial"/>
                 <w:lang w:bidi="he-IL"/>
               </w:rPr>
-              <w:t>30</w:t>
+              <w:t>10</w:t>
             </w:r>
           </w:p>
         </w:tc>
@@ -11126,7 +11603,7 @@
                 <w:rFonts w:cs="Arial" w:ascii="Arial" w:hAnsi="Arial"/>
                 <w:lang w:bidi="he-IL"/>
               </w:rPr>
-              <w:t>30</w:t>
+              <w:t>10</w:t>
             </w:r>
           </w:p>
         </w:tc>

</xml_diff>

<commit_message>
Updating the resnet expirement
</commit_message>
<xml_diff>
--- a/Project Lab/ResNet50 Transfer Learning Report.docx
+++ b/Project Lab/ResNet50 Transfer Learning Report.docx
@@ -46,9 +46,9 @@
                   <wp:align>center</wp:align>
                 </wp:positionH>
                 <wp:positionV relativeFrom="page">
-                  <wp:posOffset>6463665</wp:posOffset>
+                  <wp:posOffset>7214235</wp:posOffset>
                 </wp:positionV>
-                <wp:extent cx="7105650" cy="1715770"/>
+                <wp:extent cx="7074535" cy="1715770"/>
                 <wp:effectExtent l="0" t="0" r="0" b="0"/>
                 <wp:wrapNone/>
                 <wp:docPr id="1" name="Rectangle 18"/>
@@ -59,7 +59,7 @@
                       <wps:spPr>
                         <a:xfrm flipH="1">
                           <a:off x="0" y="0"/>
-                          <a:ext cx="7104960" cy="1715040"/>
+                          <a:ext cx="7074000" cy="1715040"/>
                         </a:xfrm>
                         <a:prstGeom prst="rect">
                           <a:avLst/>
@@ -86,14 +86,14 @@
                               <w:tblInd w:w="0" w:type="dxa"/>
                               <w:tblCellMar>
                                 <w:top w:w="0" w:type="dxa"/>
-                                <w:left w:w="45" w:type="dxa"/>
+                                <w:left w:w="55" w:type="dxa"/>
                                 <w:bottom w:w="0" w:type="dxa"/>
                                 <w:right w:w="0" w:type="dxa"/>
                               </w:tblCellMar>
                               <w:tblLook w:firstRow="1" w:noVBand="1" w:lastRow="0" w:firstColumn="1" w:lastColumn="0" w:noHBand="0" w:val="04a0"/>
                             </w:tblPr>
                             <w:tblGrid>
-                              <w:gridCol w:w="11189"/>
+                              <w:gridCol w:w="11140"/>
                             </w:tblGrid>
                             <w:tr>
                               <w:trPr>
@@ -102,7 +102,7 @@
                               </w:trPr>
                               <w:tc>
                                 <w:tcPr>
-                                  <w:tcW w:w="11189" w:type="dxa"/>
+                                  <w:tcW w:w="11140" w:type="dxa"/>
                                   <w:cnfStyle w:val="001000000100" w:firstRow="0" w:lastRow="0" w:firstColumn="1" w:lastColumn="0" w:oddVBand="0" w:evenVBand="0" w:oddHBand="0" w:evenHBand="0" w:firstRowFirstColumn="1" w:firstRowLastColumn="0" w:lastRowFirstColumn="0" w:lastRowLastColumn="0"/>
                                   <w:tcBorders>
                                     <w:top w:val="nil"/>
@@ -121,7 +121,7 @@
                                       <w:docPartGallery w:val="Cover Pages"/>
                                       <w:docPartUnique w:val="true"/>
                                     </w:docPartObj>
-                                    <w:id w:val="1455650220"/>
+                                    <w:id w:val="1043406842"/>
                                   </w:sdtPr>
                                   <w:sdtContent>
                                     <w:p>
@@ -154,7 +154,7 @@
                               </w:trPr>
                               <w:tc>
                                 <w:tcPr>
-                                  <w:tcW w:w="11189" w:type="dxa"/>
+                                  <w:tcW w:w="11140" w:type="dxa"/>
                                   <w:cnfStyle w:val="001000000000" w:firstRow="0" w:lastRow="0" w:firstColumn="1" w:lastColumn="0" w:oddVBand="0" w:evenVBand="0" w:oddHBand="0" w:evenHBand="0" w:firstRowFirstColumn="0" w:firstRowLastColumn="0" w:lastRowFirstColumn="0" w:lastRowLastColumn="0"/>
                                   <w:tcBorders>
                                     <w:top w:val="nil"/>
@@ -196,7 +196,7 @@
                               </w:trPr>
                               <w:tc>
                                 <w:tcPr>
-                                  <w:tcW w:w="11189" w:type="dxa"/>
+                                  <w:tcW w:w="11140" w:type="dxa"/>
                                   <w:cnfStyle w:val="001000000000" w:firstRow="0" w:lastRow="0" w:firstColumn="1" w:lastColumn="0" w:oddVBand="0" w:evenVBand="0" w:oddHBand="0" w:evenHBand="0" w:firstRowFirstColumn="0" w:firstRowLastColumn="0" w:lastRowFirstColumn="0" w:lastRowLastColumn="0"/>
                                   <w:tcBorders>
                                     <w:top w:val="nil"/>
@@ -237,7 +237,7 @@
                               </w:trPr>
                               <w:tc>
                                 <w:tcPr>
-                                  <w:tcW w:w="11189" w:type="dxa"/>
+                                  <w:tcW w:w="11140" w:type="dxa"/>
                                   <w:cnfStyle w:val="001000000000" w:firstRow="0" w:lastRow="0" w:firstColumn="1" w:lastColumn="0" w:oddVBand="0" w:evenVBand="0" w:oddHBand="0" w:evenHBand="0" w:firstRowFirstColumn="0" w:firstRowLastColumn="0" w:lastRowFirstColumn="0" w:lastRowLastColumn="0"/>
                                   <w:tcBorders>
                                     <w:top w:val="nil"/>
@@ -311,7 +311,7 @@
           </mc:Choice>
           <mc:Fallback>
             <w:pict>
-              <v:rect id="shape_0" ID="Rectangle 18" stroked="f" style="position:absolute;margin-left:17.9pt;margin-top:508.95pt;width:559.4pt;height:135pt;flip:x;mso-position-horizontal:center;mso-position-horizontal-relative:page;mso-position-vertical-relative:page">
+              <v:rect id="shape_0" ID="Rectangle 18" stroked="f" style="position:absolute;margin-left:19.15pt;margin-top:568.05pt;width:556.95pt;height:135pt;flip:x;mso-position-horizontal:center;mso-position-horizontal-relative:page;mso-position-vertical-relative:page">
                 <w10:wrap type="none"/>
                 <v:fill o:detectmouseclick="t" on="false"/>
                 <v:stroke color="#3465a4" joinstyle="round" endcap="flat"/>
@@ -326,14 +326,14 @@
                         <w:tblInd w:w="0" w:type="dxa"/>
                         <w:tblCellMar>
                           <w:top w:w="0" w:type="dxa"/>
-                          <w:left w:w="45" w:type="dxa"/>
+                          <w:left w:w="55" w:type="dxa"/>
                           <w:bottom w:w="0" w:type="dxa"/>
                           <w:right w:w="0" w:type="dxa"/>
                         </w:tblCellMar>
                         <w:tblLook w:firstRow="1" w:noVBand="1" w:lastRow="0" w:firstColumn="1" w:lastColumn="0" w:noHBand="0" w:val="04a0"/>
                       </w:tblPr>
                       <w:tblGrid>
-                        <w:gridCol w:w="11189"/>
+                        <w:gridCol w:w="11140"/>
                       </w:tblGrid>
                       <w:tr>
                         <w:trPr>
@@ -342,7 +342,7 @@
                         </w:trPr>
                         <w:tc>
                           <w:tcPr>
-                            <w:tcW w:w="11189" w:type="dxa"/>
+                            <w:tcW w:w="11140" w:type="dxa"/>
                             <w:cnfStyle w:val="001000000100" w:firstRow="0" w:lastRow="0" w:firstColumn="1" w:lastColumn="0" w:oddVBand="0" w:evenVBand="0" w:oddHBand="0" w:evenHBand="0" w:firstRowFirstColumn="1" w:firstRowLastColumn="0" w:lastRowFirstColumn="0" w:lastRowLastColumn="0"/>
                             <w:tcBorders>
                               <w:top w:val="nil"/>
@@ -361,7 +361,7 @@
                                 <w:docPartGallery w:val="Cover Pages"/>
                                 <w:docPartUnique w:val="true"/>
                               </w:docPartObj>
-                              <w:id w:val="904428168"/>
+                              <w:id w:val="563622310"/>
                             </w:sdtPr>
                             <w:sdtContent>
                               <w:p>
@@ -394,7 +394,7 @@
                         </w:trPr>
                         <w:tc>
                           <w:tcPr>
-                            <w:tcW w:w="11189" w:type="dxa"/>
+                            <w:tcW w:w="11140" w:type="dxa"/>
                             <w:cnfStyle w:val="001000000000" w:firstRow="0" w:lastRow="0" w:firstColumn="1" w:lastColumn="0" w:oddVBand="0" w:evenVBand="0" w:oddHBand="0" w:evenHBand="0" w:firstRowFirstColumn="0" w:firstRowLastColumn="0" w:lastRowFirstColumn="0" w:lastRowLastColumn="0"/>
                             <w:tcBorders>
                               <w:top w:val="nil"/>
@@ -436,7 +436,7 @@
                         </w:trPr>
                         <w:tc>
                           <w:tcPr>
-                            <w:tcW w:w="11189" w:type="dxa"/>
+                            <w:tcW w:w="11140" w:type="dxa"/>
                             <w:cnfStyle w:val="001000000000" w:firstRow="0" w:lastRow="0" w:firstColumn="1" w:lastColumn="0" w:oddVBand="0" w:evenVBand="0" w:oddHBand="0" w:evenHBand="0" w:firstRowFirstColumn="0" w:firstRowLastColumn="0" w:lastRowFirstColumn="0" w:lastRowLastColumn="0"/>
                             <w:tcBorders>
                               <w:top w:val="nil"/>
@@ -477,7 +477,7 @@
                         </w:trPr>
                         <w:tc>
                           <w:tcPr>
-                            <w:tcW w:w="11189" w:type="dxa"/>
+                            <w:tcW w:w="11140" w:type="dxa"/>
                             <w:cnfStyle w:val="001000000000" w:firstRow="0" w:lastRow="0" w:firstColumn="1" w:lastColumn="0" w:oddVBand="0" w:evenVBand="0" w:oddHBand="0" w:evenHBand="0" w:firstRowFirstColumn="0" w:firstRowLastColumn="0" w:lastRowFirstColumn="0" w:lastRowLastColumn="0"/>
                             <w:tcBorders>
                               <w:top w:val="nil"/>
@@ -549,7 +549,7 @@
                 <wp:positionV relativeFrom="paragraph">
                   <wp:posOffset>8121650</wp:posOffset>
                 </wp:positionV>
-                <wp:extent cx="5764530" cy="1660525"/>
+                <wp:extent cx="5765800" cy="1661795"/>
                 <wp:effectExtent l="0" t="0" r="0" b="0"/>
                 <wp:wrapNone/>
                 <wp:docPr id="3" name="Frame2"/>
@@ -560,7 +560,7 @@
                       <wps:spPr>
                         <a:xfrm>
                           <a:off x="0" y="0"/>
-                          <a:ext cx="5763960" cy="1659960"/>
+                          <a:ext cx="5765040" cy="1661040"/>
                         </a:xfrm>
                         <a:prstGeom prst="rect">
                           <a:avLst/>
@@ -585,7 +585,7 @@
           </mc:Choice>
           <mc:Fallback>
             <w:pict>
-              <v:rect id="shape_0" ID="Frame2" stroked="f" style="position:absolute;margin-left:70.9pt;margin-top:639.5pt;width:453.8pt;height:130.65pt;mso-position-horizontal-relative:margin">
+              <v:rect id="shape_0" ID="Frame2" stroked="f" style="position:absolute;margin-left:70.9pt;margin-top:639.5pt;width:453.9pt;height:130.75pt;mso-position-horizontal-relative:margin">
                 <w10:wrap type="none"/>
                 <v:fill o:detectmouseclick="t" on="false"/>
                 <v:stroke color="#3465a4" joinstyle="round" endcap="flat"/>
@@ -3034,585 +3034,585 @@
             <wp:effectExtent l="0" t="0" r="0" b="0"/>
             <wp:wrapTight wrapText="bothSides">
               <wp:wrapPolygon edited="0">
-                <wp:start x="10995" y="911"/>
-                <wp:lineTo x="10960" y="976"/>
-                <wp:lineTo x="10960" y="1042"/>
-                <wp:lineTo x="10924" y="1107"/>
-                <wp:lineTo x="10924" y="1172"/>
-                <wp:lineTo x="10888" y="1236"/>
-                <wp:lineTo x="10888" y="1302"/>
-                <wp:lineTo x="10888" y="1367"/>
-                <wp:lineTo x="10853" y="1432"/>
-                <wp:lineTo x="10853" y="1497"/>
-                <wp:lineTo x="10817" y="1563"/>
-                <wp:lineTo x="10853" y="1628"/>
-                <wp:lineTo x="10853" y="1693"/>
-                <wp:lineTo x="12709" y="1758"/>
-                <wp:lineTo x="12709" y="1824"/>
-                <wp:lineTo x="12709" y="1888"/>
-                <wp:lineTo x="5355" y="1953"/>
-                <wp:lineTo x="5355" y="2018"/>
-                <wp:lineTo x="5319" y="2084"/>
-                <wp:lineTo x="5319" y="2149"/>
-                <wp:lineTo x="5319" y="2214"/>
-                <wp:lineTo x="5319" y="2279"/>
-                <wp:lineTo x="3856" y="2345"/>
-                <wp:lineTo x="3784" y="2410"/>
-                <wp:lineTo x="3784" y="2474"/>
-                <wp:lineTo x="3749" y="2540"/>
-                <wp:lineTo x="3749" y="2605"/>
-                <wp:lineTo x="3749" y="2670"/>
-                <wp:lineTo x="3749" y="2735"/>
-                <wp:lineTo x="3749" y="2801"/>
-                <wp:lineTo x="3749" y="2866"/>
-                <wp:lineTo x="3784" y="2931"/>
-                <wp:lineTo x="3784" y="2996"/>
-                <wp:lineTo x="3820" y="3062"/>
-                <wp:lineTo x="5319" y="3126"/>
-                <wp:lineTo x="5319" y="3191"/>
-                <wp:lineTo x="5319" y="3256"/>
-                <wp:lineTo x="5319" y="3322"/>
-                <wp:lineTo x="5319" y="3387"/>
-                <wp:lineTo x="5319" y="3452"/>
-                <wp:lineTo x="5319" y="3517"/>
-                <wp:lineTo x="5319" y="3583"/>
-                <wp:lineTo x="5319" y="3648"/>
-                <wp:lineTo x="5319" y="3712"/>
-                <wp:lineTo x="5319" y="3777"/>
-                <wp:lineTo x="5319" y="3843"/>
-                <wp:lineTo x="5319" y="3908"/>
-                <wp:lineTo x="5319" y="3973"/>
-                <wp:lineTo x="5319" y="4038"/>
-                <wp:lineTo x="5319" y="4104"/>
-                <wp:lineTo x="5319" y="4169"/>
-                <wp:lineTo x="5319" y="4234"/>
-                <wp:lineTo x="5319" y="4299"/>
-                <wp:lineTo x="5319" y="4364"/>
-                <wp:lineTo x="5319" y="4429"/>
-                <wp:lineTo x="5319" y="4494"/>
-                <wp:lineTo x="5319" y="4559"/>
-                <wp:lineTo x="5319" y="4625"/>
-                <wp:lineTo x="5319" y="4690"/>
-                <wp:lineTo x="5319" y="4755"/>
-                <wp:lineTo x="5319" y="4821"/>
-                <wp:lineTo x="5319" y="4886"/>
-                <wp:lineTo x="5319" y="4950"/>
-                <wp:lineTo x="5319" y="5015"/>
-                <wp:lineTo x="5319" y="5081"/>
-                <wp:lineTo x="3856" y="5146"/>
-                <wp:lineTo x="3784" y="5211"/>
-                <wp:lineTo x="3784" y="5276"/>
-                <wp:lineTo x="3749" y="5342"/>
-                <wp:lineTo x="3749" y="5407"/>
-                <wp:lineTo x="3749" y="5472"/>
-                <wp:lineTo x="3749" y="5537"/>
-                <wp:lineTo x="3749" y="5602"/>
-                <wp:lineTo x="3749" y="5667"/>
-                <wp:lineTo x="3784" y="5732"/>
-                <wp:lineTo x="3784" y="5797"/>
-                <wp:lineTo x="3820" y="5863"/>
-                <wp:lineTo x="5319" y="5928"/>
-                <wp:lineTo x="5319" y="5993"/>
-                <wp:lineTo x="5319" y="6058"/>
-                <wp:lineTo x="5319" y="6124"/>
-                <wp:lineTo x="5319" y="6188"/>
-                <wp:lineTo x="5319" y="6253"/>
-                <wp:lineTo x="5319" y="6318"/>
-                <wp:lineTo x="5319" y="6384"/>
-                <wp:lineTo x="5319" y="6449"/>
-                <wp:lineTo x="5319" y="6514"/>
-                <wp:lineTo x="5319" y="6579"/>
-                <wp:lineTo x="5319" y="6645"/>
-                <wp:lineTo x="5319" y="6710"/>
-                <wp:lineTo x="5319" y="6775"/>
-                <wp:lineTo x="5319" y="6839"/>
-                <wp:lineTo x="5319" y="6905"/>
-                <wp:lineTo x="5319" y="6970"/>
-                <wp:lineTo x="5319" y="7035"/>
-                <wp:lineTo x="5319" y="7100"/>
-                <wp:lineTo x="5319" y="7166"/>
-                <wp:lineTo x="5319" y="7231"/>
-                <wp:lineTo x="5319" y="7296"/>
-                <wp:lineTo x="5319" y="7362"/>
-                <wp:lineTo x="5319" y="7426"/>
-                <wp:lineTo x="5319" y="7491"/>
-                <wp:lineTo x="5319" y="7556"/>
-                <wp:lineTo x="5319" y="7622"/>
-                <wp:lineTo x="5319" y="7687"/>
-                <wp:lineTo x="5319" y="7752"/>
-                <wp:lineTo x="5319" y="7817"/>
-                <wp:lineTo x="5319" y="7883"/>
-                <wp:lineTo x="3820" y="7948"/>
-                <wp:lineTo x="3784" y="8012"/>
-                <wp:lineTo x="3784" y="8077"/>
-                <wp:lineTo x="3749" y="8143"/>
-                <wp:lineTo x="3749" y="8208"/>
-                <wp:lineTo x="3749" y="8273"/>
-                <wp:lineTo x="3749" y="8338"/>
-                <wp:lineTo x="3749" y="8404"/>
-                <wp:lineTo x="3749" y="8469"/>
-                <wp:lineTo x="3784" y="8534"/>
-                <wp:lineTo x="3784" y="8599"/>
-                <wp:lineTo x="3820" y="8664"/>
-                <wp:lineTo x="5319" y="8729"/>
-                <wp:lineTo x="5319" y="8794"/>
-                <wp:lineTo x="5319" y="8859"/>
-                <wp:lineTo x="5319" y="8925"/>
-                <wp:lineTo x="5319" y="8990"/>
-                <wp:lineTo x="5319" y="9055"/>
-                <wp:lineTo x="5319" y="9120"/>
-                <wp:lineTo x="5319" y="9186"/>
-                <wp:lineTo x="5319" y="9250"/>
-                <wp:lineTo x="5319" y="9315"/>
-                <wp:lineTo x="5319" y="9380"/>
-                <wp:lineTo x="5319" y="9446"/>
-                <wp:lineTo x="5319" y="9511"/>
-                <wp:lineTo x="5319" y="9576"/>
-                <wp:lineTo x="5319" y="9642"/>
-                <wp:lineTo x="5319" y="9707"/>
-                <wp:lineTo x="5319" y="9772"/>
-                <wp:lineTo x="5319" y="9837"/>
-                <wp:lineTo x="5319" y="9902"/>
-                <wp:lineTo x="5319" y="9967"/>
-                <wp:lineTo x="5319" y="10032"/>
-                <wp:lineTo x="5319" y="10097"/>
-                <wp:lineTo x="5319" y="10163"/>
-                <wp:lineTo x="5319" y="10228"/>
-                <wp:lineTo x="5319" y="10293"/>
-                <wp:lineTo x="5319" y="10358"/>
-                <wp:lineTo x="5319" y="10424"/>
-                <wp:lineTo x="5319" y="10488"/>
-                <wp:lineTo x="5319" y="10553"/>
-                <wp:lineTo x="5319" y="10618"/>
-                <wp:lineTo x="5319" y="10684"/>
-                <wp:lineTo x="3820" y="10749"/>
-                <wp:lineTo x="3784" y="10814"/>
-                <wp:lineTo x="3784" y="10879"/>
-                <wp:lineTo x="3749" y="10945"/>
-                <wp:lineTo x="3749" y="11010"/>
-                <wp:lineTo x="3749" y="11075"/>
-                <wp:lineTo x="3749" y="11139"/>
-                <wp:lineTo x="3749" y="11205"/>
-                <wp:lineTo x="3749" y="11270"/>
-                <wp:lineTo x="3784" y="11335"/>
-                <wp:lineTo x="3784" y="11400"/>
-                <wp:lineTo x="3820" y="11466"/>
-                <wp:lineTo x="5319" y="11531"/>
-                <wp:lineTo x="5319" y="11596"/>
-                <wp:lineTo x="5319" y="11661"/>
-                <wp:lineTo x="5319" y="11726"/>
-                <wp:lineTo x="5319" y="11791"/>
-                <wp:lineTo x="5319" y="11856"/>
-                <wp:lineTo x="5319" y="11921"/>
-                <wp:lineTo x="5319" y="11987"/>
-                <wp:lineTo x="5319" y="12052"/>
-                <wp:lineTo x="5319" y="12117"/>
-                <wp:lineTo x="5319" y="12183"/>
-                <wp:lineTo x="5319" y="12248"/>
-                <wp:lineTo x="5319" y="12313"/>
-                <wp:lineTo x="5319" y="12377"/>
-                <wp:lineTo x="5319" y="12443"/>
-                <wp:lineTo x="5319" y="12508"/>
-                <wp:lineTo x="5319" y="12573"/>
-                <wp:lineTo x="5319" y="12638"/>
-                <wp:lineTo x="5319" y="12704"/>
-                <wp:lineTo x="5319" y="12769"/>
-                <wp:lineTo x="5319" y="12834"/>
-                <wp:lineTo x="5319" y="12899"/>
-                <wp:lineTo x="5319" y="12964"/>
-                <wp:lineTo x="5319" y="13029"/>
-                <wp:lineTo x="5319" y="13094"/>
-                <wp:lineTo x="5319" y="13159"/>
-                <wp:lineTo x="5319" y="13225"/>
-                <wp:lineTo x="5319" y="13290"/>
-                <wp:lineTo x="5319" y="13355"/>
-                <wp:lineTo x="5319" y="13420"/>
-                <wp:lineTo x="5319" y="13486"/>
-                <wp:lineTo x="5319" y="13551"/>
-                <wp:lineTo x="3820" y="13615"/>
-                <wp:lineTo x="3784" y="13680"/>
-                <wp:lineTo x="3784" y="13746"/>
-                <wp:lineTo x="3749" y="13811"/>
-                <wp:lineTo x="3749" y="13876"/>
-                <wp:lineTo x="3749" y="13941"/>
-                <wp:lineTo x="3749" y="14007"/>
-                <wp:lineTo x="3749" y="14072"/>
-                <wp:lineTo x="3749" y="14137"/>
-                <wp:lineTo x="3784" y="14201"/>
-                <wp:lineTo x="3784" y="14267"/>
-                <wp:lineTo x="3820" y="14332"/>
-                <wp:lineTo x="5319" y="14397"/>
-                <wp:lineTo x="5319" y="14463"/>
-                <wp:lineTo x="5319" y="14528"/>
-                <wp:lineTo x="5319" y="14593"/>
-                <wp:lineTo x="5319" y="14658"/>
-                <wp:lineTo x="5319" y="14724"/>
-                <wp:lineTo x="5319" y="14788"/>
-                <wp:lineTo x="5319" y="14853"/>
-                <wp:lineTo x="5319" y="14918"/>
-                <wp:lineTo x="5319" y="14984"/>
-                <wp:lineTo x="5319" y="15049"/>
-                <wp:lineTo x="5319" y="15114"/>
-                <wp:lineTo x="5319" y="15179"/>
-                <wp:lineTo x="5319" y="15245"/>
-                <wp:lineTo x="5319" y="15310"/>
-                <wp:lineTo x="5319" y="15375"/>
-                <wp:lineTo x="5319" y="15439"/>
-                <wp:lineTo x="5319" y="15505"/>
-                <wp:lineTo x="5319" y="15570"/>
-                <wp:lineTo x="5319" y="15635"/>
-                <wp:lineTo x="5319" y="15700"/>
-                <wp:lineTo x="5319" y="15766"/>
-                <wp:lineTo x="5319" y="15831"/>
-                <wp:lineTo x="5319" y="15896"/>
-                <wp:lineTo x="5319" y="15961"/>
-                <wp:lineTo x="5319" y="16026"/>
-                <wp:lineTo x="5319" y="16091"/>
-                <wp:lineTo x="5319" y="16156"/>
-                <wp:lineTo x="5319" y="16221"/>
-                <wp:lineTo x="5319" y="16287"/>
-                <wp:lineTo x="5319" y="16352"/>
-                <wp:lineTo x="3820" y="16417"/>
-                <wp:lineTo x="3784" y="16482"/>
-                <wp:lineTo x="3784" y="16548"/>
-                <wp:lineTo x="3749" y="16613"/>
-                <wp:lineTo x="3749" y="16677"/>
-                <wp:lineTo x="3749" y="16742"/>
-                <wp:lineTo x="3749" y="16808"/>
-                <wp:lineTo x="3749" y="16873"/>
-                <wp:lineTo x="3749" y="16938"/>
-                <wp:lineTo x="3784" y="17004"/>
-                <wp:lineTo x="3784" y="17069"/>
-                <wp:lineTo x="3820" y="17134"/>
-                <wp:lineTo x="5319" y="17199"/>
-                <wp:lineTo x="5319" y="17264"/>
-                <wp:lineTo x="5319" y="17329"/>
-                <wp:lineTo x="5319" y="17394"/>
-                <wp:lineTo x="5319" y="17459"/>
-                <wp:lineTo x="5319" y="17525"/>
-                <wp:lineTo x="5319" y="17590"/>
-                <wp:lineTo x="5319" y="17655"/>
-                <wp:lineTo x="5355" y="17720"/>
-                <wp:lineTo x="5390" y="17786"/>
-                <wp:lineTo x="5926" y="17851"/>
-                <wp:lineTo x="5926" y="17915"/>
-                <wp:lineTo x="5926" y="17980"/>
-                <wp:lineTo x="8640" y="18046"/>
-                <wp:lineTo x="5926" y="18176"/>
-                <wp:lineTo x="5890" y="18241"/>
-                <wp:lineTo x="5890" y="18307"/>
-                <wp:lineTo x="5855" y="18372"/>
-                <wp:lineTo x="5855" y="18437"/>
-                <wp:lineTo x="5855" y="18501"/>
-                <wp:lineTo x="5855" y="18567"/>
-                <wp:lineTo x="5855" y="18632"/>
-                <wp:lineTo x="5890" y="18697"/>
-                <wp:lineTo x="5890" y="18762"/>
-                <wp:lineTo x="5926" y="18828"/>
-                <wp:lineTo x="12174" y="19153"/>
-                <wp:lineTo x="12138" y="19218"/>
-                <wp:lineTo x="11317" y="19284"/>
-                <wp:lineTo x="11282" y="19349"/>
-                <wp:lineTo x="11246" y="19414"/>
-                <wp:lineTo x="11246" y="19479"/>
-                <wp:lineTo x="11246" y="19545"/>
-                <wp:lineTo x="11246" y="19610"/>
-                <wp:lineTo x="11246" y="19675"/>
-                <wp:lineTo x="11246" y="19739"/>
-                <wp:lineTo x="11282" y="19805"/>
-                <wp:lineTo x="11353" y="19870"/>
-                <wp:lineTo x="11460" y="19935"/>
-                <wp:lineTo x="11495" y="20000"/>
-                <wp:lineTo x="11531" y="20000"/>
-                <wp:lineTo x="11567" y="19935"/>
-                <wp:lineTo x="12531" y="19870"/>
-                <wp:lineTo x="12602" y="19805"/>
-                <wp:lineTo x="12602" y="19739"/>
-                <wp:lineTo x="12602" y="19675"/>
-                <wp:lineTo x="12602" y="19610"/>
-                <wp:lineTo x="12602" y="19545"/>
-                <wp:lineTo x="12602" y="19479"/>
-                <wp:lineTo x="12602" y="19414"/>
-                <wp:lineTo x="12602" y="19349"/>
-                <wp:lineTo x="12567" y="19284"/>
-                <wp:lineTo x="12245" y="19218"/>
-                <wp:lineTo x="12245" y="19153"/>
-                <wp:lineTo x="16673" y="18828"/>
-                <wp:lineTo x="16708" y="18762"/>
-                <wp:lineTo x="16744" y="18697"/>
-                <wp:lineTo x="16744" y="18632"/>
-                <wp:lineTo x="16744" y="18567"/>
-                <wp:lineTo x="16708" y="18501"/>
-                <wp:lineTo x="16708" y="18437"/>
-                <wp:lineTo x="16708" y="18372"/>
-                <wp:lineTo x="16708" y="18307"/>
-                <wp:lineTo x="16708" y="18241"/>
-                <wp:lineTo x="16673" y="18176"/>
-                <wp:lineTo x="16600" y="18046"/>
-                <wp:lineTo x="16636" y="17980"/>
-                <wp:lineTo x="16673" y="17915"/>
-                <wp:lineTo x="16673" y="17851"/>
-                <wp:lineTo x="18529" y="17786"/>
-                <wp:lineTo x="18565" y="17720"/>
-                <wp:lineTo x="18565" y="17655"/>
-                <wp:lineTo x="18565" y="17590"/>
-                <wp:lineTo x="18565" y="17525"/>
-                <wp:lineTo x="18565" y="17459"/>
-                <wp:lineTo x="18565" y="17394"/>
-                <wp:lineTo x="18565" y="17329"/>
-                <wp:lineTo x="18565" y="17264"/>
-                <wp:lineTo x="18565" y="17199"/>
-                <wp:lineTo x="18565" y="17134"/>
-                <wp:lineTo x="18565" y="17069"/>
-                <wp:lineTo x="18565" y="17004"/>
-                <wp:lineTo x="18565" y="16938"/>
-                <wp:lineTo x="18565" y="16873"/>
-                <wp:lineTo x="18565" y="16808"/>
-                <wp:lineTo x="18565" y="16742"/>
-                <wp:lineTo x="18565" y="16677"/>
-                <wp:lineTo x="18565" y="16613"/>
-                <wp:lineTo x="18565" y="16548"/>
-                <wp:lineTo x="18565" y="16482"/>
-                <wp:lineTo x="18565" y="16417"/>
-                <wp:lineTo x="18565" y="16352"/>
-                <wp:lineTo x="18565" y="16287"/>
-                <wp:lineTo x="18565" y="16221"/>
-                <wp:lineTo x="18565" y="16156"/>
-                <wp:lineTo x="18565" y="16091"/>
-                <wp:lineTo x="18565" y="16026"/>
-                <wp:lineTo x="18565" y="15961"/>
-                <wp:lineTo x="18565" y="15896"/>
-                <wp:lineTo x="18565" y="15831"/>
-                <wp:lineTo x="18565" y="15766"/>
-                <wp:lineTo x="18565" y="15700"/>
-                <wp:lineTo x="18565" y="15635"/>
-                <wp:lineTo x="18565" y="15570"/>
-                <wp:lineTo x="18565" y="15505"/>
-                <wp:lineTo x="18565" y="15439"/>
-                <wp:lineTo x="18565" y="15375"/>
-                <wp:lineTo x="18565" y="15310"/>
-                <wp:lineTo x="18565" y="15245"/>
-                <wp:lineTo x="18565" y="15179"/>
-                <wp:lineTo x="18565" y="15114"/>
-                <wp:lineTo x="18565" y="15049"/>
-                <wp:lineTo x="18565" y="14984"/>
-                <wp:lineTo x="18565" y="14918"/>
-                <wp:lineTo x="18565" y="14853"/>
-                <wp:lineTo x="18565" y="14788"/>
-                <wp:lineTo x="18565" y="14724"/>
-                <wp:lineTo x="18565" y="14658"/>
-                <wp:lineTo x="18565" y="14593"/>
-                <wp:lineTo x="18565" y="14528"/>
-                <wp:lineTo x="18565" y="14463"/>
-                <wp:lineTo x="18565" y="14397"/>
-                <wp:lineTo x="18565" y="14332"/>
-                <wp:lineTo x="18565" y="14267"/>
-                <wp:lineTo x="18565" y="14201"/>
-                <wp:lineTo x="18565" y="14137"/>
-                <wp:lineTo x="18565" y="14072"/>
-                <wp:lineTo x="18565" y="14007"/>
-                <wp:lineTo x="18565" y="13941"/>
-                <wp:lineTo x="18565" y="13876"/>
-                <wp:lineTo x="18565" y="13811"/>
-                <wp:lineTo x="18565" y="13746"/>
-                <wp:lineTo x="18565" y="13680"/>
-                <wp:lineTo x="18565" y="13615"/>
-                <wp:lineTo x="18565" y="13551"/>
-                <wp:lineTo x="18565" y="13486"/>
-                <wp:lineTo x="18565" y="13420"/>
-                <wp:lineTo x="18565" y="13355"/>
-                <wp:lineTo x="18565" y="13290"/>
-                <wp:lineTo x="18565" y="13225"/>
-                <wp:lineTo x="18565" y="13159"/>
-                <wp:lineTo x="18565" y="13094"/>
-                <wp:lineTo x="18565" y="13029"/>
-                <wp:lineTo x="18565" y="12964"/>
-                <wp:lineTo x="18565" y="12899"/>
-                <wp:lineTo x="18565" y="12834"/>
-                <wp:lineTo x="18565" y="12769"/>
-                <wp:lineTo x="18565" y="12704"/>
-                <wp:lineTo x="18565" y="12638"/>
-                <wp:lineTo x="18565" y="12573"/>
-                <wp:lineTo x="18565" y="12508"/>
-                <wp:lineTo x="18565" y="12443"/>
-                <wp:lineTo x="18565" y="12377"/>
-                <wp:lineTo x="18565" y="12313"/>
-                <wp:lineTo x="18565" y="12248"/>
-                <wp:lineTo x="18565" y="12183"/>
-                <wp:lineTo x="18565" y="12117"/>
-                <wp:lineTo x="18565" y="12052"/>
-                <wp:lineTo x="18565" y="11987"/>
-                <wp:lineTo x="18565" y="11921"/>
-                <wp:lineTo x="18565" y="11856"/>
-                <wp:lineTo x="18565" y="11791"/>
-                <wp:lineTo x="18565" y="11726"/>
-                <wp:lineTo x="18565" y="11661"/>
-                <wp:lineTo x="18565" y="11596"/>
-                <wp:lineTo x="18565" y="11531"/>
-                <wp:lineTo x="18565" y="11466"/>
-                <wp:lineTo x="18565" y="11400"/>
-                <wp:lineTo x="18565" y="11335"/>
-                <wp:lineTo x="18565" y="11270"/>
-                <wp:lineTo x="18565" y="11205"/>
-                <wp:lineTo x="18565" y="11139"/>
-                <wp:lineTo x="18565" y="11075"/>
-                <wp:lineTo x="18565" y="11010"/>
-                <wp:lineTo x="18565" y="10945"/>
-                <wp:lineTo x="18565" y="10879"/>
-                <wp:lineTo x="18565" y="10814"/>
-                <wp:lineTo x="18565" y="10749"/>
-                <wp:lineTo x="18565" y="10684"/>
-                <wp:lineTo x="18565" y="10618"/>
-                <wp:lineTo x="18565" y="10553"/>
-                <wp:lineTo x="18565" y="10488"/>
-                <wp:lineTo x="18565" y="10424"/>
-                <wp:lineTo x="18565" y="10358"/>
-                <wp:lineTo x="18565" y="10293"/>
-                <wp:lineTo x="18565" y="10228"/>
-                <wp:lineTo x="18565" y="10163"/>
-                <wp:lineTo x="18565" y="10097"/>
-                <wp:lineTo x="18565" y="10032"/>
-                <wp:lineTo x="18565" y="9967"/>
-                <wp:lineTo x="18565" y="9902"/>
-                <wp:lineTo x="18565" y="9837"/>
-                <wp:lineTo x="18565" y="9772"/>
-                <wp:lineTo x="18565" y="9707"/>
-                <wp:lineTo x="18565" y="9642"/>
-                <wp:lineTo x="18565" y="9576"/>
-                <wp:lineTo x="18565" y="9511"/>
-                <wp:lineTo x="18565" y="9446"/>
-                <wp:lineTo x="18565" y="9380"/>
-                <wp:lineTo x="18565" y="9315"/>
-                <wp:lineTo x="18565" y="9250"/>
-                <wp:lineTo x="18565" y="9186"/>
-                <wp:lineTo x="18565" y="9120"/>
-                <wp:lineTo x="18565" y="9055"/>
-                <wp:lineTo x="18565" y="8990"/>
-                <wp:lineTo x="18565" y="8925"/>
-                <wp:lineTo x="18565" y="8859"/>
-                <wp:lineTo x="18565" y="8794"/>
-                <wp:lineTo x="18565" y="8729"/>
-                <wp:lineTo x="18565" y="8664"/>
-                <wp:lineTo x="18565" y="8599"/>
-                <wp:lineTo x="18565" y="8534"/>
-                <wp:lineTo x="18565" y="8469"/>
-                <wp:lineTo x="18565" y="8404"/>
-                <wp:lineTo x="18565" y="8338"/>
-                <wp:lineTo x="18565" y="8273"/>
-                <wp:lineTo x="18565" y="8208"/>
-                <wp:lineTo x="18565" y="8143"/>
-                <wp:lineTo x="18565" y="8077"/>
-                <wp:lineTo x="18565" y="8012"/>
-                <wp:lineTo x="18565" y="7948"/>
-                <wp:lineTo x="18565" y="7883"/>
-                <wp:lineTo x="18565" y="7817"/>
-                <wp:lineTo x="18565" y="7752"/>
-                <wp:lineTo x="18565" y="7687"/>
-                <wp:lineTo x="18565" y="7622"/>
-                <wp:lineTo x="18565" y="7556"/>
-                <wp:lineTo x="18565" y="7491"/>
-                <wp:lineTo x="18565" y="7426"/>
-                <wp:lineTo x="18565" y="7362"/>
-                <wp:lineTo x="18565" y="7296"/>
-                <wp:lineTo x="18565" y="7231"/>
-                <wp:lineTo x="18565" y="7166"/>
-                <wp:lineTo x="18565" y="7100"/>
-                <wp:lineTo x="18565" y="7035"/>
-                <wp:lineTo x="18565" y="6970"/>
-                <wp:lineTo x="18565" y="6905"/>
-                <wp:lineTo x="18565" y="6839"/>
-                <wp:lineTo x="18565" y="6775"/>
-                <wp:lineTo x="18565" y="6710"/>
-                <wp:lineTo x="18565" y="6645"/>
-                <wp:lineTo x="18565" y="6579"/>
-                <wp:lineTo x="18565" y="6514"/>
-                <wp:lineTo x="18565" y="6449"/>
-                <wp:lineTo x="18565" y="6384"/>
-                <wp:lineTo x="18565" y="6318"/>
-                <wp:lineTo x="18565" y="6253"/>
-                <wp:lineTo x="18565" y="6188"/>
-                <wp:lineTo x="18565" y="6124"/>
-                <wp:lineTo x="18565" y="6058"/>
-                <wp:lineTo x="18565" y="5993"/>
-                <wp:lineTo x="18565" y="5928"/>
-                <wp:lineTo x="18565" y="5863"/>
-                <wp:lineTo x="18565" y="5797"/>
-                <wp:lineTo x="18565" y="5732"/>
-                <wp:lineTo x="18565" y="5667"/>
-                <wp:lineTo x="18565" y="5602"/>
-                <wp:lineTo x="18565" y="5537"/>
-                <wp:lineTo x="18565" y="5472"/>
-                <wp:lineTo x="18565" y="5407"/>
-                <wp:lineTo x="18565" y="5342"/>
-                <wp:lineTo x="18565" y="5276"/>
-                <wp:lineTo x="18565" y="5211"/>
-                <wp:lineTo x="18565" y="5146"/>
-                <wp:lineTo x="18565" y="5081"/>
-                <wp:lineTo x="18565" y="5015"/>
-                <wp:lineTo x="18565" y="4950"/>
-                <wp:lineTo x="18565" y="4886"/>
-                <wp:lineTo x="18565" y="4821"/>
-                <wp:lineTo x="18565" y="4755"/>
-                <wp:lineTo x="18565" y="4690"/>
-                <wp:lineTo x="18565" y="4625"/>
-                <wp:lineTo x="18565" y="4559"/>
-                <wp:lineTo x="18565" y="4494"/>
-                <wp:lineTo x="18565" y="4429"/>
-                <wp:lineTo x="18565" y="4364"/>
-                <wp:lineTo x="18565" y="4299"/>
-                <wp:lineTo x="18565" y="4234"/>
-                <wp:lineTo x="18565" y="4169"/>
-                <wp:lineTo x="18565" y="4104"/>
-                <wp:lineTo x="18565" y="4038"/>
-                <wp:lineTo x="18565" y="3973"/>
-                <wp:lineTo x="18565" y="3908"/>
-                <wp:lineTo x="18565" y="3843"/>
-                <wp:lineTo x="18565" y="3777"/>
-                <wp:lineTo x="18565" y="3712"/>
-                <wp:lineTo x="18565" y="3648"/>
-                <wp:lineTo x="18565" y="3583"/>
-                <wp:lineTo x="18565" y="3517"/>
-                <wp:lineTo x="18565" y="3452"/>
-                <wp:lineTo x="18565" y="3387"/>
-                <wp:lineTo x="18565" y="3322"/>
-                <wp:lineTo x="18565" y="3256"/>
-                <wp:lineTo x="18565" y="3191"/>
-                <wp:lineTo x="18565" y="3126"/>
-                <wp:lineTo x="18565" y="3062"/>
-                <wp:lineTo x="18565" y="2996"/>
-                <wp:lineTo x="18565" y="2931"/>
-                <wp:lineTo x="18565" y="2866"/>
-                <wp:lineTo x="18565" y="2801"/>
-                <wp:lineTo x="18565" y="2735"/>
-                <wp:lineTo x="18565" y="2670"/>
-                <wp:lineTo x="18565" y="2605"/>
-                <wp:lineTo x="18565" y="2540"/>
-                <wp:lineTo x="18565" y="2474"/>
-                <wp:lineTo x="18565" y="2410"/>
-                <wp:lineTo x="18565" y="2345"/>
-                <wp:lineTo x="18565" y="2279"/>
-                <wp:lineTo x="18565" y="2214"/>
-                <wp:lineTo x="18565" y="2149"/>
-                <wp:lineTo x="18565" y="2084"/>
-                <wp:lineTo x="18565" y="2018"/>
-                <wp:lineTo x="18565" y="1953"/>
-                <wp:lineTo x="12852" y="1888"/>
-                <wp:lineTo x="12887" y="1824"/>
-                <wp:lineTo x="12887" y="1758"/>
-                <wp:lineTo x="12887" y="1693"/>
-                <wp:lineTo x="12923" y="1628"/>
-                <wp:lineTo x="12923" y="1563"/>
-                <wp:lineTo x="12923" y="1497"/>
-                <wp:lineTo x="12960" y="1432"/>
-                <wp:lineTo x="12960" y="1367"/>
-                <wp:lineTo x="12960" y="1302"/>
-                <wp:lineTo x="12995" y="1236"/>
-                <wp:lineTo x="12995" y="1172"/>
-                <wp:lineTo x="12995" y="1107"/>
-                <wp:lineTo x="11103" y="1042"/>
-                <wp:lineTo x="11067" y="976"/>
-                <wp:lineTo x="11031" y="911"/>
-                <wp:lineTo x="10995" y="911"/>
+                <wp:start x="10920" y="781"/>
+                <wp:lineTo x="10884" y="846"/>
+                <wp:lineTo x="10884" y="911"/>
+                <wp:lineTo x="10849" y="976"/>
+                <wp:lineTo x="10849" y="1041"/>
+                <wp:lineTo x="10813" y="1106"/>
+                <wp:lineTo x="10813" y="1171"/>
+                <wp:lineTo x="10813" y="1236"/>
+                <wp:lineTo x="10778" y="1302"/>
+                <wp:lineTo x="10778" y="1367"/>
+                <wp:lineTo x="10741" y="1432"/>
+                <wp:lineTo x="10778" y="1496"/>
+                <wp:lineTo x="10778" y="1562"/>
+                <wp:lineTo x="12634" y="1627"/>
+                <wp:lineTo x="12634" y="1692"/>
+                <wp:lineTo x="12634" y="1757"/>
+                <wp:lineTo x="5276" y="1823"/>
+                <wp:lineTo x="5276" y="1888"/>
+                <wp:lineTo x="5241" y="1953"/>
+                <wp:lineTo x="5241" y="2017"/>
+                <wp:lineTo x="5241" y="2083"/>
+                <wp:lineTo x="5241" y="2148"/>
+                <wp:lineTo x="3776" y="2213"/>
+                <wp:lineTo x="3705" y="2278"/>
+                <wp:lineTo x="3705" y="2344"/>
+                <wp:lineTo x="3669" y="2409"/>
+                <wp:lineTo x="3669" y="2473"/>
+                <wp:lineTo x="3669" y="2539"/>
+                <wp:lineTo x="3669" y="2604"/>
+                <wp:lineTo x="3669" y="2669"/>
+                <wp:lineTo x="3669" y="2734"/>
+                <wp:lineTo x="3705" y="2800"/>
+                <wp:lineTo x="3705" y="2865"/>
+                <wp:lineTo x="3741" y="2930"/>
+                <wp:lineTo x="5241" y="2994"/>
+                <wp:lineTo x="5241" y="3060"/>
+                <wp:lineTo x="5241" y="3125"/>
+                <wp:lineTo x="5241" y="3190"/>
+                <wp:lineTo x="5241" y="3255"/>
+                <wp:lineTo x="5241" y="3321"/>
+                <wp:lineTo x="5241" y="3386"/>
+                <wp:lineTo x="5241" y="3450"/>
+                <wp:lineTo x="5241" y="3515"/>
+                <wp:lineTo x="5241" y="3581"/>
+                <wp:lineTo x="5241" y="3646"/>
+                <wp:lineTo x="5241" y="3711"/>
+                <wp:lineTo x="5241" y="3776"/>
+                <wp:lineTo x="5241" y="3842"/>
+                <wp:lineTo x="5241" y="3907"/>
+                <wp:lineTo x="5241" y="3971"/>
+                <wp:lineTo x="5241" y="4036"/>
+                <wp:lineTo x="5241" y="4102"/>
+                <wp:lineTo x="5241" y="4167"/>
+                <wp:lineTo x="5241" y="4232"/>
+                <wp:lineTo x="5241" y="4297"/>
+                <wp:lineTo x="5241" y="4363"/>
+                <wp:lineTo x="5241" y="4427"/>
+                <wp:lineTo x="5241" y="4492"/>
+                <wp:lineTo x="5241" y="4557"/>
+                <wp:lineTo x="5241" y="4623"/>
+                <wp:lineTo x="5241" y="4688"/>
+                <wp:lineTo x="5241" y="4753"/>
+                <wp:lineTo x="5241" y="4819"/>
+                <wp:lineTo x="5241" y="4884"/>
+                <wp:lineTo x="5241" y="4948"/>
+                <wp:lineTo x="3776" y="5013"/>
+                <wp:lineTo x="3705" y="5079"/>
+                <wp:lineTo x="3705" y="5144"/>
+                <wp:lineTo x="3669" y="5209"/>
+                <wp:lineTo x="3669" y="5274"/>
+                <wp:lineTo x="3669" y="5340"/>
+                <wp:lineTo x="3669" y="5404"/>
+                <wp:lineTo x="3669" y="5469"/>
+                <wp:lineTo x="3669" y="5534"/>
+                <wp:lineTo x="3705" y="5600"/>
+                <wp:lineTo x="3705" y="5665"/>
+                <wp:lineTo x="3741" y="5730"/>
+                <wp:lineTo x="5241" y="5795"/>
+                <wp:lineTo x="5241" y="5861"/>
+                <wp:lineTo x="5241" y="5925"/>
+                <wp:lineTo x="5241" y="5990"/>
+                <wp:lineTo x="5241" y="6055"/>
+                <wp:lineTo x="5241" y="6121"/>
+                <wp:lineTo x="5241" y="6186"/>
+                <wp:lineTo x="5241" y="6251"/>
+                <wp:lineTo x="5241" y="6316"/>
+                <wp:lineTo x="5241" y="6381"/>
+                <wp:lineTo x="5241" y="6446"/>
+                <wp:lineTo x="5241" y="6511"/>
+                <wp:lineTo x="5241" y="6576"/>
+                <wp:lineTo x="5241" y="6642"/>
+                <wp:lineTo x="5241" y="6707"/>
+                <wp:lineTo x="5241" y="6772"/>
+                <wp:lineTo x="5241" y="6837"/>
+                <wp:lineTo x="5241" y="6902"/>
+                <wp:lineTo x="5241" y="6967"/>
+                <wp:lineTo x="5241" y="7032"/>
+                <wp:lineTo x="5241" y="7097"/>
+                <wp:lineTo x="5241" y="7163"/>
+                <wp:lineTo x="5241" y="7228"/>
+                <wp:lineTo x="5241" y="7293"/>
+                <wp:lineTo x="5241" y="7358"/>
+                <wp:lineTo x="5241" y="7423"/>
+                <wp:lineTo x="5241" y="7488"/>
+                <wp:lineTo x="5241" y="7553"/>
+                <wp:lineTo x="5241" y="7619"/>
+                <wp:lineTo x="5241" y="7684"/>
+                <wp:lineTo x="5241" y="7749"/>
+                <wp:lineTo x="3741" y="7814"/>
+                <wp:lineTo x="3705" y="7879"/>
+                <wp:lineTo x="3705" y="7944"/>
+                <wp:lineTo x="3669" y="8009"/>
+                <wp:lineTo x="3669" y="8074"/>
+                <wp:lineTo x="3669" y="8140"/>
+                <wp:lineTo x="3669" y="8205"/>
+                <wp:lineTo x="3669" y="8270"/>
+                <wp:lineTo x="3669" y="8334"/>
+                <wp:lineTo x="3705" y="8400"/>
+                <wp:lineTo x="3705" y="8465"/>
+                <wp:lineTo x="3741" y="8530"/>
+                <wp:lineTo x="5241" y="8595"/>
+                <wp:lineTo x="5241" y="8661"/>
+                <wp:lineTo x="5241" y="8726"/>
+                <wp:lineTo x="5241" y="8791"/>
+                <wp:lineTo x="5241" y="8855"/>
+                <wp:lineTo x="5241" y="8921"/>
+                <wp:lineTo x="5241" y="8986"/>
+                <wp:lineTo x="5241" y="9051"/>
+                <wp:lineTo x="5241" y="9116"/>
+                <wp:lineTo x="5241" y="9182"/>
+                <wp:lineTo x="5241" y="9247"/>
+                <wp:lineTo x="5241" y="9311"/>
+                <wp:lineTo x="5241" y="9376"/>
+                <wp:lineTo x="5241" y="9442"/>
+                <wp:lineTo x="5241" y="9507"/>
+                <wp:lineTo x="5241" y="9572"/>
+                <wp:lineTo x="5241" y="9638"/>
+                <wp:lineTo x="5241" y="9703"/>
+                <wp:lineTo x="5241" y="9768"/>
+                <wp:lineTo x="5241" y="9832"/>
+                <wp:lineTo x="5241" y="9898"/>
+                <wp:lineTo x="5241" y="9963"/>
+                <wp:lineTo x="5241" y="10028"/>
+                <wp:lineTo x="5241" y="10093"/>
+                <wp:lineTo x="5241" y="10159"/>
+                <wp:lineTo x="5241" y="10224"/>
+                <wp:lineTo x="5241" y="10288"/>
+                <wp:lineTo x="5241" y="10353"/>
+                <wp:lineTo x="5241" y="10419"/>
+                <wp:lineTo x="5241" y="10484"/>
+                <wp:lineTo x="5241" y="10549"/>
+                <wp:lineTo x="3741" y="10614"/>
+                <wp:lineTo x="3705" y="10680"/>
+                <wp:lineTo x="3705" y="10745"/>
+                <wp:lineTo x="3669" y="10809"/>
+                <wp:lineTo x="3669" y="10874"/>
+                <wp:lineTo x="3669" y="10940"/>
+                <wp:lineTo x="3669" y="11005"/>
+                <wp:lineTo x="3669" y="11070"/>
+                <wp:lineTo x="3669" y="11135"/>
+                <wp:lineTo x="3705" y="11201"/>
+                <wp:lineTo x="3705" y="11266"/>
+                <wp:lineTo x="3741" y="11330"/>
+                <wp:lineTo x="5241" y="11395"/>
+                <wp:lineTo x="5241" y="11461"/>
+                <wp:lineTo x="5241" y="11526"/>
+                <wp:lineTo x="5241" y="11591"/>
+                <wp:lineTo x="5241" y="11656"/>
+                <wp:lineTo x="5241" y="11722"/>
+                <wp:lineTo x="5241" y="11786"/>
+                <wp:lineTo x="5241" y="11851"/>
+                <wp:lineTo x="5241" y="11916"/>
+                <wp:lineTo x="5241" y="11982"/>
+                <wp:lineTo x="5241" y="12047"/>
+                <wp:lineTo x="5241" y="12112"/>
+                <wp:lineTo x="5241" y="12178"/>
+                <wp:lineTo x="5241" y="12243"/>
+                <wp:lineTo x="5241" y="12307"/>
+                <wp:lineTo x="5241" y="12372"/>
+                <wp:lineTo x="5241" y="12438"/>
+                <wp:lineTo x="5241" y="12503"/>
+                <wp:lineTo x="5241" y="12568"/>
+                <wp:lineTo x="5241" y="12633"/>
+                <wp:lineTo x="5241" y="12699"/>
+                <wp:lineTo x="5241" y="12763"/>
+                <wp:lineTo x="5241" y="12828"/>
+                <wp:lineTo x="5241" y="12893"/>
+                <wp:lineTo x="5241" y="12959"/>
+                <wp:lineTo x="5241" y="13024"/>
+                <wp:lineTo x="5241" y="13089"/>
+                <wp:lineTo x="5241" y="13154"/>
+                <wp:lineTo x="5241" y="13220"/>
+                <wp:lineTo x="5241" y="13284"/>
+                <wp:lineTo x="5241" y="13349"/>
+                <wp:lineTo x="5241" y="13414"/>
+                <wp:lineTo x="3741" y="13480"/>
+                <wp:lineTo x="3705" y="13545"/>
+                <wp:lineTo x="3705" y="13610"/>
+                <wp:lineTo x="3669" y="13675"/>
+                <wp:lineTo x="3669" y="13740"/>
+                <wp:lineTo x="3669" y="13805"/>
+                <wp:lineTo x="3669" y="13870"/>
+                <wp:lineTo x="3669" y="13935"/>
+                <wp:lineTo x="3669" y="14001"/>
+                <wp:lineTo x="3705" y="14066"/>
+                <wp:lineTo x="3705" y="14131"/>
+                <wp:lineTo x="3741" y="14196"/>
+                <wp:lineTo x="5241" y="14261"/>
+                <wp:lineTo x="5241" y="14326"/>
+                <wp:lineTo x="5241" y="14391"/>
+                <wp:lineTo x="5241" y="14457"/>
+                <wp:lineTo x="5241" y="14522"/>
+                <wp:lineTo x="5241" y="14587"/>
+                <wp:lineTo x="5241" y="14652"/>
+                <wp:lineTo x="5241" y="14717"/>
+                <wp:lineTo x="5241" y="14782"/>
+                <wp:lineTo x="5241" y="14847"/>
+                <wp:lineTo x="5241" y="14912"/>
+                <wp:lineTo x="5241" y="14978"/>
+                <wp:lineTo x="5241" y="15043"/>
+                <wp:lineTo x="5241" y="15108"/>
+                <wp:lineTo x="5241" y="15173"/>
+                <wp:lineTo x="5241" y="15238"/>
+                <wp:lineTo x="5241" y="15303"/>
+                <wp:lineTo x="5241" y="15368"/>
+                <wp:lineTo x="5241" y="15433"/>
+                <wp:lineTo x="5241" y="15499"/>
+                <wp:lineTo x="5241" y="15564"/>
+                <wp:lineTo x="5241" y="15629"/>
+                <wp:lineTo x="5241" y="15693"/>
+                <wp:lineTo x="5241" y="15759"/>
+                <wp:lineTo x="5241" y="15824"/>
+                <wp:lineTo x="5241" y="15889"/>
+                <wp:lineTo x="5241" y="15954"/>
+                <wp:lineTo x="5241" y="16020"/>
+                <wp:lineTo x="5241" y="16085"/>
+                <wp:lineTo x="5241" y="16150"/>
+                <wp:lineTo x="5241" y="16214"/>
+                <wp:lineTo x="3741" y="16280"/>
+                <wp:lineTo x="3705" y="16345"/>
+                <wp:lineTo x="3705" y="16410"/>
+                <wp:lineTo x="3669" y="16475"/>
+                <wp:lineTo x="3669" y="16541"/>
+                <wp:lineTo x="3669" y="16606"/>
+                <wp:lineTo x="3669" y="16670"/>
+                <wp:lineTo x="3669" y="16735"/>
+                <wp:lineTo x="3669" y="16801"/>
+                <wp:lineTo x="3705" y="16866"/>
+                <wp:lineTo x="3705" y="16931"/>
+                <wp:lineTo x="3741" y="16997"/>
+                <wp:lineTo x="5241" y="17062"/>
+                <wp:lineTo x="5241" y="17127"/>
+                <wp:lineTo x="5241" y="17191"/>
+                <wp:lineTo x="5241" y="17257"/>
+                <wp:lineTo x="5241" y="17322"/>
+                <wp:lineTo x="5241" y="17387"/>
+                <wp:lineTo x="5241" y="17452"/>
+                <wp:lineTo x="5241" y="17518"/>
+                <wp:lineTo x="5276" y="17583"/>
+                <wp:lineTo x="5312" y="17647"/>
+                <wp:lineTo x="5848" y="17712"/>
+                <wp:lineTo x="5848" y="17778"/>
+                <wp:lineTo x="5848" y="17843"/>
+                <wp:lineTo x="8563" y="17908"/>
+                <wp:lineTo x="5848" y="18039"/>
+                <wp:lineTo x="5812" y="18104"/>
+                <wp:lineTo x="5812" y="18168"/>
+                <wp:lineTo x="5776" y="18233"/>
+                <wp:lineTo x="5776" y="18299"/>
+                <wp:lineTo x="5776" y="18364"/>
+                <wp:lineTo x="5776" y="18429"/>
+                <wp:lineTo x="5776" y="18494"/>
+                <wp:lineTo x="5812" y="18560"/>
+                <wp:lineTo x="5812" y="18624"/>
+                <wp:lineTo x="5848" y="18689"/>
+                <wp:lineTo x="12098" y="19015"/>
+                <wp:lineTo x="12063" y="19081"/>
+                <wp:lineTo x="11241" y="19145"/>
+                <wp:lineTo x="11205" y="19210"/>
+                <wp:lineTo x="11170" y="19276"/>
+                <wp:lineTo x="11170" y="19341"/>
+                <wp:lineTo x="11170" y="19406"/>
+                <wp:lineTo x="11170" y="19471"/>
+                <wp:lineTo x="11170" y="19537"/>
+                <wp:lineTo x="11170" y="19601"/>
+                <wp:lineTo x="11205" y="19666"/>
+                <wp:lineTo x="11278" y="19731"/>
+                <wp:lineTo x="11384" y="19797"/>
+                <wp:lineTo x="11420" y="19862"/>
+                <wp:lineTo x="11456" y="19862"/>
+                <wp:lineTo x="11491" y="19797"/>
+                <wp:lineTo x="12456" y="19731"/>
+                <wp:lineTo x="12527" y="19666"/>
+                <wp:lineTo x="12527" y="19601"/>
+                <wp:lineTo x="12527" y="19537"/>
+                <wp:lineTo x="12527" y="19471"/>
+                <wp:lineTo x="12527" y="19406"/>
+                <wp:lineTo x="12527" y="19341"/>
+                <wp:lineTo x="12527" y="19276"/>
+                <wp:lineTo x="12527" y="19210"/>
+                <wp:lineTo x="12491" y="19145"/>
+                <wp:lineTo x="12170" y="19081"/>
+                <wp:lineTo x="12170" y="19015"/>
+                <wp:lineTo x="16598" y="18689"/>
+                <wp:lineTo x="16634" y="18624"/>
+                <wp:lineTo x="16670" y="18560"/>
+                <wp:lineTo x="16670" y="18494"/>
+                <wp:lineTo x="16670" y="18429"/>
+                <wp:lineTo x="16634" y="18364"/>
+                <wp:lineTo x="16634" y="18299"/>
+                <wp:lineTo x="16634" y="18233"/>
+                <wp:lineTo x="16634" y="18168"/>
+                <wp:lineTo x="16634" y="18104"/>
+                <wp:lineTo x="16598" y="18039"/>
+                <wp:lineTo x="16527" y="17908"/>
+                <wp:lineTo x="16563" y="17843"/>
+                <wp:lineTo x="16598" y="17778"/>
+                <wp:lineTo x="16598" y="17712"/>
+                <wp:lineTo x="18456" y="17647"/>
+                <wp:lineTo x="18492" y="17583"/>
+                <wp:lineTo x="18492" y="17518"/>
+                <wp:lineTo x="18492" y="17452"/>
+                <wp:lineTo x="18492" y="17387"/>
+                <wp:lineTo x="18492" y="17322"/>
+                <wp:lineTo x="18492" y="17257"/>
+                <wp:lineTo x="18492" y="17191"/>
+                <wp:lineTo x="18492" y="17127"/>
+                <wp:lineTo x="18492" y="17062"/>
+                <wp:lineTo x="18492" y="16997"/>
+                <wp:lineTo x="18492" y="16931"/>
+                <wp:lineTo x="18492" y="16866"/>
+                <wp:lineTo x="18492" y="16801"/>
+                <wp:lineTo x="18492" y="16735"/>
+                <wp:lineTo x="18492" y="16670"/>
+                <wp:lineTo x="18492" y="16606"/>
+                <wp:lineTo x="18492" y="16541"/>
+                <wp:lineTo x="18492" y="16475"/>
+                <wp:lineTo x="18492" y="16410"/>
+                <wp:lineTo x="18492" y="16345"/>
+                <wp:lineTo x="18492" y="16280"/>
+                <wp:lineTo x="18492" y="16214"/>
+                <wp:lineTo x="18492" y="16150"/>
+                <wp:lineTo x="18492" y="16085"/>
+                <wp:lineTo x="18492" y="16020"/>
+                <wp:lineTo x="18492" y="15954"/>
+                <wp:lineTo x="18492" y="15889"/>
+                <wp:lineTo x="18492" y="15824"/>
+                <wp:lineTo x="18492" y="15759"/>
+                <wp:lineTo x="18492" y="15693"/>
+                <wp:lineTo x="18492" y="15629"/>
+                <wp:lineTo x="18492" y="15564"/>
+                <wp:lineTo x="18492" y="15499"/>
+                <wp:lineTo x="18492" y="15433"/>
+                <wp:lineTo x="18492" y="15368"/>
+                <wp:lineTo x="18492" y="15303"/>
+                <wp:lineTo x="18492" y="15238"/>
+                <wp:lineTo x="18492" y="15173"/>
+                <wp:lineTo x="18492" y="15108"/>
+                <wp:lineTo x="18492" y="15043"/>
+                <wp:lineTo x="18492" y="14978"/>
+                <wp:lineTo x="18492" y="14912"/>
+                <wp:lineTo x="18492" y="14847"/>
+                <wp:lineTo x="18492" y="14782"/>
+                <wp:lineTo x="18492" y="14717"/>
+                <wp:lineTo x="18492" y="14652"/>
+                <wp:lineTo x="18492" y="14587"/>
+                <wp:lineTo x="18492" y="14522"/>
+                <wp:lineTo x="18492" y="14457"/>
+                <wp:lineTo x="18492" y="14391"/>
+                <wp:lineTo x="18492" y="14326"/>
+                <wp:lineTo x="18492" y="14261"/>
+                <wp:lineTo x="18492" y="14196"/>
+                <wp:lineTo x="18492" y="14131"/>
+                <wp:lineTo x="18492" y="14066"/>
+                <wp:lineTo x="18492" y="14001"/>
+                <wp:lineTo x="18492" y="13935"/>
+                <wp:lineTo x="18492" y="13870"/>
+                <wp:lineTo x="18492" y="13805"/>
+                <wp:lineTo x="18492" y="13740"/>
+                <wp:lineTo x="18492" y="13675"/>
+                <wp:lineTo x="18492" y="13610"/>
+                <wp:lineTo x="18492" y="13545"/>
+                <wp:lineTo x="18492" y="13480"/>
+                <wp:lineTo x="18492" y="13414"/>
+                <wp:lineTo x="18492" y="13349"/>
+                <wp:lineTo x="18492" y="13284"/>
+                <wp:lineTo x="18492" y="13220"/>
+                <wp:lineTo x="18492" y="13154"/>
+                <wp:lineTo x="18492" y="13089"/>
+                <wp:lineTo x="18492" y="13024"/>
+                <wp:lineTo x="18492" y="12959"/>
+                <wp:lineTo x="18492" y="12893"/>
+                <wp:lineTo x="18492" y="12828"/>
+                <wp:lineTo x="18492" y="12763"/>
+                <wp:lineTo x="18492" y="12699"/>
+                <wp:lineTo x="18492" y="12633"/>
+                <wp:lineTo x="18492" y="12568"/>
+                <wp:lineTo x="18492" y="12503"/>
+                <wp:lineTo x="18492" y="12438"/>
+                <wp:lineTo x="18492" y="12372"/>
+                <wp:lineTo x="18492" y="12307"/>
+                <wp:lineTo x="18492" y="12243"/>
+                <wp:lineTo x="18492" y="12178"/>
+                <wp:lineTo x="18492" y="12112"/>
+                <wp:lineTo x="18492" y="12047"/>
+                <wp:lineTo x="18492" y="11982"/>
+                <wp:lineTo x="18492" y="11916"/>
+                <wp:lineTo x="18492" y="11851"/>
+                <wp:lineTo x="18492" y="11786"/>
+                <wp:lineTo x="18492" y="11722"/>
+                <wp:lineTo x="18492" y="11656"/>
+                <wp:lineTo x="18492" y="11591"/>
+                <wp:lineTo x="18492" y="11526"/>
+                <wp:lineTo x="18492" y="11461"/>
+                <wp:lineTo x="18492" y="11395"/>
+                <wp:lineTo x="18492" y="11330"/>
+                <wp:lineTo x="18492" y="11266"/>
+                <wp:lineTo x="18492" y="11201"/>
+                <wp:lineTo x="18492" y="11135"/>
+                <wp:lineTo x="18492" y="11070"/>
+                <wp:lineTo x="18492" y="11005"/>
+                <wp:lineTo x="18492" y="10940"/>
+                <wp:lineTo x="18492" y="10874"/>
+                <wp:lineTo x="18492" y="10809"/>
+                <wp:lineTo x="18492" y="10745"/>
+                <wp:lineTo x="18492" y="10680"/>
+                <wp:lineTo x="18492" y="10614"/>
+                <wp:lineTo x="18492" y="10549"/>
+                <wp:lineTo x="18492" y="10484"/>
+                <wp:lineTo x="18492" y="10419"/>
+                <wp:lineTo x="18492" y="10353"/>
+                <wp:lineTo x="18492" y="10288"/>
+                <wp:lineTo x="18492" y="10224"/>
+                <wp:lineTo x="18492" y="10159"/>
+                <wp:lineTo x="18492" y="10093"/>
+                <wp:lineTo x="18492" y="10028"/>
+                <wp:lineTo x="18492" y="9963"/>
+                <wp:lineTo x="18492" y="9898"/>
+                <wp:lineTo x="18492" y="9832"/>
+                <wp:lineTo x="18492" y="9768"/>
+                <wp:lineTo x="18492" y="9703"/>
+                <wp:lineTo x="18492" y="9638"/>
+                <wp:lineTo x="18492" y="9572"/>
+                <wp:lineTo x="18492" y="9507"/>
+                <wp:lineTo x="18492" y="9442"/>
+                <wp:lineTo x="18492" y="9376"/>
+                <wp:lineTo x="18492" y="9311"/>
+                <wp:lineTo x="18492" y="9247"/>
+                <wp:lineTo x="18492" y="9182"/>
+                <wp:lineTo x="18492" y="9116"/>
+                <wp:lineTo x="18492" y="9051"/>
+                <wp:lineTo x="18492" y="8986"/>
+                <wp:lineTo x="18492" y="8921"/>
+                <wp:lineTo x="18492" y="8855"/>
+                <wp:lineTo x="18492" y="8791"/>
+                <wp:lineTo x="18492" y="8726"/>
+                <wp:lineTo x="18492" y="8661"/>
+                <wp:lineTo x="18492" y="8595"/>
+                <wp:lineTo x="18492" y="8530"/>
+                <wp:lineTo x="18492" y="8465"/>
+                <wp:lineTo x="18492" y="8400"/>
+                <wp:lineTo x="18492" y="8334"/>
+                <wp:lineTo x="18492" y="8270"/>
+                <wp:lineTo x="18492" y="8205"/>
+                <wp:lineTo x="18492" y="8140"/>
+                <wp:lineTo x="18492" y="8074"/>
+                <wp:lineTo x="18492" y="8009"/>
+                <wp:lineTo x="18492" y="7944"/>
+                <wp:lineTo x="18492" y="7879"/>
+                <wp:lineTo x="18492" y="7814"/>
+                <wp:lineTo x="18492" y="7749"/>
+                <wp:lineTo x="18492" y="7684"/>
+                <wp:lineTo x="18492" y="7619"/>
+                <wp:lineTo x="18492" y="7553"/>
+                <wp:lineTo x="18492" y="7488"/>
+                <wp:lineTo x="18492" y="7423"/>
+                <wp:lineTo x="18492" y="7358"/>
+                <wp:lineTo x="18492" y="7293"/>
+                <wp:lineTo x="18492" y="7228"/>
+                <wp:lineTo x="18492" y="7163"/>
+                <wp:lineTo x="18492" y="7097"/>
+                <wp:lineTo x="18492" y="7032"/>
+                <wp:lineTo x="18492" y="6967"/>
+                <wp:lineTo x="18492" y="6902"/>
+                <wp:lineTo x="18492" y="6837"/>
+                <wp:lineTo x="18492" y="6772"/>
+                <wp:lineTo x="18492" y="6707"/>
+                <wp:lineTo x="18492" y="6642"/>
+                <wp:lineTo x="18492" y="6576"/>
+                <wp:lineTo x="18492" y="6511"/>
+                <wp:lineTo x="18492" y="6446"/>
+                <wp:lineTo x="18492" y="6381"/>
+                <wp:lineTo x="18492" y="6316"/>
+                <wp:lineTo x="18492" y="6251"/>
+                <wp:lineTo x="18492" y="6186"/>
+                <wp:lineTo x="18492" y="6121"/>
+                <wp:lineTo x="18492" y="6055"/>
+                <wp:lineTo x="18492" y="5990"/>
+                <wp:lineTo x="18492" y="5925"/>
+                <wp:lineTo x="18492" y="5861"/>
+                <wp:lineTo x="18492" y="5795"/>
+                <wp:lineTo x="18492" y="5730"/>
+                <wp:lineTo x="18492" y="5665"/>
+                <wp:lineTo x="18492" y="5600"/>
+                <wp:lineTo x="18492" y="5534"/>
+                <wp:lineTo x="18492" y="5469"/>
+                <wp:lineTo x="18492" y="5404"/>
+                <wp:lineTo x="18492" y="5340"/>
+                <wp:lineTo x="18492" y="5274"/>
+                <wp:lineTo x="18492" y="5209"/>
+                <wp:lineTo x="18492" y="5144"/>
+                <wp:lineTo x="18492" y="5079"/>
+                <wp:lineTo x="18492" y="5013"/>
+                <wp:lineTo x="18492" y="4948"/>
+                <wp:lineTo x="18492" y="4884"/>
+                <wp:lineTo x="18492" y="4819"/>
+                <wp:lineTo x="18492" y="4753"/>
+                <wp:lineTo x="18492" y="4688"/>
+                <wp:lineTo x="18492" y="4623"/>
+                <wp:lineTo x="18492" y="4557"/>
+                <wp:lineTo x="18492" y="4492"/>
+                <wp:lineTo x="18492" y="4427"/>
+                <wp:lineTo x="18492" y="4363"/>
+                <wp:lineTo x="18492" y="4297"/>
+                <wp:lineTo x="18492" y="4232"/>
+                <wp:lineTo x="18492" y="4167"/>
+                <wp:lineTo x="18492" y="4102"/>
+                <wp:lineTo x="18492" y="4036"/>
+                <wp:lineTo x="18492" y="3971"/>
+                <wp:lineTo x="18492" y="3907"/>
+                <wp:lineTo x="18492" y="3842"/>
+                <wp:lineTo x="18492" y="3776"/>
+                <wp:lineTo x="18492" y="3711"/>
+                <wp:lineTo x="18492" y="3646"/>
+                <wp:lineTo x="18492" y="3581"/>
+                <wp:lineTo x="18492" y="3515"/>
+                <wp:lineTo x="18492" y="3450"/>
+                <wp:lineTo x="18492" y="3386"/>
+                <wp:lineTo x="18492" y="3321"/>
+                <wp:lineTo x="18492" y="3255"/>
+                <wp:lineTo x="18492" y="3190"/>
+                <wp:lineTo x="18492" y="3125"/>
+                <wp:lineTo x="18492" y="3060"/>
+                <wp:lineTo x="18492" y="2994"/>
+                <wp:lineTo x="18492" y="2930"/>
+                <wp:lineTo x="18492" y="2865"/>
+                <wp:lineTo x="18492" y="2800"/>
+                <wp:lineTo x="18492" y="2734"/>
+                <wp:lineTo x="18492" y="2669"/>
+                <wp:lineTo x="18492" y="2604"/>
+                <wp:lineTo x="18492" y="2539"/>
+                <wp:lineTo x="18492" y="2473"/>
+                <wp:lineTo x="18492" y="2409"/>
+                <wp:lineTo x="18492" y="2344"/>
+                <wp:lineTo x="18492" y="2278"/>
+                <wp:lineTo x="18492" y="2213"/>
+                <wp:lineTo x="18492" y="2148"/>
+                <wp:lineTo x="18492" y="2083"/>
+                <wp:lineTo x="18492" y="2017"/>
+                <wp:lineTo x="18492" y="1953"/>
+                <wp:lineTo x="18492" y="1888"/>
+                <wp:lineTo x="18492" y="1823"/>
+                <wp:lineTo x="12778" y="1757"/>
+                <wp:lineTo x="12813" y="1692"/>
+                <wp:lineTo x="12813" y="1627"/>
+                <wp:lineTo x="12813" y="1562"/>
+                <wp:lineTo x="12849" y="1496"/>
+                <wp:lineTo x="12849" y="1432"/>
+                <wp:lineTo x="12849" y="1367"/>
+                <wp:lineTo x="12884" y="1302"/>
+                <wp:lineTo x="12884" y="1236"/>
+                <wp:lineTo x="12884" y="1171"/>
+                <wp:lineTo x="12920" y="1106"/>
+                <wp:lineTo x="12920" y="1041"/>
+                <wp:lineTo x="12920" y="976"/>
+                <wp:lineTo x="11027" y="911"/>
+                <wp:lineTo x="10991" y="846"/>
+                <wp:lineTo x="10956" y="781"/>
+                <wp:lineTo x="10920" y="781"/>
               </wp:wrapPolygon>
             </wp:wrapTight>
             <wp:docPr id="4" name="Image3" descr=""/>
@@ -3630,7 +3630,7 @@
                   </pic:nvPicPr>
                   <pic:blipFill>
                     <a:blip r:embed="rId2"/>
-                    <a:srcRect l="10783" t="0" r="0" b="0"/>
+                    <a:srcRect l="10781" t="0" r="0" b="0"/>
                     <a:stretch>
                       <a:fillRect/>
                     </a:stretch>
@@ -4582,21 +4582,7 @@
                 <w:rFonts w:cs="Arial" w:ascii="Arial" w:hAnsi="Arial"/>
                 <w:lang w:bidi="he-IL"/>
               </w:rPr>
-              <w:t>0.0</w:t>
-            </w:r>
-            <w:r>
-              <w:rPr>
-                <w:rFonts w:cs="Arial" w:ascii="Arial" w:hAnsi="Arial"/>
-                <w:lang w:bidi="he-IL"/>
-              </w:rPr>
-              <w:t>0</w:t>
-            </w:r>
-            <w:r>
-              <w:rPr>
-                <w:rFonts w:cs="Arial" w:ascii="Arial" w:hAnsi="Arial"/>
-                <w:lang w:bidi="he-IL"/>
-              </w:rPr>
-              <w:t>1</w:t>
+              <w:t>0.001</w:t>
             </w:r>
           </w:p>
         </w:tc>
@@ -4705,7 +4691,7 @@
                   </pic:nvPicPr>
                   <pic:blipFill>
                     <a:blip r:embed="rId6"/>
-                    <a:srcRect l="12268" t="0" r="9171" b="-1762"/>
+                    <a:srcRect l="12271" t="0" r="9169" b="-1762"/>
                     <a:stretch>
                       <a:fillRect/>
                     </a:stretch>
@@ -4790,7 +4776,16 @@
       </w:pPr>
       <w:r>
         <w:rPr>
-          <w:rtl w:val="true"/>
+          <w:rFonts w:cs="Arial" w:ascii="Arial" w:hAnsi="Arial"/>
+          <w:b/>
+          <w:bCs/>
+          <w:i w:val="false"/>
+          <w:iCs w:val="false"/>
+          <w:sz w:val="28"/>
+          <w:szCs w:val="28"/>
+          <w:u w:val="single"/>
+          <w:rtl w:val="true"/>
+          <w:lang w:bidi="he-IL"/>
         </w:rPr>
       </w:r>
       <w:r>
@@ -6319,6 +6314,43 @@
           <w:szCs w:val="24"/>
           <w:lang w:bidi="he-IL"/>
         </w:rPr>
+        <w:t>0.5</w:t>
+      </w:r>
+      <w:r>
+        <w:rPr>
+          <w:rFonts w:cs="Arial" w:ascii="Arial" w:hAnsi="Arial"/>
+          <w:b/>
+          <w:bCs/>
+          <w:sz w:val="24"/>
+          <w:szCs w:val="24"/>
+          <w:rtl w:val="true"/>
+          <w:lang w:bidi="he-IL"/>
+        </w:rPr>
+        <w:t xml:space="preserve"> </w:t>
+      </w:r>
+      <w:r>
+        <w:rPr>
+          <w:rFonts w:ascii="Arial" w:hAnsi="Arial" w:cs="Arial"/>
+          <w:b/>
+          <w:b/>
+          <w:bCs/>
+          <w:sz w:val="24"/>
+          <w:sz w:val="24"/>
+          <w:szCs w:val="24"/>
+          <w:rtl w:val="true"/>
+          <w:lang w:bidi="he-IL"/>
+        </w:rPr>
+        <w:t xml:space="preserve">אחד עם מומנט </w:t>
+      </w:r>
+      <w:r>
+        <w:rPr>
+          <w:rFonts w:cs="Arial" w:ascii="Arial" w:hAnsi="Arial"/>
+          <w:b/>
+          <w:bCs/>
+          <w:sz w:val="24"/>
+          <w:szCs w:val="24"/>
+          <w:lang w:bidi="he-IL"/>
+        </w:rPr>
         <w:t>1.1</w:t>
       </w:r>
       <w:r>
@@ -6999,19 +7031,7 @@
           <w:rtl w:val="true"/>
           <w:lang w:bidi="he-IL"/>
         </w:rPr>
-        <w:t xml:space="preserve">. </w:t>
-      </w:r>
-      <w:r>
-        <w:rPr>
-          <w:rFonts w:cs="Arial" w:ascii="Arial" w:hAnsi="Arial"/>
-          <w:b/>
-          <w:bCs/>
-          <w:sz w:val="24"/>
-          <w:szCs w:val="24"/>
-          <w:rtl w:val="true"/>
-          <w:lang w:bidi="he-IL"/>
-        </w:rPr>
-        <w:t>(</w:t>
+        <w:t>. (</w:t>
       </w:r>
       <w:r>
         <w:rPr>
@@ -7398,21 +7418,7 @@
                 <w:rFonts w:cs="Arial" w:ascii="Arial" w:hAnsi="Arial"/>
                 <w:lang w:bidi="he-IL"/>
               </w:rPr>
-              <w:t>0.0</w:t>
-            </w:r>
-            <w:r>
-              <w:rPr>
-                <w:rFonts w:cs="Arial" w:ascii="Arial" w:hAnsi="Arial"/>
-                <w:lang w:bidi="he-IL"/>
-              </w:rPr>
-              <w:t>0</w:t>
-            </w:r>
-            <w:r>
-              <w:rPr>
-                <w:rFonts w:cs="Arial" w:ascii="Arial" w:hAnsi="Arial"/>
-                <w:lang w:bidi="he-IL"/>
-              </w:rPr>
-              <w:t>1</w:t>
+              <w:t>0.001</w:t>
             </w:r>
           </w:p>
         </w:tc>
@@ -7503,7 +7509,7 @@
                   </pic:nvPicPr>
                   <pic:blipFill>
                     <a:blip r:embed="rId9"/>
-                    <a:srcRect l="12268" t="0" r="9171" b="-1762"/>
+                    <a:srcRect l="12271" t="0" r="9169" b="-1762"/>
                     <a:stretch>
                       <a:fillRect/>
                     </a:stretch>
@@ -7800,21 +7806,7 @@
                 <w:rFonts w:cs="Arial" w:ascii="Arial" w:hAnsi="Arial"/>
                 <w:lang w:bidi="he-IL"/>
               </w:rPr>
-              <w:t>0.0</w:t>
-            </w:r>
-            <w:r>
-              <w:rPr>
-                <w:rFonts w:cs="Arial" w:ascii="Arial" w:hAnsi="Arial"/>
-                <w:lang w:bidi="he-IL"/>
-              </w:rPr>
-              <w:t>0</w:t>
-            </w:r>
-            <w:r>
-              <w:rPr>
-                <w:rFonts w:cs="Arial" w:ascii="Arial" w:hAnsi="Arial"/>
-                <w:lang w:bidi="he-IL"/>
-              </w:rPr>
-              <w:t>1</w:t>
+              <w:t>0.001</w:t>
             </w:r>
           </w:p>
         </w:tc>
@@ -7868,6 +7860,7 @@
     <w:p>
       <w:pPr>
         <w:pStyle w:val="Normal"/>
+        <w:spacing w:before="6060" w:after="160"/>
         <w:jc w:val="center"/>
         <w:rPr>
           <w:rFonts w:ascii="Arial" w:hAnsi="Arial" w:cs="Arial"/>
@@ -7878,6 +7871,96 @@
           <w:rFonts w:cs="Arial" w:ascii="Arial" w:hAnsi="Arial"/>
           <w:rtl w:val="true"/>
         </w:rPr>
+        <w:drawing>
+          <wp:anchor behindDoc="0" distT="0" distB="0" distL="0" distR="0" simplePos="0" locked="0" layoutInCell="1" allowOverlap="1" relativeHeight="14">
+            <wp:simplePos x="0" y="0"/>
+            <wp:positionH relativeFrom="column">
+              <wp:posOffset>2829560</wp:posOffset>
+            </wp:positionH>
+            <wp:positionV relativeFrom="paragraph">
+              <wp:posOffset>147320</wp:posOffset>
+            </wp:positionV>
+            <wp:extent cx="3218815" cy="1895475"/>
+            <wp:effectExtent l="0" t="0" r="0" b="0"/>
+            <wp:wrapSquare wrapText="largest"/>
+            <wp:docPr id="12" name="Image11" descr=""/>
+            <wp:cNvGraphicFramePr>
+              <a:graphicFrameLocks xmlns:a="http://schemas.openxmlformats.org/drawingml/2006/main" noChangeAspect="1"/>
+            </wp:cNvGraphicFramePr>
+            <a:graphic xmlns:a="http://schemas.openxmlformats.org/drawingml/2006/main">
+              <a:graphicData uri="http://schemas.openxmlformats.org/drawingml/2006/picture">
+                <pic:pic xmlns:pic="http://schemas.openxmlformats.org/drawingml/2006/picture">
+                  <pic:nvPicPr>
+                    <pic:cNvPr id="12" name="Image11" descr=""/>
+                    <pic:cNvPicPr>
+                      <a:picLocks noChangeAspect="1" noChangeArrowheads="1"/>
+                    </pic:cNvPicPr>
+                  </pic:nvPicPr>
+                  <pic:blipFill>
+                    <a:blip r:embed="rId10"/>
+                    <a:stretch>
+                      <a:fillRect/>
+                    </a:stretch>
+                  </pic:blipFill>
+                  <pic:spPr bwMode="auto">
+                    <a:xfrm>
+                      <a:off x="0" y="0"/>
+                      <a:ext cx="3218815" cy="1895475"/>
+                    </a:xfrm>
+                    <a:prstGeom prst="rect">
+                      <a:avLst/>
+                    </a:prstGeom>
+                  </pic:spPr>
+                </pic:pic>
+              </a:graphicData>
+            </a:graphic>
+          </wp:anchor>
+        </w:drawing>
+        <w:drawing>
+          <wp:anchor behindDoc="0" distT="0" distB="0" distL="0" distR="0" simplePos="0" locked="0" layoutInCell="1" allowOverlap="1" relativeHeight="15">
+            <wp:simplePos x="0" y="0"/>
+            <wp:positionH relativeFrom="column">
+              <wp:posOffset>35560</wp:posOffset>
+            </wp:positionH>
+            <wp:positionV relativeFrom="paragraph">
+              <wp:posOffset>113030</wp:posOffset>
+            </wp:positionV>
+            <wp:extent cx="2731770" cy="1952625"/>
+            <wp:effectExtent l="0" t="0" r="0" b="0"/>
+            <wp:wrapSquare wrapText="largest"/>
+            <wp:docPr id="13" name="Image12" descr=""/>
+            <wp:cNvGraphicFramePr>
+              <a:graphicFrameLocks xmlns:a="http://schemas.openxmlformats.org/drawingml/2006/main" noChangeAspect="1"/>
+            </wp:cNvGraphicFramePr>
+            <a:graphic xmlns:a="http://schemas.openxmlformats.org/drawingml/2006/main">
+              <a:graphicData uri="http://schemas.openxmlformats.org/drawingml/2006/picture">
+                <pic:pic xmlns:pic="http://schemas.openxmlformats.org/drawingml/2006/picture">
+                  <pic:nvPicPr>
+                    <pic:cNvPr id="13" name="Image12" descr=""/>
+                    <pic:cNvPicPr>
+                      <a:picLocks noChangeAspect="1" noChangeArrowheads="1"/>
+                    </pic:cNvPicPr>
+                  </pic:nvPicPr>
+                  <pic:blipFill>
+                    <a:blip r:embed="rId11"/>
+                    <a:stretch>
+                      <a:fillRect/>
+                    </a:stretch>
+                  </pic:blipFill>
+                  <pic:spPr bwMode="auto">
+                    <a:xfrm>
+                      <a:off x="0" y="0"/>
+                      <a:ext cx="2731770" cy="1952625"/>
+                    </a:xfrm>
+                    <a:prstGeom prst="rect">
+                      <a:avLst/>
+                    </a:prstGeom>
+                  </pic:spPr>
+                </pic:pic>
+              </a:graphicData>
+            </a:graphic>
+          </wp:anchor>
+        </w:drawing>
       </w:r>
     </w:p>
     <w:p>
@@ -8230,21 +8313,7 @@
                 <w:rFonts w:cs="Arial" w:ascii="Arial" w:hAnsi="Arial"/>
                 <w:lang w:bidi="he-IL"/>
               </w:rPr>
-              <w:t>0.0</w:t>
-            </w:r>
-            <w:r>
-              <w:rPr>
-                <w:rFonts w:cs="Arial" w:ascii="Arial" w:hAnsi="Arial"/>
-                <w:lang w:bidi="he-IL"/>
-              </w:rPr>
-              <w:t>0</w:t>
-            </w:r>
-            <w:r>
-              <w:rPr>
-                <w:rFonts w:cs="Arial" w:ascii="Arial" w:hAnsi="Arial"/>
-                <w:lang w:bidi="he-IL"/>
-              </w:rPr>
-              <w:t>1</w:t>
+              <w:t>0.001</w:t>
             </w:r>
           </w:p>
         </w:tc>
@@ -8320,7 +8389,7 @@
             <wp:extent cx="2891790" cy="1963420"/>
             <wp:effectExtent l="0" t="0" r="0" b="0"/>
             <wp:wrapSquare wrapText="largest"/>
-            <wp:docPr id="12" name="Image9" descr=""/>
+            <wp:docPr id="14" name="Image9" descr=""/>
             <wp:cNvGraphicFramePr>
               <a:graphicFrameLocks xmlns:a="http://schemas.openxmlformats.org/drawingml/2006/main" noChangeAspect="1"/>
             </wp:cNvGraphicFramePr>
@@ -8328,13 +8397,13 @@
               <a:graphicData uri="http://schemas.openxmlformats.org/drawingml/2006/picture">
                 <pic:pic xmlns:pic="http://schemas.openxmlformats.org/drawingml/2006/picture">
                   <pic:nvPicPr>
-                    <pic:cNvPr id="12" name="Image9" descr=""/>
+                    <pic:cNvPr id="14" name="Image9" descr=""/>
                     <pic:cNvPicPr>
                       <a:picLocks noChangeAspect="1" noChangeArrowheads="1"/>
                     </pic:cNvPicPr>
                   </pic:nvPicPr>
                   <pic:blipFill>
-                    <a:blip r:embed="rId10"/>
+                    <a:blip r:embed="rId12"/>
                     <a:stretch>
                       <a:fillRect/>
                     </a:stretch>
@@ -8365,7 +8434,7 @@
             <wp:extent cx="2761615" cy="1964690"/>
             <wp:effectExtent l="0" t="0" r="0" b="0"/>
             <wp:wrapSquare wrapText="largest"/>
-            <wp:docPr id="13" name="Image10" descr=""/>
+            <wp:docPr id="15" name="Image10" descr=""/>
             <wp:cNvGraphicFramePr>
               <a:graphicFrameLocks xmlns:a="http://schemas.openxmlformats.org/drawingml/2006/main" noChangeAspect="1"/>
             </wp:cNvGraphicFramePr>
@@ -8373,13 +8442,13 @@
               <a:graphicData uri="http://schemas.openxmlformats.org/drawingml/2006/picture">
                 <pic:pic xmlns:pic="http://schemas.openxmlformats.org/drawingml/2006/picture">
                   <pic:nvPicPr>
-                    <pic:cNvPr id="13" name="Image10" descr=""/>
+                    <pic:cNvPr id="15" name="Image10" descr=""/>
                     <pic:cNvPicPr>
                       <a:picLocks noChangeAspect="1" noChangeArrowheads="1"/>
                     </pic:cNvPicPr>
                   </pic:nvPicPr>
                   <pic:blipFill>
-                    <a:blip r:embed="rId11"/>
+                    <a:blip r:embed="rId13"/>
                     <a:stretch>
                       <a:fillRect/>
                     </a:stretch>
@@ -8750,21 +8819,7 @@
                 <w:rFonts w:cs="Arial" w:ascii="Arial" w:hAnsi="Arial"/>
                 <w:lang w:bidi="he-IL"/>
               </w:rPr>
-              <w:t>0.0</w:t>
-            </w:r>
-            <w:r>
-              <w:rPr>
-                <w:rFonts w:cs="Arial" w:ascii="Arial" w:hAnsi="Arial"/>
-                <w:lang w:bidi="he-IL"/>
-              </w:rPr>
-              <w:t>0</w:t>
-            </w:r>
-            <w:r>
-              <w:rPr>
-                <w:rFonts w:cs="Arial" w:ascii="Arial" w:hAnsi="Arial"/>
-                <w:lang w:bidi="he-IL"/>
-              </w:rPr>
-              <w:t>1</w:t>
+              <w:t>0.001</w:t>
             </w:r>
           </w:p>
         </w:tc>
@@ -8843,6 +8898,126 @@
           <w:rFonts w:cs="Arial" w:ascii="Arial" w:hAnsi="Arial"/>
           <w:rtl w:val="true"/>
         </w:rPr>
+      </w:r>
+    </w:p>
+    <w:p>
+      <w:pPr>
+        <w:pStyle w:val="Normal"/>
+        <w:jc w:val="center"/>
+        <w:rPr>
+          <w:rFonts w:ascii="Arial" w:hAnsi="Arial" w:cs="Arial"/>
+        </w:rPr>
+      </w:pPr>
+      <w:r>
+        <w:rPr>
+          <w:rFonts w:cs="Arial" w:ascii="Arial" w:hAnsi="Arial"/>
+          <w:rtl w:val="true"/>
+        </w:rPr>
+        <w:drawing>
+          <wp:anchor behindDoc="0" distT="0" distB="0" distL="0" distR="0" simplePos="0" locked="0" layoutInCell="1" allowOverlap="1" relativeHeight="16">
+            <wp:simplePos x="0" y="0"/>
+            <wp:positionH relativeFrom="column">
+              <wp:posOffset>3126740</wp:posOffset>
+            </wp:positionH>
+            <wp:positionV relativeFrom="paragraph">
+              <wp:posOffset>109855</wp:posOffset>
+            </wp:positionV>
+            <wp:extent cx="3074035" cy="2077720"/>
+            <wp:effectExtent l="0" t="0" r="0" b="0"/>
+            <wp:wrapSquare wrapText="largest"/>
+            <wp:docPr id="16" name="Image13" descr=""/>
+            <wp:cNvGraphicFramePr>
+              <a:graphicFrameLocks xmlns:a="http://schemas.openxmlformats.org/drawingml/2006/main" noChangeAspect="1"/>
+            </wp:cNvGraphicFramePr>
+            <a:graphic xmlns:a="http://schemas.openxmlformats.org/drawingml/2006/main">
+              <a:graphicData uri="http://schemas.openxmlformats.org/drawingml/2006/picture">
+                <pic:pic xmlns:pic="http://schemas.openxmlformats.org/drawingml/2006/picture">
+                  <pic:nvPicPr>
+                    <pic:cNvPr id="16" name="Image13" descr=""/>
+                    <pic:cNvPicPr>
+                      <a:picLocks noChangeAspect="1" noChangeArrowheads="1"/>
+                    </pic:cNvPicPr>
+                  </pic:nvPicPr>
+                  <pic:blipFill>
+                    <a:blip r:embed="rId14"/>
+                    <a:stretch>
+                      <a:fillRect/>
+                    </a:stretch>
+                  </pic:blipFill>
+                  <pic:spPr bwMode="auto">
+                    <a:xfrm>
+                      <a:off x="0" y="0"/>
+                      <a:ext cx="3074035" cy="2077720"/>
+                    </a:xfrm>
+                    <a:prstGeom prst="rect">
+                      <a:avLst/>
+                    </a:prstGeom>
+                  </pic:spPr>
+                </pic:pic>
+              </a:graphicData>
+            </a:graphic>
+          </wp:anchor>
+        </w:drawing>
+      </w:r>
+    </w:p>
+    <w:p>
+      <w:pPr>
+        <w:pStyle w:val="Normal"/>
+        <w:jc w:val="center"/>
+        <w:rPr>
+          <w:rFonts w:ascii="Arial" w:hAnsi="Arial" w:cs="Arial"/>
+        </w:rPr>
+      </w:pPr>
+      <w:r>
+        <w:rPr>
+          <w:rFonts w:cs="Arial" w:ascii="Arial" w:hAnsi="Arial"/>
+          <w:rtl w:val="true"/>
+        </w:rPr>
+        <w:drawing>
+          <wp:anchor behindDoc="0" distT="0" distB="0" distL="0" distR="0" simplePos="0" locked="0" layoutInCell="1" allowOverlap="1" relativeHeight="17">
+            <wp:simplePos x="0" y="0"/>
+            <wp:positionH relativeFrom="column">
+              <wp:posOffset>-199390</wp:posOffset>
+            </wp:positionH>
+            <wp:positionV relativeFrom="paragraph">
+              <wp:posOffset>-108585</wp:posOffset>
+            </wp:positionV>
+            <wp:extent cx="2911475" cy="2025650"/>
+            <wp:effectExtent l="0" t="0" r="0" b="0"/>
+            <wp:wrapSquare wrapText="largest"/>
+            <wp:docPr id="17" name="Image14" descr=""/>
+            <wp:cNvGraphicFramePr>
+              <a:graphicFrameLocks xmlns:a="http://schemas.openxmlformats.org/drawingml/2006/main" noChangeAspect="1"/>
+            </wp:cNvGraphicFramePr>
+            <a:graphic xmlns:a="http://schemas.openxmlformats.org/drawingml/2006/main">
+              <a:graphicData uri="http://schemas.openxmlformats.org/drawingml/2006/picture">
+                <pic:pic xmlns:pic="http://schemas.openxmlformats.org/drawingml/2006/picture">
+                  <pic:nvPicPr>
+                    <pic:cNvPr id="17" name="Image14" descr=""/>
+                    <pic:cNvPicPr>
+                      <a:picLocks noChangeAspect="1" noChangeArrowheads="1"/>
+                    </pic:cNvPicPr>
+                  </pic:nvPicPr>
+                  <pic:blipFill>
+                    <a:blip r:embed="rId15"/>
+                    <a:stretch>
+                      <a:fillRect/>
+                    </a:stretch>
+                  </pic:blipFill>
+                  <pic:spPr bwMode="auto">
+                    <a:xfrm>
+                      <a:off x="0" y="0"/>
+                      <a:ext cx="2911475" cy="2025650"/>
+                    </a:xfrm>
+                    <a:prstGeom prst="rect">
+                      <a:avLst/>
+                    </a:prstGeom>
+                  </pic:spPr>
+                </pic:pic>
+              </a:graphicData>
+            </a:graphic>
+          </wp:anchor>
+        </w:drawing>
       </w:r>
     </w:p>
     <w:p>
@@ -9166,7 +9341,7 @@
               <w:rPr>
                 <w:rFonts w:cs="Arial" w:ascii="Arial" w:hAnsi="Arial"/>
               </w:rPr>
-              <w:t>1.1</w:t>
+              <w:t>0.5</w:t>
             </w:r>
           </w:p>
         </w:tc>
@@ -9210,21 +9385,7 @@
                 <w:rFonts w:cs="Arial" w:ascii="Arial" w:hAnsi="Arial"/>
                 <w:lang w:bidi="he-IL"/>
               </w:rPr>
-              <w:t>0.0</w:t>
-            </w:r>
-            <w:r>
-              <w:rPr>
-                <w:rFonts w:cs="Arial" w:ascii="Arial" w:hAnsi="Arial"/>
-                <w:lang w:bidi="he-IL"/>
-              </w:rPr>
-              <w:t>0</w:t>
-            </w:r>
-            <w:r>
-              <w:rPr>
-                <w:rFonts w:cs="Arial" w:ascii="Arial" w:hAnsi="Arial"/>
-                <w:lang w:bidi="he-IL"/>
-              </w:rPr>
-              <w:t>1</w:t>
+              <w:t>0.001</w:t>
             </w:r>
           </w:p>
         </w:tc>
@@ -9275,6 +9436,231 @@
         </w:tc>
       </w:tr>
     </w:tbl>
+    <w:p>
+      <w:pPr>
+        <w:pStyle w:val="Normal"/>
+        <w:jc w:val="center"/>
+        <w:rPr>
+          <w:rFonts w:ascii="Arial" w:hAnsi="Arial" w:cs="Arial"/>
+        </w:rPr>
+      </w:pPr>
+      <w:r>
+        <w:rPr>
+          <w:rFonts w:cs="Arial" w:ascii="Arial" w:hAnsi="Arial"/>
+          <w:rtl w:val="true"/>
+        </w:rPr>
+      </w:r>
+    </w:p>
+    <w:p>
+      <w:pPr>
+        <w:pStyle w:val="Normal"/>
+        <w:jc w:val="center"/>
+        <w:rPr>
+          <w:rFonts w:ascii="Arial" w:hAnsi="Arial" w:cs="Arial"/>
+        </w:rPr>
+      </w:pPr>
+      <w:r>
+        <w:rPr>
+          <w:rFonts w:cs="Arial" w:ascii="Arial" w:hAnsi="Arial"/>
+          <w:rtl w:val="true"/>
+        </w:rPr>
+      </w:r>
+    </w:p>
+    <w:p>
+      <w:pPr>
+        <w:pStyle w:val="Normal"/>
+        <w:jc w:val="center"/>
+        <w:rPr>
+          <w:rFonts w:ascii="Arial" w:hAnsi="Arial" w:cs="Arial"/>
+        </w:rPr>
+      </w:pPr>
+      <w:r>
+        <w:rPr>
+          <w:rFonts w:cs="Arial" w:ascii="Arial" w:hAnsi="Arial"/>
+          <w:rtl w:val="true"/>
+        </w:rPr>
+      </w:r>
+    </w:p>
+    <w:p>
+      <w:pPr>
+        <w:pStyle w:val="Normal"/>
+        <w:jc w:val="center"/>
+        <w:rPr>
+          <w:rFonts w:ascii="Arial" w:hAnsi="Arial" w:cs="Arial"/>
+        </w:rPr>
+      </w:pPr>
+      <w:r>
+        <w:rPr>
+          <w:rFonts w:cs="Arial" w:ascii="Arial" w:hAnsi="Arial"/>
+          <w:rtl w:val="true"/>
+        </w:rPr>
+        <w:drawing>
+          <wp:anchor behindDoc="0" distT="0" distB="0" distL="0" distR="0" simplePos="0" locked="0" layoutInCell="1" allowOverlap="1" relativeHeight="18">
+            <wp:simplePos x="0" y="0"/>
+            <wp:positionH relativeFrom="column">
+              <wp:posOffset>3177540</wp:posOffset>
+            </wp:positionH>
+            <wp:positionV relativeFrom="paragraph">
+              <wp:posOffset>-62230</wp:posOffset>
+            </wp:positionV>
+            <wp:extent cx="2988310" cy="1898015"/>
+            <wp:effectExtent l="0" t="0" r="0" b="0"/>
+            <wp:wrapSquare wrapText="largest"/>
+            <wp:docPr id="18" name="Image15" descr=""/>
+            <wp:cNvGraphicFramePr>
+              <a:graphicFrameLocks xmlns:a="http://schemas.openxmlformats.org/drawingml/2006/main" noChangeAspect="1"/>
+            </wp:cNvGraphicFramePr>
+            <a:graphic xmlns:a="http://schemas.openxmlformats.org/drawingml/2006/main">
+              <a:graphicData uri="http://schemas.openxmlformats.org/drawingml/2006/picture">
+                <pic:pic xmlns:pic="http://schemas.openxmlformats.org/drawingml/2006/picture">
+                  <pic:nvPicPr>
+                    <pic:cNvPr id="18" name="Image15" descr=""/>
+                    <pic:cNvPicPr>
+                      <a:picLocks noChangeAspect="1" noChangeArrowheads="1"/>
+                    </pic:cNvPicPr>
+                  </pic:nvPicPr>
+                  <pic:blipFill>
+                    <a:blip r:embed="rId16"/>
+                    <a:stretch>
+                      <a:fillRect/>
+                    </a:stretch>
+                  </pic:blipFill>
+                  <pic:spPr bwMode="auto">
+                    <a:xfrm>
+                      <a:off x="0" y="0"/>
+                      <a:ext cx="2988310" cy="1898015"/>
+                    </a:xfrm>
+                    <a:prstGeom prst="rect">
+                      <a:avLst/>
+                    </a:prstGeom>
+                  </pic:spPr>
+                </pic:pic>
+              </a:graphicData>
+            </a:graphic>
+          </wp:anchor>
+        </w:drawing>
+        <w:drawing>
+          <wp:anchor behindDoc="0" distT="0" distB="0" distL="0" distR="0" simplePos="0" locked="0" layoutInCell="1" allowOverlap="1" relativeHeight="19">
+            <wp:simplePos x="0" y="0"/>
+            <wp:positionH relativeFrom="column">
+              <wp:posOffset>-221615</wp:posOffset>
+            </wp:positionH>
+            <wp:positionV relativeFrom="paragraph">
+              <wp:posOffset>-88265</wp:posOffset>
+            </wp:positionV>
+            <wp:extent cx="2734310" cy="1979930"/>
+            <wp:effectExtent l="0" t="0" r="0" b="0"/>
+            <wp:wrapSquare wrapText="largest"/>
+            <wp:docPr id="19" name="Image16" descr=""/>
+            <wp:cNvGraphicFramePr>
+              <a:graphicFrameLocks xmlns:a="http://schemas.openxmlformats.org/drawingml/2006/main" noChangeAspect="1"/>
+            </wp:cNvGraphicFramePr>
+            <a:graphic xmlns:a="http://schemas.openxmlformats.org/drawingml/2006/main">
+              <a:graphicData uri="http://schemas.openxmlformats.org/drawingml/2006/picture">
+                <pic:pic xmlns:pic="http://schemas.openxmlformats.org/drawingml/2006/picture">
+                  <pic:nvPicPr>
+                    <pic:cNvPr id="19" name="Image16" descr=""/>
+                    <pic:cNvPicPr>
+                      <a:picLocks noChangeAspect="1" noChangeArrowheads="1"/>
+                    </pic:cNvPicPr>
+                  </pic:nvPicPr>
+                  <pic:blipFill>
+                    <a:blip r:embed="rId17"/>
+                    <a:stretch>
+                      <a:fillRect/>
+                    </a:stretch>
+                  </pic:blipFill>
+                  <pic:spPr bwMode="auto">
+                    <a:xfrm>
+                      <a:off x="0" y="0"/>
+                      <a:ext cx="2734310" cy="1979930"/>
+                    </a:xfrm>
+                    <a:prstGeom prst="rect">
+                      <a:avLst/>
+                    </a:prstGeom>
+                  </pic:spPr>
+                </pic:pic>
+              </a:graphicData>
+            </a:graphic>
+          </wp:anchor>
+        </w:drawing>
+      </w:r>
+    </w:p>
+    <w:p>
+      <w:pPr>
+        <w:pStyle w:val="Normal"/>
+        <w:jc w:val="center"/>
+        <w:rPr>
+          <w:rFonts w:ascii="Arial" w:hAnsi="Arial" w:cs="Arial"/>
+        </w:rPr>
+      </w:pPr>
+      <w:r>
+        <w:rPr>
+          <w:rFonts w:cs="Arial" w:ascii="Arial" w:hAnsi="Arial"/>
+          <w:rtl w:val="true"/>
+        </w:rPr>
+      </w:r>
+    </w:p>
+    <w:p>
+      <w:pPr>
+        <w:pStyle w:val="Normal"/>
+        <w:jc w:val="center"/>
+        <w:rPr>
+          <w:rFonts w:ascii="Arial" w:hAnsi="Arial" w:cs="Arial"/>
+        </w:rPr>
+      </w:pPr>
+      <w:r>
+        <w:rPr>
+          <w:rFonts w:cs="Arial" w:ascii="Arial" w:hAnsi="Arial"/>
+          <w:rtl w:val="true"/>
+        </w:rPr>
+      </w:r>
+    </w:p>
+    <w:p>
+      <w:pPr>
+        <w:pStyle w:val="Normal"/>
+        <w:jc w:val="center"/>
+        <w:rPr>
+          <w:rFonts w:ascii="Arial" w:hAnsi="Arial" w:cs="Arial"/>
+        </w:rPr>
+      </w:pPr>
+      <w:r>
+        <w:rPr>
+          <w:rFonts w:cs="Arial" w:ascii="Arial" w:hAnsi="Arial"/>
+          <w:rtl w:val="true"/>
+        </w:rPr>
+      </w:r>
+    </w:p>
+    <w:p>
+      <w:pPr>
+        <w:pStyle w:val="Normal"/>
+        <w:jc w:val="center"/>
+        <w:rPr>
+          <w:rFonts w:ascii="Arial" w:hAnsi="Arial" w:cs="Arial"/>
+        </w:rPr>
+      </w:pPr>
+      <w:r>
+        <w:rPr>
+          <w:rFonts w:cs="Arial" w:ascii="Arial" w:hAnsi="Arial"/>
+          <w:rtl w:val="true"/>
+        </w:rPr>
+      </w:r>
+    </w:p>
+    <w:p>
+      <w:pPr>
+        <w:pStyle w:val="Normal"/>
+        <w:jc w:val="center"/>
+        <w:rPr>
+          <w:rFonts w:ascii="Arial" w:hAnsi="Arial" w:cs="Arial"/>
+        </w:rPr>
+      </w:pPr>
+      <w:r>
+        <w:rPr>
+          <w:rFonts w:cs="Arial" w:ascii="Arial" w:hAnsi="Arial"/>
+          <w:rtl w:val="true"/>
+        </w:rPr>
+      </w:r>
+    </w:p>
     <w:p>
       <w:pPr>
         <w:pStyle w:val="Normal"/>
@@ -9596,7 +9982,7 @@
               <w:rPr>
                 <w:rFonts w:cs="Arial" w:ascii="Arial" w:hAnsi="Arial"/>
               </w:rPr>
-              <w:t>1.1</w:t>
+              <w:t>0.5</w:t>
             </w:r>
           </w:p>
         </w:tc>
@@ -9640,21 +10026,7 @@
                 <w:rFonts w:cs="Arial" w:ascii="Arial" w:hAnsi="Arial"/>
                 <w:lang w:bidi="he-IL"/>
               </w:rPr>
-              <w:t>0.0</w:t>
-            </w:r>
-            <w:r>
-              <w:rPr>
-                <w:rFonts w:cs="Arial" w:ascii="Arial" w:hAnsi="Arial"/>
-                <w:lang w:bidi="he-IL"/>
-              </w:rPr>
-              <w:t>0</w:t>
-            </w:r>
-            <w:r>
-              <w:rPr>
-                <w:rFonts w:cs="Arial" w:ascii="Arial" w:hAnsi="Arial"/>
-                <w:lang w:bidi="he-IL"/>
-              </w:rPr>
-              <w:t>1</w:t>
+              <w:t>0.001</w:t>
             </w:r>
           </w:p>
         </w:tc>
@@ -9831,6 +10203,96 @@
           <w:rtl w:val="true"/>
           <w:lang w:bidi="he-IL"/>
         </w:rPr>
+        <w:drawing>
+          <wp:anchor behindDoc="0" distT="0" distB="0" distL="0" distR="0" simplePos="0" locked="0" layoutInCell="1" allowOverlap="1" relativeHeight="21">
+            <wp:simplePos x="0" y="0"/>
+            <wp:positionH relativeFrom="column">
+              <wp:posOffset>2754630</wp:posOffset>
+            </wp:positionH>
+            <wp:positionV relativeFrom="paragraph">
+              <wp:posOffset>-79375</wp:posOffset>
+            </wp:positionV>
+            <wp:extent cx="3116580" cy="2286000"/>
+            <wp:effectExtent l="0" t="0" r="0" b="0"/>
+            <wp:wrapSquare wrapText="largest"/>
+            <wp:docPr id="20" name="Image17" descr=""/>
+            <wp:cNvGraphicFramePr>
+              <a:graphicFrameLocks xmlns:a="http://schemas.openxmlformats.org/drawingml/2006/main" noChangeAspect="1"/>
+            </wp:cNvGraphicFramePr>
+            <a:graphic xmlns:a="http://schemas.openxmlformats.org/drawingml/2006/main">
+              <a:graphicData uri="http://schemas.openxmlformats.org/drawingml/2006/picture">
+                <pic:pic xmlns:pic="http://schemas.openxmlformats.org/drawingml/2006/picture">
+                  <pic:nvPicPr>
+                    <pic:cNvPr id="20" name="Image17" descr=""/>
+                    <pic:cNvPicPr>
+                      <a:picLocks noChangeAspect="1" noChangeArrowheads="1"/>
+                    </pic:cNvPicPr>
+                  </pic:nvPicPr>
+                  <pic:blipFill>
+                    <a:blip r:embed="rId18"/>
+                    <a:stretch>
+                      <a:fillRect/>
+                    </a:stretch>
+                  </pic:blipFill>
+                  <pic:spPr bwMode="auto">
+                    <a:xfrm>
+                      <a:off x="0" y="0"/>
+                      <a:ext cx="3116580" cy="2286000"/>
+                    </a:xfrm>
+                    <a:prstGeom prst="rect">
+                      <a:avLst/>
+                    </a:prstGeom>
+                  </pic:spPr>
+                </pic:pic>
+              </a:graphicData>
+            </a:graphic>
+          </wp:anchor>
+        </w:drawing>
+        <w:drawing>
+          <wp:anchor behindDoc="0" distT="0" distB="0" distL="0" distR="0" simplePos="0" locked="0" layoutInCell="1" allowOverlap="1" relativeHeight="22">
+            <wp:simplePos x="0" y="0"/>
+            <wp:positionH relativeFrom="column">
+              <wp:posOffset>-448945</wp:posOffset>
+            </wp:positionH>
+            <wp:positionV relativeFrom="paragraph">
+              <wp:posOffset>-50165</wp:posOffset>
+            </wp:positionV>
+            <wp:extent cx="3040380" cy="2202180"/>
+            <wp:effectExtent l="0" t="0" r="0" b="0"/>
+            <wp:wrapSquare wrapText="largest"/>
+            <wp:docPr id="21" name="Image18" descr=""/>
+            <wp:cNvGraphicFramePr>
+              <a:graphicFrameLocks xmlns:a="http://schemas.openxmlformats.org/drawingml/2006/main" noChangeAspect="1"/>
+            </wp:cNvGraphicFramePr>
+            <a:graphic xmlns:a="http://schemas.openxmlformats.org/drawingml/2006/main">
+              <a:graphicData uri="http://schemas.openxmlformats.org/drawingml/2006/picture">
+                <pic:pic xmlns:pic="http://schemas.openxmlformats.org/drawingml/2006/picture">
+                  <pic:nvPicPr>
+                    <pic:cNvPr id="21" name="Image18" descr=""/>
+                    <pic:cNvPicPr>
+                      <a:picLocks noChangeAspect="1" noChangeArrowheads="1"/>
+                    </pic:cNvPicPr>
+                  </pic:nvPicPr>
+                  <pic:blipFill>
+                    <a:blip r:embed="rId19"/>
+                    <a:stretch>
+                      <a:fillRect/>
+                    </a:stretch>
+                  </pic:blipFill>
+                  <pic:spPr bwMode="auto">
+                    <a:xfrm>
+                      <a:off x="0" y="0"/>
+                      <a:ext cx="3040380" cy="2202180"/>
+                    </a:xfrm>
+                    <a:prstGeom prst="rect">
+                      <a:avLst/>
+                    </a:prstGeom>
+                  </pic:spPr>
+                </pic:pic>
+              </a:graphicData>
+            </a:graphic>
+          </wp:anchor>
+        </w:drawing>
       </w:r>
     </w:p>
     <w:p>
@@ -9895,6 +10357,41 @@
           <w:rtl w:val="true"/>
           <w:lang w:bidi="he-IL"/>
         </w:rPr>
+      </w:r>
+    </w:p>
+    <w:p>
+      <w:pPr>
+        <w:pStyle w:val="Normal"/>
+        <w:rPr>
+          <w:rFonts w:ascii="Arial" w:hAnsi="Arial" w:cs="Arial"/>
+          <w:b/>
+          <w:b/>
+          <w:bCs/>
+          <w:i w:val="false"/>
+          <w:i w:val="false"/>
+          <w:iCs w:val="false"/>
+          <w:sz w:val="28"/>
+          <w:szCs w:val="28"/>
+          <w:u w:val="single"/>
+          <w:lang w:bidi="he-IL"/>
+        </w:rPr>
+      </w:pPr>
+      <w:r>
+        <w:rPr>
+          <w:rFonts w:cs="Arial" w:ascii="Arial" w:hAnsi="Arial"/>
+          <w:b/>
+          <w:bCs/>
+          <w:i w:val="false"/>
+          <w:iCs w:val="false"/>
+          <w:sz w:val="28"/>
+          <w:szCs w:val="28"/>
+          <w:u w:val="single"/>
+          <w:rtl w:val="true"/>
+          <w:lang w:bidi="he-IL"/>
+        </w:rPr>
+      </w:r>
+      <w:r>
+        <w:br w:type="page"/>
       </w:r>
     </w:p>
     <w:p>
@@ -10139,29 +10636,7 @@
           <w:szCs w:val="24"/>
           <w:lang w:bidi="he-IL"/>
         </w:rPr>
-        <w:t>Learning Rate = 0.0</w:t>
-      </w:r>
-      <w:r>
-        <w:rPr>
-          <w:rFonts w:cs="Arial" w:ascii="Arial" w:hAnsi="Arial"/>
-          <w:b/>
-          <w:bCs/>
-          <w:sz w:val="24"/>
-          <w:szCs w:val="24"/>
-          <w:lang w:bidi="he-IL"/>
-        </w:rPr>
-        <w:t>0</w:t>
-      </w:r>
-      <w:r>
-        <w:rPr>
-          <w:rFonts w:cs="Arial" w:ascii="Arial" w:hAnsi="Arial"/>
-          <w:b/>
-          <w:bCs/>
-          <w:sz w:val="24"/>
-          <w:szCs w:val="24"/>
-          <w:lang w:bidi="he-IL"/>
-        </w:rPr>
-        <w:t>1</w:t>
+        <w:t>Learning Rate = 0.001</w:t>
       </w:r>
     </w:p>
     <w:p>
@@ -10195,7 +10670,18 @@
           <w:szCs w:val="24"/>
           <w:lang w:bidi="he-IL"/>
         </w:rPr>
-        <w:t>Momentum = 1</w:t>
+        <w:t xml:space="preserve">Momentum = </w:t>
+      </w:r>
+      <w:r>
+        <w:rPr>
+          <w:rFonts w:cs="Arial" w:ascii="Arial" w:hAnsi="Arial"/>
+          <w:b/>
+          <w:bCs/>
+          <w:sz w:val="24"/>
+          <w:szCs w:val="24"/>
+          <w:lang w:bidi="he-IL"/>
+        </w:rPr>
+        <w:t>0.9</w:t>
       </w:r>
     </w:p>
     <w:p>
@@ -10229,18 +10715,7 @@
           <w:szCs w:val="24"/>
           <w:lang w:bidi="he-IL"/>
         </w:rPr>
-        <w:t xml:space="preserve">Batch Size = </w:t>
-      </w:r>
-      <w:r>
-        <w:rPr>
-          <w:rFonts w:cs="Arial" w:ascii="Arial" w:hAnsi="Arial"/>
-          <w:b/>
-          <w:bCs/>
-          <w:sz w:val="24"/>
-          <w:szCs w:val="24"/>
-          <w:lang w:bidi="he-IL"/>
-        </w:rPr>
-        <w:t>16</w:t>
+        <w:t>Batch Size = 16</w:t>
       </w:r>
     </w:p>
     <w:p>
@@ -10264,7 +10739,35 @@
           <w:rtl w:val="true"/>
           <w:lang w:bidi="he-IL"/>
         </w:rPr>
-        <w:t xml:space="preserve">את האימון הזה של הרשת נבצע עם כמות גדולה של </w:t>
+        <w:t xml:space="preserve">את האימון הזה של הרשת נבצע עם כמות גדולה </w:t>
+      </w:r>
+      <w:r>
+        <w:rPr>
+          <w:rFonts w:ascii="Arial" w:hAnsi="Arial" w:cs="Arial"/>
+          <w:b/>
+          <w:b/>
+          <w:bCs/>
+          <w:sz w:val="24"/>
+          <w:sz w:val="24"/>
+          <w:szCs w:val="24"/>
+          <w:rtl w:val="true"/>
+          <w:lang w:bidi="he-IL"/>
+        </w:rPr>
+        <w:t>יותר</w:t>
+      </w:r>
+      <w:r>
+        <w:rPr>
+          <w:rFonts w:ascii="Arial" w:hAnsi="Arial" w:cs="Arial"/>
+          <w:b/>
+          <w:b/>
+          <w:bCs/>
+          <w:sz w:val="24"/>
+          <w:sz w:val="24"/>
+          <w:szCs w:val="24"/>
+          <w:rtl w:val="true"/>
+          <w:lang w:bidi="he-IL"/>
+        </w:rPr>
+        <w:t xml:space="preserve"> של </w:t>
       </w:r>
       <w:r>
         <w:rPr>
@@ -10493,7 +10996,7 @@
                 <w:rFonts w:cs="Arial" w:ascii="Arial" w:hAnsi="Arial"/>
                 <w:lang w:bidi="he-IL"/>
               </w:rPr>
-              <w:t>30</w:t>
+              <w:t>15</w:t>
             </w:r>
           </w:p>
         </w:tc>
@@ -10514,7 +11017,7 @@
               <w:rPr>
                 <w:rFonts w:cs="Arial" w:ascii="Arial" w:hAnsi="Arial"/>
               </w:rPr>
-              <w:t>1</w:t>
+              <w:t>0.9</w:t>
             </w:r>
           </w:p>
         </w:tc>
@@ -10558,21 +11061,7 @@
                 <w:rFonts w:cs="Arial" w:ascii="Arial" w:hAnsi="Arial"/>
                 <w:lang w:bidi="he-IL"/>
               </w:rPr>
-              <w:t>0.0</w:t>
-            </w:r>
-            <w:r>
-              <w:rPr>
-                <w:rFonts w:cs="Arial" w:ascii="Arial" w:hAnsi="Arial"/>
-                <w:lang w:bidi="he-IL"/>
-              </w:rPr>
-              <w:t>0</w:t>
-            </w:r>
-            <w:r>
-              <w:rPr>
-                <w:rFonts w:cs="Arial" w:ascii="Arial" w:hAnsi="Arial"/>
-                <w:lang w:bidi="he-IL"/>
-              </w:rPr>
-              <w:t>1</w:t>
+              <w:t>0.001</w:t>
             </w:r>
           </w:p>
         </w:tc>
@@ -10663,6 +11152,96 @@
         <w:rPr>
           <w:rtl w:val="true"/>
         </w:rPr>
+        <w:drawing>
+          <wp:anchor behindDoc="0" distT="0" distB="0" distL="0" distR="0" simplePos="0" locked="0" layoutInCell="1" allowOverlap="1" relativeHeight="23">
+            <wp:simplePos x="0" y="0"/>
+            <wp:positionH relativeFrom="column">
+              <wp:posOffset>2555875</wp:posOffset>
+            </wp:positionH>
+            <wp:positionV relativeFrom="paragraph">
+              <wp:posOffset>-5080</wp:posOffset>
+            </wp:positionV>
+            <wp:extent cx="2893695" cy="1837690"/>
+            <wp:effectExtent l="0" t="0" r="0" b="0"/>
+            <wp:wrapSquare wrapText="largest"/>
+            <wp:docPr id="22" name="Image19" descr=""/>
+            <wp:cNvGraphicFramePr>
+              <a:graphicFrameLocks xmlns:a="http://schemas.openxmlformats.org/drawingml/2006/main" noChangeAspect="1"/>
+            </wp:cNvGraphicFramePr>
+            <a:graphic xmlns:a="http://schemas.openxmlformats.org/drawingml/2006/main">
+              <a:graphicData uri="http://schemas.openxmlformats.org/drawingml/2006/picture">
+                <pic:pic xmlns:pic="http://schemas.openxmlformats.org/drawingml/2006/picture">
+                  <pic:nvPicPr>
+                    <pic:cNvPr id="22" name="Image19" descr=""/>
+                    <pic:cNvPicPr>
+                      <a:picLocks noChangeAspect="1" noChangeArrowheads="1"/>
+                    </pic:cNvPicPr>
+                  </pic:nvPicPr>
+                  <pic:blipFill>
+                    <a:blip r:embed="rId20"/>
+                    <a:stretch>
+                      <a:fillRect/>
+                    </a:stretch>
+                  </pic:blipFill>
+                  <pic:spPr bwMode="auto">
+                    <a:xfrm>
+                      <a:off x="0" y="0"/>
+                      <a:ext cx="2893695" cy="1837690"/>
+                    </a:xfrm>
+                    <a:prstGeom prst="rect">
+                      <a:avLst/>
+                    </a:prstGeom>
+                  </pic:spPr>
+                </pic:pic>
+              </a:graphicData>
+            </a:graphic>
+          </wp:anchor>
+        </w:drawing>
+        <w:drawing>
+          <wp:anchor behindDoc="0" distT="0" distB="0" distL="0" distR="0" simplePos="0" locked="0" layoutInCell="1" allowOverlap="1" relativeHeight="24">
+            <wp:simplePos x="0" y="0"/>
+            <wp:positionH relativeFrom="column">
+              <wp:posOffset>-397510</wp:posOffset>
+            </wp:positionH>
+            <wp:positionV relativeFrom="paragraph">
+              <wp:posOffset>24130</wp:posOffset>
+            </wp:positionV>
+            <wp:extent cx="2603500" cy="1809115"/>
+            <wp:effectExtent l="0" t="0" r="0" b="0"/>
+            <wp:wrapSquare wrapText="largest"/>
+            <wp:docPr id="23" name="Image20" descr=""/>
+            <wp:cNvGraphicFramePr>
+              <a:graphicFrameLocks xmlns:a="http://schemas.openxmlformats.org/drawingml/2006/main" noChangeAspect="1"/>
+            </wp:cNvGraphicFramePr>
+            <a:graphic xmlns:a="http://schemas.openxmlformats.org/drawingml/2006/main">
+              <a:graphicData uri="http://schemas.openxmlformats.org/drawingml/2006/picture">
+                <pic:pic xmlns:pic="http://schemas.openxmlformats.org/drawingml/2006/picture">
+                  <pic:nvPicPr>
+                    <pic:cNvPr id="23" name="Image20" descr=""/>
+                    <pic:cNvPicPr>
+                      <a:picLocks noChangeAspect="1" noChangeArrowheads="1"/>
+                    </pic:cNvPicPr>
+                  </pic:nvPicPr>
+                  <pic:blipFill>
+                    <a:blip r:embed="rId21"/>
+                    <a:stretch>
+                      <a:fillRect/>
+                    </a:stretch>
+                  </pic:blipFill>
+                  <pic:spPr bwMode="auto">
+                    <a:xfrm>
+                      <a:off x="0" y="0"/>
+                      <a:ext cx="2603500" cy="1809115"/>
+                    </a:xfrm>
+                    <a:prstGeom prst="rect">
+                      <a:avLst/>
+                    </a:prstGeom>
+                  </pic:spPr>
+                </pic:pic>
+              </a:graphicData>
+            </a:graphic>
+          </wp:anchor>
+        </w:drawing>
       </w:r>
     </w:p>
     <w:p>
@@ -11140,6 +11719,32 @@
           <w:lang w:bidi="he-IL"/>
         </w:rPr>
         <w:t>Batch Size</w:t>
+      </w:r>
+      <w:r>
+        <w:rPr>
+          <w:rFonts w:cs="Arial" w:ascii="Arial" w:hAnsi="Arial"/>
+          <w:b/>
+          <w:bCs/>
+          <w:sz w:val="24"/>
+          <w:szCs w:val="24"/>
+          <w:rtl w:val="true"/>
+          <w:lang w:bidi="he-IL"/>
+        </w:rPr>
+        <w:t xml:space="preserve"> </w:t>
+      </w:r>
+      <w:r>
+        <w:rPr>
+          <w:rFonts w:ascii="Arial" w:hAnsi="Arial" w:cs="Arial"/>
+          <w:b/>
+          <w:b/>
+          <w:bCs/>
+          <w:sz w:val="24"/>
+          <w:sz w:val="24"/>
+          <w:szCs w:val="24"/>
+          <w:rtl w:val="true"/>
+          <w:lang w:bidi="he-IL"/>
+        </w:rPr>
+        <w:t>ונוריד את המומנטום</w:t>
       </w:r>
       <w:r>
         <w:rPr>
@@ -11355,7 +11960,7 @@
               <w:rPr>
                 <w:rFonts w:cs="Arial" w:ascii="Arial" w:hAnsi="Arial"/>
               </w:rPr>
-              <w:t>1</w:t>
+              <w:t>0.5</w:t>
             </w:r>
           </w:p>
         </w:tc>
@@ -12112,7 +12717,7 @@
               <w:rPr>
                 <w:rFonts w:cs="Arial" w:ascii="Arial" w:hAnsi="Arial"/>
               </w:rPr>
-              <w:t>1</w:t>
+              <w:t>0.5</w:t>
             </w:r>
           </w:p>
         </w:tc>

</xml_diff>

<commit_message>
ResNet50 ====== Adding a new script that trains an existing model
</commit_message>
<xml_diff>
--- a/Project Lab/ResNet50 Transfer Learning Report.docx
+++ b/Project Lab/ResNet50 Transfer Learning Report.docx
@@ -43,12 +43,12 @@
               <wp:anchor behindDoc="0" distT="0" distB="0" distL="114300" distR="114300" simplePos="0" locked="0" layoutInCell="1" allowOverlap="1" relativeHeight="2">
                 <wp:simplePos x="0" y="0"/>
                 <wp:positionH relativeFrom="page">
-                  <wp:align>center</wp:align>
+                  <wp:posOffset>201295</wp:posOffset>
                 </wp:positionH>
                 <wp:positionV relativeFrom="page">
-                  <wp:posOffset>7214235</wp:posOffset>
+                  <wp:posOffset>4918075</wp:posOffset>
                 </wp:positionV>
-                <wp:extent cx="7074535" cy="1715770"/>
+                <wp:extent cx="7105650" cy="1715770"/>
                 <wp:effectExtent l="0" t="0" r="0" b="0"/>
                 <wp:wrapNone/>
                 <wp:docPr id="1" name="Rectangle 18"/>
@@ -59,7 +59,7 @@
                       <wps:spPr>
                         <a:xfrm flipH="1">
                           <a:off x="0" y="0"/>
-                          <a:ext cx="7074000" cy="1715040"/>
+                          <a:ext cx="7104960" cy="1715040"/>
                         </a:xfrm>
                         <a:prstGeom prst="rect">
                           <a:avLst/>
@@ -86,14 +86,14 @@
                               <w:tblInd w:w="0" w:type="dxa"/>
                               <w:tblCellMar>
                                 <w:top w:w="0" w:type="dxa"/>
-                                <w:left w:w="55" w:type="dxa"/>
+                                <w:left w:w="60" w:type="dxa"/>
                                 <w:bottom w:w="0" w:type="dxa"/>
                                 <w:right w:w="0" w:type="dxa"/>
                               </w:tblCellMar>
                               <w:tblLook w:firstRow="1" w:noVBand="1" w:lastRow="0" w:firstColumn="1" w:lastColumn="0" w:noHBand="0" w:val="04a0"/>
                             </w:tblPr>
                             <w:tblGrid>
-                              <w:gridCol w:w="11140"/>
+                              <w:gridCol w:w="11189"/>
                             </w:tblGrid>
                             <w:tr>
                               <w:trPr>
@@ -102,7 +102,7 @@
                               </w:trPr>
                               <w:tc>
                                 <w:tcPr>
-                                  <w:tcW w:w="11140" w:type="dxa"/>
+                                  <w:tcW w:w="11189" w:type="dxa"/>
                                   <w:cnfStyle w:val="001000000100" w:firstRow="0" w:lastRow="0" w:firstColumn="1" w:lastColumn="0" w:oddVBand="0" w:evenVBand="0" w:oddHBand="0" w:evenHBand="0" w:firstRowFirstColumn="1" w:firstRowLastColumn="0" w:lastRowFirstColumn="0" w:lastRowLastColumn="0"/>
                                   <w:tcBorders>
                                     <w:top w:val="nil"/>
@@ -121,7 +121,7 @@
                                       <w:docPartGallery w:val="Cover Pages"/>
                                       <w:docPartUnique w:val="true"/>
                                     </w:docPartObj>
-                                    <w:id w:val="1043406842"/>
+                                    <w:id w:val="132789153"/>
                                   </w:sdtPr>
                                   <w:sdtContent>
                                     <w:p>
@@ -154,7 +154,7 @@
                               </w:trPr>
                               <w:tc>
                                 <w:tcPr>
-                                  <w:tcW w:w="11140" w:type="dxa"/>
+                                  <w:tcW w:w="11189" w:type="dxa"/>
                                   <w:cnfStyle w:val="001000000000" w:firstRow="0" w:lastRow="0" w:firstColumn="1" w:lastColumn="0" w:oddVBand="0" w:evenVBand="0" w:oddHBand="0" w:evenHBand="0" w:firstRowFirstColumn="0" w:firstRowLastColumn="0" w:lastRowFirstColumn="0" w:lastRowLastColumn="0"/>
                                   <w:tcBorders>
                                     <w:top w:val="nil"/>
@@ -196,7 +196,7 @@
                               </w:trPr>
                               <w:tc>
                                 <w:tcPr>
-                                  <w:tcW w:w="11140" w:type="dxa"/>
+                                  <w:tcW w:w="11189" w:type="dxa"/>
                                   <w:cnfStyle w:val="001000000000" w:firstRow="0" w:lastRow="0" w:firstColumn="1" w:lastColumn="0" w:oddVBand="0" w:evenVBand="0" w:oddHBand="0" w:evenHBand="0" w:firstRowFirstColumn="0" w:firstRowLastColumn="0" w:lastRowFirstColumn="0" w:lastRowLastColumn="0"/>
                                   <w:tcBorders>
                                     <w:top w:val="nil"/>
@@ -237,7 +237,7 @@
                               </w:trPr>
                               <w:tc>
                                 <w:tcPr>
-                                  <w:tcW w:w="11140" w:type="dxa"/>
+                                  <w:tcW w:w="11189" w:type="dxa"/>
                                   <w:cnfStyle w:val="001000000000" w:firstRow="0" w:lastRow="0" w:firstColumn="1" w:lastColumn="0" w:oddVBand="0" w:evenVBand="0" w:oddHBand="0" w:evenHBand="0" w:firstRowFirstColumn="0" w:firstRowLastColumn="0" w:lastRowFirstColumn="0" w:lastRowLastColumn="0"/>
                                   <w:tcBorders>
                                     <w:top w:val="nil"/>
@@ -311,7 +311,7 @@
           </mc:Choice>
           <mc:Fallback>
             <w:pict>
-              <v:rect id="shape_0" ID="Rectangle 18" stroked="f" style="position:absolute;margin-left:19.15pt;margin-top:568.05pt;width:556.95pt;height:135pt;flip:x;mso-position-horizontal:center;mso-position-horizontal-relative:page;mso-position-vertical-relative:page">
+              <v:rect id="shape_0" ID="Rectangle 18" stroked="f" style="position:absolute;margin-left:15.85pt;margin-top:387.25pt;width:559.4pt;height:135pt;flip:x;mso-position-horizontal-relative:page;mso-position-vertical-relative:page">
                 <w10:wrap type="none"/>
                 <v:fill o:detectmouseclick="t" on="false"/>
                 <v:stroke color="#3465a4" joinstyle="round" endcap="flat"/>
@@ -326,14 +326,14 @@
                         <w:tblInd w:w="0" w:type="dxa"/>
                         <w:tblCellMar>
                           <w:top w:w="0" w:type="dxa"/>
-                          <w:left w:w="55" w:type="dxa"/>
+                          <w:left w:w="60" w:type="dxa"/>
                           <w:bottom w:w="0" w:type="dxa"/>
                           <w:right w:w="0" w:type="dxa"/>
                         </w:tblCellMar>
                         <w:tblLook w:firstRow="1" w:noVBand="1" w:lastRow="0" w:firstColumn="1" w:lastColumn="0" w:noHBand="0" w:val="04a0"/>
                       </w:tblPr>
                       <w:tblGrid>
-                        <w:gridCol w:w="11140"/>
+                        <w:gridCol w:w="11189"/>
                       </w:tblGrid>
                       <w:tr>
                         <w:trPr>
@@ -342,7 +342,7 @@
                         </w:trPr>
                         <w:tc>
                           <w:tcPr>
-                            <w:tcW w:w="11140" w:type="dxa"/>
+                            <w:tcW w:w="11189" w:type="dxa"/>
                             <w:cnfStyle w:val="001000000100" w:firstRow="0" w:lastRow="0" w:firstColumn="1" w:lastColumn="0" w:oddVBand="0" w:evenVBand="0" w:oddHBand="0" w:evenHBand="0" w:firstRowFirstColumn="1" w:firstRowLastColumn="0" w:lastRowFirstColumn="0" w:lastRowLastColumn="0"/>
                             <w:tcBorders>
                               <w:top w:val="nil"/>
@@ -361,7 +361,7 @@
                                 <w:docPartGallery w:val="Cover Pages"/>
                                 <w:docPartUnique w:val="true"/>
                               </w:docPartObj>
-                              <w:id w:val="563622310"/>
+                              <w:id w:val="563021709"/>
                             </w:sdtPr>
                             <w:sdtContent>
                               <w:p>
@@ -394,7 +394,7 @@
                         </w:trPr>
                         <w:tc>
                           <w:tcPr>
-                            <w:tcW w:w="11140" w:type="dxa"/>
+                            <w:tcW w:w="11189" w:type="dxa"/>
                             <w:cnfStyle w:val="001000000000" w:firstRow="0" w:lastRow="0" w:firstColumn="1" w:lastColumn="0" w:oddVBand="0" w:evenVBand="0" w:oddHBand="0" w:evenHBand="0" w:firstRowFirstColumn="0" w:firstRowLastColumn="0" w:lastRowFirstColumn="0" w:lastRowLastColumn="0"/>
                             <w:tcBorders>
                               <w:top w:val="nil"/>
@@ -436,7 +436,7 @@
                         </w:trPr>
                         <w:tc>
                           <w:tcPr>
-                            <w:tcW w:w="11140" w:type="dxa"/>
+                            <w:tcW w:w="11189" w:type="dxa"/>
                             <w:cnfStyle w:val="001000000000" w:firstRow="0" w:lastRow="0" w:firstColumn="1" w:lastColumn="0" w:oddVBand="0" w:evenVBand="0" w:oddHBand="0" w:evenHBand="0" w:firstRowFirstColumn="0" w:firstRowLastColumn="0" w:lastRowFirstColumn="0" w:lastRowLastColumn="0"/>
                             <w:tcBorders>
                               <w:top w:val="nil"/>
@@ -477,7 +477,7 @@
                         </w:trPr>
                         <w:tc>
                           <w:tcPr>
-                            <w:tcW w:w="11140" w:type="dxa"/>
+                            <w:tcW w:w="11189" w:type="dxa"/>
                             <w:cnfStyle w:val="001000000000" w:firstRow="0" w:lastRow="0" w:firstColumn="1" w:lastColumn="0" w:oddVBand="0" w:evenVBand="0" w:oddHBand="0" w:evenHBand="0" w:firstRowFirstColumn="0" w:firstRowLastColumn="0" w:lastRowFirstColumn="0" w:lastRowLastColumn="0"/>
                             <w:tcBorders>
                               <w:top w:val="nil"/>
@@ -549,7 +549,7 @@
                 <wp:positionV relativeFrom="paragraph">
                   <wp:posOffset>8121650</wp:posOffset>
                 </wp:positionV>
-                <wp:extent cx="5765800" cy="1661795"/>
+                <wp:extent cx="5766435" cy="1662430"/>
                 <wp:effectExtent l="0" t="0" r="0" b="0"/>
                 <wp:wrapNone/>
                 <wp:docPr id="3" name="Frame2"/>
@@ -560,7 +560,7 @@
                       <wps:spPr>
                         <a:xfrm>
                           <a:off x="0" y="0"/>
-                          <a:ext cx="5765040" cy="1661040"/>
+                          <a:ext cx="5765760" cy="1661760"/>
                         </a:xfrm>
                         <a:prstGeom prst="rect">
                           <a:avLst/>
@@ -585,7 +585,7 @@
           </mc:Choice>
           <mc:Fallback>
             <w:pict>
-              <v:rect id="shape_0" ID="Frame2" stroked="f" style="position:absolute;margin-left:70.9pt;margin-top:639.5pt;width:453.9pt;height:130.75pt;mso-position-horizontal-relative:margin">
+              <v:rect id="shape_0" ID="Frame2" stroked="f" style="position:absolute;margin-left:70.9pt;margin-top:639.5pt;width:453.95pt;height:130.8pt;mso-position-horizontal-relative:margin">
                 <w10:wrap type="none"/>
                 <v:fill o:detectmouseclick="t" on="false"/>
                 <v:stroke color="#3465a4" joinstyle="round" endcap="flat"/>
@@ -3034,585 +3034,585 @@
             <wp:effectExtent l="0" t="0" r="0" b="0"/>
             <wp:wrapTight wrapText="bothSides">
               <wp:wrapPolygon edited="0">
-                <wp:start x="10920" y="781"/>
-                <wp:lineTo x="10884" y="846"/>
-                <wp:lineTo x="10884" y="911"/>
-                <wp:lineTo x="10849" y="976"/>
-                <wp:lineTo x="10849" y="1041"/>
-                <wp:lineTo x="10813" y="1106"/>
-                <wp:lineTo x="10813" y="1171"/>
-                <wp:lineTo x="10813" y="1236"/>
-                <wp:lineTo x="10778" y="1302"/>
-                <wp:lineTo x="10778" y="1367"/>
-                <wp:lineTo x="10741" y="1432"/>
-                <wp:lineTo x="10778" y="1496"/>
-                <wp:lineTo x="10778" y="1562"/>
-                <wp:lineTo x="12634" y="1627"/>
-                <wp:lineTo x="12634" y="1692"/>
-                <wp:lineTo x="12634" y="1757"/>
-                <wp:lineTo x="5276" y="1823"/>
-                <wp:lineTo x="5276" y="1888"/>
-                <wp:lineTo x="5241" y="1953"/>
-                <wp:lineTo x="5241" y="2017"/>
-                <wp:lineTo x="5241" y="2083"/>
-                <wp:lineTo x="5241" y="2148"/>
-                <wp:lineTo x="3776" y="2213"/>
-                <wp:lineTo x="3705" y="2278"/>
-                <wp:lineTo x="3705" y="2344"/>
-                <wp:lineTo x="3669" y="2409"/>
-                <wp:lineTo x="3669" y="2473"/>
-                <wp:lineTo x="3669" y="2539"/>
-                <wp:lineTo x="3669" y="2604"/>
-                <wp:lineTo x="3669" y="2669"/>
-                <wp:lineTo x="3669" y="2734"/>
-                <wp:lineTo x="3705" y="2800"/>
-                <wp:lineTo x="3705" y="2865"/>
-                <wp:lineTo x="3741" y="2930"/>
-                <wp:lineTo x="5241" y="2994"/>
-                <wp:lineTo x="5241" y="3060"/>
-                <wp:lineTo x="5241" y="3125"/>
-                <wp:lineTo x="5241" y="3190"/>
-                <wp:lineTo x="5241" y="3255"/>
-                <wp:lineTo x="5241" y="3321"/>
-                <wp:lineTo x="5241" y="3386"/>
-                <wp:lineTo x="5241" y="3450"/>
-                <wp:lineTo x="5241" y="3515"/>
-                <wp:lineTo x="5241" y="3581"/>
-                <wp:lineTo x="5241" y="3646"/>
-                <wp:lineTo x="5241" y="3711"/>
-                <wp:lineTo x="5241" y="3776"/>
-                <wp:lineTo x="5241" y="3842"/>
-                <wp:lineTo x="5241" y="3907"/>
-                <wp:lineTo x="5241" y="3971"/>
-                <wp:lineTo x="5241" y="4036"/>
-                <wp:lineTo x="5241" y="4102"/>
-                <wp:lineTo x="5241" y="4167"/>
-                <wp:lineTo x="5241" y="4232"/>
-                <wp:lineTo x="5241" y="4297"/>
-                <wp:lineTo x="5241" y="4363"/>
-                <wp:lineTo x="5241" y="4427"/>
-                <wp:lineTo x="5241" y="4492"/>
-                <wp:lineTo x="5241" y="4557"/>
-                <wp:lineTo x="5241" y="4623"/>
-                <wp:lineTo x="5241" y="4688"/>
-                <wp:lineTo x="5241" y="4753"/>
-                <wp:lineTo x="5241" y="4819"/>
-                <wp:lineTo x="5241" y="4884"/>
-                <wp:lineTo x="5241" y="4948"/>
-                <wp:lineTo x="3776" y="5013"/>
-                <wp:lineTo x="3705" y="5079"/>
-                <wp:lineTo x="3705" y="5144"/>
-                <wp:lineTo x="3669" y="5209"/>
-                <wp:lineTo x="3669" y="5274"/>
-                <wp:lineTo x="3669" y="5340"/>
-                <wp:lineTo x="3669" y="5404"/>
-                <wp:lineTo x="3669" y="5469"/>
-                <wp:lineTo x="3669" y="5534"/>
-                <wp:lineTo x="3705" y="5600"/>
-                <wp:lineTo x="3705" y="5665"/>
-                <wp:lineTo x="3741" y="5730"/>
-                <wp:lineTo x="5241" y="5795"/>
-                <wp:lineTo x="5241" y="5861"/>
-                <wp:lineTo x="5241" y="5925"/>
-                <wp:lineTo x="5241" y="5990"/>
-                <wp:lineTo x="5241" y="6055"/>
-                <wp:lineTo x="5241" y="6121"/>
-                <wp:lineTo x="5241" y="6186"/>
-                <wp:lineTo x="5241" y="6251"/>
-                <wp:lineTo x="5241" y="6316"/>
-                <wp:lineTo x="5241" y="6381"/>
-                <wp:lineTo x="5241" y="6446"/>
-                <wp:lineTo x="5241" y="6511"/>
-                <wp:lineTo x="5241" y="6576"/>
-                <wp:lineTo x="5241" y="6642"/>
-                <wp:lineTo x="5241" y="6707"/>
-                <wp:lineTo x="5241" y="6772"/>
-                <wp:lineTo x="5241" y="6837"/>
-                <wp:lineTo x="5241" y="6902"/>
-                <wp:lineTo x="5241" y="6967"/>
-                <wp:lineTo x="5241" y="7032"/>
-                <wp:lineTo x="5241" y="7097"/>
-                <wp:lineTo x="5241" y="7163"/>
-                <wp:lineTo x="5241" y="7228"/>
-                <wp:lineTo x="5241" y="7293"/>
-                <wp:lineTo x="5241" y="7358"/>
-                <wp:lineTo x="5241" y="7423"/>
-                <wp:lineTo x="5241" y="7488"/>
-                <wp:lineTo x="5241" y="7553"/>
-                <wp:lineTo x="5241" y="7619"/>
-                <wp:lineTo x="5241" y="7684"/>
-                <wp:lineTo x="5241" y="7749"/>
-                <wp:lineTo x="3741" y="7814"/>
-                <wp:lineTo x="3705" y="7879"/>
-                <wp:lineTo x="3705" y="7944"/>
-                <wp:lineTo x="3669" y="8009"/>
-                <wp:lineTo x="3669" y="8074"/>
-                <wp:lineTo x="3669" y="8140"/>
-                <wp:lineTo x="3669" y="8205"/>
-                <wp:lineTo x="3669" y="8270"/>
-                <wp:lineTo x="3669" y="8334"/>
-                <wp:lineTo x="3705" y="8400"/>
-                <wp:lineTo x="3705" y="8465"/>
-                <wp:lineTo x="3741" y="8530"/>
-                <wp:lineTo x="5241" y="8595"/>
-                <wp:lineTo x="5241" y="8661"/>
-                <wp:lineTo x="5241" y="8726"/>
-                <wp:lineTo x="5241" y="8791"/>
-                <wp:lineTo x="5241" y="8855"/>
-                <wp:lineTo x="5241" y="8921"/>
-                <wp:lineTo x="5241" y="8986"/>
-                <wp:lineTo x="5241" y="9051"/>
-                <wp:lineTo x="5241" y="9116"/>
-                <wp:lineTo x="5241" y="9182"/>
-                <wp:lineTo x="5241" y="9247"/>
-                <wp:lineTo x="5241" y="9311"/>
-                <wp:lineTo x="5241" y="9376"/>
-                <wp:lineTo x="5241" y="9442"/>
-                <wp:lineTo x="5241" y="9507"/>
-                <wp:lineTo x="5241" y="9572"/>
-                <wp:lineTo x="5241" y="9638"/>
-                <wp:lineTo x="5241" y="9703"/>
-                <wp:lineTo x="5241" y="9768"/>
-                <wp:lineTo x="5241" y="9832"/>
-                <wp:lineTo x="5241" y="9898"/>
-                <wp:lineTo x="5241" y="9963"/>
-                <wp:lineTo x="5241" y="10028"/>
-                <wp:lineTo x="5241" y="10093"/>
-                <wp:lineTo x="5241" y="10159"/>
-                <wp:lineTo x="5241" y="10224"/>
-                <wp:lineTo x="5241" y="10288"/>
-                <wp:lineTo x="5241" y="10353"/>
-                <wp:lineTo x="5241" y="10419"/>
-                <wp:lineTo x="5241" y="10484"/>
-                <wp:lineTo x="5241" y="10549"/>
-                <wp:lineTo x="3741" y="10614"/>
-                <wp:lineTo x="3705" y="10680"/>
-                <wp:lineTo x="3705" y="10745"/>
-                <wp:lineTo x="3669" y="10809"/>
-                <wp:lineTo x="3669" y="10874"/>
-                <wp:lineTo x="3669" y="10940"/>
-                <wp:lineTo x="3669" y="11005"/>
-                <wp:lineTo x="3669" y="11070"/>
-                <wp:lineTo x="3669" y="11135"/>
-                <wp:lineTo x="3705" y="11201"/>
-                <wp:lineTo x="3705" y="11266"/>
-                <wp:lineTo x="3741" y="11330"/>
-                <wp:lineTo x="5241" y="11395"/>
-                <wp:lineTo x="5241" y="11461"/>
-                <wp:lineTo x="5241" y="11526"/>
-                <wp:lineTo x="5241" y="11591"/>
-                <wp:lineTo x="5241" y="11656"/>
-                <wp:lineTo x="5241" y="11722"/>
-                <wp:lineTo x="5241" y="11786"/>
-                <wp:lineTo x="5241" y="11851"/>
-                <wp:lineTo x="5241" y="11916"/>
-                <wp:lineTo x="5241" y="11982"/>
-                <wp:lineTo x="5241" y="12047"/>
-                <wp:lineTo x="5241" y="12112"/>
-                <wp:lineTo x="5241" y="12178"/>
-                <wp:lineTo x="5241" y="12243"/>
-                <wp:lineTo x="5241" y="12307"/>
-                <wp:lineTo x="5241" y="12372"/>
-                <wp:lineTo x="5241" y="12438"/>
-                <wp:lineTo x="5241" y="12503"/>
-                <wp:lineTo x="5241" y="12568"/>
-                <wp:lineTo x="5241" y="12633"/>
-                <wp:lineTo x="5241" y="12699"/>
-                <wp:lineTo x="5241" y="12763"/>
-                <wp:lineTo x="5241" y="12828"/>
-                <wp:lineTo x="5241" y="12893"/>
-                <wp:lineTo x="5241" y="12959"/>
-                <wp:lineTo x="5241" y="13024"/>
-                <wp:lineTo x="5241" y="13089"/>
-                <wp:lineTo x="5241" y="13154"/>
-                <wp:lineTo x="5241" y="13220"/>
-                <wp:lineTo x="5241" y="13284"/>
-                <wp:lineTo x="5241" y="13349"/>
-                <wp:lineTo x="5241" y="13414"/>
-                <wp:lineTo x="3741" y="13480"/>
-                <wp:lineTo x="3705" y="13545"/>
-                <wp:lineTo x="3705" y="13610"/>
-                <wp:lineTo x="3669" y="13675"/>
-                <wp:lineTo x="3669" y="13740"/>
-                <wp:lineTo x="3669" y="13805"/>
-                <wp:lineTo x="3669" y="13870"/>
-                <wp:lineTo x="3669" y="13935"/>
-                <wp:lineTo x="3669" y="14001"/>
-                <wp:lineTo x="3705" y="14066"/>
-                <wp:lineTo x="3705" y="14131"/>
-                <wp:lineTo x="3741" y="14196"/>
-                <wp:lineTo x="5241" y="14261"/>
-                <wp:lineTo x="5241" y="14326"/>
-                <wp:lineTo x="5241" y="14391"/>
-                <wp:lineTo x="5241" y="14457"/>
-                <wp:lineTo x="5241" y="14522"/>
-                <wp:lineTo x="5241" y="14587"/>
-                <wp:lineTo x="5241" y="14652"/>
-                <wp:lineTo x="5241" y="14717"/>
-                <wp:lineTo x="5241" y="14782"/>
-                <wp:lineTo x="5241" y="14847"/>
-                <wp:lineTo x="5241" y="14912"/>
-                <wp:lineTo x="5241" y="14978"/>
-                <wp:lineTo x="5241" y="15043"/>
-                <wp:lineTo x="5241" y="15108"/>
-                <wp:lineTo x="5241" y="15173"/>
-                <wp:lineTo x="5241" y="15238"/>
-                <wp:lineTo x="5241" y="15303"/>
-                <wp:lineTo x="5241" y="15368"/>
-                <wp:lineTo x="5241" y="15433"/>
-                <wp:lineTo x="5241" y="15499"/>
-                <wp:lineTo x="5241" y="15564"/>
-                <wp:lineTo x="5241" y="15629"/>
-                <wp:lineTo x="5241" y="15693"/>
-                <wp:lineTo x="5241" y="15759"/>
-                <wp:lineTo x="5241" y="15824"/>
-                <wp:lineTo x="5241" y="15889"/>
-                <wp:lineTo x="5241" y="15954"/>
-                <wp:lineTo x="5241" y="16020"/>
-                <wp:lineTo x="5241" y="16085"/>
-                <wp:lineTo x="5241" y="16150"/>
-                <wp:lineTo x="5241" y="16214"/>
-                <wp:lineTo x="3741" y="16280"/>
-                <wp:lineTo x="3705" y="16345"/>
-                <wp:lineTo x="3705" y="16410"/>
-                <wp:lineTo x="3669" y="16475"/>
-                <wp:lineTo x="3669" y="16541"/>
-                <wp:lineTo x="3669" y="16606"/>
-                <wp:lineTo x="3669" y="16670"/>
-                <wp:lineTo x="3669" y="16735"/>
-                <wp:lineTo x="3669" y="16801"/>
-                <wp:lineTo x="3705" y="16866"/>
-                <wp:lineTo x="3705" y="16931"/>
-                <wp:lineTo x="3741" y="16997"/>
-                <wp:lineTo x="5241" y="17062"/>
-                <wp:lineTo x="5241" y="17127"/>
-                <wp:lineTo x="5241" y="17191"/>
-                <wp:lineTo x="5241" y="17257"/>
-                <wp:lineTo x="5241" y="17322"/>
-                <wp:lineTo x="5241" y="17387"/>
-                <wp:lineTo x="5241" y="17452"/>
-                <wp:lineTo x="5241" y="17518"/>
-                <wp:lineTo x="5276" y="17583"/>
-                <wp:lineTo x="5312" y="17647"/>
-                <wp:lineTo x="5848" y="17712"/>
-                <wp:lineTo x="5848" y="17778"/>
-                <wp:lineTo x="5848" y="17843"/>
-                <wp:lineTo x="8563" y="17908"/>
-                <wp:lineTo x="5848" y="18039"/>
-                <wp:lineTo x="5812" y="18104"/>
-                <wp:lineTo x="5812" y="18168"/>
-                <wp:lineTo x="5776" y="18233"/>
-                <wp:lineTo x="5776" y="18299"/>
-                <wp:lineTo x="5776" y="18364"/>
-                <wp:lineTo x="5776" y="18429"/>
-                <wp:lineTo x="5776" y="18494"/>
-                <wp:lineTo x="5812" y="18560"/>
-                <wp:lineTo x="5812" y="18624"/>
-                <wp:lineTo x="5848" y="18689"/>
-                <wp:lineTo x="12098" y="19015"/>
-                <wp:lineTo x="12063" y="19081"/>
-                <wp:lineTo x="11241" y="19145"/>
-                <wp:lineTo x="11205" y="19210"/>
-                <wp:lineTo x="11170" y="19276"/>
-                <wp:lineTo x="11170" y="19341"/>
-                <wp:lineTo x="11170" y="19406"/>
-                <wp:lineTo x="11170" y="19471"/>
-                <wp:lineTo x="11170" y="19537"/>
-                <wp:lineTo x="11170" y="19601"/>
-                <wp:lineTo x="11205" y="19666"/>
-                <wp:lineTo x="11278" y="19731"/>
-                <wp:lineTo x="11384" y="19797"/>
-                <wp:lineTo x="11420" y="19862"/>
-                <wp:lineTo x="11456" y="19862"/>
-                <wp:lineTo x="11491" y="19797"/>
-                <wp:lineTo x="12456" y="19731"/>
-                <wp:lineTo x="12527" y="19666"/>
-                <wp:lineTo x="12527" y="19601"/>
-                <wp:lineTo x="12527" y="19537"/>
-                <wp:lineTo x="12527" y="19471"/>
-                <wp:lineTo x="12527" y="19406"/>
-                <wp:lineTo x="12527" y="19341"/>
-                <wp:lineTo x="12527" y="19276"/>
-                <wp:lineTo x="12527" y="19210"/>
-                <wp:lineTo x="12491" y="19145"/>
-                <wp:lineTo x="12170" y="19081"/>
-                <wp:lineTo x="12170" y="19015"/>
-                <wp:lineTo x="16598" y="18689"/>
-                <wp:lineTo x="16634" y="18624"/>
-                <wp:lineTo x="16670" y="18560"/>
-                <wp:lineTo x="16670" y="18494"/>
-                <wp:lineTo x="16670" y="18429"/>
-                <wp:lineTo x="16634" y="18364"/>
-                <wp:lineTo x="16634" y="18299"/>
-                <wp:lineTo x="16634" y="18233"/>
-                <wp:lineTo x="16634" y="18168"/>
-                <wp:lineTo x="16634" y="18104"/>
-                <wp:lineTo x="16598" y="18039"/>
-                <wp:lineTo x="16527" y="17908"/>
-                <wp:lineTo x="16563" y="17843"/>
-                <wp:lineTo x="16598" y="17778"/>
-                <wp:lineTo x="16598" y="17712"/>
-                <wp:lineTo x="18456" y="17647"/>
-                <wp:lineTo x="18492" y="17583"/>
-                <wp:lineTo x="18492" y="17518"/>
-                <wp:lineTo x="18492" y="17452"/>
-                <wp:lineTo x="18492" y="17387"/>
-                <wp:lineTo x="18492" y="17322"/>
-                <wp:lineTo x="18492" y="17257"/>
-                <wp:lineTo x="18492" y="17191"/>
-                <wp:lineTo x="18492" y="17127"/>
-                <wp:lineTo x="18492" y="17062"/>
-                <wp:lineTo x="18492" y="16997"/>
-                <wp:lineTo x="18492" y="16931"/>
-                <wp:lineTo x="18492" y="16866"/>
-                <wp:lineTo x="18492" y="16801"/>
-                <wp:lineTo x="18492" y="16735"/>
-                <wp:lineTo x="18492" y="16670"/>
-                <wp:lineTo x="18492" y="16606"/>
-                <wp:lineTo x="18492" y="16541"/>
-                <wp:lineTo x="18492" y="16475"/>
-                <wp:lineTo x="18492" y="16410"/>
-                <wp:lineTo x="18492" y="16345"/>
-                <wp:lineTo x="18492" y="16280"/>
-                <wp:lineTo x="18492" y="16214"/>
-                <wp:lineTo x="18492" y="16150"/>
-                <wp:lineTo x="18492" y="16085"/>
-                <wp:lineTo x="18492" y="16020"/>
-                <wp:lineTo x="18492" y="15954"/>
-                <wp:lineTo x="18492" y="15889"/>
-                <wp:lineTo x="18492" y="15824"/>
-                <wp:lineTo x="18492" y="15759"/>
-                <wp:lineTo x="18492" y="15693"/>
-                <wp:lineTo x="18492" y="15629"/>
-                <wp:lineTo x="18492" y="15564"/>
-                <wp:lineTo x="18492" y="15499"/>
-                <wp:lineTo x="18492" y="15433"/>
-                <wp:lineTo x="18492" y="15368"/>
-                <wp:lineTo x="18492" y="15303"/>
-                <wp:lineTo x="18492" y="15238"/>
-                <wp:lineTo x="18492" y="15173"/>
-                <wp:lineTo x="18492" y="15108"/>
-                <wp:lineTo x="18492" y="15043"/>
-                <wp:lineTo x="18492" y="14978"/>
-                <wp:lineTo x="18492" y="14912"/>
-                <wp:lineTo x="18492" y="14847"/>
-                <wp:lineTo x="18492" y="14782"/>
-                <wp:lineTo x="18492" y="14717"/>
-                <wp:lineTo x="18492" y="14652"/>
-                <wp:lineTo x="18492" y="14587"/>
-                <wp:lineTo x="18492" y="14522"/>
-                <wp:lineTo x="18492" y="14457"/>
-                <wp:lineTo x="18492" y="14391"/>
-                <wp:lineTo x="18492" y="14326"/>
-                <wp:lineTo x="18492" y="14261"/>
-                <wp:lineTo x="18492" y="14196"/>
-                <wp:lineTo x="18492" y="14131"/>
-                <wp:lineTo x="18492" y="14066"/>
-                <wp:lineTo x="18492" y="14001"/>
-                <wp:lineTo x="18492" y="13935"/>
-                <wp:lineTo x="18492" y="13870"/>
-                <wp:lineTo x="18492" y="13805"/>
-                <wp:lineTo x="18492" y="13740"/>
-                <wp:lineTo x="18492" y="13675"/>
-                <wp:lineTo x="18492" y="13610"/>
-                <wp:lineTo x="18492" y="13545"/>
-                <wp:lineTo x="18492" y="13480"/>
-                <wp:lineTo x="18492" y="13414"/>
-                <wp:lineTo x="18492" y="13349"/>
-                <wp:lineTo x="18492" y="13284"/>
-                <wp:lineTo x="18492" y="13220"/>
-                <wp:lineTo x="18492" y="13154"/>
-                <wp:lineTo x="18492" y="13089"/>
-                <wp:lineTo x="18492" y="13024"/>
-                <wp:lineTo x="18492" y="12959"/>
-                <wp:lineTo x="18492" y="12893"/>
-                <wp:lineTo x="18492" y="12828"/>
-                <wp:lineTo x="18492" y="12763"/>
-                <wp:lineTo x="18492" y="12699"/>
-                <wp:lineTo x="18492" y="12633"/>
-                <wp:lineTo x="18492" y="12568"/>
-                <wp:lineTo x="18492" y="12503"/>
-                <wp:lineTo x="18492" y="12438"/>
-                <wp:lineTo x="18492" y="12372"/>
-                <wp:lineTo x="18492" y="12307"/>
-                <wp:lineTo x="18492" y="12243"/>
-                <wp:lineTo x="18492" y="12178"/>
-                <wp:lineTo x="18492" y="12112"/>
-                <wp:lineTo x="18492" y="12047"/>
-                <wp:lineTo x="18492" y="11982"/>
-                <wp:lineTo x="18492" y="11916"/>
-                <wp:lineTo x="18492" y="11851"/>
-                <wp:lineTo x="18492" y="11786"/>
-                <wp:lineTo x="18492" y="11722"/>
-                <wp:lineTo x="18492" y="11656"/>
-                <wp:lineTo x="18492" y="11591"/>
-                <wp:lineTo x="18492" y="11526"/>
-                <wp:lineTo x="18492" y="11461"/>
-                <wp:lineTo x="18492" y="11395"/>
-                <wp:lineTo x="18492" y="11330"/>
-                <wp:lineTo x="18492" y="11266"/>
-                <wp:lineTo x="18492" y="11201"/>
-                <wp:lineTo x="18492" y="11135"/>
-                <wp:lineTo x="18492" y="11070"/>
-                <wp:lineTo x="18492" y="11005"/>
-                <wp:lineTo x="18492" y="10940"/>
-                <wp:lineTo x="18492" y="10874"/>
-                <wp:lineTo x="18492" y="10809"/>
-                <wp:lineTo x="18492" y="10745"/>
-                <wp:lineTo x="18492" y="10680"/>
-                <wp:lineTo x="18492" y="10614"/>
-                <wp:lineTo x="18492" y="10549"/>
-                <wp:lineTo x="18492" y="10484"/>
-                <wp:lineTo x="18492" y="10419"/>
-                <wp:lineTo x="18492" y="10353"/>
-                <wp:lineTo x="18492" y="10288"/>
-                <wp:lineTo x="18492" y="10224"/>
-                <wp:lineTo x="18492" y="10159"/>
-                <wp:lineTo x="18492" y="10093"/>
-                <wp:lineTo x="18492" y="10028"/>
-                <wp:lineTo x="18492" y="9963"/>
-                <wp:lineTo x="18492" y="9898"/>
-                <wp:lineTo x="18492" y="9832"/>
-                <wp:lineTo x="18492" y="9768"/>
-                <wp:lineTo x="18492" y="9703"/>
-                <wp:lineTo x="18492" y="9638"/>
-                <wp:lineTo x="18492" y="9572"/>
-                <wp:lineTo x="18492" y="9507"/>
-                <wp:lineTo x="18492" y="9442"/>
-                <wp:lineTo x="18492" y="9376"/>
-                <wp:lineTo x="18492" y="9311"/>
-                <wp:lineTo x="18492" y="9247"/>
-                <wp:lineTo x="18492" y="9182"/>
-                <wp:lineTo x="18492" y="9116"/>
-                <wp:lineTo x="18492" y="9051"/>
-                <wp:lineTo x="18492" y="8986"/>
-                <wp:lineTo x="18492" y="8921"/>
-                <wp:lineTo x="18492" y="8855"/>
-                <wp:lineTo x="18492" y="8791"/>
-                <wp:lineTo x="18492" y="8726"/>
-                <wp:lineTo x="18492" y="8661"/>
-                <wp:lineTo x="18492" y="8595"/>
-                <wp:lineTo x="18492" y="8530"/>
-                <wp:lineTo x="18492" y="8465"/>
-                <wp:lineTo x="18492" y="8400"/>
-                <wp:lineTo x="18492" y="8334"/>
-                <wp:lineTo x="18492" y="8270"/>
-                <wp:lineTo x="18492" y="8205"/>
-                <wp:lineTo x="18492" y="8140"/>
-                <wp:lineTo x="18492" y="8074"/>
-                <wp:lineTo x="18492" y="8009"/>
-                <wp:lineTo x="18492" y="7944"/>
-                <wp:lineTo x="18492" y="7879"/>
-                <wp:lineTo x="18492" y="7814"/>
-                <wp:lineTo x="18492" y="7749"/>
-                <wp:lineTo x="18492" y="7684"/>
-                <wp:lineTo x="18492" y="7619"/>
-                <wp:lineTo x="18492" y="7553"/>
-                <wp:lineTo x="18492" y="7488"/>
-                <wp:lineTo x="18492" y="7423"/>
-                <wp:lineTo x="18492" y="7358"/>
-                <wp:lineTo x="18492" y="7293"/>
-                <wp:lineTo x="18492" y="7228"/>
-                <wp:lineTo x="18492" y="7163"/>
-                <wp:lineTo x="18492" y="7097"/>
-                <wp:lineTo x="18492" y="7032"/>
-                <wp:lineTo x="18492" y="6967"/>
-                <wp:lineTo x="18492" y="6902"/>
-                <wp:lineTo x="18492" y="6837"/>
-                <wp:lineTo x="18492" y="6772"/>
-                <wp:lineTo x="18492" y="6707"/>
-                <wp:lineTo x="18492" y="6642"/>
-                <wp:lineTo x="18492" y="6576"/>
-                <wp:lineTo x="18492" y="6511"/>
-                <wp:lineTo x="18492" y="6446"/>
-                <wp:lineTo x="18492" y="6381"/>
-                <wp:lineTo x="18492" y="6316"/>
-                <wp:lineTo x="18492" y="6251"/>
-                <wp:lineTo x="18492" y="6186"/>
-                <wp:lineTo x="18492" y="6121"/>
-                <wp:lineTo x="18492" y="6055"/>
-                <wp:lineTo x="18492" y="5990"/>
-                <wp:lineTo x="18492" y="5925"/>
-                <wp:lineTo x="18492" y="5861"/>
-                <wp:lineTo x="18492" y="5795"/>
-                <wp:lineTo x="18492" y="5730"/>
-                <wp:lineTo x="18492" y="5665"/>
-                <wp:lineTo x="18492" y="5600"/>
-                <wp:lineTo x="18492" y="5534"/>
-                <wp:lineTo x="18492" y="5469"/>
-                <wp:lineTo x="18492" y="5404"/>
-                <wp:lineTo x="18492" y="5340"/>
-                <wp:lineTo x="18492" y="5274"/>
-                <wp:lineTo x="18492" y="5209"/>
-                <wp:lineTo x="18492" y="5144"/>
-                <wp:lineTo x="18492" y="5079"/>
-                <wp:lineTo x="18492" y="5013"/>
-                <wp:lineTo x="18492" y="4948"/>
-                <wp:lineTo x="18492" y="4884"/>
-                <wp:lineTo x="18492" y="4819"/>
-                <wp:lineTo x="18492" y="4753"/>
-                <wp:lineTo x="18492" y="4688"/>
-                <wp:lineTo x="18492" y="4623"/>
-                <wp:lineTo x="18492" y="4557"/>
-                <wp:lineTo x="18492" y="4492"/>
-                <wp:lineTo x="18492" y="4427"/>
-                <wp:lineTo x="18492" y="4363"/>
-                <wp:lineTo x="18492" y="4297"/>
-                <wp:lineTo x="18492" y="4232"/>
-                <wp:lineTo x="18492" y="4167"/>
-                <wp:lineTo x="18492" y="4102"/>
-                <wp:lineTo x="18492" y="4036"/>
-                <wp:lineTo x="18492" y="3971"/>
-                <wp:lineTo x="18492" y="3907"/>
-                <wp:lineTo x="18492" y="3842"/>
-                <wp:lineTo x="18492" y="3776"/>
-                <wp:lineTo x="18492" y="3711"/>
-                <wp:lineTo x="18492" y="3646"/>
-                <wp:lineTo x="18492" y="3581"/>
-                <wp:lineTo x="18492" y="3515"/>
-                <wp:lineTo x="18492" y="3450"/>
-                <wp:lineTo x="18492" y="3386"/>
-                <wp:lineTo x="18492" y="3321"/>
-                <wp:lineTo x="18492" y="3255"/>
-                <wp:lineTo x="18492" y="3190"/>
-                <wp:lineTo x="18492" y="3125"/>
-                <wp:lineTo x="18492" y="3060"/>
-                <wp:lineTo x="18492" y="2994"/>
-                <wp:lineTo x="18492" y="2930"/>
-                <wp:lineTo x="18492" y="2865"/>
-                <wp:lineTo x="18492" y="2800"/>
-                <wp:lineTo x="18492" y="2734"/>
-                <wp:lineTo x="18492" y="2669"/>
-                <wp:lineTo x="18492" y="2604"/>
-                <wp:lineTo x="18492" y="2539"/>
-                <wp:lineTo x="18492" y="2473"/>
-                <wp:lineTo x="18492" y="2409"/>
-                <wp:lineTo x="18492" y="2344"/>
-                <wp:lineTo x="18492" y="2278"/>
-                <wp:lineTo x="18492" y="2213"/>
-                <wp:lineTo x="18492" y="2148"/>
-                <wp:lineTo x="18492" y="2083"/>
-                <wp:lineTo x="18492" y="2017"/>
-                <wp:lineTo x="18492" y="1953"/>
-                <wp:lineTo x="18492" y="1888"/>
-                <wp:lineTo x="18492" y="1823"/>
-                <wp:lineTo x="12778" y="1757"/>
-                <wp:lineTo x="12813" y="1692"/>
-                <wp:lineTo x="12813" y="1627"/>
-                <wp:lineTo x="12813" y="1562"/>
-                <wp:lineTo x="12849" y="1496"/>
-                <wp:lineTo x="12849" y="1432"/>
-                <wp:lineTo x="12849" y="1367"/>
-                <wp:lineTo x="12884" y="1302"/>
-                <wp:lineTo x="12884" y="1236"/>
-                <wp:lineTo x="12884" y="1171"/>
-                <wp:lineTo x="12920" y="1106"/>
-                <wp:lineTo x="12920" y="1041"/>
-                <wp:lineTo x="12920" y="976"/>
-                <wp:lineTo x="11027" y="911"/>
-                <wp:lineTo x="10991" y="846"/>
-                <wp:lineTo x="10956" y="781"/>
-                <wp:lineTo x="10920" y="781"/>
+                <wp:start x="10888" y="715"/>
+                <wp:lineTo x="10853" y="781"/>
+                <wp:lineTo x="10853" y="846"/>
+                <wp:lineTo x="10817" y="911"/>
+                <wp:lineTo x="10817" y="976"/>
+                <wp:lineTo x="10782" y="1042"/>
+                <wp:lineTo x="10782" y="1107"/>
+                <wp:lineTo x="10782" y="1172"/>
+                <wp:lineTo x="10746" y="1236"/>
+                <wp:lineTo x="10746" y="1302"/>
+                <wp:lineTo x="10710" y="1367"/>
+                <wp:lineTo x="10746" y="1432"/>
+                <wp:lineTo x="10746" y="1497"/>
+                <wp:lineTo x="12602" y="1563"/>
+                <wp:lineTo x="12602" y="1628"/>
+                <wp:lineTo x="12602" y="1693"/>
+                <wp:lineTo x="5248" y="1758"/>
+                <wp:lineTo x="5248" y="1824"/>
+                <wp:lineTo x="5212" y="1888"/>
+                <wp:lineTo x="5212" y="1953"/>
+                <wp:lineTo x="5212" y="2018"/>
+                <wp:lineTo x="5212" y="2084"/>
+                <wp:lineTo x="3713" y="2149"/>
+                <wp:lineTo x="3641" y="2214"/>
+                <wp:lineTo x="3641" y="2279"/>
+                <wp:lineTo x="3605" y="2345"/>
+                <wp:lineTo x="3605" y="2410"/>
+                <wp:lineTo x="3605" y="2474"/>
+                <wp:lineTo x="3605" y="2540"/>
+                <wp:lineTo x="3605" y="2605"/>
+                <wp:lineTo x="3605" y="2670"/>
+                <wp:lineTo x="3641" y="2735"/>
+                <wp:lineTo x="3641" y="2801"/>
+                <wp:lineTo x="3677" y="2866"/>
+                <wp:lineTo x="5212" y="2931"/>
+                <wp:lineTo x="5212" y="2996"/>
+                <wp:lineTo x="5212" y="3062"/>
+                <wp:lineTo x="5212" y="3126"/>
+                <wp:lineTo x="5212" y="3191"/>
+                <wp:lineTo x="5212" y="3256"/>
+                <wp:lineTo x="5212" y="3322"/>
+                <wp:lineTo x="5212" y="3387"/>
+                <wp:lineTo x="5212" y="3452"/>
+                <wp:lineTo x="5212" y="3517"/>
+                <wp:lineTo x="5212" y="3583"/>
+                <wp:lineTo x="5212" y="3648"/>
+                <wp:lineTo x="5212" y="3712"/>
+                <wp:lineTo x="5212" y="3777"/>
+                <wp:lineTo x="5212" y="3843"/>
+                <wp:lineTo x="5212" y="3908"/>
+                <wp:lineTo x="5212" y="3973"/>
+                <wp:lineTo x="5212" y="4038"/>
+                <wp:lineTo x="5212" y="4104"/>
+                <wp:lineTo x="5212" y="4169"/>
+                <wp:lineTo x="5212" y="4234"/>
+                <wp:lineTo x="5212" y="4299"/>
+                <wp:lineTo x="5212" y="4364"/>
+                <wp:lineTo x="5212" y="4429"/>
+                <wp:lineTo x="5212" y="4494"/>
+                <wp:lineTo x="5212" y="4559"/>
+                <wp:lineTo x="5212" y="4625"/>
+                <wp:lineTo x="5212" y="4690"/>
+                <wp:lineTo x="5212" y="4755"/>
+                <wp:lineTo x="5212" y="4821"/>
+                <wp:lineTo x="5212" y="4886"/>
+                <wp:lineTo x="3713" y="4950"/>
+                <wp:lineTo x="3641" y="5015"/>
+                <wp:lineTo x="3641" y="5081"/>
+                <wp:lineTo x="3605" y="5146"/>
+                <wp:lineTo x="3605" y="5211"/>
+                <wp:lineTo x="3605" y="5276"/>
+                <wp:lineTo x="3605" y="5342"/>
+                <wp:lineTo x="3605" y="5407"/>
+                <wp:lineTo x="3605" y="5472"/>
+                <wp:lineTo x="3641" y="5537"/>
+                <wp:lineTo x="3641" y="5602"/>
+                <wp:lineTo x="3677" y="5667"/>
+                <wp:lineTo x="5212" y="5732"/>
+                <wp:lineTo x="5212" y="5797"/>
+                <wp:lineTo x="5212" y="5863"/>
+                <wp:lineTo x="5212" y="5928"/>
+                <wp:lineTo x="5212" y="5993"/>
+                <wp:lineTo x="5212" y="6058"/>
+                <wp:lineTo x="5212" y="6124"/>
+                <wp:lineTo x="5212" y="6188"/>
+                <wp:lineTo x="5212" y="6253"/>
+                <wp:lineTo x="5212" y="6318"/>
+                <wp:lineTo x="5212" y="6384"/>
+                <wp:lineTo x="5212" y="6449"/>
+                <wp:lineTo x="5212" y="6514"/>
+                <wp:lineTo x="5212" y="6579"/>
+                <wp:lineTo x="5212" y="6645"/>
+                <wp:lineTo x="5212" y="6710"/>
+                <wp:lineTo x="5212" y="6775"/>
+                <wp:lineTo x="5212" y="6839"/>
+                <wp:lineTo x="5212" y="6905"/>
+                <wp:lineTo x="5212" y="6970"/>
+                <wp:lineTo x="5212" y="7035"/>
+                <wp:lineTo x="5212" y="7100"/>
+                <wp:lineTo x="5212" y="7166"/>
+                <wp:lineTo x="5212" y="7231"/>
+                <wp:lineTo x="5212" y="7296"/>
+                <wp:lineTo x="5212" y="7362"/>
+                <wp:lineTo x="5212" y="7426"/>
+                <wp:lineTo x="5212" y="7491"/>
+                <wp:lineTo x="5212" y="7556"/>
+                <wp:lineTo x="5212" y="7622"/>
+                <wp:lineTo x="5212" y="7687"/>
+                <wp:lineTo x="3677" y="7752"/>
+                <wp:lineTo x="3641" y="7817"/>
+                <wp:lineTo x="3641" y="7883"/>
+                <wp:lineTo x="3605" y="7948"/>
+                <wp:lineTo x="3605" y="8012"/>
+                <wp:lineTo x="3605" y="8077"/>
+                <wp:lineTo x="3605" y="8143"/>
+                <wp:lineTo x="3605" y="8208"/>
+                <wp:lineTo x="3605" y="8273"/>
+                <wp:lineTo x="3641" y="8338"/>
+                <wp:lineTo x="3641" y="8404"/>
+                <wp:lineTo x="3677" y="8469"/>
+                <wp:lineTo x="5212" y="8534"/>
+                <wp:lineTo x="5212" y="8599"/>
+                <wp:lineTo x="5212" y="8664"/>
+                <wp:lineTo x="5212" y="8729"/>
+                <wp:lineTo x="5212" y="8794"/>
+                <wp:lineTo x="5212" y="8859"/>
+                <wp:lineTo x="5212" y="8925"/>
+                <wp:lineTo x="5212" y="8990"/>
+                <wp:lineTo x="5212" y="9055"/>
+                <wp:lineTo x="5212" y="9120"/>
+                <wp:lineTo x="5212" y="9186"/>
+                <wp:lineTo x="5212" y="9250"/>
+                <wp:lineTo x="5212" y="9315"/>
+                <wp:lineTo x="5212" y="9380"/>
+                <wp:lineTo x="5212" y="9446"/>
+                <wp:lineTo x="5212" y="9511"/>
+                <wp:lineTo x="5212" y="9576"/>
+                <wp:lineTo x="5212" y="9642"/>
+                <wp:lineTo x="5212" y="9707"/>
+                <wp:lineTo x="5212" y="9772"/>
+                <wp:lineTo x="5212" y="9837"/>
+                <wp:lineTo x="5212" y="9902"/>
+                <wp:lineTo x="5212" y="9967"/>
+                <wp:lineTo x="5212" y="10032"/>
+                <wp:lineTo x="5212" y="10097"/>
+                <wp:lineTo x="5212" y="10163"/>
+                <wp:lineTo x="5212" y="10228"/>
+                <wp:lineTo x="5212" y="10293"/>
+                <wp:lineTo x="5212" y="10358"/>
+                <wp:lineTo x="5212" y="10424"/>
+                <wp:lineTo x="5212" y="10488"/>
+                <wp:lineTo x="3677" y="10553"/>
+                <wp:lineTo x="3641" y="10618"/>
+                <wp:lineTo x="3641" y="10684"/>
+                <wp:lineTo x="3605" y="10749"/>
+                <wp:lineTo x="3605" y="10814"/>
+                <wp:lineTo x="3605" y="10879"/>
+                <wp:lineTo x="3605" y="10945"/>
+                <wp:lineTo x="3605" y="11010"/>
+                <wp:lineTo x="3605" y="11075"/>
+                <wp:lineTo x="3641" y="11139"/>
+                <wp:lineTo x="3641" y="11205"/>
+                <wp:lineTo x="3677" y="11270"/>
+                <wp:lineTo x="5212" y="11335"/>
+                <wp:lineTo x="5212" y="11400"/>
+                <wp:lineTo x="5212" y="11466"/>
+                <wp:lineTo x="5212" y="11531"/>
+                <wp:lineTo x="5212" y="11596"/>
+                <wp:lineTo x="5212" y="11661"/>
+                <wp:lineTo x="5212" y="11726"/>
+                <wp:lineTo x="5212" y="11791"/>
+                <wp:lineTo x="5212" y="11856"/>
+                <wp:lineTo x="5212" y="11921"/>
+                <wp:lineTo x="5212" y="11987"/>
+                <wp:lineTo x="5212" y="12052"/>
+                <wp:lineTo x="5212" y="12117"/>
+                <wp:lineTo x="5212" y="12183"/>
+                <wp:lineTo x="5212" y="12248"/>
+                <wp:lineTo x="5212" y="12313"/>
+                <wp:lineTo x="5212" y="12377"/>
+                <wp:lineTo x="5212" y="12443"/>
+                <wp:lineTo x="5212" y="12508"/>
+                <wp:lineTo x="5212" y="12573"/>
+                <wp:lineTo x="5212" y="12638"/>
+                <wp:lineTo x="5212" y="12704"/>
+                <wp:lineTo x="5212" y="12769"/>
+                <wp:lineTo x="5212" y="12834"/>
+                <wp:lineTo x="5212" y="12899"/>
+                <wp:lineTo x="5212" y="12964"/>
+                <wp:lineTo x="5212" y="13029"/>
+                <wp:lineTo x="5212" y="13094"/>
+                <wp:lineTo x="5212" y="13159"/>
+                <wp:lineTo x="5212" y="13225"/>
+                <wp:lineTo x="5212" y="13290"/>
+                <wp:lineTo x="5212" y="13355"/>
+                <wp:lineTo x="3677" y="13420"/>
+                <wp:lineTo x="3641" y="13486"/>
+                <wp:lineTo x="3641" y="13551"/>
+                <wp:lineTo x="3605" y="13615"/>
+                <wp:lineTo x="3605" y="13680"/>
+                <wp:lineTo x="3605" y="13746"/>
+                <wp:lineTo x="3605" y="13811"/>
+                <wp:lineTo x="3605" y="13876"/>
+                <wp:lineTo x="3605" y="13941"/>
+                <wp:lineTo x="3641" y="14007"/>
+                <wp:lineTo x="3641" y="14072"/>
+                <wp:lineTo x="3677" y="14137"/>
+                <wp:lineTo x="5212" y="14201"/>
+                <wp:lineTo x="5212" y="14267"/>
+                <wp:lineTo x="5212" y="14332"/>
+                <wp:lineTo x="5212" y="14397"/>
+                <wp:lineTo x="5212" y="14463"/>
+                <wp:lineTo x="5212" y="14528"/>
+                <wp:lineTo x="5212" y="14593"/>
+                <wp:lineTo x="5212" y="14658"/>
+                <wp:lineTo x="5212" y="14724"/>
+                <wp:lineTo x="5212" y="14788"/>
+                <wp:lineTo x="5212" y="14853"/>
+                <wp:lineTo x="5212" y="14918"/>
+                <wp:lineTo x="5212" y="14984"/>
+                <wp:lineTo x="5212" y="15049"/>
+                <wp:lineTo x="5212" y="15114"/>
+                <wp:lineTo x="5212" y="15179"/>
+                <wp:lineTo x="5212" y="15245"/>
+                <wp:lineTo x="5212" y="15310"/>
+                <wp:lineTo x="5212" y="15375"/>
+                <wp:lineTo x="5212" y="15439"/>
+                <wp:lineTo x="5212" y="15505"/>
+                <wp:lineTo x="5212" y="15570"/>
+                <wp:lineTo x="5212" y="15635"/>
+                <wp:lineTo x="5212" y="15700"/>
+                <wp:lineTo x="5212" y="15766"/>
+                <wp:lineTo x="5212" y="15831"/>
+                <wp:lineTo x="5212" y="15896"/>
+                <wp:lineTo x="5212" y="15961"/>
+                <wp:lineTo x="5212" y="16026"/>
+                <wp:lineTo x="5212" y="16091"/>
+                <wp:lineTo x="5212" y="16156"/>
+                <wp:lineTo x="3677" y="16221"/>
+                <wp:lineTo x="3641" y="16287"/>
+                <wp:lineTo x="3641" y="16352"/>
+                <wp:lineTo x="3605" y="16417"/>
+                <wp:lineTo x="3605" y="16482"/>
+                <wp:lineTo x="3605" y="16548"/>
+                <wp:lineTo x="3605" y="16613"/>
+                <wp:lineTo x="3605" y="16677"/>
+                <wp:lineTo x="3605" y="16742"/>
+                <wp:lineTo x="3641" y="16808"/>
+                <wp:lineTo x="3641" y="16873"/>
+                <wp:lineTo x="3677" y="16938"/>
+                <wp:lineTo x="5212" y="17004"/>
+                <wp:lineTo x="5212" y="17069"/>
+                <wp:lineTo x="5212" y="17134"/>
+                <wp:lineTo x="5212" y="17199"/>
+                <wp:lineTo x="5212" y="17264"/>
+                <wp:lineTo x="5212" y="17329"/>
+                <wp:lineTo x="5212" y="17394"/>
+                <wp:lineTo x="5212" y="17459"/>
+                <wp:lineTo x="5248" y="17525"/>
+                <wp:lineTo x="5283" y="17590"/>
+                <wp:lineTo x="5819" y="17655"/>
+                <wp:lineTo x="5819" y="17720"/>
+                <wp:lineTo x="5819" y="17786"/>
+                <wp:lineTo x="8532" y="17851"/>
+                <wp:lineTo x="5819" y="17980"/>
+                <wp:lineTo x="5783" y="18046"/>
+                <wp:lineTo x="5783" y="18111"/>
+                <wp:lineTo x="5748" y="18176"/>
+                <wp:lineTo x="5748" y="18241"/>
+                <wp:lineTo x="5748" y="18307"/>
+                <wp:lineTo x="5748" y="18372"/>
+                <wp:lineTo x="5748" y="18437"/>
+                <wp:lineTo x="5783" y="18501"/>
+                <wp:lineTo x="5783" y="18567"/>
+                <wp:lineTo x="5819" y="18632"/>
+                <wp:lineTo x="12067" y="18958"/>
+                <wp:lineTo x="12031" y="19023"/>
+                <wp:lineTo x="11210" y="19089"/>
+                <wp:lineTo x="11175" y="19153"/>
+                <wp:lineTo x="11139" y="19218"/>
+                <wp:lineTo x="11139" y="19284"/>
+                <wp:lineTo x="11139" y="19349"/>
+                <wp:lineTo x="11139" y="19414"/>
+                <wp:lineTo x="11139" y="19479"/>
+                <wp:lineTo x="11139" y="19545"/>
+                <wp:lineTo x="11175" y="19610"/>
+                <wp:lineTo x="11246" y="19675"/>
+                <wp:lineTo x="11353" y="19739"/>
+                <wp:lineTo x="11388" y="19805"/>
+                <wp:lineTo x="11424" y="19805"/>
+                <wp:lineTo x="11460" y="19739"/>
+                <wp:lineTo x="12424" y="19675"/>
+                <wp:lineTo x="12495" y="19610"/>
+                <wp:lineTo x="12495" y="19545"/>
+                <wp:lineTo x="12495" y="19479"/>
+                <wp:lineTo x="12495" y="19414"/>
+                <wp:lineTo x="12495" y="19349"/>
+                <wp:lineTo x="12495" y="19284"/>
+                <wp:lineTo x="12495" y="19218"/>
+                <wp:lineTo x="12495" y="19153"/>
+                <wp:lineTo x="12460" y="19089"/>
+                <wp:lineTo x="12138" y="19023"/>
+                <wp:lineTo x="12138" y="18958"/>
+                <wp:lineTo x="16565" y="18632"/>
+                <wp:lineTo x="16600" y="18567"/>
+                <wp:lineTo x="16636" y="18501"/>
+                <wp:lineTo x="16636" y="18437"/>
+                <wp:lineTo x="16636" y="18372"/>
+                <wp:lineTo x="16600" y="18307"/>
+                <wp:lineTo x="16600" y="18241"/>
+                <wp:lineTo x="16600" y="18176"/>
+                <wp:lineTo x="16600" y="18111"/>
+                <wp:lineTo x="16600" y="18046"/>
+                <wp:lineTo x="16565" y="17980"/>
+                <wp:lineTo x="16493" y="17851"/>
+                <wp:lineTo x="16529" y="17786"/>
+                <wp:lineTo x="16565" y="17720"/>
+                <wp:lineTo x="16565" y="17655"/>
+                <wp:lineTo x="18421" y="17590"/>
+                <wp:lineTo x="18457" y="17525"/>
+                <wp:lineTo x="18457" y="17459"/>
+                <wp:lineTo x="18457" y="17394"/>
+                <wp:lineTo x="18457" y="17329"/>
+                <wp:lineTo x="18457" y="17264"/>
+                <wp:lineTo x="18457" y="17199"/>
+                <wp:lineTo x="18457" y="17134"/>
+                <wp:lineTo x="18457" y="17069"/>
+                <wp:lineTo x="18457" y="17004"/>
+                <wp:lineTo x="18457" y="16938"/>
+                <wp:lineTo x="18457" y="16873"/>
+                <wp:lineTo x="18457" y="16808"/>
+                <wp:lineTo x="18457" y="16742"/>
+                <wp:lineTo x="18457" y="16677"/>
+                <wp:lineTo x="18457" y="16613"/>
+                <wp:lineTo x="18457" y="16548"/>
+                <wp:lineTo x="18457" y="16482"/>
+                <wp:lineTo x="18457" y="16417"/>
+                <wp:lineTo x="18457" y="16352"/>
+                <wp:lineTo x="18457" y="16287"/>
+                <wp:lineTo x="18457" y="16221"/>
+                <wp:lineTo x="18457" y="16156"/>
+                <wp:lineTo x="18457" y="16091"/>
+                <wp:lineTo x="18457" y="16026"/>
+                <wp:lineTo x="18457" y="15961"/>
+                <wp:lineTo x="18457" y="15896"/>
+                <wp:lineTo x="18457" y="15831"/>
+                <wp:lineTo x="18457" y="15766"/>
+                <wp:lineTo x="18457" y="15700"/>
+                <wp:lineTo x="18457" y="15635"/>
+                <wp:lineTo x="18457" y="15570"/>
+                <wp:lineTo x="18457" y="15505"/>
+                <wp:lineTo x="18457" y="15439"/>
+                <wp:lineTo x="18457" y="15375"/>
+                <wp:lineTo x="18457" y="15310"/>
+                <wp:lineTo x="18457" y="15245"/>
+                <wp:lineTo x="18457" y="15179"/>
+                <wp:lineTo x="18457" y="15114"/>
+                <wp:lineTo x="18457" y="15049"/>
+                <wp:lineTo x="18457" y="14984"/>
+                <wp:lineTo x="18457" y="14918"/>
+                <wp:lineTo x="18457" y="14853"/>
+                <wp:lineTo x="18457" y="14788"/>
+                <wp:lineTo x="18457" y="14724"/>
+                <wp:lineTo x="18457" y="14658"/>
+                <wp:lineTo x="18457" y="14593"/>
+                <wp:lineTo x="18457" y="14528"/>
+                <wp:lineTo x="18457" y="14463"/>
+                <wp:lineTo x="18457" y="14397"/>
+                <wp:lineTo x="18457" y="14332"/>
+                <wp:lineTo x="18457" y="14267"/>
+                <wp:lineTo x="18457" y="14201"/>
+                <wp:lineTo x="18457" y="14137"/>
+                <wp:lineTo x="18457" y="14072"/>
+                <wp:lineTo x="18457" y="14007"/>
+                <wp:lineTo x="18457" y="13941"/>
+                <wp:lineTo x="18457" y="13876"/>
+                <wp:lineTo x="18457" y="13811"/>
+                <wp:lineTo x="18457" y="13746"/>
+                <wp:lineTo x="18457" y="13680"/>
+                <wp:lineTo x="18457" y="13615"/>
+                <wp:lineTo x="18457" y="13551"/>
+                <wp:lineTo x="18457" y="13486"/>
+                <wp:lineTo x="18457" y="13420"/>
+                <wp:lineTo x="18457" y="13355"/>
+                <wp:lineTo x="18457" y="13290"/>
+                <wp:lineTo x="18457" y="13225"/>
+                <wp:lineTo x="18457" y="13159"/>
+                <wp:lineTo x="18457" y="13094"/>
+                <wp:lineTo x="18457" y="13029"/>
+                <wp:lineTo x="18457" y="12964"/>
+                <wp:lineTo x="18457" y="12899"/>
+                <wp:lineTo x="18457" y="12834"/>
+                <wp:lineTo x="18457" y="12769"/>
+                <wp:lineTo x="18457" y="12704"/>
+                <wp:lineTo x="18457" y="12638"/>
+                <wp:lineTo x="18457" y="12573"/>
+                <wp:lineTo x="18457" y="12508"/>
+                <wp:lineTo x="18457" y="12443"/>
+                <wp:lineTo x="18457" y="12377"/>
+                <wp:lineTo x="18457" y="12313"/>
+                <wp:lineTo x="18457" y="12248"/>
+                <wp:lineTo x="18457" y="12183"/>
+                <wp:lineTo x="18457" y="12117"/>
+                <wp:lineTo x="18457" y="12052"/>
+                <wp:lineTo x="18457" y="11987"/>
+                <wp:lineTo x="18457" y="11921"/>
+                <wp:lineTo x="18457" y="11856"/>
+                <wp:lineTo x="18457" y="11791"/>
+                <wp:lineTo x="18457" y="11726"/>
+                <wp:lineTo x="18457" y="11661"/>
+                <wp:lineTo x="18457" y="11596"/>
+                <wp:lineTo x="18457" y="11531"/>
+                <wp:lineTo x="18457" y="11466"/>
+                <wp:lineTo x="18457" y="11400"/>
+                <wp:lineTo x="18457" y="11335"/>
+                <wp:lineTo x="18457" y="11270"/>
+                <wp:lineTo x="18457" y="11205"/>
+                <wp:lineTo x="18457" y="11139"/>
+                <wp:lineTo x="18457" y="11075"/>
+                <wp:lineTo x="18457" y="11010"/>
+                <wp:lineTo x="18457" y="10945"/>
+                <wp:lineTo x="18457" y="10879"/>
+                <wp:lineTo x="18457" y="10814"/>
+                <wp:lineTo x="18457" y="10749"/>
+                <wp:lineTo x="18457" y="10684"/>
+                <wp:lineTo x="18457" y="10618"/>
+                <wp:lineTo x="18457" y="10553"/>
+                <wp:lineTo x="18457" y="10488"/>
+                <wp:lineTo x="18457" y="10424"/>
+                <wp:lineTo x="18457" y="10358"/>
+                <wp:lineTo x="18457" y="10293"/>
+                <wp:lineTo x="18457" y="10228"/>
+                <wp:lineTo x="18457" y="10163"/>
+                <wp:lineTo x="18457" y="10097"/>
+                <wp:lineTo x="18457" y="10032"/>
+                <wp:lineTo x="18457" y="9967"/>
+                <wp:lineTo x="18457" y="9902"/>
+                <wp:lineTo x="18457" y="9837"/>
+                <wp:lineTo x="18457" y="9772"/>
+                <wp:lineTo x="18457" y="9707"/>
+                <wp:lineTo x="18457" y="9642"/>
+                <wp:lineTo x="18457" y="9576"/>
+                <wp:lineTo x="18457" y="9511"/>
+                <wp:lineTo x="18457" y="9446"/>
+                <wp:lineTo x="18457" y="9380"/>
+                <wp:lineTo x="18457" y="9315"/>
+                <wp:lineTo x="18457" y="9250"/>
+                <wp:lineTo x="18457" y="9186"/>
+                <wp:lineTo x="18457" y="9120"/>
+                <wp:lineTo x="18457" y="9055"/>
+                <wp:lineTo x="18457" y="8990"/>
+                <wp:lineTo x="18457" y="8925"/>
+                <wp:lineTo x="18457" y="8859"/>
+                <wp:lineTo x="18457" y="8794"/>
+                <wp:lineTo x="18457" y="8729"/>
+                <wp:lineTo x="18457" y="8664"/>
+                <wp:lineTo x="18457" y="8599"/>
+                <wp:lineTo x="18457" y="8534"/>
+                <wp:lineTo x="18457" y="8469"/>
+                <wp:lineTo x="18457" y="8404"/>
+                <wp:lineTo x="18457" y="8338"/>
+                <wp:lineTo x="18457" y="8273"/>
+                <wp:lineTo x="18457" y="8208"/>
+                <wp:lineTo x="18457" y="8143"/>
+                <wp:lineTo x="18457" y="8077"/>
+                <wp:lineTo x="18457" y="8012"/>
+                <wp:lineTo x="18457" y="7948"/>
+                <wp:lineTo x="18457" y="7883"/>
+                <wp:lineTo x="18457" y="7817"/>
+                <wp:lineTo x="18457" y="7752"/>
+                <wp:lineTo x="18457" y="7687"/>
+                <wp:lineTo x="18457" y="7622"/>
+                <wp:lineTo x="18457" y="7556"/>
+                <wp:lineTo x="18457" y="7491"/>
+                <wp:lineTo x="18457" y="7426"/>
+                <wp:lineTo x="18457" y="7362"/>
+                <wp:lineTo x="18457" y="7296"/>
+                <wp:lineTo x="18457" y="7231"/>
+                <wp:lineTo x="18457" y="7166"/>
+                <wp:lineTo x="18457" y="7100"/>
+                <wp:lineTo x="18457" y="7035"/>
+                <wp:lineTo x="18457" y="6970"/>
+                <wp:lineTo x="18457" y="6905"/>
+                <wp:lineTo x="18457" y="6839"/>
+                <wp:lineTo x="18457" y="6775"/>
+                <wp:lineTo x="18457" y="6710"/>
+                <wp:lineTo x="18457" y="6645"/>
+                <wp:lineTo x="18457" y="6579"/>
+                <wp:lineTo x="18457" y="6514"/>
+                <wp:lineTo x="18457" y="6449"/>
+                <wp:lineTo x="18457" y="6384"/>
+                <wp:lineTo x="18457" y="6318"/>
+                <wp:lineTo x="18457" y="6253"/>
+                <wp:lineTo x="18457" y="6188"/>
+                <wp:lineTo x="18457" y="6124"/>
+                <wp:lineTo x="18457" y="6058"/>
+                <wp:lineTo x="18457" y="5993"/>
+                <wp:lineTo x="18457" y="5928"/>
+                <wp:lineTo x="18457" y="5863"/>
+                <wp:lineTo x="18457" y="5797"/>
+                <wp:lineTo x="18457" y="5732"/>
+                <wp:lineTo x="18457" y="5667"/>
+                <wp:lineTo x="18457" y="5602"/>
+                <wp:lineTo x="18457" y="5537"/>
+                <wp:lineTo x="18457" y="5472"/>
+                <wp:lineTo x="18457" y="5407"/>
+                <wp:lineTo x="18457" y="5342"/>
+                <wp:lineTo x="18457" y="5276"/>
+                <wp:lineTo x="18457" y="5211"/>
+                <wp:lineTo x="18457" y="5146"/>
+                <wp:lineTo x="18457" y="5081"/>
+                <wp:lineTo x="18457" y="5015"/>
+                <wp:lineTo x="18457" y="4950"/>
+                <wp:lineTo x="18457" y="4886"/>
+                <wp:lineTo x="18457" y="4821"/>
+                <wp:lineTo x="18457" y="4755"/>
+                <wp:lineTo x="18457" y="4690"/>
+                <wp:lineTo x="18457" y="4625"/>
+                <wp:lineTo x="18457" y="4559"/>
+                <wp:lineTo x="18457" y="4494"/>
+                <wp:lineTo x="18457" y="4429"/>
+                <wp:lineTo x="18457" y="4364"/>
+                <wp:lineTo x="18457" y="4299"/>
+                <wp:lineTo x="18457" y="4234"/>
+                <wp:lineTo x="18457" y="4169"/>
+                <wp:lineTo x="18457" y="4104"/>
+                <wp:lineTo x="18457" y="4038"/>
+                <wp:lineTo x="18457" y="3973"/>
+                <wp:lineTo x="18457" y="3908"/>
+                <wp:lineTo x="18457" y="3843"/>
+                <wp:lineTo x="18457" y="3777"/>
+                <wp:lineTo x="18457" y="3712"/>
+                <wp:lineTo x="18457" y="3648"/>
+                <wp:lineTo x="18457" y="3583"/>
+                <wp:lineTo x="18457" y="3517"/>
+                <wp:lineTo x="18457" y="3452"/>
+                <wp:lineTo x="18457" y="3387"/>
+                <wp:lineTo x="18457" y="3322"/>
+                <wp:lineTo x="18457" y="3256"/>
+                <wp:lineTo x="18457" y="3191"/>
+                <wp:lineTo x="18457" y="3126"/>
+                <wp:lineTo x="18457" y="3062"/>
+                <wp:lineTo x="18457" y="2996"/>
+                <wp:lineTo x="18457" y="2931"/>
+                <wp:lineTo x="18457" y="2866"/>
+                <wp:lineTo x="18457" y="2801"/>
+                <wp:lineTo x="18457" y="2735"/>
+                <wp:lineTo x="18457" y="2670"/>
+                <wp:lineTo x="18457" y="2605"/>
+                <wp:lineTo x="18457" y="2540"/>
+                <wp:lineTo x="18457" y="2474"/>
+                <wp:lineTo x="18457" y="2410"/>
+                <wp:lineTo x="18457" y="2345"/>
+                <wp:lineTo x="18457" y="2279"/>
+                <wp:lineTo x="18457" y="2214"/>
+                <wp:lineTo x="18457" y="2149"/>
+                <wp:lineTo x="18457" y="2084"/>
+                <wp:lineTo x="18457" y="2018"/>
+                <wp:lineTo x="18457" y="1953"/>
+                <wp:lineTo x="18457" y="1888"/>
+                <wp:lineTo x="18457" y="1824"/>
+                <wp:lineTo x="18457" y="1758"/>
+                <wp:lineTo x="12745" y="1693"/>
+                <wp:lineTo x="12781" y="1628"/>
+                <wp:lineTo x="12781" y="1563"/>
+                <wp:lineTo x="12781" y="1497"/>
+                <wp:lineTo x="12816" y="1432"/>
+                <wp:lineTo x="12816" y="1367"/>
+                <wp:lineTo x="12816" y="1302"/>
+                <wp:lineTo x="12852" y="1236"/>
+                <wp:lineTo x="12852" y="1172"/>
+                <wp:lineTo x="12852" y="1107"/>
+                <wp:lineTo x="12887" y="1042"/>
+                <wp:lineTo x="12887" y="976"/>
+                <wp:lineTo x="12887" y="911"/>
+                <wp:lineTo x="10995" y="846"/>
+                <wp:lineTo x="10960" y="781"/>
+                <wp:lineTo x="10924" y="715"/>
+                <wp:lineTo x="10888" y="715"/>
               </wp:wrapPolygon>
             </wp:wrapTight>
             <wp:docPr id="4" name="Image3" descr=""/>
@@ -3630,7 +3630,7 @@
                   </pic:nvPicPr>
                   <pic:blipFill>
                     <a:blip r:embed="rId2"/>
-                    <a:srcRect l="10781" t="0" r="0" b="0"/>
+                    <a:srcRect l="10783" t="0" r="0" b="0"/>
                     <a:stretch>
                       <a:fillRect/>
                     </a:stretch>
@@ -4691,7 +4691,7 @@
                   </pic:nvPicPr>
                   <pic:blipFill>
                     <a:blip r:embed="rId6"/>
-                    <a:srcRect l="12271" t="0" r="9169" b="-1762"/>
+                    <a:srcRect l="12280" t="0" r="9171" b="-1762"/>
                     <a:stretch>
                       <a:fillRect/>
                     </a:stretch>
@@ -7509,7 +7509,7 @@
                   </pic:nvPicPr>
                   <pic:blipFill>
                     <a:blip r:embed="rId9"/>
-                    <a:srcRect l="12271" t="0" r="9169" b="-1762"/>
+                    <a:srcRect l="12280" t="0" r="9171" b="-1762"/>
                     <a:stretch>
                       <a:fillRect/>
                     </a:stretch>
@@ -10176,6 +10176,7 @@
     <w:p>
       <w:pPr>
         <w:pStyle w:val="Normal"/>
+        <w:spacing w:before="7068" w:after="160"/>
         <w:rPr>
           <w:rFonts w:ascii="Arial" w:hAnsi="Arial" w:cs="Arial"/>
           <w:b/>
@@ -10204,7 +10205,7 @@
           <w:lang w:bidi="he-IL"/>
         </w:rPr>
         <w:drawing>
-          <wp:anchor behindDoc="0" distT="0" distB="0" distL="0" distR="0" simplePos="0" locked="0" layoutInCell="1" allowOverlap="1" relativeHeight="21">
+          <wp:anchor behindDoc="0" distT="0" distB="0" distL="0" distR="0" simplePos="0" locked="0" layoutInCell="1" allowOverlap="1" relativeHeight="20">
             <wp:simplePos x="0" y="0"/>
             <wp:positionH relativeFrom="column">
               <wp:posOffset>2754630</wp:posOffset>
@@ -10249,7 +10250,7 @@
           </wp:anchor>
         </w:drawing>
         <w:drawing>
-          <wp:anchor behindDoc="0" distT="0" distB="0" distL="0" distR="0" simplePos="0" locked="0" layoutInCell="1" allowOverlap="1" relativeHeight="22">
+          <wp:anchor behindDoc="0" distT="0" distB="0" distL="0" distR="0" simplePos="0" locked="0" layoutInCell="1" allowOverlap="1" relativeHeight="21">
             <wp:simplePos x="0" y="0"/>
             <wp:positionH relativeFrom="column">
               <wp:posOffset>-448945</wp:posOffset>
@@ -10670,18 +10671,7 @@
           <w:szCs w:val="24"/>
           <w:lang w:bidi="he-IL"/>
         </w:rPr>
-        <w:t xml:space="preserve">Momentum = </w:t>
-      </w:r>
-      <w:r>
-        <w:rPr>
-          <w:rFonts w:cs="Arial" w:ascii="Arial" w:hAnsi="Arial"/>
-          <w:b/>
-          <w:bCs/>
-          <w:sz w:val="24"/>
-          <w:szCs w:val="24"/>
-          <w:lang w:bidi="he-IL"/>
-        </w:rPr>
-        <w:t>0.9</w:t>
+        <w:t>Momentum = 0.9</w:t>
       </w:r>
     </w:p>
     <w:p>
@@ -10739,35 +10729,7 @@
           <w:rtl w:val="true"/>
           <w:lang w:bidi="he-IL"/>
         </w:rPr>
-        <w:t xml:space="preserve">את האימון הזה של הרשת נבצע עם כמות גדולה </w:t>
-      </w:r>
-      <w:r>
-        <w:rPr>
-          <w:rFonts w:ascii="Arial" w:hAnsi="Arial" w:cs="Arial"/>
-          <w:b/>
-          <w:b/>
-          <w:bCs/>
-          <w:sz w:val="24"/>
-          <w:sz w:val="24"/>
-          <w:szCs w:val="24"/>
-          <w:rtl w:val="true"/>
-          <w:lang w:bidi="he-IL"/>
-        </w:rPr>
-        <w:t>יותר</w:t>
-      </w:r>
-      <w:r>
-        <w:rPr>
-          <w:rFonts w:ascii="Arial" w:hAnsi="Arial" w:cs="Arial"/>
-          <w:b/>
-          <w:b/>
-          <w:bCs/>
-          <w:sz w:val="24"/>
-          <w:sz w:val="24"/>
-          <w:szCs w:val="24"/>
-          <w:rtl w:val="true"/>
-          <w:lang w:bidi="he-IL"/>
-        </w:rPr>
-        <w:t xml:space="preserve"> של </w:t>
+        <w:t xml:space="preserve">את האימון הזה של הרשת נבצע עם כמות גדולה יותר של </w:t>
       </w:r>
       <w:r>
         <w:rPr>
@@ -11153,7 +11115,7 @@
           <w:rtl w:val="true"/>
         </w:rPr>
         <w:drawing>
-          <wp:anchor behindDoc="0" distT="0" distB="0" distL="0" distR="0" simplePos="0" locked="0" layoutInCell="1" allowOverlap="1" relativeHeight="23">
+          <wp:anchor behindDoc="0" distT="0" distB="0" distL="0" distR="0" simplePos="0" locked="0" layoutInCell="1" allowOverlap="1" relativeHeight="22">
             <wp:simplePos x="0" y="0"/>
             <wp:positionH relativeFrom="column">
               <wp:posOffset>2555875</wp:posOffset>
@@ -11198,7 +11160,7 @@
           </wp:anchor>
         </w:drawing>
         <w:drawing>
-          <wp:anchor behindDoc="0" distT="0" distB="0" distL="0" distR="0" simplePos="0" locked="0" layoutInCell="1" allowOverlap="1" relativeHeight="24">
+          <wp:anchor behindDoc="0" distT="0" distB="0" distL="0" distR="0" simplePos="0" locked="0" layoutInCell="1" allowOverlap="1" relativeHeight="23">
             <wp:simplePos x="0" y="0"/>
             <wp:positionH relativeFrom="column">
               <wp:posOffset>-397510</wp:posOffset>
@@ -11939,7 +11901,7 @@
                 <w:rFonts w:cs="Arial" w:ascii="Arial" w:hAnsi="Arial"/>
                 <w:lang w:bidi="he-IL"/>
               </w:rPr>
-              <w:t>10</w:t>
+              <w:t>15</w:t>
             </w:r>
           </w:p>
         </w:tc>
@@ -12312,7 +12274,7 @@
                 <w:rFonts w:cs="Arial" w:ascii="Arial" w:hAnsi="Arial"/>
                 <w:lang w:bidi="he-IL"/>
               </w:rPr>
-              <w:t>10</w:t>
+              <w:t>15</w:t>
             </w:r>
           </w:p>
         </w:tc>
@@ -12333,7 +12295,7 @@
               <w:rPr>
                 <w:rFonts w:cs="Arial" w:ascii="Arial" w:hAnsi="Arial"/>
               </w:rPr>
-              <w:t>1</w:t>
+              <w:t>0.5</w:t>
             </w:r>
           </w:p>
         </w:tc>
@@ -12696,7 +12658,7 @@
                 <w:rFonts w:cs="Arial" w:ascii="Arial" w:hAnsi="Arial"/>
                 <w:lang w:bidi="he-IL"/>
               </w:rPr>
-              <w:t>10</w:t>
+              <w:t>15</w:t>
             </w:r>
           </w:p>
         </w:tc>
@@ -12713,12 +12675,14 @@
               <w:jc w:val="center"/>
               <w:rPr/>
             </w:pPr>
+            <w:bookmarkStart w:id="3" w:name="__DdeLink__883_1971346207"/>
             <w:r>
               <w:rPr>
                 <w:rFonts w:cs="Arial" w:ascii="Arial" w:hAnsi="Arial"/>
               </w:rPr>
               <w:t>0.5</w:t>
             </w:r>
+            <w:bookmarkEnd w:id="3"/>
           </w:p>
         </w:tc>
         <w:tc>

</xml_diff>

<commit_message>
Last Expirements on ResNet50
</commit_message>
<xml_diff>
--- a/Project Lab/ResNet50 Transfer Learning Report.docx
+++ b/Project Lab/ResNet50 Transfer Learning Report.docx
@@ -46,9 +46,9 @@
                   <wp:posOffset>201295</wp:posOffset>
                 </wp:positionH>
                 <wp:positionV relativeFrom="page">
-                  <wp:posOffset>4918075</wp:posOffset>
+                  <wp:posOffset>5671185</wp:posOffset>
                 </wp:positionV>
-                <wp:extent cx="7105650" cy="1715770"/>
+                <wp:extent cx="7074535" cy="1715770"/>
                 <wp:effectExtent l="0" t="0" r="0" b="0"/>
                 <wp:wrapNone/>
                 <wp:docPr id="1" name="Rectangle 18"/>
@@ -59,7 +59,7 @@
                       <wps:spPr>
                         <a:xfrm flipH="1">
                           <a:off x="0" y="0"/>
-                          <a:ext cx="7104960" cy="1715040"/>
+                          <a:ext cx="7074000" cy="1715040"/>
                         </a:xfrm>
                         <a:prstGeom prst="rect">
                           <a:avLst/>
@@ -86,14 +86,14 @@
                               <w:tblInd w:w="0" w:type="dxa"/>
                               <w:tblCellMar>
                                 <w:top w:w="0" w:type="dxa"/>
-                                <w:left w:w="60" w:type="dxa"/>
+                                <w:left w:w="70" w:type="dxa"/>
                                 <w:bottom w:w="0" w:type="dxa"/>
                                 <w:right w:w="0" w:type="dxa"/>
                               </w:tblCellMar>
                               <w:tblLook w:firstRow="1" w:noVBand="1" w:lastRow="0" w:firstColumn="1" w:lastColumn="0" w:noHBand="0" w:val="04a0"/>
                             </w:tblPr>
                             <w:tblGrid>
-                              <w:gridCol w:w="11189"/>
+                              <w:gridCol w:w="11140"/>
                             </w:tblGrid>
                             <w:tr>
                               <w:trPr>
@@ -102,7 +102,7 @@
                               </w:trPr>
                               <w:tc>
                                 <w:tcPr>
-                                  <w:tcW w:w="11189" w:type="dxa"/>
+                                  <w:tcW w:w="11140" w:type="dxa"/>
                                   <w:cnfStyle w:val="001000000100" w:firstRow="0" w:lastRow="0" w:firstColumn="1" w:lastColumn="0" w:oddVBand="0" w:evenVBand="0" w:oddHBand="0" w:evenHBand="0" w:firstRowFirstColumn="1" w:firstRowLastColumn="0" w:lastRowFirstColumn="0" w:lastRowLastColumn="0"/>
                                   <w:tcBorders>
                                     <w:top w:val="nil"/>
@@ -121,7 +121,7 @@
                                       <w:docPartGallery w:val="Cover Pages"/>
                                       <w:docPartUnique w:val="true"/>
                                     </w:docPartObj>
-                                    <w:id w:val="132789153"/>
+                                    <w:id w:val="5376279"/>
                                   </w:sdtPr>
                                   <w:sdtContent>
                                     <w:p>
@@ -154,7 +154,7 @@
                               </w:trPr>
                               <w:tc>
                                 <w:tcPr>
-                                  <w:tcW w:w="11189" w:type="dxa"/>
+                                  <w:tcW w:w="11140" w:type="dxa"/>
                                   <w:cnfStyle w:val="001000000000" w:firstRow="0" w:lastRow="0" w:firstColumn="1" w:lastColumn="0" w:oddVBand="0" w:evenVBand="0" w:oddHBand="0" w:evenHBand="0" w:firstRowFirstColumn="0" w:firstRowLastColumn="0" w:lastRowFirstColumn="0" w:lastRowLastColumn="0"/>
                                   <w:tcBorders>
                                     <w:top w:val="nil"/>
@@ -196,7 +196,7 @@
                               </w:trPr>
                               <w:tc>
                                 <w:tcPr>
-                                  <w:tcW w:w="11189" w:type="dxa"/>
+                                  <w:tcW w:w="11140" w:type="dxa"/>
                                   <w:cnfStyle w:val="001000000000" w:firstRow="0" w:lastRow="0" w:firstColumn="1" w:lastColumn="0" w:oddVBand="0" w:evenVBand="0" w:oddHBand="0" w:evenHBand="0" w:firstRowFirstColumn="0" w:firstRowLastColumn="0" w:lastRowFirstColumn="0" w:lastRowLastColumn="0"/>
                                   <w:tcBorders>
                                     <w:top w:val="nil"/>
@@ -237,7 +237,7 @@
                               </w:trPr>
                               <w:tc>
                                 <w:tcPr>
-                                  <w:tcW w:w="11189" w:type="dxa"/>
+                                  <w:tcW w:w="11140" w:type="dxa"/>
                                   <w:cnfStyle w:val="001000000000" w:firstRow="0" w:lastRow="0" w:firstColumn="1" w:lastColumn="0" w:oddVBand="0" w:evenVBand="0" w:oddHBand="0" w:evenHBand="0" w:firstRowFirstColumn="0" w:firstRowLastColumn="0" w:lastRowFirstColumn="0" w:lastRowLastColumn="0"/>
                                   <w:tcBorders>
                                     <w:top w:val="nil"/>
@@ -311,7 +311,7 @@
           </mc:Choice>
           <mc:Fallback>
             <w:pict>
-              <v:rect id="shape_0" ID="Rectangle 18" stroked="f" style="position:absolute;margin-left:15.85pt;margin-top:387.25pt;width:559.4pt;height:135pt;flip:x;mso-position-horizontal-relative:page;mso-position-vertical-relative:page">
+              <v:rect id="shape_0" ID="Rectangle 18" stroked="f" style="position:absolute;margin-left:15.85pt;margin-top:446.55pt;width:556.95pt;height:135pt;flip:x;mso-position-horizontal-relative:page;mso-position-vertical-relative:page">
                 <w10:wrap type="none"/>
                 <v:fill o:detectmouseclick="t" on="false"/>
                 <v:stroke color="#3465a4" joinstyle="round" endcap="flat"/>
@@ -326,14 +326,14 @@
                         <w:tblInd w:w="0" w:type="dxa"/>
                         <w:tblCellMar>
                           <w:top w:w="0" w:type="dxa"/>
-                          <w:left w:w="60" w:type="dxa"/>
+                          <w:left w:w="70" w:type="dxa"/>
                           <w:bottom w:w="0" w:type="dxa"/>
                           <w:right w:w="0" w:type="dxa"/>
                         </w:tblCellMar>
                         <w:tblLook w:firstRow="1" w:noVBand="1" w:lastRow="0" w:firstColumn="1" w:lastColumn="0" w:noHBand="0" w:val="04a0"/>
                       </w:tblPr>
                       <w:tblGrid>
-                        <w:gridCol w:w="11189"/>
+                        <w:gridCol w:w="11140"/>
                       </w:tblGrid>
                       <w:tr>
                         <w:trPr>
@@ -342,7 +342,7 @@
                         </w:trPr>
                         <w:tc>
                           <w:tcPr>
-                            <w:tcW w:w="11189" w:type="dxa"/>
+                            <w:tcW w:w="11140" w:type="dxa"/>
                             <w:cnfStyle w:val="001000000100" w:firstRow="0" w:lastRow="0" w:firstColumn="1" w:lastColumn="0" w:oddVBand="0" w:evenVBand="0" w:oddHBand="0" w:evenHBand="0" w:firstRowFirstColumn="1" w:firstRowLastColumn="0" w:lastRowFirstColumn="0" w:lastRowLastColumn="0"/>
                             <w:tcBorders>
                               <w:top w:val="nil"/>
@@ -361,7 +361,7 @@
                                 <w:docPartGallery w:val="Cover Pages"/>
                                 <w:docPartUnique w:val="true"/>
                               </w:docPartObj>
-                              <w:id w:val="563021709"/>
+                              <w:id w:val="1896198490"/>
                             </w:sdtPr>
                             <w:sdtContent>
                               <w:p>
@@ -394,7 +394,7 @@
                         </w:trPr>
                         <w:tc>
                           <w:tcPr>
-                            <w:tcW w:w="11189" w:type="dxa"/>
+                            <w:tcW w:w="11140" w:type="dxa"/>
                             <w:cnfStyle w:val="001000000000" w:firstRow="0" w:lastRow="0" w:firstColumn="1" w:lastColumn="0" w:oddVBand="0" w:evenVBand="0" w:oddHBand="0" w:evenHBand="0" w:firstRowFirstColumn="0" w:firstRowLastColumn="0" w:lastRowFirstColumn="0" w:lastRowLastColumn="0"/>
                             <w:tcBorders>
                               <w:top w:val="nil"/>
@@ -436,7 +436,7 @@
                         </w:trPr>
                         <w:tc>
                           <w:tcPr>
-                            <w:tcW w:w="11189" w:type="dxa"/>
+                            <w:tcW w:w="11140" w:type="dxa"/>
                             <w:cnfStyle w:val="001000000000" w:firstRow="0" w:lastRow="0" w:firstColumn="1" w:lastColumn="0" w:oddVBand="0" w:evenVBand="0" w:oddHBand="0" w:evenHBand="0" w:firstRowFirstColumn="0" w:firstRowLastColumn="0" w:lastRowFirstColumn="0" w:lastRowLastColumn="0"/>
                             <w:tcBorders>
                               <w:top w:val="nil"/>
@@ -477,7 +477,7 @@
                         </w:trPr>
                         <w:tc>
                           <w:tcPr>
-                            <w:tcW w:w="11189" w:type="dxa"/>
+                            <w:tcW w:w="11140" w:type="dxa"/>
                             <w:cnfStyle w:val="001000000000" w:firstRow="0" w:lastRow="0" w:firstColumn="1" w:lastColumn="0" w:oddVBand="0" w:evenVBand="0" w:oddHBand="0" w:evenHBand="0" w:firstRowFirstColumn="0" w:firstRowLastColumn="0" w:lastRowFirstColumn="0" w:lastRowLastColumn="0"/>
                             <w:tcBorders>
                               <w:top w:val="nil"/>
@@ -549,7 +549,7 @@
                 <wp:positionV relativeFrom="paragraph">
                   <wp:posOffset>8121650</wp:posOffset>
                 </wp:positionV>
-                <wp:extent cx="5766435" cy="1662430"/>
+                <wp:extent cx="5767705" cy="1663700"/>
                 <wp:effectExtent l="0" t="0" r="0" b="0"/>
                 <wp:wrapNone/>
                 <wp:docPr id="3" name="Frame2"/>
@@ -560,7 +560,7 @@
                       <wps:spPr>
                         <a:xfrm>
                           <a:off x="0" y="0"/>
-                          <a:ext cx="5765760" cy="1661760"/>
+                          <a:ext cx="5767200" cy="1663200"/>
                         </a:xfrm>
                         <a:prstGeom prst="rect">
                           <a:avLst/>
@@ -585,7 +585,7 @@
           </mc:Choice>
           <mc:Fallback>
             <w:pict>
-              <v:rect id="shape_0" ID="Frame2" stroked="f" style="position:absolute;margin-left:70.9pt;margin-top:639.5pt;width:453.95pt;height:130.8pt;mso-position-horizontal-relative:margin">
+              <v:rect id="shape_0" ID="Frame2" stroked="f" style="position:absolute;margin-left:70.9pt;margin-top:639.5pt;width:454.05pt;height:130.9pt;mso-position-horizontal-relative:margin">
                 <w10:wrap type="none"/>
                 <v:fill o:detectmouseclick="t" on="false"/>
                 <v:stroke color="#3465a4" joinstyle="round" endcap="flat"/>
@@ -3034,585 +3034,585 @@
             <wp:effectExtent l="0" t="0" r="0" b="0"/>
             <wp:wrapTight wrapText="bothSides">
               <wp:wrapPolygon edited="0">
-                <wp:start x="10888" y="715"/>
-                <wp:lineTo x="10853" y="781"/>
-                <wp:lineTo x="10853" y="846"/>
-                <wp:lineTo x="10817" y="911"/>
-                <wp:lineTo x="10817" y="976"/>
-                <wp:lineTo x="10782" y="1042"/>
-                <wp:lineTo x="10782" y="1107"/>
-                <wp:lineTo x="10782" y="1172"/>
-                <wp:lineTo x="10746" y="1236"/>
-                <wp:lineTo x="10746" y="1302"/>
-                <wp:lineTo x="10710" y="1367"/>
-                <wp:lineTo x="10746" y="1432"/>
-                <wp:lineTo x="10746" y="1497"/>
-                <wp:lineTo x="12602" y="1563"/>
-                <wp:lineTo x="12602" y="1628"/>
-                <wp:lineTo x="12602" y="1693"/>
-                <wp:lineTo x="5248" y="1758"/>
-                <wp:lineTo x="5248" y="1824"/>
-                <wp:lineTo x="5212" y="1888"/>
-                <wp:lineTo x="5212" y="1953"/>
-                <wp:lineTo x="5212" y="2018"/>
-                <wp:lineTo x="5212" y="2084"/>
-                <wp:lineTo x="3713" y="2149"/>
-                <wp:lineTo x="3641" y="2214"/>
-                <wp:lineTo x="3641" y="2279"/>
-                <wp:lineTo x="3605" y="2345"/>
-                <wp:lineTo x="3605" y="2410"/>
-                <wp:lineTo x="3605" y="2474"/>
-                <wp:lineTo x="3605" y="2540"/>
-                <wp:lineTo x="3605" y="2605"/>
-                <wp:lineTo x="3605" y="2670"/>
-                <wp:lineTo x="3641" y="2735"/>
-                <wp:lineTo x="3641" y="2801"/>
-                <wp:lineTo x="3677" y="2866"/>
-                <wp:lineTo x="5212" y="2931"/>
-                <wp:lineTo x="5212" y="2996"/>
-                <wp:lineTo x="5212" y="3062"/>
-                <wp:lineTo x="5212" y="3126"/>
-                <wp:lineTo x="5212" y="3191"/>
-                <wp:lineTo x="5212" y="3256"/>
-                <wp:lineTo x="5212" y="3322"/>
-                <wp:lineTo x="5212" y="3387"/>
-                <wp:lineTo x="5212" y="3452"/>
-                <wp:lineTo x="5212" y="3517"/>
-                <wp:lineTo x="5212" y="3583"/>
-                <wp:lineTo x="5212" y="3648"/>
-                <wp:lineTo x="5212" y="3712"/>
-                <wp:lineTo x="5212" y="3777"/>
-                <wp:lineTo x="5212" y="3843"/>
-                <wp:lineTo x="5212" y="3908"/>
-                <wp:lineTo x="5212" y="3973"/>
-                <wp:lineTo x="5212" y="4038"/>
-                <wp:lineTo x="5212" y="4104"/>
-                <wp:lineTo x="5212" y="4169"/>
-                <wp:lineTo x="5212" y="4234"/>
-                <wp:lineTo x="5212" y="4299"/>
-                <wp:lineTo x="5212" y="4364"/>
-                <wp:lineTo x="5212" y="4429"/>
-                <wp:lineTo x="5212" y="4494"/>
-                <wp:lineTo x="5212" y="4559"/>
-                <wp:lineTo x="5212" y="4625"/>
-                <wp:lineTo x="5212" y="4690"/>
-                <wp:lineTo x="5212" y="4755"/>
-                <wp:lineTo x="5212" y="4821"/>
-                <wp:lineTo x="5212" y="4886"/>
-                <wp:lineTo x="3713" y="4950"/>
-                <wp:lineTo x="3641" y="5015"/>
-                <wp:lineTo x="3641" y="5081"/>
-                <wp:lineTo x="3605" y="5146"/>
-                <wp:lineTo x="3605" y="5211"/>
-                <wp:lineTo x="3605" y="5276"/>
-                <wp:lineTo x="3605" y="5342"/>
-                <wp:lineTo x="3605" y="5407"/>
-                <wp:lineTo x="3605" y="5472"/>
-                <wp:lineTo x="3641" y="5537"/>
-                <wp:lineTo x="3641" y="5602"/>
-                <wp:lineTo x="3677" y="5667"/>
-                <wp:lineTo x="5212" y="5732"/>
-                <wp:lineTo x="5212" y="5797"/>
-                <wp:lineTo x="5212" y="5863"/>
-                <wp:lineTo x="5212" y="5928"/>
-                <wp:lineTo x="5212" y="5993"/>
-                <wp:lineTo x="5212" y="6058"/>
-                <wp:lineTo x="5212" y="6124"/>
-                <wp:lineTo x="5212" y="6188"/>
-                <wp:lineTo x="5212" y="6253"/>
-                <wp:lineTo x="5212" y="6318"/>
-                <wp:lineTo x="5212" y="6384"/>
-                <wp:lineTo x="5212" y="6449"/>
-                <wp:lineTo x="5212" y="6514"/>
-                <wp:lineTo x="5212" y="6579"/>
-                <wp:lineTo x="5212" y="6645"/>
-                <wp:lineTo x="5212" y="6710"/>
-                <wp:lineTo x="5212" y="6775"/>
-                <wp:lineTo x="5212" y="6839"/>
-                <wp:lineTo x="5212" y="6905"/>
-                <wp:lineTo x="5212" y="6970"/>
-                <wp:lineTo x="5212" y="7035"/>
-                <wp:lineTo x="5212" y="7100"/>
-                <wp:lineTo x="5212" y="7166"/>
-                <wp:lineTo x="5212" y="7231"/>
-                <wp:lineTo x="5212" y="7296"/>
-                <wp:lineTo x="5212" y="7362"/>
-                <wp:lineTo x="5212" y="7426"/>
-                <wp:lineTo x="5212" y="7491"/>
-                <wp:lineTo x="5212" y="7556"/>
-                <wp:lineTo x="5212" y="7622"/>
-                <wp:lineTo x="5212" y="7687"/>
-                <wp:lineTo x="3677" y="7752"/>
-                <wp:lineTo x="3641" y="7817"/>
-                <wp:lineTo x="3641" y="7883"/>
-                <wp:lineTo x="3605" y="7948"/>
-                <wp:lineTo x="3605" y="8012"/>
-                <wp:lineTo x="3605" y="8077"/>
-                <wp:lineTo x="3605" y="8143"/>
-                <wp:lineTo x="3605" y="8208"/>
-                <wp:lineTo x="3605" y="8273"/>
-                <wp:lineTo x="3641" y="8338"/>
-                <wp:lineTo x="3641" y="8404"/>
-                <wp:lineTo x="3677" y="8469"/>
-                <wp:lineTo x="5212" y="8534"/>
-                <wp:lineTo x="5212" y="8599"/>
-                <wp:lineTo x="5212" y="8664"/>
-                <wp:lineTo x="5212" y="8729"/>
-                <wp:lineTo x="5212" y="8794"/>
-                <wp:lineTo x="5212" y="8859"/>
-                <wp:lineTo x="5212" y="8925"/>
-                <wp:lineTo x="5212" y="8990"/>
-                <wp:lineTo x="5212" y="9055"/>
-                <wp:lineTo x="5212" y="9120"/>
-                <wp:lineTo x="5212" y="9186"/>
-                <wp:lineTo x="5212" y="9250"/>
-                <wp:lineTo x="5212" y="9315"/>
-                <wp:lineTo x="5212" y="9380"/>
-                <wp:lineTo x="5212" y="9446"/>
-                <wp:lineTo x="5212" y="9511"/>
-                <wp:lineTo x="5212" y="9576"/>
-                <wp:lineTo x="5212" y="9642"/>
-                <wp:lineTo x="5212" y="9707"/>
-                <wp:lineTo x="5212" y="9772"/>
-                <wp:lineTo x="5212" y="9837"/>
-                <wp:lineTo x="5212" y="9902"/>
-                <wp:lineTo x="5212" y="9967"/>
-                <wp:lineTo x="5212" y="10032"/>
-                <wp:lineTo x="5212" y="10097"/>
-                <wp:lineTo x="5212" y="10163"/>
-                <wp:lineTo x="5212" y="10228"/>
-                <wp:lineTo x="5212" y="10293"/>
-                <wp:lineTo x="5212" y="10358"/>
-                <wp:lineTo x="5212" y="10424"/>
-                <wp:lineTo x="5212" y="10488"/>
-                <wp:lineTo x="3677" y="10553"/>
-                <wp:lineTo x="3641" y="10618"/>
-                <wp:lineTo x="3641" y="10684"/>
-                <wp:lineTo x="3605" y="10749"/>
-                <wp:lineTo x="3605" y="10814"/>
-                <wp:lineTo x="3605" y="10879"/>
-                <wp:lineTo x="3605" y="10945"/>
-                <wp:lineTo x="3605" y="11010"/>
-                <wp:lineTo x="3605" y="11075"/>
-                <wp:lineTo x="3641" y="11139"/>
-                <wp:lineTo x="3641" y="11205"/>
-                <wp:lineTo x="3677" y="11270"/>
-                <wp:lineTo x="5212" y="11335"/>
-                <wp:lineTo x="5212" y="11400"/>
-                <wp:lineTo x="5212" y="11466"/>
-                <wp:lineTo x="5212" y="11531"/>
-                <wp:lineTo x="5212" y="11596"/>
-                <wp:lineTo x="5212" y="11661"/>
-                <wp:lineTo x="5212" y="11726"/>
-                <wp:lineTo x="5212" y="11791"/>
-                <wp:lineTo x="5212" y="11856"/>
-                <wp:lineTo x="5212" y="11921"/>
-                <wp:lineTo x="5212" y="11987"/>
-                <wp:lineTo x="5212" y="12052"/>
-                <wp:lineTo x="5212" y="12117"/>
-                <wp:lineTo x="5212" y="12183"/>
-                <wp:lineTo x="5212" y="12248"/>
-                <wp:lineTo x="5212" y="12313"/>
-                <wp:lineTo x="5212" y="12377"/>
-                <wp:lineTo x="5212" y="12443"/>
-                <wp:lineTo x="5212" y="12508"/>
-                <wp:lineTo x="5212" y="12573"/>
-                <wp:lineTo x="5212" y="12638"/>
-                <wp:lineTo x="5212" y="12704"/>
-                <wp:lineTo x="5212" y="12769"/>
-                <wp:lineTo x="5212" y="12834"/>
-                <wp:lineTo x="5212" y="12899"/>
-                <wp:lineTo x="5212" y="12964"/>
-                <wp:lineTo x="5212" y="13029"/>
-                <wp:lineTo x="5212" y="13094"/>
-                <wp:lineTo x="5212" y="13159"/>
-                <wp:lineTo x="5212" y="13225"/>
-                <wp:lineTo x="5212" y="13290"/>
-                <wp:lineTo x="5212" y="13355"/>
-                <wp:lineTo x="3677" y="13420"/>
-                <wp:lineTo x="3641" y="13486"/>
-                <wp:lineTo x="3641" y="13551"/>
-                <wp:lineTo x="3605" y="13615"/>
-                <wp:lineTo x="3605" y="13680"/>
-                <wp:lineTo x="3605" y="13746"/>
-                <wp:lineTo x="3605" y="13811"/>
-                <wp:lineTo x="3605" y="13876"/>
-                <wp:lineTo x="3605" y="13941"/>
-                <wp:lineTo x="3641" y="14007"/>
-                <wp:lineTo x="3641" y="14072"/>
-                <wp:lineTo x="3677" y="14137"/>
-                <wp:lineTo x="5212" y="14201"/>
-                <wp:lineTo x="5212" y="14267"/>
-                <wp:lineTo x="5212" y="14332"/>
-                <wp:lineTo x="5212" y="14397"/>
-                <wp:lineTo x="5212" y="14463"/>
-                <wp:lineTo x="5212" y="14528"/>
-                <wp:lineTo x="5212" y="14593"/>
-                <wp:lineTo x="5212" y="14658"/>
-                <wp:lineTo x="5212" y="14724"/>
-                <wp:lineTo x="5212" y="14788"/>
-                <wp:lineTo x="5212" y="14853"/>
-                <wp:lineTo x="5212" y="14918"/>
-                <wp:lineTo x="5212" y="14984"/>
-                <wp:lineTo x="5212" y="15049"/>
-                <wp:lineTo x="5212" y="15114"/>
-                <wp:lineTo x="5212" y="15179"/>
-                <wp:lineTo x="5212" y="15245"/>
-                <wp:lineTo x="5212" y="15310"/>
-                <wp:lineTo x="5212" y="15375"/>
-                <wp:lineTo x="5212" y="15439"/>
-                <wp:lineTo x="5212" y="15505"/>
-                <wp:lineTo x="5212" y="15570"/>
-                <wp:lineTo x="5212" y="15635"/>
-                <wp:lineTo x="5212" y="15700"/>
-                <wp:lineTo x="5212" y="15766"/>
-                <wp:lineTo x="5212" y="15831"/>
-                <wp:lineTo x="5212" y="15896"/>
-                <wp:lineTo x="5212" y="15961"/>
-                <wp:lineTo x="5212" y="16026"/>
-                <wp:lineTo x="5212" y="16091"/>
-                <wp:lineTo x="5212" y="16156"/>
-                <wp:lineTo x="3677" y="16221"/>
-                <wp:lineTo x="3641" y="16287"/>
-                <wp:lineTo x="3641" y="16352"/>
-                <wp:lineTo x="3605" y="16417"/>
-                <wp:lineTo x="3605" y="16482"/>
-                <wp:lineTo x="3605" y="16548"/>
-                <wp:lineTo x="3605" y="16613"/>
-                <wp:lineTo x="3605" y="16677"/>
-                <wp:lineTo x="3605" y="16742"/>
-                <wp:lineTo x="3641" y="16808"/>
-                <wp:lineTo x="3641" y="16873"/>
-                <wp:lineTo x="3677" y="16938"/>
-                <wp:lineTo x="5212" y="17004"/>
-                <wp:lineTo x="5212" y="17069"/>
-                <wp:lineTo x="5212" y="17134"/>
-                <wp:lineTo x="5212" y="17199"/>
-                <wp:lineTo x="5212" y="17264"/>
-                <wp:lineTo x="5212" y="17329"/>
-                <wp:lineTo x="5212" y="17394"/>
-                <wp:lineTo x="5212" y="17459"/>
-                <wp:lineTo x="5248" y="17525"/>
-                <wp:lineTo x="5283" y="17590"/>
-                <wp:lineTo x="5819" y="17655"/>
-                <wp:lineTo x="5819" y="17720"/>
-                <wp:lineTo x="5819" y="17786"/>
-                <wp:lineTo x="8532" y="17851"/>
-                <wp:lineTo x="5819" y="17980"/>
-                <wp:lineTo x="5783" y="18046"/>
-                <wp:lineTo x="5783" y="18111"/>
-                <wp:lineTo x="5748" y="18176"/>
-                <wp:lineTo x="5748" y="18241"/>
-                <wp:lineTo x="5748" y="18307"/>
-                <wp:lineTo x="5748" y="18372"/>
-                <wp:lineTo x="5748" y="18437"/>
-                <wp:lineTo x="5783" y="18501"/>
-                <wp:lineTo x="5783" y="18567"/>
-                <wp:lineTo x="5819" y="18632"/>
-                <wp:lineTo x="12067" y="18958"/>
-                <wp:lineTo x="12031" y="19023"/>
-                <wp:lineTo x="11210" y="19089"/>
-                <wp:lineTo x="11175" y="19153"/>
-                <wp:lineTo x="11139" y="19218"/>
-                <wp:lineTo x="11139" y="19284"/>
-                <wp:lineTo x="11139" y="19349"/>
-                <wp:lineTo x="11139" y="19414"/>
-                <wp:lineTo x="11139" y="19479"/>
-                <wp:lineTo x="11139" y="19545"/>
-                <wp:lineTo x="11175" y="19610"/>
-                <wp:lineTo x="11246" y="19675"/>
-                <wp:lineTo x="11353" y="19739"/>
-                <wp:lineTo x="11388" y="19805"/>
-                <wp:lineTo x="11424" y="19805"/>
-                <wp:lineTo x="11460" y="19739"/>
-                <wp:lineTo x="12424" y="19675"/>
-                <wp:lineTo x="12495" y="19610"/>
-                <wp:lineTo x="12495" y="19545"/>
-                <wp:lineTo x="12495" y="19479"/>
-                <wp:lineTo x="12495" y="19414"/>
-                <wp:lineTo x="12495" y="19349"/>
-                <wp:lineTo x="12495" y="19284"/>
-                <wp:lineTo x="12495" y="19218"/>
-                <wp:lineTo x="12495" y="19153"/>
-                <wp:lineTo x="12460" y="19089"/>
-                <wp:lineTo x="12138" y="19023"/>
-                <wp:lineTo x="12138" y="18958"/>
-                <wp:lineTo x="16565" y="18632"/>
-                <wp:lineTo x="16600" y="18567"/>
-                <wp:lineTo x="16636" y="18501"/>
-                <wp:lineTo x="16636" y="18437"/>
-                <wp:lineTo x="16636" y="18372"/>
-                <wp:lineTo x="16600" y="18307"/>
-                <wp:lineTo x="16600" y="18241"/>
-                <wp:lineTo x="16600" y="18176"/>
-                <wp:lineTo x="16600" y="18111"/>
-                <wp:lineTo x="16600" y="18046"/>
-                <wp:lineTo x="16565" y="17980"/>
-                <wp:lineTo x="16493" y="17851"/>
-                <wp:lineTo x="16529" y="17786"/>
-                <wp:lineTo x="16565" y="17720"/>
-                <wp:lineTo x="16565" y="17655"/>
-                <wp:lineTo x="18421" y="17590"/>
-                <wp:lineTo x="18457" y="17525"/>
-                <wp:lineTo x="18457" y="17459"/>
-                <wp:lineTo x="18457" y="17394"/>
-                <wp:lineTo x="18457" y="17329"/>
-                <wp:lineTo x="18457" y="17264"/>
-                <wp:lineTo x="18457" y="17199"/>
-                <wp:lineTo x="18457" y="17134"/>
-                <wp:lineTo x="18457" y="17069"/>
-                <wp:lineTo x="18457" y="17004"/>
-                <wp:lineTo x="18457" y="16938"/>
-                <wp:lineTo x="18457" y="16873"/>
-                <wp:lineTo x="18457" y="16808"/>
-                <wp:lineTo x="18457" y="16742"/>
-                <wp:lineTo x="18457" y="16677"/>
-                <wp:lineTo x="18457" y="16613"/>
-                <wp:lineTo x="18457" y="16548"/>
-                <wp:lineTo x="18457" y="16482"/>
-                <wp:lineTo x="18457" y="16417"/>
-                <wp:lineTo x="18457" y="16352"/>
-                <wp:lineTo x="18457" y="16287"/>
-                <wp:lineTo x="18457" y="16221"/>
-                <wp:lineTo x="18457" y="16156"/>
-                <wp:lineTo x="18457" y="16091"/>
-                <wp:lineTo x="18457" y="16026"/>
-                <wp:lineTo x="18457" y="15961"/>
-                <wp:lineTo x="18457" y="15896"/>
-                <wp:lineTo x="18457" y="15831"/>
-                <wp:lineTo x="18457" y="15766"/>
-                <wp:lineTo x="18457" y="15700"/>
-                <wp:lineTo x="18457" y="15635"/>
-                <wp:lineTo x="18457" y="15570"/>
-                <wp:lineTo x="18457" y="15505"/>
-                <wp:lineTo x="18457" y="15439"/>
-                <wp:lineTo x="18457" y="15375"/>
-                <wp:lineTo x="18457" y="15310"/>
-                <wp:lineTo x="18457" y="15245"/>
-                <wp:lineTo x="18457" y="15179"/>
-                <wp:lineTo x="18457" y="15114"/>
-                <wp:lineTo x="18457" y="15049"/>
-                <wp:lineTo x="18457" y="14984"/>
-                <wp:lineTo x="18457" y="14918"/>
-                <wp:lineTo x="18457" y="14853"/>
-                <wp:lineTo x="18457" y="14788"/>
-                <wp:lineTo x="18457" y="14724"/>
-                <wp:lineTo x="18457" y="14658"/>
-                <wp:lineTo x="18457" y="14593"/>
-                <wp:lineTo x="18457" y="14528"/>
-                <wp:lineTo x="18457" y="14463"/>
-                <wp:lineTo x="18457" y="14397"/>
-                <wp:lineTo x="18457" y="14332"/>
-                <wp:lineTo x="18457" y="14267"/>
-                <wp:lineTo x="18457" y="14201"/>
-                <wp:lineTo x="18457" y="14137"/>
-                <wp:lineTo x="18457" y="14072"/>
-                <wp:lineTo x="18457" y="14007"/>
-                <wp:lineTo x="18457" y="13941"/>
-                <wp:lineTo x="18457" y="13876"/>
-                <wp:lineTo x="18457" y="13811"/>
-                <wp:lineTo x="18457" y="13746"/>
-                <wp:lineTo x="18457" y="13680"/>
-                <wp:lineTo x="18457" y="13615"/>
-                <wp:lineTo x="18457" y="13551"/>
-                <wp:lineTo x="18457" y="13486"/>
-                <wp:lineTo x="18457" y="13420"/>
-                <wp:lineTo x="18457" y="13355"/>
-                <wp:lineTo x="18457" y="13290"/>
-                <wp:lineTo x="18457" y="13225"/>
-                <wp:lineTo x="18457" y="13159"/>
-                <wp:lineTo x="18457" y="13094"/>
-                <wp:lineTo x="18457" y="13029"/>
-                <wp:lineTo x="18457" y="12964"/>
-                <wp:lineTo x="18457" y="12899"/>
-                <wp:lineTo x="18457" y="12834"/>
-                <wp:lineTo x="18457" y="12769"/>
-                <wp:lineTo x="18457" y="12704"/>
-                <wp:lineTo x="18457" y="12638"/>
-                <wp:lineTo x="18457" y="12573"/>
-                <wp:lineTo x="18457" y="12508"/>
-                <wp:lineTo x="18457" y="12443"/>
-                <wp:lineTo x="18457" y="12377"/>
-                <wp:lineTo x="18457" y="12313"/>
-                <wp:lineTo x="18457" y="12248"/>
-                <wp:lineTo x="18457" y="12183"/>
-                <wp:lineTo x="18457" y="12117"/>
-                <wp:lineTo x="18457" y="12052"/>
-                <wp:lineTo x="18457" y="11987"/>
-                <wp:lineTo x="18457" y="11921"/>
-                <wp:lineTo x="18457" y="11856"/>
-                <wp:lineTo x="18457" y="11791"/>
-                <wp:lineTo x="18457" y="11726"/>
-                <wp:lineTo x="18457" y="11661"/>
-                <wp:lineTo x="18457" y="11596"/>
-                <wp:lineTo x="18457" y="11531"/>
-                <wp:lineTo x="18457" y="11466"/>
-                <wp:lineTo x="18457" y="11400"/>
-                <wp:lineTo x="18457" y="11335"/>
-                <wp:lineTo x="18457" y="11270"/>
-                <wp:lineTo x="18457" y="11205"/>
-                <wp:lineTo x="18457" y="11139"/>
-                <wp:lineTo x="18457" y="11075"/>
-                <wp:lineTo x="18457" y="11010"/>
-                <wp:lineTo x="18457" y="10945"/>
-                <wp:lineTo x="18457" y="10879"/>
-                <wp:lineTo x="18457" y="10814"/>
-                <wp:lineTo x="18457" y="10749"/>
-                <wp:lineTo x="18457" y="10684"/>
-                <wp:lineTo x="18457" y="10618"/>
-                <wp:lineTo x="18457" y="10553"/>
-                <wp:lineTo x="18457" y="10488"/>
-                <wp:lineTo x="18457" y="10424"/>
-                <wp:lineTo x="18457" y="10358"/>
-                <wp:lineTo x="18457" y="10293"/>
-                <wp:lineTo x="18457" y="10228"/>
-                <wp:lineTo x="18457" y="10163"/>
-                <wp:lineTo x="18457" y="10097"/>
-                <wp:lineTo x="18457" y="10032"/>
-                <wp:lineTo x="18457" y="9967"/>
-                <wp:lineTo x="18457" y="9902"/>
-                <wp:lineTo x="18457" y="9837"/>
-                <wp:lineTo x="18457" y="9772"/>
-                <wp:lineTo x="18457" y="9707"/>
-                <wp:lineTo x="18457" y="9642"/>
-                <wp:lineTo x="18457" y="9576"/>
-                <wp:lineTo x="18457" y="9511"/>
-                <wp:lineTo x="18457" y="9446"/>
-                <wp:lineTo x="18457" y="9380"/>
-                <wp:lineTo x="18457" y="9315"/>
-                <wp:lineTo x="18457" y="9250"/>
-                <wp:lineTo x="18457" y="9186"/>
-                <wp:lineTo x="18457" y="9120"/>
-                <wp:lineTo x="18457" y="9055"/>
-                <wp:lineTo x="18457" y="8990"/>
-                <wp:lineTo x="18457" y="8925"/>
-                <wp:lineTo x="18457" y="8859"/>
-                <wp:lineTo x="18457" y="8794"/>
-                <wp:lineTo x="18457" y="8729"/>
-                <wp:lineTo x="18457" y="8664"/>
-                <wp:lineTo x="18457" y="8599"/>
-                <wp:lineTo x="18457" y="8534"/>
-                <wp:lineTo x="18457" y="8469"/>
-                <wp:lineTo x="18457" y="8404"/>
-                <wp:lineTo x="18457" y="8338"/>
-                <wp:lineTo x="18457" y="8273"/>
-                <wp:lineTo x="18457" y="8208"/>
-                <wp:lineTo x="18457" y="8143"/>
-                <wp:lineTo x="18457" y="8077"/>
-                <wp:lineTo x="18457" y="8012"/>
-                <wp:lineTo x="18457" y="7948"/>
-                <wp:lineTo x="18457" y="7883"/>
-                <wp:lineTo x="18457" y="7817"/>
-                <wp:lineTo x="18457" y="7752"/>
-                <wp:lineTo x="18457" y="7687"/>
-                <wp:lineTo x="18457" y="7622"/>
-                <wp:lineTo x="18457" y="7556"/>
-                <wp:lineTo x="18457" y="7491"/>
-                <wp:lineTo x="18457" y="7426"/>
-                <wp:lineTo x="18457" y="7362"/>
-                <wp:lineTo x="18457" y="7296"/>
-                <wp:lineTo x="18457" y="7231"/>
-                <wp:lineTo x="18457" y="7166"/>
-                <wp:lineTo x="18457" y="7100"/>
-                <wp:lineTo x="18457" y="7035"/>
-                <wp:lineTo x="18457" y="6970"/>
-                <wp:lineTo x="18457" y="6905"/>
-                <wp:lineTo x="18457" y="6839"/>
-                <wp:lineTo x="18457" y="6775"/>
-                <wp:lineTo x="18457" y="6710"/>
-                <wp:lineTo x="18457" y="6645"/>
-                <wp:lineTo x="18457" y="6579"/>
-                <wp:lineTo x="18457" y="6514"/>
-                <wp:lineTo x="18457" y="6449"/>
-                <wp:lineTo x="18457" y="6384"/>
-                <wp:lineTo x="18457" y="6318"/>
-                <wp:lineTo x="18457" y="6253"/>
-                <wp:lineTo x="18457" y="6188"/>
-                <wp:lineTo x="18457" y="6124"/>
-                <wp:lineTo x="18457" y="6058"/>
-                <wp:lineTo x="18457" y="5993"/>
-                <wp:lineTo x="18457" y="5928"/>
-                <wp:lineTo x="18457" y="5863"/>
-                <wp:lineTo x="18457" y="5797"/>
-                <wp:lineTo x="18457" y="5732"/>
-                <wp:lineTo x="18457" y="5667"/>
-                <wp:lineTo x="18457" y="5602"/>
-                <wp:lineTo x="18457" y="5537"/>
-                <wp:lineTo x="18457" y="5472"/>
-                <wp:lineTo x="18457" y="5407"/>
-                <wp:lineTo x="18457" y="5342"/>
-                <wp:lineTo x="18457" y="5276"/>
-                <wp:lineTo x="18457" y="5211"/>
-                <wp:lineTo x="18457" y="5146"/>
-                <wp:lineTo x="18457" y="5081"/>
-                <wp:lineTo x="18457" y="5015"/>
-                <wp:lineTo x="18457" y="4950"/>
-                <wp:lineTo x="18457" y="4886"/>
-                <wp:lineTo x="18457" y="4821"/>
-                <wp:lineTo x="18457" y="4755"/>
-                <wp:lineTo x="18457" y="4690"/>
-                <wp:lineTo x="18457" y="4625"/>
-                <wp:lineTo x="18457" y="4559"/>
-                <wp:lineTo x="18457" y="4494"/>
-                <wp:lineTo x="18457" y="4429"/>
-                <wp:lineTo x="18457" y="4364"/>
-                <wp:lineTo x="18457" y="4299"/>
-                <wp:lineTo x="18457" y="4234"/>
-                <wp:lineTo x="18457" y="4169"/>
-                <wp:lineTo x="18457" y="4104"/>
-                <wp:lineTo x="18457" y="4038"/>
-                <wp:lineTo x="18457" y="3973"/>
-                <wp:lineTo x="18457" y="3908"/>
-                <wp:lineTo x="18457" y="3843"/>
-                <wp:lineTo x="18457" y="3777"/>
-                <wp:lineTo x="18457" y="3712"/>
-                <wp:lineTo x="18457" y="3648"/>
-                <wp:lineTo x="18457" y="3583"/>
-                <wp:lineTo x="18457" y="3517"/>
-                <wp:lineTo x="18457" y="3452"/>
-                <wp:lineTo x="18457" y="3387"/>
-                <wp:lineTo x="18457" y="3322"/>
-                <wp:lineTo x="18457" y="3256"/>
-                <wp:lineTo x="18457" y="3191"/>
-                <wp:lineTo x="18457" y="3126"/>
-                <wp:lineTo x="18457" y="3062"/>
-                <wp:lineTo x="18457" y="2996"/>
-                <wp:lineTo x="18457" y="2931"/>
-                <wp:lineTo x="18457" y="2866"/>
-                <wp:lineTo x="18457" y="2801"/>
-                <wp:lineTo x="18457" y="2735"/>
-                <wp:lineTo x="18457" y="2670"/>
-                <wp:lineTo x="18457" y="2605"/>
-                <wp:lineTo x="18457" y="2540"/>
-                <wp:lineTo x="18457" y="2474"/>
-                <wp:lineTo x="18457" y="2410"/>
-                <wp:lineTo x="18457" y="2345"/>
-                <wp:lineTo x="18457" y="2279"/>
-                <wp:lineTo x="18457" y="2214"/>
-                <wp:lineTo x="18457" y="2149"/>
-                <wp:lineTo x="18457" y="2084"/>
-                <wp:lineTo x="18457" y="2018"/>
-                <wp:lineTo x="18457" y="1953"/>
-                <wp:lineTo x="18457" y="1888"/>
-                <wp:lineTo x="18457" y="1824"/>
-                <wp:lineTo x="18457" y="1758"/>
-                <wp:lineTo x="12745" y="1693"/>
-                <wp:lineTo x="12781" y="1628"/>
-                <wp:lineTo x="12781" y="1563"/>
-                <wp:lineTo x="12781" y="1497"/>
-                <wp:lineTo x="12816" y="1432"/>
-                <wp:lineTo x="12816" y="1367"/>
-                <wp:lineTo x="12816" y="1302"/>
-                <wp:lineTo x="12852" y="1236"/>
-                <wp:lineTo x="12852" y="1172"/>
-                <wp:lineTo x="12852" y="1107"/>
-                <wp:lineTo x="12887" y="1042"/>
-                <wp:lineTo x="12887" y="976"/>
-                <wp:lineTo x="12887" y="911"/>
-                <wp:lineTo x="10995" y="846"/>
-                <wp:lineTo x="10960" y="781"/>
-                <wp:lineTo x="10924" y="715"/>
-                <wp:lineTo x="10888" y="715"/>
+                <wp:start x="10813" y="585"/>
+                <wp:lineTo x="10778" y="650"/>
+                <wp:lineTo x="10778" y="715"/>
+                <wp:lineTo x="10741" y="781"/>
+                <wp:lineTo x="10741" y="846"/>
+                <wp:lineTo x="10705" y="911"/>
+                <wp:lineTo x="10705" y="976"/>
+                <wp:lineTo x="10705" y="1041"/>
+                <wp:lineTo x="10670" y="1106"/>
+                <wp:lineTo x="10670" y="1171"/>
+                <wp:lineTo x="10634" y="1236"/>
+                <wp:lineTo x="10670" y="1302"/>
+                <wp:lineTo x="10670" y="1367"/>
+                <wp:lineTo x="12527" y="1432"/>
+                <wp:lineTo x="12527" y="1496"/>
+                <wp:lineTo x="12527" y="1562"/>
+                <wp:lineTo x="5169" y="1627"/>
+                <wp:lineTo x="5169" y="1692"/>
+                <wp:lineTo x="5134" y="1757"/>
+                <wp:lineTo x="5134" y="1823"/>
+                <wp:lineTo x="5134" y="1888"/>
+                <wp:lineTo x="5134" y="1953"/>
+                <wp:lineTo x="3634" y="2017"/>
+                <wp:lineTo x="3563" y="2083"/>
+                <wp:lineTo x="3563" y="2148"/>
+                <wp:lineTo x="3527" y="2213"/>
+                <wp:lineTo x="3527" y="2278"/>
+                <wp:lineTo x="3527" y="2344"/>
+                <wp:lineTo x="3527" y="2409"/>
+                <wp:lineTo x="3527" y="2473"/>
+                <wp:lineTo x="3527" y="2539"/>
+                <wp:lineTo x="3563" y="2604"/>
+                <wp:lineTo x="3563" y="2669"/>
+                <wp:lineTo x="3598" y="2734"/>
+                <wp:lineTo x="5134" y="2800"/>
+                <wp:lineTo x="5134" y="2865"/>
+                <wp:lineTo x="5134" y="2930"/>
+                <wp:lineTo x="5134" y="2994"/>
+                <wp:lineTo x="5134" y="3060"/>
+                <wp:lineTo x="5134" y="3125"/>
+                <wp:lineTo x="5134" y="3190"/>
+                <wp:lineTo x="5134" y="3255"/>
+                <wp:lineTo x="5134" y="3321"/>
+                <wp:lineTo x="5134" y="3386"/>
+                <wp:lineTo x="5134" y="3450"/>
+                <wp:lineTo x="5134" y="3515"/>
+                <wp:lineTo x="5134" y="3581"/>
+                <wp:lineTo x="5134" y="3646"/>
+                <wp:lineTo x="5134" y="3711"/>
+                <wp:lineTo x="5134" y="3776"/>
+                <wp:lineTo x="5134" y="3842"/>
+                <wp:lineTo x="5134" y="3907"/>
+                <wp:lineTo x="5134" y="3971"/>
+                <wp:lineTo x="5134" y="4036"/>
+                <wp:lineTo x="5134" y="4102"/>
+                <wp:lineTo x="5134" y="4167"/>
+                <wp:lineTo x="5134" y="4232"/>
+                <wp:lineTo x="5134" y="4297"/>
+                <wp:lineTo x="5134" y="4363"/>
+                <wp:lineTo x="5134" y="4427"/>
+                <wp:lineTo x="5134" y="4492"/>
+                <wp:lineTo x="5134" y="4557"/>
+                <wp:lineTo x="5134" y="4623"/>
+                <wp:lineTo x="5134" y="4688"/>
+                <wp:lineTo x="5134" y="4753"/>
+                <wp:lineTo x="3634" y="4819"/>
+                <wp:lineTo x="3563" y="4884"/>
+                <wp:lineTo x="3563" y="4948"/>
+                <wp:lineTo x="3527" y="5013"/>
+                <wp:lineTo x="3527" y="5079"/>
+                <wp:lineTo x="3527" y="5144"/>
+                <wp:lineTo x="3527" y="5209"/>
+                <wp:lineTo x="3527" y="5274"/>
+                <wp:lineTo x="3527" y="5340"/>
+                <wp:lineTo x="3563" y="5404"/>
+                <wp:lineTo x="3563" y="5469"/>
+                <wp:lineTo x="3598" y="5534"/>
+                <wp:lineTo x="5134" y="5600"/>
+                <wp:lineTo x="5134" y="5665"/>
+                <wp:lineTo x="5134" y="5730"/>
+                <wp:lineTo x="5134" y="5795"/>
+                <wp:lineTo x="5134" y="5861"/>
+                <wp:lineTo x="5134" y="5925"/>
+                <wp:lineTo x="5134" y="5990"/>
+                <wp:lineTo x="5134" y="6055"/>
+                <wp:lineTo x="5134" y="6121"/>
+                <wp:lineTo x="5134" y="6186"/>
+                <wp:lineTo x="5134" y="6251"/>
+                <wp:lineTo x="5134" y="6316"/>
+                <wp:lineTo x="5134" y="6381"/>
+                <wp:lineTo x="5134" y="6446"/>
+                <wp:lineTo x="5134" y="6511"/>
+                <wp:lineTo x="5134" y="6576"/>
+                <wp:lineTo x="5134" y="6642"/>
+                <wp:lineTo x="5134" y="6707"/>
+                <wp:lineTo x="5134" y="6772"/>
+                <wp:lineTo x="5134" y="6837"/>
+                <wp:lineTo x="5134" y="6902"/>
+                <wp:lineTo x="5134" y="6967"/>
+                <wp:lineTo x="5134" y="7032"/>
+                <wp:lineTo x="5134" y="7097"/>
+                <wp:lineTo x="5134" y="7163"/>
+                <wp:lineTo x="5134" y="7228"/>
+                <wp:lineTo x="5134" y="7293"/>
+                <wp:lineTo x="5134" y="7358"/>
+                <wp:lineTo x="5134" y="7423"/>
+                <wp:lineTo x="5134" y="7488"/>
+                <wp:lineTo x="5134" y="7553"/>
+                <wp:lineTo x="3598" y="7619"/>
+                <wp:lineTo x="3563" y="7684"/>
+                <wp:lineTo x="3563" y="7749"/>
+                <wp:lineTo x="3527" y="7814"/>
+                <wp:lineTo x="3527" y="7879"/>
+                <wp:lineTo x="3527" y="7944"/>
+                <wp:lineTo x="3527" y="8009"/>
+                <wp:lineTo x="3527" y="8074"/>
+                <wp:lineTo x="3527" y="8140"/>
+                <wp:lineTo x="3563" y="8205"/>
+                <wp:lineTo x="3563" y="8270"/>
+                <wp:lineTo x="3598" y="8334"/>
+                <wp:lineTo x="5134" y="8400"/>
+                <wp:lineTo x="5134" y="8465"/>
+                <wp:lineTo x="5134" y="8530"/>
+                <wp:lineTo x="5134" y="8595"/>
+                <wp:lineTo x="5134" y="8661"/>
+                <wp:lineTo x="5134" y="8726"/>
+                <wp:lineTo x="5134" y="8791"/>
+                <wp:lineTo x="5134" y="8855"/>
+                <wp:lineTo x="5134" y="8921"/>
+                <wp:lineTo x="5134" y="8986"/>
+                <wp:lineTo x="5134" y="9051"/>
+                <wp:lineTo x="5134" y="9116"/>
+                <wp:lineTo x="5134" y="9182"/>
+                <wp:lineTo x="5134" y="9247"/>
+                <wp:lineTo x="5134" y="9311"/>
+                <wp:lineTo x="5134" y="9376"/>
+                <wp:lineTo x="5134" y="9442"/>
+                <wp:lineTo x="5134" y="9507"/>
+                <wp:lineTo x="5134" y="9572"/>
+                <wp:lineTo x="5134" y="9638"/>
+                <wp:lineTo x="5134" y="9703"/>
+                <wp:lineTo x="5134" y="9768"/>
+                <wp:lineTo x="5134" y="9832"/>
+                <wp:lineTo x="5134" y="9898"/>
+                <wp:lineTo x="5134" y="9963"/>
+                <wp:lineTo x="5134" y="10028"/>
+                <wp:lineTo x="5134" y="10093"/>
+                <wp:lineTo x="5134" y="10159"/>
+                <wp:lineTo x="5134" y="10224"/>
+                <wp:lineTo x="5134" y="10288"/>
+                <wp:lineTo x="5134" y="10353"/>
+                <wp:lineTo x="3598" y="10419"/>
+                <wp:lineTo x="3563" y="10484"/>
+                <wp:lineTo x="3563" y="10549"/>
+                <wp:lineTo x="3527" y="10614"/>
+                <wp:lineTo x="3527" y="10680"/>
+                <wp:lineTo x="3527" y="10745"/>
+                <wp:lineTo x="3527" y="10809"/>
+                <wp:lineTo x="3527" y="10874"/>
+                <wp:lineTo x="3527" y="10940"/>
+                <wp:lineTo x="3563" y="11005"/>
+                <wp:lineTo x="3563" y="11070"/>
+                <wp:lineTo x="3598" y="11135"/>
+                <wp:lineTo x="5134" y="11201"/>
+                <wp:lineTo x="5134" y="11266"/>
+                <wp:lineTo x="5134" y="11330"/>
+                <wp:lineTo x="5134" y="11395"/>
+                <wp:lineTo x="5134" y="11461"/>
+                <wp:lineTo x="5134" y="11526"/>
+                <wp:lineTo x="5134" y="11591"/>
+                <wp:lineTo x="5134" y="11656"/>
+                <wp:lineTo x="5134" y="11722"/>
+                <wp:lineTo x="5134" y="11786"/>
+                <wp:lineTo x="5134" y="11851"/>
+                <wp:lineTo x="5134" y="11916"/>
+                <wp:lineTo x="5134" y="11982"/>
+                <wp:lineTo x="5134" y="12047"/>
+                <wp:lineTo x="5134" y="12112"/>
+                <wp:lineTo x="5134" y="12178"/>
+                <wp:lineTo x="5134" y="12243"/>
+                <wp:lineTo x="5134" y="12307"/>
+                <wp:lineTo x="5134" y="12372"/>
+                <wp:lineTo x="5134" y="12438"/>
+                <wp:lineTo x="5134" y="12503"/>
+                <wp:lineTo x="5134" y="12568"/>
+                <wp:lineTo x="5134" y="12633"/>
+                <wp:lineTo x="5134" y="12699"/>
+                <wp:lineTo x="5134" y="12763"/>
+                <wp:lineTo x="5134" y="12828"/>
+                <wp:lineTo x="5134" y="12893"/>
+                <wp:lineTo x="5134" y="12959"/>
+                <wp:lineTo x="5134" y="13024"/>
+                <wp:lineTo x="5134" y="13089"/>
+                <wp:lineTo x="5134" y="13154"/>
+                <wp:lineTo x="5134" y="13220"/>
+                <wp:lineTo x="3598" y="13284"/>
+                <wp:lineTo x="3563" y="13349"/>
+                <wp:lineTo x="3563" y="13414"/>
+                <wp:lineTo x="3527" y="13480"/>
+                <wp:lineTo x="3527" y="13545"/>
+                <wp:lineTo x="3527" y="13610"/>
+                <wp:lineTo x="3527" y="13675"/>
+                <wp:lineTo x="3527" y="13740"/>
+                <wp:lineTo x="3527" y="13805"/>
+                <wp:lineTo x="3563" y="13870"/>
+                <wp:lineTo x="3563" y="13935"/>
+                <wp:lineTo x="3598" y="14001"/>
+                <wp:lineTo x="5134" y="14066"/>
+                <wp:lineTo x="5134" y="14131"/>
+                <wp:lineTo x="5134" y="14196"/>
+                <wp:lineTo x="5134" y="14261"/>
+                <wp:lineTo x="5134" y="14326"/>
+                <wp:lineTo x="5134" y="14391"/>
+                <wp:lineTo x="5134" y="14457"/>
+                <wp:lineTo x="5134" y="14522"/>
+                <wp:lineTo x="5134" y="14587"/>
+                <wp:lineTo x="5134" y="14652"/>
+                <wp:lineTo x="5134" y="14717"/>
+                <wp:lineTo x="5134" y="14782"/>
+                <wp:lineTo x="5134" y="14847"/>
+                <wp:lineTo x="5134" y="14912"/>
+                <wp:lineTo x="5134" y="14978"/>
+                <wp:lineTo x="5134" y="15043"/>
+                <wp:lineTo x="5134" y="15108"/>
+                <wp:lineTo x="5134" y="15173"/>
+                <wp:lineTo x="5134" y="15238"/>
+                <wp:lineTo x="5134" y="15303"/>
+                <wp:lineTo x="5134" y="15368"/>
+                <wp:lineTo x="5134" y="15433"/>
+                <wp:lineTo x="5134" y="15499"/>
+                <wp:lineTo x="5134" y="15564"/>
+                <wp:lineTo x="5134" y="15629"/>
+                <wp:lineTo x="5134" y="15693"/>
+                <wp:lineTo x="5134" y="15759"/>
+                <wp:lineTo x="5134" y="15824"/>
+                <wp:lineTo x="5134" y="15889"/>
+                <wp:lineTo x="5134" y="15954"/>
+                <wp:lineTo x="5134" y="16020"/>
+                <wp:lineTo x="3598" y="16085"/>
+                <wp:lineTo x="3563" y="16150"/>
+                <wp:lineTo x="3563" y="16214"/>
+                <wp:lineTo x="3527" y="16280"/>
+                <wp:lineTo x="3527" y="16345"/>
+                <wp:lineTo x="3527" y="16410"/>
+                <wp:lineTo x="3527" y="16475"/>
+                <wp:lineTo x="3527" y="16541"/>
+                <wp:lineTo x="3527" y="16606"/>
+                <wp:lineTo x="3563" y="16670"/>
+                <wp:lineTo x="3563" y="16735"/>
+                <wp:lineTo x="3598" y="16801"/>
+                <wp:lineTo x="5134" y="16866"/>
+                <wp:lineTo x="5134" y="16931"/>
+                <wp:lineTo x="5134" y="16997"/>
+                <wp:lineTo x="5134" y="17062"/>
+                <wp:lineTo x="5134" y="17127"/>
+                <wp:lineTo x="5134" y="17191"/>
+                <wp:lineTo x="5134" y="17257"/>
+                <wp:lineTo x="5134" y="17322"/>
+                <wp:lineTo x="5169" y="17387"/>
+                <wp:lineTo x="5205" y="17452"/>
+                <wp:lineTo x="5741" y="17518"/>
+                <wp:lineTo x="5741" y="17583"/>
+                <wp:lineTo x="5741" y="17647"/>
+                <wp:lineTo x="8456" y="17712"/>
+                <wp:lineTo x="5741" y="17843"/>
+                <wp:lineTo x="5705" y="17908"/>
+                <wp:lineTo x="5705" y="17973"/>
+                <wp:lineTo x="5669" y="18039"/>
+                <wp:lineTo x="5669" y="18104"/>
+                <wp:lineTo x="5669" y="18168"/>
+                <wp:lineTo x="5669" y="18233"/>
+                <wp:lineTo x="5669" y="18299"/>
+                <wp:lineTo x="5705" y="18364"/>
+                <wp:lineTo x="5705" y="18429"/>
+                <wp:lineTo x="5741" y="18494"/>
+                <wp:lineTo x="11991" y="18820"/>
+                <wp:lineTo x="11956" y="18885"/>
+                <wp:lineTo x="11134" y="18950"/>
+                <wp:lineTo x="11098" y="19015"/>
+                <wp:lineTo x="11063" y="19081"/>
+                <wp:lineTo x="11063" y="19145"/>
+                <wp:lineTo x="11063" y="19210"/>
+                <wp:lineTo x="11063" y="19276"/>
+                <wp:lineTo x="11063" y="19341"/>
+                <wp:lineTo x="11063" y="19406"/>
+                <wp:lineTo x="11098" y="19471"/>
+                <wp:lineTo x="11170" y="19537"/>
+                <wp:lineTo x="11278" y="19601"/>
+                <wp:lineTo x="11313" y="19666"/>
+                <wp:lineTo x="11349" y="19666"/>
+                <wp:lineTo x="11384" y="19601"/>
+                <wp:lineTo x="12349" y="19537"/>
+                <wp:lineTo x="12420" y="19471"/>
+                <wp:lineTo x="12420" y="19406"/>
+                <wp:lineTo x="12420" y="19341"/>
+                <wp:lineTo x="12420" y="19276"/>
+                <wp:lineTo x="12420" y="19210"/>
+                <wp:lineTo x="12420" y="19145"/>
+                <wp:lineTo x="12420" y="19081"/>
+                <wp:lineTo x="12420" y="19015"/>
+                <wp:lineTo x="12384" y="18950"/>
+                <wp:lineTo x="12063" y="18885"/>
+                <wp:lineTo x="12063" y="18820"/>
+                <wp:lineTo x="16491" y="18494"/>
+                <wp:lineTo x="16527" y="18429"/>
+                <wp:lineTo x="16563" y="18364"/>
+                <wp:lineTo x="16563" y="18299"/>
+                <wp:lineTo x="16563" y="18233"/>
+                <wp:lineTo x="16527" y="18168"/>
+                <wp:lineTo x="16527" y="18104"/>
+                <wp:lineTo x="16527" y="18039"/>
+                <wp:lineTo x="16527" y="17973"/>
+                <wp:lineTo x="16527" y="17908"/>
+                <wp:lineTo x="16491" y="17843"/>
+                <wp:lineTo x="16420" y="17712"/>
+                <wp:lineTo x="16456" y="17647"/>
+                <wp:lineTo x="16491" y="17583"/>
+                <wp:lineTo x="16491" y="17518"/>
+                <wp:lineTo x="18349" y="17452"/>
+                <wp:lineTo x="18385" y="17387"/>
+                <wp:lineTo x="18385" y="17322"/>
+                <wp:lineTo x="18385" y="17257"/>
+                <wp:lineTo x="18385" y="17191"/>
+                <wp:lineTo x="18385" y="17127"/>
+                <wp:lineTo x="18385" y="17062"/>
+                <wp:lineTo x="18385" y="16997"/>
+                <wp:lineTo x="18385" y="16931"/>
+                <wp:lineTo x="18385" y="16866"/>
+                <wp:lineTo x="18385" y="16801"/>
+                <wp:lineTo x="18385" y="16735"/>
+                <wp:lineTo x="18385" y="16670"/>
+                <wp:lineTo x="18385" y="16606"/>
+                <wp:lineTo x="18385" y="16541"/>
+                <wp:lineTo x="18385" y="16475"/>
+                <wp:lineTo x="18385" y="16410"/>
+                <wp:lineTo x="18385" y="16345"/>
+                <wp:lineTo x="18385" y="16280"/>
+                <wp:lineTo x="18385" y="16214"/>
+                <wp:lineTo x="18385" y="16150"/>
+                <wp:lineTo x="18385" y="16085"/>
+                <wp:lineTo x="18385" y="16020"/>
+                <wp:lineTo x="18385" y="15954"/>
+                <wp:lineTo x="18385" y="15889"/>
+                <wp:lineTo x="18385" y="15824"/>
+                <wp:lineTo x="18385" y="15759"/>
+                <wp:lineTo x="18385" y="15693"/>
+                <wp:lineTo x="18385" y="15629"/>
+                <wp:lineTo x="18385" y="15564"/>
+                <wp:lineTo x="18385" y="15499"/>
+                <wp:lineTo x="18385" y="15433"/>
+                <wp:lineTo x="18385" y="15368"/>
+                <wp:lineTo x="18385" y="15303"/>
+                <wp:lineTo x="18385" y="15238"/>
+                <wp:lineTo x="18385" y="15173"/>
+                <wp:lineTo x="18385" y="15108"/>
+                <wp:lineTo x="18385" y="15043"/>
+                <wp:lineTo x="18385" y="14978"/>
+                <wp:lineTo x="18385" y="14912"/>
+                <wp:lineTo x="18385" y="14847"/>
+                <wp:lineTo x="18385" y="14782"/>
+                <wp:lineTo x="18385" y="14717"/>
+                <wp:lineTo x="18385" y="14652"/>
+                <wp:lineTo x="18385" y="14587"/>
+                <wp:lineTo x="18385" y="14522"/>
+                <wp:lineTo x="18385" y="14457"/>
+                <wp:lineTo x="18385" y="14391"/>
+                <wp:lineTo x="18385" y="14326"/>
+                <wp:lineTo x="18385" y="14261"/>
+                <wp:lineTo x="18385" y="14196"/>
+                <wp:lineTo x="18385" y="14131"/>
+                <wp:lineTo x="18385" y="14066"/>
+                <wp:lineTo x="18385" y="14001"/>
+                <wp:lineTo x="18385" y="13935"/>
+                <wp:lineTo x="18385" y="13870"/>
+                <wp:lineTo x="18385" y="13805"/>
+                <wp:lineTo x="18385" y="13740"/>
+                <wp:lineTo x="18385" y="13675"/>
+                <wp:lineTo x="18385" y="13610"/>
+                <wp:lineTo x="18385" y="13545"/>
+                <wp:lineTo x="18385" y="13480"/>
+                <wp:lineTo x="18385" y="13414"/>
+                <wp:lineTo x="18385" y="13349"/>
+                <wp:lineTo x="18385" y="13284"/>
+                <wp:lineTo x="18385" y="13220"/>
+                <wp:lineTo x="18385" y="13154"/>
+                <wp:lineTo x="18385" y="13089"/>
+                <wp:lineTo x="18385" y="13024"/>
+                <wp:lineTo x="18385" y="12959"/>
+                <wp:lineTo x="18385" y="12893"/>
+                <wp:lineTo x="18385" y="12828"/>
+                <wp:lineTo x="18385" y="12763"/>
+                <wp:lineTo x="18385" y="12699"/>
+                <wp:lineTo x="18385" y="12633"/>
+                <wp:lineTo x="18385" y="12568"/>
+                <wp:lineTo x="18385" y="12503"/>
+                <wp:lineTo x="18385" y="12438"/>
+                <wp:lineTo x="18385" y="12372"/>
+                <wp:lineTo x="18385" y="12307"/>
+                <wp:lineTo x="18385" y="12243"/>
+                <wp:lineTo x="18385" y="12178"/>
+                <wp:lineTo x="18385" y="12112"/>
+                <wp:lineTo x="18385" y="12047"/>
+                <wp:lineTo x="18385" y="11982"/>
+                <wp:lineTo x="18385" y="11916"/>
+                <wp:lineTo x="18385" y="11851"/>
+                <wp:lineTo x="18385" y="11786"/>
+                <wp:lineTo x="18385" y="11722"/>
+                <wp:lineTo x="18385" y="11656"/>
+                <wp:lineTo x="18385" y="11591"/>
+                <wp:lineTo x="18385" y="11526"/>
+                <wp:lineTo x="18385" y="11461"/>
+                <wp:lineTo x="18385" y="11395"/>
+                <wp:lineTo x="18385" y="11330"/>
+                <wp:lineTo x="18385" y="11266"/>
+                <wp:lineTo x="18385" y="11201"/>
+                <wp:lineTo x="18385" y="11135"/>
+                <wp:lineTo x="18385" y="11070"/>
+                <wp:lineTo x="18385" y="11005"/>
+                <wp:lineTo x="18385" y="10940"/>
+                <wp:lineTo x="18385" y="10874"/>
+                <wp:lineTo x="18385" y="10809"/>
+                <wp:lineTo x="18385" y="10745"/>
+                <wp:lineTo x="18385" y="10680"/>
+                <wp:lineTo x="18385" y="10614"/>
+                <wp:lineTo x="18385" y="10549"/>
+                <wp:lineTo x="18385" y="10484"/>
+                <wp:lineTo x="18385" y="10419"/>
+                <wp:lineTo x="18385" y="10353"/>
+                <wp:lineTo x="18385" y="10288"/>
+                <wp:lineTo x="18385" y="10224"/>
+                <wp:lineTo x="18385" y="10159"/>
+                <wp:lineTo x="18385" y="10093"/>
+                <wp:lineTo x="18385" y="10028"/>
+                <wp:lineTo x="18385" y="9963"/>
+                <wp:lineTo x="18385" y="9898"/>
+                <wp:lineTo x="18385" y="9832"/>
+                <wp:lineTo x="18385" y="9768"/>
+                <wp:lineTo x="18385" y="9703"/>
+                <wp:lineTo x="18385" y="9638"/>
+                <wp:lineTo x="18385" y="9572"/>
+                <wp:lineTo x="18385" y="9507"/>
+                <wp:lineTo x="18385" y="9442"/>
+                <wp:lineTo x="18385" y="9376"/>
+                <wp:lineTo x="18385" y="9311"/>
+                <wp:lineTo x="18385" y="9247"/>
+                <wp:lineTo x="18385" y="9182"/>
+                <wp:lineTo x="18385" y="9116"/>
+                <wp:lineTo x="18385" y="9051"/>
+                <wp:lineTo x="18385" y="8986"/>
+                <wp:lineTo x="18385" y="8921"/>
+                <wp:lineTo x="18385" y="8855"/>
+                <wp:lineTo x="18385" y="8791"/>
+                <wp:lineTo x="18385" y="8726"/>
+                <wp:lineTo x="18385" y="8661"/>
+                <wp:lineTo x="18385" y="8595"/>
+                <wp:lineTo x="18385" y="8530"/>
+                <wp:lineTo x="18385" y="8465"/>
+                <wp:lineTo x="18385" y="8400"/>
+                <wp:lineTo x="18385" y="8334"/>
+                <wp:lineTo x="18385" y="8270"/>
+                <wp:lineTo x="18385" y="8205"/>
+                <wp:lineTo x="18385" y="8140"/>
+                <wp:lineTo x="18385" y="8074"/>
+                <wp:lineTo x="18385" y="8009"/>
+                <wp:lineTo x="18385" y="7944"/>
+                <wp:lineTo x="18385" y="7879"/>
+                <wp:lineTo x="18385" y="7814"/>
+                <wp:lineTo x="18385" y="7749"/>
+                <wp:lineTo x="18385" y="7684"/>
+                <wp:lineTo x="18385" y="7619"/>
+                <wp:lineTo x="18385" y="7553"/>
+                <wp:lineTo x="18385" y="7488"/>
+                <wp:lineTo x="18385" y="7423"/>
+                <wp:lineTo x="18385" y="7358"/>
+                <wp:lineTo x="18385" y="7293"/>
+                <wp:lineTo x="18385" y="7228"/>
+                <wp:lineTo x="18385" y="7163"/>
+                <wp:lineTo x="18385" y="7097"/>
+                <wp:lineTo x="18385" y="7032"/>
+                <wp:lineTo x="18385" y="6967"/>
+                <wp:lineTo x="18385" y="6902"/>
+                <wp:lineTo x="18385" y="6837"/>
+                <wp:lineTo x="18385" y="6772"/>
+                <wp:lineTo x="18385" y="6707"/>
+                <wp:lineTo x="18385" y="6642"/>
+                <wp:lineTo x="18385" y="6576"/>
+                <wp:lineTo x="18385" y="6511"/>
+                <wp:lineTo x="18385" y="6446"/>
+                <wp:lineTo x="18385" y="6381"/>
+                <wp:lineTo x="18385" y="6316"/>
+                <wp:lineTo x="18385" y="6251"/>
+                <wp:lineTo x="18385" y="6186"/>
+                <wp:lineTo x="18385" y="6121"/>
+                <wp:lineTo x="18385" y="6055"/>
+                <wp:lineTo x="18385" y="5990"/>
+                <wp:lineTo x="18385" y="5925"/>
+                <wp:lineTo x="18385" y="5861"/>
+                <wp:lineTo x="18385" y="5795"/>
+                <wp:lineTo x="18385" y="5730"/>
+                <wp:lineTo x="18385" y="5665"/>
+                <wp:lineTo x="18385" y="5600"/>
+                <wp:lineTo x="18385" y="5534"/>
+                <wp:lineTo x="18385" y="5469"/>
+                <wp:lineTo x="18385" y="5404"/>
+                <wp:lineTo x="18385" y="5340"/>
+                <wp:lineTo x="18385" y="5274"/>
+                <wp:lineTo x="18385" y="5209"/>
+                <wp:lineTo x="18385" y="5144"/>
+                <wp:lineTo x="18385" y="5079"/>
+                <wp:lineTo x="18385" y="5013"/>
+                <wp:lineTo x="18385" y="4948"/>
+                <wp:lineTo x="18385" y="4884"/>
+                <wp:lineTo x="18385" y="4819"/>
+                <wp:lineTo x="18385" y="4753"/>
+                <wp:lineTo x="18385" y="4688"/>
+                <wp:lineTo x="18385" y="4623"/>
+                <wp:lineTo x="18385" y="4557"/>
+                <wp:lineTo x="18385" y="4492"/>
+                <wp:lineTo x="18385" y="4427"/>
+                <wp:lineTo x="18385" y="4363"/>
+                <wp:lineTo x="18385" y="4297"/>
+                <wp:lineTo x="18385" y="4232"/>
+                <wp:lineTo x="18385" y="4167"/>
+                <wp:lineTo x="18385" y="4102"/>
+                <wp:lineTo x="18385" y="4036"/>
+                <wp:lineTo x="18385" y="3971"/>
+                <wp:lineTo x="18385" y="3907"/>
+                <wp:lineTo x="18385" y="3842"/>
+                <wp:lineTo x="18385" y="3776"/>
+                <wp:lineTo x="18385" y="3711"/>
+                <wp:lineTo x="18385" y="3646"/>
+                <wp:lineTo x="18385" y="3581"/>
+                <wp:lineTo x="18385" y="3515"/>
+                <wp:lineTo x="18385" y="3450"/>
+                <wp:lineTo x="18385" y="3386"/>
+                <wp:lineTo x="18385" y="3321"/>
+                <wp:lineTo x="18385" y="3255"/>
+                <wp:lineTo x="18385" y="3190"/>
+                <wp:lineTo x="18385" y="3125"/>
+                <wp:lineTo x="18385" y="3060"/>
+                <wp:lineTo x="18385" y="2994"/>
+                <wp:lineTo x="18385" y="2930"/>
+                <wp:lineTo x="18385" y="2865"/>
+                <wp:lineTo x="18385" y="2800"/>
+                <wp:lineTo x="18385" y="2734"/>
+                <wp:lineTo x="18385" y="2669"/>
+                <wp:lineTo x="18385" y="2604"/>
+                <wp:lineTo x="18385" y="2539"/>
+                <wp:lineTo x="18385" y="2473"/>
+                <wp:lineTo x="18385" y="2409"/>
+                <wp:lineTo x="18385" y="2344"/>
+                <wp:lineTo x="18385" y="2278"/>
+                <wp:lineTo x="18385" y="2213"/>
+                <wp:lineTo x="18385" y="2148"/>
+                <wp:lineTo x="18385" y="2083"/>
+                <wp:lineTo x="18385" y="2017"/>
+                <wp:lineTo x="18385" y="1953"/>
+                <wp:lineTo x="18385" y="1888"/>
+                <wp:lineTo x="18385" y="1823"/>
+                <wp:lineTo x="18385" y="1757"/>
+                <wp:lineTo x="18385" y="1692"/>
+                <wp:lineTo x="18385" y="1627"/>
+                <wp:lineTo x="12670" y="1562"/>
+                <wp:lineTo x="12705" y="1496"/>
+                <wp:lineTo x="12705" y="1432"/>
+                <wp:lineTo x="12705" y="1367"/>
+                <wp:lineTo x="12741" y="1302"/>
+                <wp:lineTo x="12741" y="1236"/>
+                <wp:lineTo x="12741" y="1171"/>
+                <wp:lineTo x="12778" y="1106"/>
+                <wp:lineTo x="12778" y="1041"/>
+                <wp:lineTo x="12778" y="976"/>
+                <wp:lineTo x="12813" y="911"/>
+                <wp:lineTo x="12813" y="846"/>
+                <wp:lineTo x="12813" y="781"/>
+                <wp:lineTo x="10920" y="715"/>
+                <wp:lineTo x="10884" y="650"/>
+                <wp:lineTo x="10849" y="585"/>
+                <wp:lineTo x="10813" y="585"/>
               </wp:wrapPolygon>
             </wp:wrapTight>
             <wp:docPr id="4" name="Image3" descr=""/>
@@ -3630,7 +3630,7 @@
                   </pic:nvPicPr>
                   <pic:blipFill>
                     <a:blip r:embed="rId2"/>
-                    <a:srcRect l="10783" t="0" r="0" b="0"/>
+                    <a:srcRect l="10781" t="0" r="0" b="0"/>
                     <a:stretch>
                       <a:fillRect/>
                     </a:stretch>
@@ -4691,7 +4691,7 @@
                   </pic:nvPicPr>
                   <pic:blipFill>
                     <a:blip r:embed="rId6"/>
-                    <a:srcRect l="12280" t="0" r="9171" b="-1762"/>
+                    <a:srcRect l="12271" t="0" r="9169" b="-1762"/>
                     <a:stretch>
                       <a:fillRect/>
                     </a:stretch>
@@ -7509,7 +7509,7 @@
                   </pic:nvPicPr>
                   <pic:blipFill>
                     <a:blip r:embed="rId9"/>
-                    <a:srcRect l="12280" t="0" r="9171" b="-1762"/>
+                    <a:srcRect l="12271" t="0" r="9169" b="-1762"/>
                     <a:stretch>
                       <a:fillRect/>
                     </a:stretch>
@@ -11385,7 +11385,7 @@
           <w:rtl w:val="true"/>
           <w:lang w:bidi="he-IL"/>
         </w:rPr>
-        <w:t xml:space="preserve">והגדלת ה </w:t>
+        <w:t xml:space="preserve">והמומנטום והגדלת ה </w:t>
       </w:r>
       <w:r>
         <w:rPr>
@@ -12026,6 +12026,96 @@
         <w:rPr>
           <w:rtl w:val="true"/>
         </w:rPr>
+        <w:drawing>
+          <wp:anchor behindDoc="0" distT="0" distB="0" distL="0" distR="0" simplePos="0" locked="0" layoutInCell="1" allowOverlap="1" relativeHeight="24">
+            <wp:simplePos x="0" y="0"/>
+            <wp:positionH relativeFrom="column">
+              <wp:posOffset>3521710</wp:posOffset>
+            </wp:positionH>
+            <wp:positionV relativeFrom="paragraph">
+              <wp:posOffset>86360</wp:posOffset>
+            </wp:positionV>
+            <wp:extent cx="2579370" cy="1823720"/>
+            <wp:effectExtent l="0" t="0" r="0" b="0"/>
+            <wp:wrapSquare wrapText="largest"/>
+            <wp:docPr id="24" name="Image21" descr=""/>
+            <wp:cNvGraphicFramePr>
+              <a:graphicFrameLocks xmlns:a="http://schemas.openxmlformats.org/drawingml/2006/main" noChangeAspect="1"/>
+            </wp:cNvGraphicFramePr>
+            <a:graphic xmlns:a="http://schemas.openxmlformats.org/drawingml/2006/main">
+              <a:graphicData uri="http://schemas.openxmlformats.org/drawingml/2006/picture">
+                <pic:pic xmlns:pic="http://schemas.openxmlformats.org/drawingml/2006/picture">
+                  <pic:nvPicPr>
+                    <pic:cNvPr id="24" name="Image21" descr=""/>
+                    <pic:cNvPicPr>
+                      <a:picLocks noChangeAspect="1" noChangeArrowheads="1"/>
+                    </pic:cNvPicPr>
+                  </pic:nvPicPr>
+                  <pic:blipFill>
+                    <a:blip r:embed="rId22"/>
+                    <a:stretch>
+                      <a:fillRect/>
+                    </a:stretch>
+                  </pic:blipFill>
+                  <pic:spPr bwMode="auto">
+                    <a:xfrm>
+                      <a:off x="0" y="0"/>
+                      <a:ext cx="2579370" cy="1823720"/>
+                    </a:xfrm>
+                    <a:prstGeom prst="rect">
+                      <a:avLst/>
+                    </a:prstGeom>
+                  </pic:spPr>
+                </pic:pic>
+              </a:graphicData>
+            </a:graphic>
+          </wp:anchor>
+        </w:drawing>
+        <w:drawing>
+          <wp:anchor behindDoc="0" distT="0" distB="0" distL="0" distR="0" simplePos="0" locked="0" layoutInCell="1" allowOverlap="1" relativeHeight="25">
+            <wp:simplePos x="0" y="0"/>
+            <wp:positionH relativeFrom="column">
+              <wp:posOffset>431800</wp:posOffset>
+            </wp:positionH>
+            <wp:positionV relativeFrom="paragraph">
+              <wp:posOffset>17780</wp:posOffset>
+            </wp:positionV>
+            <wp:extent cx="2884805" cy="2002790"/>
+            <wp:effectExtent l="0" t="0" r="0" b="0"/>
+            <wp:wrapSquare wrapText="largest"/>
+            <wp:docPr id="25" name="Image22" descr=""/>
+            <wp:cNvGraphicFramePr>
+              <a:graphicFrameLocks xmlns:a="http://schemas.openxmlformats.org/drawingml/2006/main" noChangeAspect="1"/>
+            </wp:cNvGraphicFramePr>
+            <a:graphic xmlns:a="http://schemas.openxmlformats.org/drawingml/2006/main">
+              <a:graphicData uri="http://schemas.openxmlformats.org/drawingml/2006/picture">
+                <pic:pic xmlns:pic="http://schemas.openxmlformats.org/drawingml/2006/picture">
+                  <pic:nvPicPr>
+                    <pic:cNvPr id="25" name="Image22" descr=""/>
+                    <pic:cNvPicPr>
+                      <a:picLocks noChangeAspect="1" noChangeArrowheads="1"/>
+                    </pic:cNvPicPr>
+                  </pic:nvPicPr>
+                  <pic:blipFill>
+                    <a:blip r:embed="rId23"/>
+                    <a:stretch>
+                      <a:fillRect/>
+                    </a:stretch>
+                  </pic:blipFill>
+                  <pic:spPr bwMode="auto">
+                    <a:xfrm>
+                      <a:off x="0" y="0"/>
+                      <a:ext cx="2884805" cy="2002790"/>
+                    </a:xfrm>
+                    <a:prstGeom prst="rect">
+                      <a:avLst/>
+                    </a:prstGeom>
+                  </pic:spPr>
+                </pic:pic>
+              </a:graphicData>
+            </a:graphic>
+          </wp:anchor>
+        </w:drawing>
       </w:r>
     </w:p>
     <w:p>
@@ -12339,7 +12429,14 @@
                 <w:rFonts w:cs="Arial" w:ascii="Arial" w:hAnsi="Arial"/>
                 <w:lang w:bidi="he-IL"/>
               </w:rPr>
-              <w:t>0.0008</w:t>
+              <w:t>0.000</w:t>
+            </w:r>
+            <w:r>
+              <w:rPr>
+                <w:rFonts w:cs="Arial" w:ascii="Arial" w:hAnsi="Arial"/>
+                <w:lang w:bidi="he-IL"/>
+              </w:rPr>
+              <w:t>6</w:t>
             </w:r>
           </w:p>
         </w:tc>
@@ -12399,17 +12496,96 @@
         <w:rPr>
           <w:rtl w:val="true"/>
         </w:rPr>
-      </w:r>
-    </w:p>
-    <w:p>
-      <w:pPr>
-        <w:pStyle w:val="Normal"/>
-        <w:rPr/>
-      </w:pPr>
-      <w:r>
-        <w:rPr>
-          <w:rtl w:val="true"/>
-        </w:rPr>
+        <w:drawing>
+          <wp:anchor behindDoc="0" distT="0" distB="0" distL="0" distR="0" simplePos="0" locked="0" layoutInCell="1" allowOverlap="1" relativeHeight="27">
+            <wp:simplePos x="0" y="0"/>
+            <wp:positionH relativeFrom="column">
+              <wp:posOffset>3730625</wp:posOffset>
+            </wp:positionH>
+            <wp:positionV relativeFrom="paragraph">
+              <wp:posOffset>79375</wp:posOffset>
+            </wp:positionV>
+            <wp:extent cx="2475230" cy="1785620"/>
+            <wp:effectExtent l="0" t="0" r="0" b="0"/>
+            <wp:wrapSquare wrapText="largest"/>
+            <wp:docPr id="26" name="Image23" descr=""/>
+            <wp:cNvGraphicFramePr>
+              <a:graphicFrameLocks xmlns:a="http://schemas.openxmlformats.org/drawingml/2006/main" noChangeAspect="1"/>
+            </wp:cNvGraphicFramePr>
+            <a:graphic xmlns:a="http://schemas.openxmlformats.org/drawingml/2006/main">
+              <a:graphicData uri="http://schemas.openxmlformats.org/drawingml/2006/picture">
+                <pic:pic xmlns:pic="http://schemas.openxmlformats.org/drawingml/2006/picture">
+                  <pic:nvPicPr>
+                    <pic:cNvPr id="26" name="Image23" descr=""/>
+                    <pic:cNvPicPr>
+                      <a:picLocks noChangeAspect="1" noChangeArrowheads="1"/>
+                    </pic:cNvPicPr>
+                  </pic:nvPicPr>
+                  <pic:blipFill>
+                    <a:blip r:embed="rId24"/>
+                    <a:stretch>
+                      <a:fillRect/>
+                    </a:stretch>
+                  </pic:blipFill>
+                  <pic:spPr bwMode="auto">
+                    <a:xfrm>
+                      <a:off x="0" y="0"/>
+                      <a:ext cx="2475230" cy="1785620"/>
+                    </a:xfrm>
+                    <a:prstGeom prst="rect">
+                      <a:avLst/>
+                    </a:prstGeom>
+                  </pic:spPr>
+                </pic:pic>
+              </a:graphicData>
+            </a:graphic>
+          </wp:anchor>
+        </w:drawing>
+        <w:drawing>
+          <wp:anchor behindDoc="0" distT="0" distB="0" distL="0" distR="0" simplePos="0" locked="0" layoutInCell="1" allowOverlap="1" relativeHeight="28">
+            <wp:simplePos x="0" y="0"/>
+            <wp:positionH relativeFrom="column">
+              <wp:posOffset>666750</wp:posOffset>
+            </wp:positionH>
+            <wp:positionV relativeFrom="paragraph">
+              <wp:posOffset>99695</wp:posOffset>
+            </wp:positionV>
+            <wp:extent cx="2343150" cy="1729105"/>
+            <wp:effectExtent l="0" t="0" r="0" b="0"/>
+            <wp:wrapSquare wrapText="largest"/>
+            <wp:docPr id="27" name="Image24" descr=""/>
+            <wp:cNvGraphicFramePr>
+              <a:graphicFrameLocks xmlns:a="http://schemas.openxmlformats.org/drawingml/2006/main" noChangeAspect="1"/>
+            </wp:cNvGraphicFramePr>
+            <a:graphic xmlns:a="http://schemas.openxmlformats.org/drawingml/2006/main">
+              <a:graphicData uri="http://schemas.openxmlformats.org/drawingml/2006/picture">
+                <pic:pic xmlns:pic="http://schemas.openxmlformats.org/drawingml/2006/picture">
+                  <pic:nvPicPr>
+                    <pic:cNvPr id="27" name="Image24" descr=""/>
+                    <pic:cNvPicPr>
+                      <a:picLocks noChangeAspect="1" noChangeArrowheads="1"/>
+                    </pic:cNvPicPr>
+                  </pic:nvPicPr>
+                  <pic:blipFill>
+                    <a:blip r:embed="rId25"/>
+                    <a:stretch>
+                      <a:fillRect/>
+                    </a:stretch>
+                  </pic:blipFill>
+                  <pic:spPr bwMode="auto">
+                    <a:xfrm>
+                      <a:off x="0" y="0"/>
+                      <a:ext cx="2343150" cy="1729105"/>
+                    </a:xfrm>
+                    <a:prstGeom prst="rect">
+                      <a:avLst/>
+                    </a:prstGeom>
+                  </pic:spPr>
+                </pic:pic>
+              </a:graphicData>
+            </a:graphic>
+          </wp:anchor>
+        </w:drawing>
       </w:r>
     </w:p>
     <w:p>
@@ -12725,7 +12901,14 @@
                 <w:rFonts w:cs="Arial" w:ascii="Arial" w:hAnsi="Arial"/>
                 <w:lang w:bidi="he-IL"/>
               </w:rPr>
-              <w:t>0.0005</w:t>
+              <w:t>0.000</w:t>
+            </w:r>
+            <w:r>
+              <w:rPr>
+                <w:rFonts w:cs="Arial" w:ascii="Arial" w:hAnsi="Arial"/>
+                <w:lang w:bidi="he-IL"/>
+              </w:rPr>
+              <w:t>1</w:t>
             </w:r>
           </w:p>
         </w:tc>
@@ -12786,6 +12969,96 @@
         <w:rPr>
           <w:rtl w:val="true"/>
         </w:rPr>
+        <w:drawing>
+          <wp:anchor behindDoc="0" distT="0" distB="0" distL="0" distR="0" simplePos="0" locked="0" layoutInCell="1" allowOverlap="1" relativeHeight="29">
+            <wp:simplePos x="0" y="0"/>
+            <wp:positionH relativeFrom="column">
+              <wp:posOffset>3206750</wp:posOffset>
+            </wp:positionH>
+            <wp:positionV relativeFrom="paragraph">
+              <wp:posOffset>235585</wp:posOffset>
+            </wp:positionV>
+            <wp:extent cx="3014345" cy="1945640"/>
+            <wp:effectExtent l="0" t="0" r="0" b="0"/>
+            <wp:wrapSquare wrapText="largest"/>
+            <wp:docPr id="28" name="Image25" descr=""/>
+            <wp:cNvGraphicFramePr>
+              <a:graphicFrameLocks xmlns:a="http://schemas.openxmlformats.org/drawingml/2006/main" noChangeAspect="1"/>
+            </wp:cNvGraphicFramePr>
+            <a:graphic xmlns:a="http://schemas.openxmlformats.org/drawingml/2006/main">
+              <a:graphicData uri="http://schemas.openxmlformats.org/drawingml/2006/picture">
+                <pic:pic xmlns:pic="http://schemas.openxmlformats.org/drawingml/2006/picture">
+                  <pic:nvPicPr>
+                    <pic:cNvPr id="28" name="Image25" descr=""/>
+                    <pic:cNvPicPr>
+                      <a:picLocks noChangeAspect="1" noChangeArrowheads="1"/>
+                    </pic:cNvPicPr>
+                  </pic:nvPicPr>
+                  <pic:blipFill>
+                    <a:blip r:embed="rId26"/>
+                    <a:stretch>
+                      <a:fillRect/>
+                    </a:stretch>
+                  </pic:blipFill>
+                  <pic:spPr bwMode="auto">
+                    <a:xfrm>
+                      <a:off x="0" y="0"/>
+                      <a:ext cx="3014345" cy="1945640"/>
+                    </a:xfrm>
+                    <a:prstGeom prst="rect">
+                      <a:avLst/>
+                    </a:prstGeom>
+                  </pic:spPr>
+                </pic:pic>
+              </a:graphicData>
+            </a:graphic>
+          </wp:anchor>
+        </w:drawing>
+        <w:drawing>
+          <wp:anchor behindDoc="0" distT="0" distB="0" distL="0" distR="0" simplePos="0" locked="0" layoutInCell="1" allowOverlap="1" relativeHeight="30">
+            <wp:simplePos x="0" y="0"/>
+            <wp:positionH relativeFrom="column">
+              <wp:posOffset>92075</wp:posOffset>
+            </wp:positionH>
+            <wp:positionV relativeFrom="paragraph">
+              <wp:posOffset>270510</wp:posOffset>
+            </wp:positionV>
+            <wp:extent cx="2813685" cy="1852930"/>
+            <wp:effectExtent l="0" t="0" r="0" b="0"/>
+            <wp:wrapSquare wrapText="largest"/>
+            <wp:docPr id="29" name="Image26" descr=""/>
+            <wp:cNvGraphicFramePr>
+              <a:graphicFrameLocks xmlns:a="http://schemas.openxmlformats.org/drawingml/2006/main" noChangeAspect="1"/>
+            </wp:cNvGraphicFramePr>
+            <a:graphic xmlns:a="http://schemas.openxmlformats.org/drawingml/2006/main">
+              <a:graphicData uri="http://schemas.openxmlformats.org/drawingml/2006/picture">
+                <pic:pic xmlns:pic="http://schemas.openxmlformats.org/drawingml/2006/picture">
+                  <pic:nvPicPr>
+                    <pic:cNvPr id="29" name="Image26" descr=""/>
+                    <pic:cNvPicPr>
+                      <a:picLocks noChangeAspect="1" noChangeArrowheads="1"/>
+                    </pic:cNvPicPr>
+                  </pic:nvPicPr>
+                  <pic:blipFill>
+                    <a:blip r:embed="rId27"/>
+                    <a:stretch>
+                      <a:fillRect/>
+                    </a:stretch>
+                  </pic:blipFill>
+                  <pic:spPr bwMode="auto">
+                    <a:xfrm>
+                      <a:off x="0" y="0"/>
+                      <a:ext cx="2813685" cy="1852930"/>
+                    </a:xfrm>
+                    <a:prstGeom prst="rect">
+                      <a:avLst/>
+                    </a:prstGeom>
+                  </pic:spPr>
+                </pic:pic>
+              </a:graphicData>
+            </a:graphic>
+          </wp:anchor>
+        </w:drawing>
       </w:r>
     </w:p>
     <w:sectPr>

</xml_diff>